<commit_message>
docx pptx test 2
</commit_message>
<xml_diff>
--- a/MSIM741_writeup_BARBACHEM_COOGAN.docx
+++ b/MSIM741_writeup_BARBACHEM_COOGAN.docx
@@ -4,7 +4,13 @@
   <w:body>
     <w:p>
       <w:r>
-        <w:t>test</w:t>
+        <w:t>T</w:t>
+      </w:r>
+      <w:r>
+        <w:t>est</w:t>
+      </w:r>
+      <w:r>
+        <w:t xml:space="preserve"> - test</w:t>
       </w:r>
       <w:bookmarkStart w:id="0" w:name="_GoBack"/>
       <w:bookmarkEnd w:id="0"/>

</xml_diff>

<commit_message>
Made a couple of notes so that we are on the same page about what sections we will have in the document.
</commit_message>
<xml_diff>
--- a/MSIM741_writeup_BARBACHEM_COOGAN.docx
+++ b/MSIM741_writeup_BARBACHEM_COOGAN.docx
@@ -48,7 +48,7 @@
                     </pic:cNvPicPr>
                   </pic:nvPicPr>
                   <pic:blipFill>
-                    <a:blip r:embed="rId4">
+                    <a:blip r:embed="rId5">
                       <a:extLst>
                         <a:ext uri="{28A0092B-C50C-407E-A947-70E740481C1C}">
                           <a14:useLocalDpi xmlns:a14="http://schemas.microsoft.com/office/drawing/2010/main" val="0"/>
@@ -94,163 +94,363 @@
     <w:p/>
     <w:p>
       <w:r>
-        <w:t xml:space="preserve">According to Dr. Ananya Mandal, anywhere from five to eight percent of men may be colorblind and anywhere from 0.5 to one percent of women may be colorblind (Dr. Mandal). There are three types of partial colorblindness, Tritanopia, Protanopia, and </w:t>
+        <w:t xml:space="preserve">According to Dr. Ananya Mandal, anywhere from five to eight percent of men may be colorblind and anywhere from 0.5 to one percent of women may be colorblind (Dr. Mandal). There are three types of partial colorblindness, Tritanopia, Protanopia, and Deuteranopia. Tritanopia is the colorblindness that results from sensitivities in the short-wavelength cones; it is difficult to determine the difference between colors such as blue and yellow. Deuteranopia is the colorblindness that results from sensitivities in the medium-wavelength cones. Protanopia is the colorblindness that results from sensitivities in the long-wavelength cones. Interestingly, individuals that are sensitive to long or medium wavelength colors are unable to distinguish between green and red. Visualization programs often fail to offer explicit options for those that contain the colorblind genes. The goal of this project was to create software that would allow user(s) to dynamically alter the color patterns while adhering to, possible, colorblind restrictions entered by the user. </w:t>
+      </w:r>
+    </w:p>
+    <w:p/>
+    <w:p>
+      <w:pPr>
+        <w:rPr>
+          <w:b/>
+          <w:i/>
+        </w:rPr>
+      </w:pPr>
+      <w:r>
+        <w:rPr>
+          <w:b/>
+          <w:i/>
+        </w:rPr>
+        <w:t>Visualization Guidelines:</w:t>
+      </w:r>
+    </w:p>
+    <w:p>
+      <w:pPr>
+        <w:rPr>
+          <w:i/>
+        </w:rPr>
+      </w:pPr>
+      <w:r>
+        <w:rPr>
+          <w:i/>
+        </w:rPr>
+        <w:t xml:space="preserve">Guideline 4.14 – To create a set of symbol colors that can be distinguished by the most colorblind individuals, ensure variation in the yellow-blue direction. </w:t>
+      </w:r>
+    </w:p>
+    <w:p>
+      <w:r>
+        <w:t>We provide both command line options and keyboard interrupt options for the user(s), to ensure that colors can be distinguished by the majority of colorblind individuals. The user(s) can execute the program passing the argument “-</w:t>
+      </w:r>
+      <w:proofErr w:type="spellStart"/>
+      <w:r>
+        <w:t>cb</w:t>
+      </w:r>
+      <w:proofErr w:type="spellEnd"/>
+      <w:r>
+        <w:t xml:space="preserve"> </w:t>
+      </w:r>
+      <w:proofErr w:type="spellStart"/>
+      <w:r>
+        <w:t>colorblind_option</w:t>
+      </w:r>
+      <w:proofErr w:type="spellEnd"/>
+      <w:r>
+        <w:t xml:space="preserve">”. The </w:t>
+      </w:r>
+      <w:proofErr w:type="spellStart"/>
+      <w:r>
+        <w:t>colorblind_option</w:t>
+      </w:r>
+      <w:proofErr w:type="spellEnd"/>
+      <w:r>
+        <w:t xml:space="preserve"> refers to either “A”, “D”, “P”, or “T” which represent the completely colorblind, medium-wavelength, long-wavelength, or short-wavelength sensitivities. The user(s) can also enter these letters during the execution in order to change the current colorblind arguments. </w:t>
+      </w:r>
+    </w:p>
+    <w:p>
+      <w:pPr>
+        <w:rPr>
+          <w:i/>
+        </w:rPr>
+      </w:pPr>
+      <w:r>
+        <w:rPr>
+          <w:i/>
+        </w:rPr>
+        <w:t xml:space="preserve">Guideline 4.15 – Do not use more than ten colors for coding symbols if reliable identification is required, especially if the symbols are to be used against a variety of backgrounds. </w:t>
+      </w:r>
+    </w:p>
+    <w:p>
+      <w:r>
+        <w:t xml:space="preserve">In order to successfully code this visualization guideline, we ensured that the default number of symbols would be eight. We chose eight, because it is less than the suggested maximum and we noticed that eight bands would provide each of the colors with enough contrast to easily distinguish the color changes. We did allow the user(s) to alter the number of color bands using a command line argument    “-b </w:t>
+      </w:r>
+      <w:proofErr w:type="spellStart"/>
+      <w:r>
+        <w:t>number_of_bands</w:t>
+      </w:r>
+      <w:proofErr w:type="spellEnd"/>
+      <w:r>
+        <w:t>”.</w:t>
+      </w:r>
+    </w:p>
+    <w:p>
+      <w:pPr>
+        <w:rPr>
+          <w:i/>
+        </w:rPr>
+      </w:pPr>
+      <w:r>
+        <w:rPr>
+          <w:i/>
+        </w:rPr>
+        <w:t xml:space="preserve">Guideline 4.19 – Use a spectrum approximation psuedocolor sequence for applications where its use is deeply embedded in the culture of users. This kind of color sequence can be used where the most important requirement is reading map values using a key. If this sequence is used, the spacing of the colors should be carefully chosen to provide discriminable steps. </w:t>
+      </w:r>
+    </w:p>
+    <w:p>
+      <w:r>
+        <w:t xml:space="preserve">We have used and elevation data map to illustrate the use of a psuedocolor sequence in which the colors are important for determining elevation bands. We have created an </w:t>
+      </w:r>
+      <w:r>
+        <w:lastRenderedPageBreak/>
+        <w:t xml:space="preserve">algorithm that will pick two saturated colors that are at least a certain distance apart in order to create bands that are easily distinguishable. </w:t>
+      </w:r>
+    </w:p>
+    <w:p>
+      <w:pPr>
+        <w:rPr>
+          <w:i/>
+        </w:rPr>
+      </w:pPr>
+      <w:r>
+        <w:rPr>
+          <w:i/>
+        </w:rPr>
+        <w:t xml:space="preserve">Guideline 4.20 – If it is important to see highs, lows, and other </w:t>
+      </w:r>
+      <w:r>
+        <w:rPr>
+          <w:i/>
+        </w:rPr>
+        <w:t>patterns at a glance, use a psue</w:t>
+      </w:r>
+      <w:r>
+        <w:rPr>
+          <w:i/>
+        </w:rPr>
+        <w:t>docolor sequence that monotonically increases or decreases in luminance. If reading values from a key is also important, cycle through a variety of hues while trending upwards or downward in luminance.</w:t>
+      </w:r>
+    </w:p>
+    <w:p>
+      <w:r>
+        <w:t xml:space="preserve">We have used and elevation data map to illustrate the use of a psuedocolor sequence in which the colors are important for determining elevation bands. We have created an algorithm that will pick two saturated colors that are at least a certain distance apart in order to create bands that are easily distinguishable. We provide VTK with two distinct colors and a midpoint. VTK chooses the remaining colors for the lookup table based on the luminance values for the colors between each endpoint and the midpoint. </w:t>
+      </w:r>
+    </w:p>
+    <w:p/>
+    <w:p/>
+    <w:p/>
+    <w:p/>
+    <w:p>
+      <w:r>
+        <w:t>NOTE: We can mention why we did not choose to use the guideline that discusses changing background colors. We can also mention why we did not choose to use the guideline that discusses the scaling rate (G10.14).</w:t>
+      </w:r>
+    </w:p>
+    <w:p/>
+    <w:p/>
+    <w:p>
+      <w:r>
+        <w:rPr>
+          <w:b/>
+          <w:i/>
+        </w:rPr>
+        <w:t>Methodology:</w:t>
+      </w:r>
+    </w:p>
+    <w:p/>
+    <w:p/>
+    <w:p>
+      <w:r>
+        <w:t xml:space="preserve">In this section we can talk about the algorithms for </w:t>
+      </w:r>
+    </w:p>
+    <w:p/>
+    <w:p>
+      <w:pPr>
+        <w:pStyle w:val="ListParagraph"/>
+        <w:numPr>
+          <w:ilvl w:val="0"/>
+          <w:numId w:val="1"/>
+        </w:numPr>
+      </w:pPr>
+      <w:r>
+        <w:t>Picking the colors – ensuring that they are saturated</w:t>
+      </w:r>
+    </w:p>
+    <w:p>
+      <w:pPr>
+        <w:pStyle w:val="ListParagraph"/>
+        <w:numPr>
+          <w:ilvl w:val="0"/>
+          <w:numId w:val="1"/>
+        </w:numPr>
+      </w:pPr>
+      <w:r>
+        <w:t xml:space="preserve">Algorithm(s) for picking the mid color </w:t>
+      </w:r>
+    </w:p>
+    <w:p>
+      <w:pPr>
+        <w:pStyle w:val="ListParagraph"/>
+        <w:numPr>
+          <w:ilvl w:val="0"/>
+          <w:numId w:val="1"/>
+        </w:numPr>
+      </w:pPr>
+      <w:r>
+        <w:t>Algorithm for picking colors a certain distance apart</w:t>
+      </w:r>
+    </w:p>
+    <w:p>
+      <w:pPr>
+        <w:pStyle w:val="ListParagraph"/>
+        <w:numPr>
+          <w:ilvl w:val="0"/>
+          <w:numId w:val="1"/>
+        </w:numPr>
+      </w:pPr>
+      <w:r>
+        <w:t>Algorithm for making colorblind options</w:t>
+      </w:r>
+    </w:p>
+    <w:p>
+      <w:pPr>
+        <w:pStyle w:val="ListParagraph"/>
+        <w:numPr>
+          <w:ilvl w:val="0"/>
+          <w:numId w:val="1"/>
+        </w:numPr>
+      </w:pPr>
+      <w:r>
+        <w:t>Dynamic aspects of the project</w:t>
+      </w:r>
+    </w:p>
+    <w:p/>
+    <w:p>
+      <w:pPr>
+        <w:rPr>
+          <w:b/>
+          <w:i/>
+        </w:rPr>
+      </w:pPr>
+      <w:r>
+        <w:rPr>
+          <w:b/>
+          <w:i/>
+        </w:rPr>
+        <w:t>Practical Applications:</w:t>
+      </w:r>
+    </w:p>
+    <w:p>
+      <w:pPr>
+        <w:rPr>
+          <w:b/>
+          <w:i/>
+        </w:rPr>
+      </w:pPr>
+    </w:p>
+    <w:p>
+      <w:r>
+        <w:t>In this section we can talk about the practicality of the project.</w:t>
+      </w:r>
+    </w:p>
+    <w:p/>
+    <w:p>
+      <w:pPr>
+        <w:rPr>
+          <w:b/>
+          <w:i/>
+        </w:rPr>
+      </w:pPr>
+      <w:r>
+        <w:rPr>
+          <w:b/>
+          <w:i/>
+        </w:rPr>
+        <w:t>Results:</w:t>
+      </w:r>
+    </w:p>
+    <w:p>
+      <w:pPr>
+        <w:rPr>
+          <w:b/>
+          <w:i/>
+        </w:rPr>
+      </w:pPr>
+    </w:p>
+    <w:p>
+      <w:r>
+        <w:t xml:space="preserve">In this section we will discuss the results of the project and what we accomplished. </w:t>
+      </w:r>
+    </w:p>
+    <w:p>
+      <w:pPr>
+        <w:rPr>
+          <w:b/>
+          <w:i/>
+        </w:rPr>
+      </w:pPr>
+    </w:p>
+    <w:p>
+      <w:pPr>
+        <w:rPr>
+          <w:b/>
+          <w:i/>
+        </w:rPr>
+      </w:pPr>
+      <w:r>
+        <w:rPr>
+          <w:b/>
+          <w:i/>
+        </w:rPr>
+        <w:t>Conclusion:</w:t>
+      </w:r>
+    </w:p>
+    <w:p>
+      <w:pPr>
+        <w:rPr>
+          <w:b/>
+          <w:i/>
+        </w:rPr>
+      </w:pPr>
+    </w:p>
+    <w:p>
+      <w:r>
+        <w:t xml:space="preserve">In this section we will go back through and note all of the stuff that was discussed. </w:t>
       </w:r>
       <w:bookmarkStart w:id="0" w:name="_GoBack"/>
       <w:bookmarkEnd w:id="0"/>
-      <w:r>
-        <w:t xml:space="preserve">Deuteranopia. Tritanopia is the colorblindness that results from sensitivities in the short-wavelength cones; it is difficult to determine the difference between colors such as blue and yellow. Deuteranopia is the colorblindness that results from sensitivities in the medium-wavelength cones. Protanopia is the colorblindness that results from sensitivities in the long-wavelength cones. Interestingly, individuals that are sensitive to long or medium wavelength colors are unable to distinguish between green and red. Visualization programs often fail to offer explicit options for those that contain the colorblind genes. The goal of this project was to create software that would allow user(s) to dynamically alter the color patterns while adhering to, possible, colorblind restrictions entered by the user. </w:t>
-      </w:r>
-    </w:p>
-    <w:p/>
-    <w:p>
-      <w:pPr>
-        <w:rPr>
-          <w:b/>
-          <w:i/>
-        </w:rPr>
-      </w:pPr>
-      <w:r>
-        <w:rPr>
-          <w:b/>
-          <w:i/>
-        </w:rPr>
-        <w:t>Visualization Guidelines:</w:t>
-      </w:r>
-    </w:p>
-    <w:p>
-      <w:pPr>
-        <w:rPr>
-          <w:i/>
-        </w:rPr>
-      </w:pPr>
-      <w:r>
-        <w:rPr>
-          <w:i/>
-        </w:rPr>
-        <w:t xml:space="preserve">Guideline 4.14 – To create a set of symbol colors that can be distinguished by the most colorblind individuals, ensure variation in the yellow-blue direction. </w:t>
-      </w:r>
-    </w:p>
-    <w:p>
-      <w:r>
-        <w:t>We provide both command line options and keyboard interrupt options for the user(s), to ensure that colors can be distinguished by the majority of colorblind individuals. The user(s) can execute the program passing the argument “-</w:t>
-      </w:r>
-      <w:proofErr w:type="spellStart"/>
-      <w:r>
-        <w:t>cb</w:t>
-      </w:r>
-      <w:proofErr w:type="spellEnd"/>
-      <w:r>
-        <w:t xml:space="preserve"> </w:t>
-      </w:r>
-      <w:proofErr w:type="spellStart"/>
-      <w:r>
-        <w:t>colorblind_option</w:t>
-      </w:r>
-      <w:proofErr w:type="spellEnd"/>
-      <w:r>
-        <w:t xml:space="preserve">”. The </w:t>
-      </w:r>
-      <w:proofErr w:type="spellStart"/>
-      <w:r>
-        <w:t>colorblind_option</w:t>
-      </w:r>
-      <w:proofErr w:type="spellEnd"/>
-      <w:r>
-        <w:t xml:space="preserve"> refers to either “A”, “D”, “P”, or “T” which represent the completely colorblind, medium-wavelength, long-wavelength, or short-wavelength sensitivities. The user(s) can also enter these letters during the execution in order to change the current colorblind arguments. </w:t>
-      </w:r>
-    </w:p>
-    <w:p>
-      <w:pPr>
-        <w:rPr>
-          <w:i/>
-        </w:rPr>
-      </w:pPr>
-      <w:r>
-        <w:rPr>
-          <w:i/>
-        </w:rPr>
-        <w:t xml:space="preserve">Guideline 4.15 – Do not use more than ten colors for coding symbols if reliable identification is required, especially if the symbols are to be used against a variety of backgrounds. </w:t>
-      </w:r>
-    </w:p>
-    <w:p>
-      <w:r>
-        <w:t xml:space="preserve">In order to successfully code this visualization guideline, we ensured that the default number of symbols would be eight. We chose eight, because it is less than the suggested maximum and we noticed that eight bands would provide each of the colors with enough contrast to easily distinguish the color changes. We did allow the user(s) to alter the number of color bands using a command line argument    “-b </w:t>
-      </w:r>
-      <w:proofErr w:type="spellStart"/>
-      <w:r>
-        <w:t>number_of_bands</w:t>
-      </w:r>
-      <w:proofErr w:type="spellEnd"/>
-      <w:r>
-        <w:t>”.</w:t>
-      </w:r>
-    </w:p>
-    <w:p>
-      <w:pPr>
-        <w:rPr>
-          <w:i/>
-        </w:rPr>
-      </w:pPr>
-      <w:r>
-        <w:rPr>
-          <w:i/>
-        </w:rPr>
-        <w:t xml:space="preserve">Guideline 4.19 – Use a spectrum approximation psuedocolor sequence for applications where its use is deeply embedded in the culture of users. This kind of color sequence can be used where the most important requirement is reading map values using a key. If this sequence is used, the spacing of the colors should be carefully chosen to provide discriminable steps. </w:t>
-      </w:r>
-    </w:p>
-    <w:p>
-      <w:r>
-        <w:t xml:space="preserve">We have used and elevation data map to illustrate the use of a psuedocolor sequence in which the colors are important for determining elevation bands. We have created an </w:t>
-      </w:r>
-      <w:r>
-        <w:lastRenderedPageBreak/>
-        <w:t xml:space="preserve">algorithm that will pick two saturated colors that are at least a certain distance apart in order to create bands that are easily distinguishable. </w:t>
-      </w:r>
-    </w:p>
-    <w:p>
-      <w:pPr>
-        <w:rPr>
-          <w:i/>
-        </w:rPr>
-      </w:pPr>
-      <w:r>
-        <w:rPr>
-          <w:i/>
-        </w:rPr>
-        <w:t xml:space="preserve">Guideline 4.20 – If it is important to see highs, lows, and other </w:t>
-      </w:r>
-      <w:r>
-        <w:rPr>
-          <w:i/>
-        </w:rPr>
-        <w:t>patterns at a glance, use a psue</w:t>
-      </w:r>
-      <w:r>
-        <w:rPr>
-          <w:i/>
-        </w:rPr>
-        <w:t>docolor sequence that monotonically increases or decreases in luminance. If reading values from a key is also important, cycle through a variety of hues while trending upwards or downward in luminance.</w:t>
-      </w:r>
-    </w:p>
-    <w:p>
-      <w:r>
-        <w:t xml:space="preserve">We have used and elevation data map to illustrate the use of a psuedocolor sequence in which the colors are important for determining elevation bands. We have created an algorithm that will pick two saturated colors that are at least a certain distance apart in order to create bands that are easily distinguishable. We provide VTK with two distinct colors and a midpoint. VTK chooses the remaining colors for the lookup table based on the luminance values for the colors between each endpoint and the midpoint. </w:t>
-      </w:r>
-    </w:p>
-    <w:p/>
-    <w:p>
-      <w:r>
-        <w:rPr>
-          <w:b/>
-          <w:i/>
-        </w:rPr>
-        <w:t>Methodology:</w:t>
-      </w:r>
-    </w:p>
-    <w:p/>
-    <w:p/>
-    <w:p/>
+    </w:p>
+    <w:p>
+      <w:pPr>
+        <w:rPr>
+          <w:b/>
+          <w:i/>
+        </w:rPr>
+      </w:pPr>
+    </w:p>
+    <w:p>
+      <w:r>
+        <w:rPr>
+          <w:b/>
+          <w:i/>
+        </w:rPr>
+        <w:t>Acknowledgements/Resources:</w:t>
+      </w:r>
+    </w:p>
+    <w:p/>
+    <w:p>
+      <w:hyperlink r:id="rId6" w:history="1">
+        <w:r>
+          <w:rPr>
+            <w:rStyle w:val="Hyperlink"/>
+          </w:rPr>
+          <w:t>http://www.news-medical.net/health/Color-Blindness-Prevalence.aspx</w:t>
+        </w:r>
+      </w:hyperlink>
+    </w:p>
+    <w:p/>
+    <w:p>
+      <w:r>
+        <w:t>Course Textbook.</w:t>
+      </w:r>
+    </w:p>
     <w:sectPr>
       <w:pgSz w:w="12240" w:h="15840"/>
       <w:pgMar w:top="1440" w:right="1440" w:bottom="1440" w:left="1440" w:header="720" w:footer="720" w:gutter="0"/>
@@ -259,6 +459,103 @@
     </w:sectPr>
   </w:body>
 </w:document>
+</file>
+
+<file path=word/numbering.xml><?xml version="1.0" encoding="utf-8"?>
+<w:numbering xmlns:wpc="http://schemas.microsoft.com/office/word/2010/wordprocessingCanvas" xmlns:mc="http://schemas.openxmlformats.org/markup-compatibility/2006" xmlns:o="urn:schemas-microsoft-com:office:office" xmlns:r="http://schemas.openxmlformats.org/officeDocument/2006/relationships" xmlns:m="http://schemas.openxmlformats.org/officeDocument/2006/math" xmlns:v="urn:schemas-microsoft-com:vml" xmlns:wp14="http://schemas.microsoft.com/office/word/2010/wordprocessingDrawing" xmlns:wp="http://schemas.openxmlformats.org/drawingml/2006/wordprocessingDrawing" xmlns:w10="urn:schemas-microsoft-com:office:word" xmlns:w="http://schemas.openxmlformats.org/wordprocessingml/2006/main" xmlns:w14="http://schemas.microsoft.com/office/word/2010/wordml" xmlns:w15="http://schemas.microsoft.com/office/word/2012/wordml" xmlns:wpg="http://schemas.microsoft.com/office/word/2010/wordprocessingGroup" xmlns:wpi="http://schemas.microsoft.com/office/word/2010/wordprocessingInk" xmlns:wne="http://schemas.microsoft.com/office/word/2006/wordml" xmlns:wps="http://schemas.microsoft.com/office/word/2010/wordprocessingShape" mc:Ignorable="w14 w15 wp14">
+  <w:abstractNum w:abstractNumId="0" w15:restartNumberingAfterBreak="0">
+    <w:nsid w:val="38030EEC"/>
+    <w:multiLevelType w:val="hybridMultilevel"/>
+    <w:tmpl w:val="42B822E2"/>
+    <w:lvl w:ilvl="0" w:tplc="0409000F">
+      <w:start w:val="1"/>
+      <w:numFmt w:val="decimal"/>
+      <w:lvlText w:val="%1."/>
+      <w:lvlJc w:val="left"/>
+      <w:pPr>
+        <w:ind w:left="720" w:hanging="360"/>
+      </w:pPr>
+      <w:rPr>
+        <w:rFonts w:hint="default"/>
+      </w:rPr>
+    </w:lvl>
+    <w:lvl w:ilvl="1" w:tplc="04090019" w:tentative="1">
+      <w:start w:val="1"/>
+      <w:numFmt w:val="lowerLetter"/>
+      <w:lvlText w:val="%2."/>
+      <w:lvlJc w:val="left"/>
+      <w:pPr>
+        <w:ind w:left="1440" w:hanging="360"/>
+      </w:pPr>
+    </w:lvl>
+    <w:lvl w:ilvl="2" w:tplc="0409001B" w:tentative="1">
+      <w:start w:val="1"/>
+      <w:numFmt w:val="lowerRoman"/>
+      <w:lvlText w:val="%3."/>
+      <w:lvlJc w:val="right"/>
+      <w:pPr>
+        <w:ind w:left="2160" w:hanging="180"/>
+      </w:pPr>
+    </w:lvl>
+    <w:lvl w:ilvl="3" w:tplc="0409000F" w:tentative="1">
+      <w:start w:val="1"/>
+      <w:numFmt w:val="decimal"/>
+      <w:lvlText w:val="%4."/>
+      <w:lvlJc w:val="left"/>
+      <w:pPr>
+        <w:ind w:left="2880" w:hanging="360"/>
+      </w:pPr>
+    </w:lvl>
+    <w:lvl w:ilvl="4" w:tplc="04090019" w:tentative="1">
+      <w:start w:val="1"/>
+      <w:numFmt w:val="lowerLetter"/>
+      <w:lvlText w:val="%5."/>
+      <w:lvlJc w:val="left"/>
+      <w:pPr>
+        <w:ind w:left="3600" w:hanging="360"/>
+      </w:pPr>
+    </w:lvl>
+    <w:lvl w:ilvl="5" w:tplc="0409001B" w:tentative="1">
+      <w:start w:val="1"/>
+      <w:numFmt w:val="lowerRoman"/>
+      <w:lvlText w:val="%6."/>
+      <w:lvlJc w:val="right"/>
+      <w:pPr>
+        <w:ind w:left="4320" w:hanging="180"/>
+      </w:pPr>
+    </w:lvl>
+    <w:lvl w:ilvl="6" w:tplc="0409000F" w:tentative="1">
+      <w:start w:val="1"/>
+      <w:numFmt w:val="decimal"/>
+      <w:lvlText w:val="%7."/>
+      <w:lvlJc w:val="left"/>
+      <w:pPr>
+        <w:ind w:left="5040" w:hanging="360"/>
+      </w:pPr>
+    </w:lvl>
+    <w:lvl w:ilvl="7" w:tplc="04090019" w:tentative="1">
+      <w:start w:val="1"/>
+      <w:numFmt w:val="lowerLetter"/>
+      <w:lvlText w:val="%8."/>
+      <w:lvlJc w:val="left"/>
+      <w:pPr>
+        <w:ind w:left="5760" w:hanging="360"/>
+      </w:pPr>
+    </w:lvl>
+    <w:lvl w:ilvl="8" w:tplc="0409001B" w:tentative="1">
+      <w:start w:val="1"/>
+      <w:numFmt w:val="lowerRoman"/>
+      <w:lvlText w:val="%9."/>
+      <w:lvlJc w:val="right"/>
+      <w:pPr>
+        <w:ind w:left="6480" w:hanging="180"/>
+      </w:pPr>
+    </w:lvl>
+  </w:abstractNum>
+  <w:num w:numId="1">
+    <w:abstractNumId w:val="0"/>
+  </w:num>
+</w:numbering>
 </file>
 
 <file path=word/styles.xml><?xml version="1.0" encoding="utf-8"?>
@@ -669,6 +966,28 @@
     <w:semiHidden/>
     <w:unhideWhenUsed/>
   </w:style>
+  <w:style w:type="paragraph" w:styleId="ListParagraph">
+    <w:name w:val="List Paragraph"/>
+    <w:basedOn w:val="Normal"/>
+    <w:uiPriority w:val="34"/>
+    <w:qFormat/>
+    <w:rsid w:val="00EA0D8B"/>
+    <w:pPr>
+      <w:ind w:left="720"/>
+      <w:contextualSpacing/>
+    </w:pPr>
+  </w:style>
+  <w:style w:type="character" w:styleId="Hyperlink">
+    <w:name w:val="Hyperlink"/>
+    <w:basedOn w:val="DefaultParagraphFont"/>
+    <w:uiPriority w:val="99"/>
+    <w:unhideWhenUsed/>
+    <w:rsid w:val="00EA0D8B"/>
+    <w:rPr>
+      <w:color w:val="0000FF" w:themeColor="hyperlink"/>
+      <w:u w:val="single"/>
+    </w:rPr>
+  </w:style>
 </w:styles>
 </file>
 

</xml_diff>

<commit_message>
Added changes to the word file writeup. Also added some images, because word does not make code look very good. Deleted a couple of lines from the program.
</commit_message>
<xml_diff>
--- a/MSIM741_writeup_BARBACHEM_COOGAN.docx
+++ b/MSIM741_writeup_BARBACHEM_COOGAN.docx
@@ -126,6 +126,7 @@
         <w:t xml:space="preserve">Guideline 4.14 – To create a set of symbol colors that can be distinguished by the most colorblind individuals, ensure variation in the yellow-blue direction. </w:t>
       </w:r>
     </w:p>
+    <w:p/>
     <w:p>
       <w:r>
         <w:t>We provide both command line options and keyboard interrupt options for the user(s), to ensure that colors can be distinguished by the majority of colorblind individuals. The user(s) can execute the program passing the argument “-</w:t>
@@ -161,6 +162,13 @@
           <w:i/>
         </w:rPr>
       </w:pPr>
+    </w:p>
+    <w:p>
+      <w:pPr>
+        <w:rPr>
+          <w:i/>
+        </w:rPr>
+      </w:pPr>
       <w:r>
         <w:rPr>
           <w:i/>
@@ -168,6 +176,7 @@
         <w:t xml:space="preserve">Guideline 4.15 – Do not use more than ten colors for coding symbols if reliable identification is required, especially if the symbols are to be used against a variety of backgrounds. </w:t>
       </w:r>
     </w:p>
+    <w:p/>
     <w:p>
       <w:r>
         <w:t xml:space="preserve">In order to successfully code this visualization guideline, we ensured that the default number of symbols would be eight. We chose eight, because it is less than the suggested maximum and we noticed that eight bands would provide each of the colors with enough contrast to easily distinguish the color changes. We did allow the user(s) to alter the number of color bands using a command line argument    “-b </w:t>
@@ -181,28 +190,34 @@
         <w:t>”.</w:t>
       </w:r>
     </w:p>
-    <w:p>
-      <w:pPr>
-        <w:rPr>
-          <w:i/>
-        </w:rPr>
-      </w:pPr>
-      <w:r>
-        <w:rPr>
-          <w:i/>
-        </w:rPr>
-        <w:t xml:space="preserve">Guideline 4.19 – Use a spectrum approximation psuedocolor sequence for applications where its use is deeply embedded in the culture of users. This kind of color sequence can be used where the most important requirement is reading map values using a key. If this sequence is used, the spacing of the colors should be carefully chosen to provide discriminable steps. </w:t>
-      </w:r>
-    </w:p>
-    <w:p>
-      <w:r>
-        <w:t xml:space="preserve">We have used and elevation data map to illustrate the use of a psuedocolor sequence in which the colors are important for determining elevation bands. We have created an </w:t>
-      </w:r>
-      <w:r>
+    <w:p/>
+    <w:p>
+      <w:pPr>
+        <w:rPr>
+          <w:i/>
+        </w:rPr>
+      </w:pPr>
+      <w:r>
+        <w:rPr>
+          <w:i/>
+        </w:rPr>
+        <w:t xml:space="preserve">Guideline 4.19 – Use a spectrum approximation psuedocolor sequence for applications where its use is deeply embedded in the culture of users. This kind of color sequence can be used </w:t>
+      </w:r>
+      <w:r>
+        <w:rPr>
+          <w:i/>
+        </w:rPr>
         <w:lastRenderedPageBreak/>
-        <w:t xml:space="preserve">algorithm that will pick two saturated colors that are at least a certain distance apart in order to create bands that are easily distinguishable. </w:t>
-      </w:r>
-    </w:p>
+        <w:t xml:space="preserve">where the most important requirement is reading map values using a key. If this sequence is used, the spacing of the colors should be carefully chosen to provide discriminable steps. </w:t>
+      </w:r>
+    </w:p>
+    <w:p/>
+    <w:p>
+      <w:r>
+        <w:t xml:space="preserve">We have used and elevation data map to illustrate the use of a psuedocolor sequence in which the colors are important for determining elevation bands. We have created an algorithm that will pick two saturated colors that are at least a certain distance apart in order to create bands that are easily distinguishable. </w:t>
+      </w:r>
+    </w:p>
+    <w:p/>
     <w:p>
       <w:pPr>
         <w:rPr>
@@ -228,13 +243,27 @@
         <w:t>docolor sequence that monotonically increases or decreases in luminance. If reading values from a key is also important, cycle through a variety of hues while trending upwards or downward in luminance.</w:t>
       </w:r>
     </w:p>
+    <w:p/>
     <w:p>
       <w:r>
         <w:t xml:space="preserve">We have used and elevation data map to illustrate the use of a psuedocolor sequence in which the colors are important for determining elevation bands. We have created an algorithm that will pick two saturated colors that are at least a certain distance apart in order to create bands that are easily distinguishable. We provide VTK with two distinct colors and a midpoint. VTK chooses the remaining colors for the lookup table based on the luminance values for the colors between each endpoint and the midpoint. </w:t>
       </w:r>
     </w:p>
     <w:p/>
-    <w:p/>
+    <w:p>
+      <w:r>
+        <w:rPr>
+          <w:i/>
+        </w:rPr>
+        <w:t>Guideline 10.9 – In interfaces to view map data in 3D, the default controls should allow for tilt around a horizontal axis and rotation about a vertical axis, but not rotation around the line of sight.</w:t>
+      </w:r>
+    </w:p>
+    <w:p/>
+    <w:p>
+      <w:r>
+        <w:t xml:space="preserve">VTK allows the user(s) to perform these actions by default, but we manually added these features into our program. In order to add keyboard interrupts to our program we had to manually add in features such as keyboard interrupts, rotation, and tilt. </w:t>
+      </w:r>
+    </w:p>
     <w:p/>
     <w:p/>
     <w:p>
@@ -323,99 +352,397 @@
     </w:p>
     <w:p/>
     <w:p>
-      <w:pPr>
-        <w:rPr>
-          <w:b/>
-          <w:i/>
-        </w:rPr>
-      </w:pPr>
-      <w:r>
-        <w:rPr>
-          <w:b/>
-          <w:i/>
-        </w:rPr>
-        <w:t>Practical Applications:</w:t>
-      </w:r>
-    </w:p>
-    <w:p>
-      <w:pPr>
-        <w:rPr>
-          <w:b/>
-          <w:i/>
-        </w:rPr>
-      </w:pPr>
-    </w:p>
-    <w:p>
-      <w:r>
-        <w:t>In this section we can talk about the practicality of the project.</w:t>
-      </w:r>
-    </w:p>
-    <w:p/>
-    <w:p>
-      <w:pPr>
-        <w:rPr>
-          <w:b/>
-          <w:i/>
-        </w:rPr>
-      </w:pPr>
-      <w:r>
-        <w:rPr>
-          <w:b/>
-          <w:i/>
-        </w:rPr>
-        <w:t>Results:</w:t>
-      </w:r>
-    </w:p>
-    <w:p>
-      <w:pPr>
-        <w:rPr>
-          <w:b/>
-          <w:i/>
-        </w:rPr>
-      </w:pPr>
-    </w:p>
-    <w:p>
-      <w:r>
-        <w:t xml:space="preserve">In this section we will discuss the results of the project and what we accomplished. </w:t>
-      </w:r>
-    </w:p>
-    <w:p>
-      <w:pPr>
-        <w:rPr>
-          <w:b/>
-          <w:i/>
-        </w:rPr>
-      </w:pPr>
-    </w:p>
-    <w:p>
-      <w:pPr>
-        <w:rPr>
-          <w:b/>
-          <w:i/>
-        </w:rPr>
-      </w:pPr>
-      <w:r>
-        <w:rPr>
-          <w:b/>
-          <w:i/>
-        </w:rPr>
-        <w:t>Conclusion:</w:t>
-      </w:r>
-    </w:p>
-    <w:p>
-      <w:pPr>
-        <w:rPr>
-          <w:b/>
-          <w:i/>
-        </w:rPr>
-      </w:pPr>
-    </w:p>
-    <w:p>
-      <w:r>
-        <w:t xml:space="preserve">In this section we will go back through and note all of the stuff that was discussed. </w:t>
+      <w:r>
+        <w:lastRenderedPageBreak/>
+        <w:t xml:space="preserve">We decided that the colors at each end of the elevation interval should be as vivid as possible, so that the users would be able to easily see the colors. A higher saturation also ensures that there can be a larger number of distinguishable colors as opposed to two non-saturated colors. We were able to guarantee that both of our colors would be saturated by ensuring that one of the RGB fields was set to 1.0, one field was set to 0.0, and the last field was set to a random number. </w:t>
+      </w:r>
+    </w:p>
+    <w:p/>
+    <w:p>
+      <w:r>
+        <w:pict w14:anchorId="66284982">
+          <v:shapetype id="_x0000_t75" coordsize="21600,21600" o:spt="75" o:preferrelative="t" path="m@4@5l@4@11@9@11@9@5xe" filled="f" stroked="f">
+            <v:stroke joinstyle="miter"/>
+            <v:formulas>
+              <v:f eqn="if lineDrawn pixelLineWidth 0"/>
+              <v:f eqn="sum @0 1 0"/>
+              <v:f eqn="sum 0 0 @1"/>
+              <v:f eqn="prod @2 1 2"/>
+              <v:f eqn="prod @3 21600 pixelWidth"/>
+              <v:f eqn="prod @3 21600 pixelHeight"/>
+              <v:f eqn="sum @0 0 1"/>
+              <v:f eqn="prod @6 1 2"/>
+              <v:f eqn="prod @7 21600 pixelWidth"/>
+              <v:f eqn="sum @8 21600 0"/>
+              <v:f eqn="prod @7 21600 pixelHeight"/>
+              <v:f eqn="sum @10 21600 0"/>
+            </v:formulas>
+            <v:path o:extrusionok="f" gradientshapeok="t" o:connecttype="rect"/>
+            <o:lock v:ext="edit" aspectratio="t"/>
+          </v:shapetype>
+          <v:shape id="_x0000_i1026" type="#_x0000_t75" style="width:439.5pt;height:329.25pt">
+            <v:imagedata r:id="rId6" o:title="1"/>
+          </v:shape>
+        </w:pict>
+      </w:r>
+    </w:p>
+    <w:p/>
+    <w:p>
+      <w:r>
+        <w:t>The program contains two different midpoint determination algorithms. The first algorithm uses a simple grey color as the midpoint for the elevation interval. Interestingly, this simple method create a more aesthetically pleasing interval, regardless of its simplicity. The second algorithm calculates a distance between the two colors. The colors are treated as 3D points where RGB can also be interpreted as xyz. The distance between the two colors is calculated using the following formula:</w:t>
+      </w:r>
+    </w:p>
+    <w:p/>
+    <w:p>
+      <w:r>
+        <w:lastRenderedPageBreak/>
+        <w:pict w14:anchorId="48926E06">
+          <v:shape id="_x0000_i1025" type="#_x0000_t75" style="width:411.75pt;height:213pt">
+            <v:imagedata r:id="rId7" o:title="2"/>
+          </v:shape>
+        </w:pict>
+      </w:r>
+    </w:p>
+    <w:p/>
+    <w:p>
+      <w:r>
+        <w:t xml:space="preserve">The function returns the RGB values for the midpoint color, and this color is passed onto the creation of the color lookup table. The code includes a switch that can be selected, only from within the code, to change which of these options will be used for selecting the midpoint. </w:t>
+      </w:r>
+    </w:p>
+    <w:p/>
+    <w:p>
+      <w:r>
+        <w:pict w14:anchorId="14FF4F36">
+          <v:shape id="_x0000_i1027" type="#_x0000_t75" style="width:457.5pt;height:81.75pt">
+            <v:imagedata r:id="rId8" o:title="3"/>
+          </v:shape>
+        </w:pict>
+      </w:r>
+    </w:p>
+    <w:p/>
+    <w:p>
+      <w:r>
+        <w:t xml:space="preserve">We wanted to pick two colors that would differ on the spectrum by a distance that was sufficient enough for the user to easily determine the correct color. We used the Euclidean distance calculation to calculate the distance between the colors, shown in the formula below. </w:t>
+      </w:r>
+    </w:p>
+    <w:p/>
+    <w:p>
+      <w:r>
+        <w:lastRenderedPageBreak/>
+        <w:pict w14:anchorId="148BBE12">
+          <v:shape id="_x0000_i1029" type="#_x0000_t75" style="width:468pt;height:199.5pt">
+            <v:imagedata r:id="rId9" o:title="5"/>
+          </v:shape>
+        </w:pict>
+      </w:r>
+    </w:p>
+    <w:p/>
+    <w:p/>
+    <w:p>
+      <w:r>
+        <w:t>The number of colors become c</w:t>
+      </w:r>
+      <w:r>
+        <w:t xml:space="preserve">onstrained as the user enters possible colorblind options, so we needed to ensure that we could still pick two colors. Our algorithm will randomly generate a color that is not restricted by the colorblind options. After one color has been generated, we will attempt to generate a second random color. If the color is not a certain distance away from the other color, or we have tried ten times, then we will start the entire process over again. The </w:t>
+      </w:r>
+      <w:r>
+        <w:rPr>
+          <w:b/>
+          <w:color w:val="FF0000"/>
+        </w:rPr>
+        <w:t>red</w:t>
+      </w:r>
+      <w:r>
+        <w:rPr>
+          <w:color w:val="FF0000"/>
+        </w:rPr>
+        <w:t xml:space="preserve"> </w:t>
+      </w:r>
+      <w:r>
+        <w:t xml:space="preserve">arrow in the image below indicates the required distance between the two colors. </w:t>
+      </w:r>
+    </w:p>
+    <w:p/>
+    <w:p>
+      <w:r>
+        <w:rPr>
+          <w:noProof/>
+        </w:rPr>
+        <mc:AlternateContent>
+          <mc:Choice Requires="wps">
+            <w:drawing>
+              <wp:anchor distT="0" distB="0" distL="114300" distR="114300" simplePos="0" relativeHeight="251659264" behindDoc="0" locked="0" layoutInCell="1" allowOverlap="1" wp14:anchorId="2C6C6B82" wp14:editId="1F4ABC54">
+                <wp:simplePos x="0" y="0"/>
+                <wp:positionH relativeFrom="column">
+                  <wp:posOffset>2714625</wp:posOffset>
+                </wp:positionH>
+                <wp:positionV relativeFrom="paragraph">
+                  <wp:posOffset>435610</wp:posOffset>
+                </wp:positionV>
+                <wp:extent cx="2343150" cy="0"/>
+                <wp:effectExtent l="57150" t="114300" r="0" b="171450"/>
+                <wp:wrapNone/>
+                <wp:docPr id="3" name="Straight Arrow Connector 3"/>
+                <wp:cNvGraphicFramePr/>
+                <a:graphic xmlns:a="http://schemas.openxmlformats.org/drawingml/2006/main">
+                  <a:graphicData uri="http://schemas.microsoft.com/office/word/2010/wordprocessingShape">
+                    <wps:wsp>
+                      <wps:cNvCnPr/>
+                      <wps:spPr>
+                        <a:xfrm flipH="1">
+                          <a:off x="0" y="0"/>
+                          <a:ext cx="2343150" cy="0"/>
+                        </a:xfrm>
+                        <a:prstGeom prst="straightConnector1">
+                          <a:avLst/>
+                        </a:prstGeom>
+                        <a:ln w="57150">
+                          <a:solidFill>
+                            <a:srgbClr val="FF0000"/>
+                          </a:solidFill>
+                          <a:tailEnd type="triangle"/>
+                        </a:ln>
+                      </wps:spPr>
+                      <wps:style>
+                        <a:lnRef idx="2">
+                          <a:schemeClr val="accent1"/>
+                        </a:lnRef>
+                        <a:fillRef idx="0">
+                          <a:schemeClr val="accent1"/>
+                        </a:fillRef>
+                        <a:effectRef idx="1">
+                          <a:schemeClr val="accent1"/>
+                        </a:effectRef>
+                        <a:fontRef idx="minor">
+                          <a:schemeClr val="tx1"/>
+                        </a:fontRef>
+                      </wps:style>
+                      <wps:bodyPr/>
+                    </wps:wsp>
+                  </a:graphicData>
+                </a:graphic>
+              </wp:anchor>
+            </w:drawing>
+          </mc:Choice>
+          <mc:Fallback>
+            <w:pict>
+              <v:shapetype w14:anchorId="688B9638" id="_x0000_t32" coordsize="21600,21600" o:spt="32" o:oned="t" path="m,l21600,21600e" filled="f">
+                <v:path arrowok="t" fillok="f" o:connecttype="none"/>
+                <o:lock v:ext="edit" shapetype="t"/>
+              </v:shapetype>
+              <v:shape id="Straight Arrow Connector 3" o:spid="_x0000_s1026" type="#_x0000_t32" style="position:absolute;margin-left:213.75pt;margin-top:34.3pt;width:184.5pt;height:0;flip:x;z-index:251659264;visibility:visible;mso-wrap-style:square;mso-wrap-distance-left:9pt;mso-wrap-distance-top:0;mso-wrap-distance-right:9pt;mso-wrap-distance-bottom:0;mso-position-horizontal:absolute;mso-position-horizontal-relative:text;mso-position-vertical:absolute;mso-position-vertical-relative:text" o:gfxdata="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" strokecolor="red" strokeweight="4.5pt">
+                <v:stroke endarrow="block"/>
+                <v:shadow on="t" color="black" opacity="24903f" origin=",.5" offset="0,.55556mm"/>
+              </v:shape>
+            </w:pict>
+          </mc:Fallback>
+        </mc:AlternateContent>
+      </w:r>
+      <w:r>
+        <w:pict w14:anchorId="7BBB1DDB">
+          <v:shape id="_x0000_i1028" type="#_x0000_t75" style="width:437.25pt;height:246.75pt">
+            <v:imagedata r:id="rId10" o:title="4"/>
+          </v:shape>
+        </w:pict>
+      </w:r>
+    </w:p>
+    <w:p/>
+    <w:p/>
+    <w:p>
+      <w:r>
+        <w:lastRenderedPageBreak/>
+        <w:pict w14:anchorId="4D8C8391">
+          <v:shape id="_x0000_i1030" type="#_x0000_t75" style="width:418.5pt;height:133.5pt">
+            <v:imagedata r:id="rId11" o:title="6"/>
+          </v:shape>
+        </w:pict>
+      </w:r>
+    </w:p>
+    <w:p/>
+    <w:p>
+      <w:r>
+        <w:t xml:space="preserve">It is important to mention what we completed for the colorblind options. </w:t>
+      </w:r>
+      <w:r>
+        <w:t xml:space="preserve">There is a slight difference between the accepted definition of colorblind in the long- and medium-wavelengths and how we decided to show the distinction. We could have coded both of these choices the same, because </w:t>
+      </w:r>
+      <w:proofErr w:type="spellStart"/>
+      <w:r>
+        <w:t>Protanopia</w:t>
+      </w:r>
+      <w:proofErr w:type="spellEnd"/>
+      <w:r>
+        <w:t xml:space="preserve"> and </w:t>
+      </w:r>
+      <w:proofErr w:type="spellStart"/>
+      <w:r>
+        <w:t>Deuteranopia</w:t>
+      </w:r>
+      <w:proofErr w:type="spellEnd"/>
+      <w:r>
+        <w:t xml:space="preserve"> are each characterized by the inability to distinguish between differences in red and green. In order to show the functionality of our project, we chose to eliminate the red colors for the choice of </w:t>
+      </w:r>
+      <w:proofErr w:type="spellStart"/>
+      <w:r>
+        <w:t>Protanopia</w:t>
+      </w:r>
+      <w:proofErr w:type="spellEnd"/>
+      <w:r>
+        <w:t xml:space="preserve">, and we chose </w:t>
+      </w:r>
+      <w:r>
+        <w:t xml:space="preserve">to eliminate the </w:t>
+      </w:r>
+      <w:r>
+        <w:t>green</w:t>
+      </w:r>
+      <w:r>
+        <w:t xml:space="preserve"> colors for the choice of</w:t>
+      </w:r>
+      <w:r>
+        <w:t xml:space="preserve"> </w:t>
+      </w:r>
+      <w:proofErr w:type="spellStart"/>
+      <w:r>
+        <w:t>Deuteranopia</w:t>
+      </w:r>
+      <w:proofErr w:type="spellEnd"/>
+      <w:r>
+        <w:t>. We decided that it would be beneficial to eliminate the colors associated with the long- or medium-wavelengths when the options were selected.</w:t>
       </w:r>
       <w:bookmarkStart w:id="0" w:name="_GoBack"/>
       <w:bookmarkEnd w:id="0"/>
+      <w:r>
+        <w:t xml:space="preserve"> T</w:t>
+      </w:r>
+      <w:r>
+        <w:t xml:space="preserve">he user can enter a command line argument for short-wavelength colorblindness or the user can enter </w:t>
+      </w:r>
+      <w:proofErr w:type="gramStart"/>
+      <w:r>
+        <w:t>a ‘t’</w:t>
+      </w:r>
+      <w:proofErr w:type="gramEnd"/>
+      <w:r>
+        <w:t xml:space="preserve"> during the execution of the program. </w:t>
+      </w:r>
+      <w:proofErr w:type="gramStart"/>
+      <w:r>
+        <w:t>The ‘t’</w:t>
+      </w:r>
+      <w:proofErr w:type="gramEnd"/>
+      <w:r>
+        <w:t xml:space="preserve"> will select TRITANOPIA, and the display will be update with new colors selected; the colors will not be blue or yellow. We were able to disregard blue through the process invoked in the image above, and we were able to disregard yellow through the process invoked in the image below. The image above is indicating that the RGB position of B will be set to 0.0. The image below is indicating that our color for G should contain a value greater than 0.7 to ensure that no traces of yellow appear. </w:t>
+      </w:r>
+    </w:p>
+    <w:p/>
+    <w:p/>
+    <w:p>
+      <w:r>
+        <w:pict w14:anchorId="191A3F6A">
+          <v:shape id="_x0000_i1031" type="#_x0000_t75" style="width:306pt;height:73.5pt">
+            <v:imagedata r:id="rId12" o:title="7"/>
+          </v:shape>
+        </w:pict>
+      </w:r>
+    </w:p>
+    <w:p/>
+    <w:p/>
+    <w:p/>
+    <w:p/>
+    <w:p>
+      <w:pPr>
+        <w:rPr>
+          <w:b/>
+          <w:i/>
+        </w:rPr>
+      </w:pPr>
+      <w:r>
+        <w:rPr>
+          <w:b/>
+          <w:i/>
+        </w:rPr>
+        <w:t>Practical Applications:</w:t>
+      </w:r>
+    </w:p>
+    <w:p>
+      <w:pPr>
+        <w:rPr>
+          <w:b/>
+          <w:i/>
+        </w:rPr>
+      </w:pPr>
+    </w:p>
+    <w:p>
+      <w:r>
+        <w:t>In this section we can talk about the practicality of the project.</w:t>
+      </w:r>
+    </w:p>
+    <w:p/>
+    <w:p>
+      <w:pPr>
+        <w:rPr>
+          <w:b/>
+          <w:i/>
+        </w:rPr>
+      </w:pPr>
+      <w:r>
+        <w:rPr>
+          <w:b/>
+          <w:i/>
+        </w:rPr>
+        <w:t>Results:</w:t>
+      </w:r>
+    </w:p>
+    <w:p>
+      <w:pPr>
+        <w:rPr>
+          <w:b/>
+          <w:i/>
+        </w:rPr>
+      </w:pPr>
+    </w:p>
+    <w:p>
+      <w:r>
+        <w:t xml:space="preserve">In this section we will discuss the results of the project and what we accomplished. </w:t>
+      </w:r>
+    </w:p>
+    <w:p>
+      <w:pPr>
+        <w:rPr>
+          <w:b/>
+          <w:i/>
+        </w:rPr>
+      </w:pPr>
+    </w:p>
+    <w:p>
+      <w:pPr>
+        <w:rPr>
+          <w:b/>
+          <w:i/>
+        </w:rPr>
+      </w:pPr>
+      <w:r>
+        <w:rPr>
+          <w:b/>
+          <w:i/>
+        </w:rPr>
+        <w:lastRenderedPageBreak/>
+        <w:t>Conclusion:</w:t>
+      </w:r>
+    </w:p>
+    <w:p>
+      <w:pPr>
+        <w:rPr>
+          <w:b/>
+          <w:i/>
+        </w:rPr>
+      </w:pPr>
+    </w:p>
+    <w:p>
+      <w:r>
+        <w:t xml:space="preserve">In this section we will go back through and note all of the stuff that was discussed. </w:t>
+      </w:r>
     </w:p>
     <w:p>
       <w:pPr>
@@ -436,7 +763,7 @@
     </w:p>
     <w:p/>
     <w:p>
-      <w:hyperlink r:id="rId6" w:history="1">
+      <w:hyperlink r:id="rId13" w:history="1">
         <w:r>
           <w:rPr>
             <w:rStyle w:val="Hyperlink"/>
@@ -451,6 +778,18 @@
         <w:t>Course Textbook.</w:t>
       </w:r>
     </w:p>
+    <w:p/>
+    <w:p>
+      <w:hyperlink r:id="rId14" w:history="1">
+        <w:r>
+          <w:rPr>
+            <w:rStyle w:val="Hyperlink"/>
+          </w:rPr>
+          <w:t>https://tug.org/pracjourn/2007-4/walden/color.pdf</w:t>
+        </w:r>
+      </w:hyperlink>
+    </w:p>
+    <w:p/>
     <w:sectPr>
       <w:pgSz w:w="12240" w:h="15840"/>
       <w:pgMar w:top="1440" w:right="1440" w:bottom="1440" w:left="1440" w:header="720" w:footer="720" w:gutter="0"/>

</xml_diff>

<commit_message>
Added a couple of changes to the word document.
</commit_message>
<xml_diff>
--- a/MSIM741_writeup_BARBACHEM_COOGAN.docx
+++ b/MSIM741_writeup_BARBACHEM_COOGAN.docx
@@ -266,12 +266,6 @@
     </w:p>
     <w:p/>
     <w:p/>
-    <w:p>
-      <w:r>
-        <w:t>NOTE: We can mention why we did not choose to use the guideline that discusses changing background colors. We can also mention why we did not choose to use the guideline that discusses the scaling rate (G10.14).</w:t>
-      </w:r>
-    </w:p>
-    <w:p/>
     <w:p/>
     <w:p>
       <w:r>
@@ -280,13 +274,6 @@
           <w:i/>
         </w:rPr>
         <w:t>Methodology:</w:t>
-      </w:r>
-    </w:p>
-    <w:p/>
-    <w:p/>
-    <w:p>
-      <w:r>
-        <w:t xml:space="preserve">In this section we can talk about the algorithms for </w:t>
       </w:r>
     </w:p>
     <w:p/>
@@ -299,67 +286,22 @@
         </w:numPr>
       </w:pPr>
       <w:r>
-        <w:t>Picking the colors – ensuring that they are saturated</w:t>
-      </w:r>
-    </w:p>
-    <w:p>
-      <w:pPr>
-        <w:pStyle w:val="ListParagraph"/>
-        <w:numPr>
-          <w:ilvl w:val="0"/>
-          <w:numId w:val="1"/>
-        </w:numPr>
-      </w:pPr>
-      <w:r>
-        <w:t xml:space="preserve">Algorithm(s) for picking the mid color </w:t>
-      </w:r>
-    </w:p>
-    <w:p>
-      <w:pPr>
-        <w:pStyle w:val="ListParagraph"/>
-        <w:numPr>
-          <w:ilvl w:val="0"/>
-          <w:numId w:val="1"/>
-        </w:numPr>
-      </w:pPr>
-      <w:r>
-        <w:t>Algorithm for picking colors a certain distance apart</w:t>
-      </w:r>
-    </w:p>
-    <w:p>
-      <w:pPr>
-        <w:pStyle w:val="ListParagraph"/>
-        <w:numPr>
-          <w:ilvl w:val="0"/>
-          <w:numId w:val="1"/>
-        </w:numPr>
-      </w:pPr>
-      <w:r>
-        <w:t>Algorithm for making colorblind options</w:t>
-      </w:r>
-    </w:p>
-    <w:p>
-      <w:pPr>
-        <w:pStyle w:val="ListParagraph"/>
-        <w:numPr>
-          <w:ilvl w:val="0"/>
-          <w:numId w:val="1"/>
-        </w:numPr>
-      </w:pPr>
-      <w:r>
         <w:t>Dynamic aspects of the project</w:t>
       </w:r>
     </w:p>
     <w:p/>
     <w:p>
+      <w:pPr>
+        <w:ind w:firstLine="360"/>
+      </w:pPr>
+      <w:r>
+        <w:t xml:space="preserve">We decided that the colors at each end of the elevation interval should be as vivid as possible, so that the users would be able to easily see the colors. A higher saturation also ensures that there can be a larger number of distinguishable colors as opposed to two non-saturated colors. We were able to guarantee that both of our colors would be saturated by ensuring that one of the RGB fields was set to 1.0, one field was set to 0.0, and the last field was set to a random number. </w:t>
+      </w:r>
+    </w:p>
+    <w:p/>
+    <w:p>
       <w:r>
         <w:lastRenderedPageBreak/>
-        <w:t xml:space="preserve">We decided that the colors at each end of the elevation interval should be as vivid as possible, so that the users would be able to easily see the colors. A higher saturation also ensures that there can be a larger number of distinguishable colors as opposed to two non-saturated colors. We were able to guarantee that both of our colors would be saturated by ensuring that one of the RGB fields was set to 1.0, one field was set to 0.0, and the last field was set to a random number. </w:t>
-      </w:r>
-    </w:p>
-    <w:p/>
-    <w:p>
-      <w:r>
         <w:pict w14:anchorId="66284982">
           <v:shapetype id="_x0000_t75" coordsize="21600,21600" o:spt="75" o:preferrelative="t" path="m@4@5l@4@11@9@11@9@5xe" filled="f" stroked="f">
             <v:stroke joinstyle="miter"/>
@@ -380,7 +322,7 @@
             <v:path o:extrusionok="f" gradientshapeok="t" o:connecttype="rect"/>
             <o:lock v:ext="edit" aspectratio="t"/>
           </v:shapetype>
-          <v:shape id="_x0000_i1026" type="#_x0000_t75" style="width:439.5pt;height:329.25pt">
+          <v:shape id="_x0000_i1025" type="#_x0000_t75" style="width:439.5pt;height:329.25pt">
             <v:imagedata r:id="rId6" o:title="1"/>
           </v:shape>
         </w:pict>
@@ -397,7 +339,7 @@
       <w:r>
         <w:lastRenderedPageBreak/>
         <w:pict w14:anchorId="48926E06">
-          <v:shape id="_x0000_i1025" type="#_x0000_t75" style="width:411.75pt;height:213pt">
+          <v:shape id="_x0000_i1026" type="#_x0000_t75" style="width:411.75pt;height:213pt">
             <v:imagedata r:id="rId7" o:title="2"/>
           </v:shape>
         </w:pict>
@@ -430,7 +372,7 @@
       <w:r>
         <w:lastRenderedPageBreak/>
         <w:pict w14:anchorId="148BBE12">
-          <v:shape id="_x0000_i1029" type="#_x0000_t75" style="width:468pt;height:199.5pt">
+          <v:shape id="_x0000_i1028" type="#_x0000_t75" style="width:468pt;height:199.5pt">
             <v:imagedata r:id="rId9" o:title="5"/>
           </v:shape>
         </w:pict>
@@ -440,10 +382,7 @@
     <w:p/>
     <w:p>
       <w:r>
-        <w:t>The number of colors become c</w:t>
-      </w:r>
-      <w:r>
-        <w:t xml:space="preserve">onstrained as the user enters possible colorblind options, so we needed to ensure that we could still pick two colors. Our algorithm will randomly generate a color that is not restricted by the colorblind options. After one color has been generated, we will attempt to generate a second random color. If the color is not a certain distance away from the other color, or we have tried ten times, then we will start the entire process over again. The </w:t>
+        <w:t xml:space="preserve">The number of colors become constrained as the user enters possible colorblind options, so we needed to ensure that we could still pick two colors. Our algorithm will randomly generate a color that is not restricted by the colorblind options. After one color has been generated, we will attempt to generate a second random color. If the color is not a certain distance away from the other color, or we have tried ten times, then we will start the entire process over again. The </w:t>
       </w:r>
       <w:r>
         <w:rPr>
@@ -526,7 +465,7 @@
           </mc:Choice>
           <mc:Fallback>
             <w:pict>
-              <v:shapetype w14:anchorId="688B9638" id="_x0000_t32" coordsize="21600,21600" o:spt="32" o:oned="t" path="m,l21600,21600e" filled="f">
+              <v:shapetype w14:anchorId="1D4FA61B" id="_x0000_t32" coordsize="21600,21600" o:spt="32" o:oned="t" path="m,l21600,21600e" filled="f">
                 <v:path arrowok="t" fillok="f" o:connecttype="none"/>
                 <o:lock v:ext="edit" shapetype="t"/>
               </v:shapetype>
@@ -540,7 +479,7 @@
       </w:r>
       <w:r>
         <w:pict w14:anchorId="7BBB1DDB">
-          <v:shape id="_x0000_i1028" type="#_x0000_t75" style="width:437.25pt;height:246.75pt">
+          <v:shape id="_x0000_i1029" type="#_x0000_t75" style="width:437.25pt;height:246.75pt">
             <v:imagedata r:id="rId10" o:title="4"/>
           </v:shape>
         </w:pict>
@@ -560,11 +499,50 @@
     </w:p>
     <w:p/>
     <w:p>
-      <w:r>
-        <w:t xml:space="preserve">It is important to mention what we completed for the colorblind options. </w:t>
-      </w:r>
-      <w:r>
-        <w:t xml:space="preserve">There is a slight difference between the accepted definition of colorblind in the long- and medium-wavelengths and how we decided to show the distinction. We could have coded both of these choices the same, because </w:t>
+      <w:pPr>
+        <w:ind w:firstLine="720"/>
+      </w:pPr>
+      <w:r>
+        <w:t xml:space="preserve">It is important to </w:t>
+      </w:r>
+      <w:r>
+        <w:t>discuss</w:t>
+      </w:r>
+      <w:r>
+        <w:t xml:space="preserve"> what </w:t>
+      </w:r>
+      <w:r>
+        <w:t>was</w:t>
+      </w:r>
+      <w:r>
+        <w:t xml:space="preserve"> </w:t>
+      </w:r>
+      <w:r>
+        <w:t xml:space="preserve">accomplished in regards to </w:t>
+      </w:r>
+      <w:r>
+        <w:t>the colorblind options</w:t>
+      </w:r>
+      <w:r>
+        <w:t>, because the entire project was built upon this subject matter</w:t>
+      </w:r>
+      <w:r>
+        <w:t xml:space="preserve">. </w:t>
+      </w:r>
+      <w:r>
+        <w:t xml:space="preserve">There is a slight difference between the accepted definition of colorblind in the long- and medium-wavelengths and how we decided to </w:t>
+      </w:r>
+      <w:r>
+        <w:t>display</w:t>
+      </w:r>
+      <w:r>
+        <w:t xml:space="preserve"> the distinction. We could have coded both of these choices the </w:t>
+      </w:r>
+      <w:r>
+        <w:t>exactly the same</w:t>
+      </w:r>
+      <w:r>
+        <w:t xml:space="preserve">, because </w:t>
       </w:r>
       <w:proofErr w:type="spellStart"/>
       <w:r>
@@ -580,7 +558,76 @@
       </w:r>
       <w:proofErr w:type="spellEnd"/>
       <w:r>
-        <w:t xml:space="preserve"> are each characterized by the inability to distinguish between differences in red and green. In order to show the functionality of our project, we chose to eliminate the red colors for the choice of </w:t>
+        <w:t xml:space="preserve"> are each characterized by the inability to </w:t>
+      </w:r>
+      <w:r>
+        <w:t>differentiate</w:t>
+      </w:r>
+      <w:r>
+        <w:t xml:space="preserve"> </w:t>
+      </w:r>
+      <w:r>
+        <w:rPr>
+          <w:b/>
+          <w:color w:val="FF0000"/>
+        </w:rPr>
+        <w:t>red</w:t>
+      </w:r>
+      <w:r>
+        <w:rPr>
+          <w:color w:val="FF0000"/>
+        </w:rPr>
+        <w:t xml:space="preserve"> </w:t>
+      </w:r>
+      <w:r>
+        <w:t xml:space="preserve">and </w:t>
+      </w:r>
+      <w:r>
+        <w:rPr>
+          <w:b/>
+          <w:color w:val="00B050"/>
+        </w:rPr>
+        <w:t>green</w:t>
+      </w:r>
+      <w:r>
+        <w:rPr>
+          <w:color w:val="00B050"/>
+        </w:rPr>
+        <w:t xml:space="preserve"> </w:t>
+      </w:r>
+      <w:r>
+        <w:t>shades</w:t>
+      </w:r>
+      <w:r>
+        <w:t xml:space="preserve">. In order to </w:t>
+      </w:r>
+      <w:r>
+        <w:t>display a visual difference between these two options</w:t>
+      </w:r>
+      <w:r>
+        <w:t xml:space="preserve">, we chose to eliminate the </w:t>
+      </w:r>
+      <w:r>
+        <w:rPr>
+          <w:b/>
+          <w:color w:val="FF0000"/>
+        </w:rPr>
+        <w:t>red</w:t>
+      </w:r>
+      <w:r>
+        <w:rPr>
+          <w:color w:val="FF0000"/>
+        </w:rPr>
+        <w:t xml:space="preserve"> </w:t>
+      </w:r>
+      <w:r>
+        <w:t xml:space="preserve">colors </w:t>
+      </w:r>
+      <w:r>
+        <w:t>when the user selects</w:t>
+      </w:r>
+      <w:r>
+        <w:t xml:space="preserve"> </w:t>
       </w:r>
       <w:proofErr w:type="spellStart"/>
       <w:r>
@@ -588,16 +635,26 @@
       </w:r>
       <w:proofErr w:type="spellEnd"/>
       <w:r>
-        <w:t xml:space="preserve">, and we chose </w:t>
-      </w:r>
-      <w:r>
-        <w:t xml:space="preserve">to eliminate the </w:t>
-      </w:r>
-      <w:r>
+        <w:t xml:space="preserve">, and we chose to eliminate the </w:t>
+      </w:r>
+      <w:r>
+        <w:rPr>
+          <w:b/>
+          <w:color w:val="00B050"/>
+        </w:rPr>
         <w:t>green</w:t>
       </w:r>
       <w:r>
-        <w:t xml:space="preserve"> colors for the choice of</w:t>
+        <w:rPr>
+          <w:color w:val="00B050"/>
+        </w:rPr>
+        <w:t xml:space="preserve"> </w:t>
+      </w:r>
+      <w:r>
+        <w:t xml:space="preserve">colors </w:t>
+      </w:r>
+      <w:r>
+        <w:t>when the user selects</w:t>
       </w:r>
       <w:r>
         <w:t xml:space="preserve"> </w:t>
@@ -608,31 +665,260 @@
       </w:r>
       <w:proofErr w:type="spellEnd"/>
       <w:r>
-        <w:t>. We decided that it would be beneficial to eliminate the colors associated with the long- or medium-wavelengths when the options were selected.</w:t>
-      </w:r>
-      <w:bookmarkStart w:id="0" w:name="_GoBack"/>
-      <w:bookmarkEnd w:id="0"/>
-      <w:r>
-        <w:t xml:space="preserve"> T</w:t>
-      </w:r>
-      <w:r>
-        <w:t xml:space="preserve">he user can enter a command line argument for short-wavelength colorblindness or the user can enter </w:t>
-      </w:r>
-      <w:proofErr w:type="gramStart"/>
-      <w:r>
-        <w:t>a ‘t’</w:t>
-      </w:r>
-      <w:proofErr w:type="gramEnd"/>
-      <w:r>
-        <w:t xml:space="preserve"> during the execution of the program. </w:t>
-      </w:r>
-      <w:proofErr w:type="gramStart"/>
-      <w:r>
-        <w:t>The ‘t’</w:t>
-      </w:r>
-      <w:proofErr w:type="gramEnd"/>
-      <w:r>
-        <w:t xml:space="preserve"> will select TRITANOPIA, and the display will be update with new colors selected; the colors will not be blue or yellow. We were able to disregard blue through the process invoked in the image above, and we were able to disregard yellow through the process invoked in the image below. The image above is indicating that the RGB position of B will be set to 0.0. The image below is indicating that our color for G should contain a value greater than 0.7 to ensure that no traces of yellow appear. </w:t>
+        <w:t xml:space="preserve">. </w:t>
+      </w:r>
+      <w:r>
+        <w:t xml:space="preserve">The figure above displays how we were able to eliminate the appropriate </w:t>
+      </w:r>
+      <w:r>
+        <w:rPr>
+          <w:b/>
+          <w:color w:val="FF0000"/>
+        </w:rPr>
+        <w:t>red</w:t>
+      </w:r>
+      <w:r>
+        <w:rPr>
+          <w:color w:val="FF0000"/>
+        </w:rPr>
+        <w:t xml:space="preserve"> </w:t>
+      </w:r>
+      <w:r>
+        <w:t xml:space="preserve">or </w:t>
+      </w:r>
+      <w:r>
+        <w:rPr>
+          <w:b/>
+          <w:color w:val="00B050"/>
+        </w:rPr>
+        <w:t>green</w:t>
+      </w:r>
+      <w:r>
+        <w:rPr>
+          <w:color w:val="00B050"/>
+        </w:rPr>
+        <w:t xml:space="preserve"> </w:t>
+      </w:r>
+      <w:r>
+        <w:t xml:space="preserve">fields; depending on the user input options, the </w:t>
+      </w:r>
+      <w:r>
+        <w:rPr>
+          <w:b/>
+          <w:color w:val="FF0000"/>
+        </w:rPr>
+        <w:t>red</w:t>
+      </w:r>
+      <w:r>
+        <w:rPr>
+          <w:color w:val="FF0000"/>
+        </w:rPr>
+        <w:t xml:space="preserve"> </w:t>
+      </w:r>
+      <w:r>
+        <w:t xml:space="preserve">or </w:t>
+      </w:r>
+      <w:r>
+        <w:rPr>
+          <w:b/>
+          <w:color w:val="00B050"/>
+        </w:rPr>
+        <w:t>green</w:t>
+      </w:r>
+      <w:r>
+        <w:rPr>
+          <w:color w:val="00B050"/>
+        </w:rPr>
+        <w:t xml:space="preserve"> </w:t>
+      </w:r>
+      <w:r>
+        <w:t>field will be set to 0.0. The user can also</w:t>
+      </w:r>
+      <w:r>
+        <w:t xml:space="preserve"> select</w:t>
+      </w:r>
+      <w:r>
+        <w:t xml:space="preserve"> the</w:t>
+      </w:r>
+      <w:r>
+        <w:t xml:space="preserve"> </w:t>
+      </w:r>
+      <w:proofErr w:type="spellStart"/>
+      <w:r>
+        <w:t>T</w:t>
+      </w:r>
+      <w:r>
+        <w:t>ritanopia</w:t>
+      </w:r>
+      <w:proofErr w:type="spellEnd"/>
+      <w:r>
+        <w:t xml:space="preserve"> colorblind option</w:t>
+      </w:r>
+      <w:r>
+        <w:t xml:space="preserve">, and the </w:t>
+      </w:r>
+      <w:r>
+        <w:t xml:space="preserve">program will eliminate </w:t>
+      </w:r>
+      <w:r>
+        <w:rPr>
+          <w:b/>
+          <w:color w:val="1F497D" w:themeColor="text2"/>
+        </w:rPr>
+        <w:t>blue</w:t>
+      </w:r>
+      <w:r>
+        <w:rPr>
+          <w:color w:val="1F497D" w:themeColor="text2"/>
+        </w:rPr>
+        <w:t xml:space="preserve"> </w:t>
+      </w:r>
+      <w:r>
+        <w:t xml:space="preserve">and </w:t>
+      </w:r>
+      <w:r>
+        <w:rPr>
+          <w:b/>
+          <w:color w:val="FFFF00"/>
+        </w:rPr>
+        <w:t>yellow</w:t>
+      </w:r>
+      <w:r>
+        <w:rPr>
+          <w:color w:val="FFFF00"/>
+        </w:rPr>
+        <w:t xml:space="preserve"> </w:t>
+      </w:r>
+      <w:r>
+        <w:t>colors</w:t>
+      </w:r>
+      <w:r>
+        <w:t xml:space="preserve">. The elimination of two colors occurs, because </w:t>
+      </w:r>
+      <w:proofErr w:type="spellStart"/>
+      <w:r>
+        <w:t>Tritanopia</w:t>
+      </w:r>
+      <w:proofErr w:type="spellEnd"/>
+      <w:r>
+        <w:t xml:space="preserve"> is defined as the inability to differentiate between </w:t>
+      </w:r>
+      <w:r>
+        <w:rPr>
+          <w:b/>
+          <w:color w:val="1F497D" w:themeColor="text2"/>
+        </w:rPr>
+        <w:t>blue</w:t>
+      </w:r>
+      <w:r>
+        <w:rPr>
+          <w:color w:val="1F497D" w:themeColor="text2"/>
+        </w:rPr>
+        <w:t xml:space="preserve"> </w:t>
+      </w:r>
+      <w:r>
+        <w:t xml:space="preserve">and </w:t>
+      </w:r>
+      <w:r>
+        <w:rPr>
+          <w:b/>
+          <w:color w:val="FFFF00"/>
+        </w:rPr>
+        <w:t>yellow</w:t>
+      </w:r>
+      <w:r>
+        <w:rPr>
+          <w:color w:val="FFFF00"/>
+        </w:rPr>
+        <w:t xml:space="preserve"> </w:t>
+      </w:r>
+      <w:r>
+        <w:t>colors.</w:t>
+      </w:r>
+      <w:r>
+        <w:t xml:space="preserve"> We were able to disregard </w:t>
+      </w:r>
+      <w:r>
+        <w:rPr>
+          <w:b/>
+          <w:color w:val="1F497D" w:themeColor="text2"/>
+        </w:rPr>
+        <w:t>blue</w:t>
+      </w:r>
+      <w:r>
+        <w:rPr>
+          <w:color w:val="1F497D" w:themeColor="text2"/>
+        </w:rPr>
+        <w:t xml:space="preserve"> </w:t>
+      </w:r>
+      <w:r>
+        <w:t>colors through the same process as the elimination of green and red previously discussed. W</w:t>
+      </w:r>
+      <w:r>
+        <w:t xml:space="preserve">e were able to disregard </w:t>
+      </w:r>
+      <w:r>
+        <w:rPr>
+          <w:b/>
+          <w:color w:val="FFFF00"/>
+        </w:rPr>
+        <w:t>yellow</w:t>
+      </w:r>
+      <w:r>
+        <w:rPr>
+          <w:color w:val="FFFF00"/>
+        </w:rPr>
+        <w:t xml:space="preserve"> </w:t>
+      </w:r>
+      <w:r>
+        <w:t>colors</w:t>
+      </w:r>
+      <w:r>
+        <w:t xml:space="preserve"> through the process invoked in the image below.</w:t>
+      </w:r>
+      <w:r>
+        <w:t xml:space="preserve"> </w:t>
+      </w:r>
+      <w:r>
+        <w:t xml:space="preserve">The image below is indicating that </w:t>
+      </w:r>
+      <w:r>
+        <w:t xml:space="preserve">the </w:t>
+      </w:r>
+      <w:r>
+        <w:rPr>
+          <w:b/>
+          <w:color w:val="00B050"/>
+        </w:rPr>
+        <w:t>green</w:t>
+      </w:r>
+      <w:r>
+        <w:rPr>
+          <w:color w:val="00B050"/>
+        </w:rPr>
+        <w:t xml:space="preserve"> </w:t>
+      </w:r>
+      <w:r>
+        <w:t>component of the color</w:t>
+      </w:r>
+      <w:r>
+        <w:t xml:space="preserve"> should contain a value greater than 0.7 to ensure that no traces of </w:t>
+      </w:r>
+      <w:r>
+        <w:rPr>
+          <w:b/>
+          <w:color w:val="FFFF00"/>
+        </w:rPr>
+        <w:t>yellow</w:t>
+      </w:r>
+      <w:r>
+        <w:rPr>
+          <w:color w:val="FFFF00"/>
+        </w:rPr>
+        <w:t xml:space="preserve"> </w:t>
+      </w:r>
+      <w:r>
+        <w:t xml:space="preserve">appear. </w:t>
       </w:r>
     </w:p>
     <w:p/>
@@ -645,6 +931,8 @@
           </v:shape>
         </w:pict>
       </w:r>
+      <w:bookmarkStart w:id="0" w:name="_GoBack"/>
+      <w:bookmarkEnd w:id="0"/>
     </w:p>
     <w:p/>
     <w:p/>
@@ -727,7 +1015,6 @@
           <w:b/>
           <w:i/>
         </w:rPr>
-        <w:lastRenderedPageBreak/>
         <w:t>Conclusion:</w:t>
       </w:r>
     </w:p>

</xml_diff>

<commit_message>
Formatted the word document. I also added quite a bit to the document along with pictures.
</commit_message>
<xml_diff>
--- a/MSIM741_writeup_BARBACHEM_COOGAN.docx
+++ b/MSIM741_writeup_BARBACHEM_COOGAN.docx
@@ -4,32 +4,111 @@
   <w:body>
     <w:p>
       <w:pPr>
-        <w:rPr>
+        <w:jc w:val="center"/>
+        <w:rPr>
+          <w:rFonts w:ascii="Times New Roman" w:hAnsi="Times New Roman" w:cs="Times New Roman"/>
           <w:b/>
-          <w:i/>
-        </w:rPr>
-      </w:pPr>
-      <w:r>
-        <w:rPr>
+        </w:rPr>
+      </w:pPr>
+      <w:r>
+        <w:rPr>
+          <w:rFonts w:ascii="Times New Roman" w:hAnsi="Times New Roman" w:cs="Times New Roman"/>
           <w:b/>
-          <w:i/>
-        </w:rPr>
-        <w:t>Introduction:</w:t>
-      </w:r>
-    </w:p>
-    <w:p>
-      <w:r>
-        <w:rPr>
+        </w:rPr>
+        <w:t>Brent Barbachem &amp; Sean Coogan</w:t>
+      </w:r>
+      <w:bookmarkStart w:id="0" w:name="_GoBack"/>
+      <w:bookmarkEnd w:id="0"/>
+    </w:p>
+    <w:p>
+      <w:pPr>
+        <w:jc w:val="center"/>
+        <w:rPr>
+          <w:rFonts w:ascii="Times New Roman" w:hAnsi="Times New Roman" w:cs="Times New Roman"/>
+          <w:b/>
+        </w:rPr>
+      </w:pPr>
+      <w:r>
+        <w:rPr>
+          <w:rFonts w:ascii="Times New Roman" w:hAnsi="Times New Roman" w:cs="Times New Roman"/>
+          <w:b/>
+        </w:rPr>
+        <w:t>MSIM 741: Dynamic Color Options</w:t>
+      </w:r>
+    </w:p>
+    <w:p>
+      <w:pPr>
+        <w:jc w:val="center"/>
+        <w:rPr>
+          <w:rFonts w:ascii="Times New Roman" w:hAnsi="Times New Roman" w:cs="Times New Roman"/>
+          <w:b/>
+        </w:rPr>
+      </w:pPr>
+      <w:r>
+        <w:rPr>
+          <w:rFonts w:ascii="Times New Roman" w:hAnsi="Times New Roman" w:cs="Times New Roman"/>
+          <w:b/>
+        </w:rPr>
+        <w:t>December 2, 2015</w:t>
+      </w:r>
+    </w:p>
+    <w:p>
+      <w:pPr>
+        <w:rPr>
+          <w:rFonts w:ascii="Times New Roman" w:hAnsi="Times New Roman" w:cs="Times New Roman"/>
+          <w:b/>
+        </w:rPr>
+      </w:pPr>
+    </w:p>
+    <w:p>
+      <w:pPr>
+        <w:ind w:firstLine="720"/>
+        <w:rPr>
+          <w:rFonts w:ascii="Times New Roman" w:hAnsi="Times New Roman" w:cs="Times New Roman"/>
+        </w:rPr>
+      </w:pPr>
+      <w:r>
+        <w:rPr>
+          <w:rFonts w:ascii="Times New Roman" w:hAnsi="Times New Roman" w:cs="Times New Roman"/>
+        </w:rPr>
+        <w:t>Applications such as Geographic Information Systems provide users with the ability to choose predetermined and/or custom color configurations to represent the data. The majority of users will be inclined to pick a color scheme similar to the one in Figure 1. The color scheme contains several different colors, but the color scheme does not enable users to successfully interpret data.</w:t>
+      </w:r>
+    </w:p>
+    <w:p>
+      <w:pPr>
+        <w:tabs>
+          <w:tab w:val="left" w:pos="4185"/>
+        </w:tabs>
+        <w:rPr>
+          <w:rFonts w:ascii="Times New Roman" w:hAnsi="Times New Roman" w:cs="Times New Roman"/>
+        </w:rPr>
+      </w:pPr>
+      <w:r>
+        <w:rPr>
+          <w:rFonts w:ascii="Times New Roman" w:hAnsi="Times New Roman" w:cs="Times New Roman"/>
+        </w:rPr>
+        <w:tab/>
+      </w:r>
+    </w:p>
+    <w:p>
+      <w:pPr>
+        <w:rPr>
+          <w:rFonts w:ascii="Times New Roman" w:hAnsi="Times New Roman" w:cs="Times New Roman"/>
+        </w:rPr>
+      </w:pPr>
+      <w:r>
+        <w:rPr>
+          <w:rFonts w:ascii="Times New Roman" w:hAnsi="Times New Roman" w:cs="Times New Roman"/>
           <w:noProof/>
         </w:rPr>
         <w:drawing>
-          <wp:anchor distT="0" distB="0" distL="114300" distR="114300" simplePos="0" relativeHeight="251658240" behindDoc="1" locked="0" layoutInCell="1" allowOverlap="1" wp14:anchorId="0A7CFEA6" wp14:editId="203A49EF">
+          <wp:anchor distT="0" distB="0" distL="114300" distR="114300" simplePos="0" relativeHeight="251601408" behindDoc="1" locked="0" layoutInCell="1" allowOverlap="1" wp14:anchorId="0A7CFEA6" wp14:editId="2736BDFC">
             <wp:simplePos x="0" y="0"/>
             <wp:positionH relativeFrom="column">
               <wp:posOffset>485775</wp:posOffset>
             </wp:positionH>
             <wp:positionV relativeFrom="paragraph">
-              <wp:posOffset>751840</wp:posOffset>
+              <wp:posOffset>3175</wp:posOffset>
             </wp:positionV>
             <wp:extent cx="4972050" cy="723900"/>
             <wp:effectExtent l="0" t="0" r="0" b="0"/>
@@ -85,224 +164,541 @@
           </wp:anchor>
         </w:drawing>
       </w:r>
-      <w:r>
-        <w:t>Applications such as Geographic Information Systems provide users with the ability to choose predetermined and/or custom color configurations to represent the data. The majority of users will be inclined to pick a color scheme similar to the one in Figure 1. The color scheme contains several different colors, but the color scheme does not enable users to successfully interpret data.</w:t>
-      </w:r>
-    </w:p>
-    <w:p/>
-    <w:p/>
-    <w:p/>
-    <w:p>
-      <w:r>
+    </w:p>
+    <w:p>
+      <w:pPr>
+        <w:rPr>
+          <w:rFonts w:ascii="Times New Roman" w:hAnsi="Times New Roman" w:cs="Times New Roman"/>
+        </w:rPr>
+      </w:pPr>
+    </w:p>
+    <w:p>
+      <w:pPr>
+        <w:rPr>
+          <w:rFonts w:ascii="Times New Roman" w:hAnsi="Times New Roman" w:cs="Times New Roman"/>
+        </w:rPr>
+      </w:pPr>
+    </w:p>
+    <w:p>
+      <w:pPr>
+        <w:rPr>
+          <w:rFonts w:ascii="Times New Roman" w:hAnsi="Times New Roman" w:cs="Times New Roman"/>
+        </w:rPr>
+      </w:pPr>
+    </w:p>
+    <w:p>
+      <w:pPr>
+        <w:rPr>
+          <w:rFonts w:ascii="Times New Roman" w:hAnsi="Times New Roman" w:cs="Times New Roman"/>
+        </w:rPr>
+      </w:pPr>
+      <w:r>
+        <w:rPr>
+          <w:rFonts w:ascii="Times New Roman" w:hAnsi="Times New Roman" w:cs="Times New Roman"/>
+          <w:b/>
+          <w:noProof/>
+        </w:rPr>
+        <mc:AlternateContent>
+          <mc:Choice Requires="wps">
+            <w:drawing>
+              <wp:anchor distT="45720" distB="45720" distL="114300" distR="114300" simplePos="0" relativeHeight="251614720" behindDoc="0" locked="0" layoutInCell="1" allowOverlap="1" wp14:anchorId="318DAE32" wp14:editId="48143A3D">
+                <wp:simplePos x="0" y="0"/>
+                <wp:positionH relativeFrom="column">
+                  <wp:posOffset>1381125</wp:posOffset>
+                </wp:positionH>
+                <wp:positionV relativeFrom="paragraph">
+                  <wp:posOffset>44450</wp:posOffset>
+                </wp:positionV>
+                <wp:extent cx="3162300" cy="1404620"/>
+                <wp:effectExtent l="0" t="0" r="19050" b="26035"/>
+                <wp:wrapSquare wrapText="bothSides"/>
+                <wp:docPr id="217" name="Text Box 2"/>
+                <wp:cNvGraphicFramePr>
+                  <a:graphicFrameLocks xmlns:a="http://schemas.openxmlformats.org/drawingml/2006/main"/>
+                </wp:cNvGraphicFramePr>
+                <a:graphic xmlns:a="http://schemas.openxmlformats.org/drawingml/2006/main">
+                  <a:graphicData uri="http://schemas.microsoft.com/office/word/2010/wordprocessingShape">
+                    <wps:wsp>
+                      <wps:cNvSpPr txBox="1">
+                        <a:spLocks noChangeArrowheads="1"/>
+                      </wps:cNvSpPr>
+                      <wps:spPr bwMode="auto">
+                        <a:xfrm>
+                          <a:off x="0" y="0"/>
+                          <a:ext cx="3162300" cy="1404620"/>
+                        </a:xfrm>
+                        <a:prstGeom prst="rect">
+                          <a:avLst/>
+                        </a:prstGeom>
+                        <a:solidFill>
+                          <a:srgbClr val="FFFFFF"/>
+                        </a:solidFill>
+                        <a:ln w="9525">
+                          <a:solidFill>
+                            <a:srgbClr val="000000"/>
+                          </a:solidFill>
+                          <a:miter lim="800000"/>
+                          <a:headEnd/>
+                          <a:tailEnd/>
+                        </a:ln>
+                      </wps:spPr>
+                      <wps:txbx>
+                        <w:txbxContent>
+                          <w:p>
+                            <w:r>
+                              <w:t>Figure [1]: Color interval including all colors</w:t>
+                            </w:r>
+                          </w:p>
+                        </w:txbxContent>
+                      </wps:txbx>
+                      <wps:bodyPr rot="0" vert="horz" wrap="square" lIns="91440" tIns="45720" rIns="91440" bIns="45720" anchor="t" anchorCtr="0">
+                        <a:spAutoFit/>
+                      </wps:bodyPr>
+                    </wps:wsp>
+                  </a:graphicData>
+                </a:graphic>
+                <wp14:sizeRelH relativeFrom="margin">
+                  <wp14:pctWidth>0</wp14:pctWidth>
+                </wp14:sizeRelH>
+                <wp14:sizeRelV relativeFrom="margin">
+                  <wp14:pctHeight>20000</wp14:pctHeight>
+                </wp14:sizeRelV>
+              </wp:anchor>
+            </w:drawing>
+          </mc:Choice>
+          <mc:Fallback>
+            <w:pict>
+              <v:shapetype w14:anchorId="318DAE32" id="_x0000_t202" coordsize="21600,21600" o:spt="202" path="m,l,21600r21600,l21600,xe">
+                <v:stroke joinstyle="miter"/>
+                <v:path gradientshapeok="t" o:connecttype="rect"/>
+              </v:shapetype>
+              <v:shape id="Text Box 2" o:spid="_x0000_s1026" type="#_x0000_t202" style="position:absolute;margin-left:108.75pt;margin-top:3.5pt;width:249pt;height:110.6pt;z-index:251614720;visibility:visible;mso-wrap-style:square;mso-width-percent:0;mso-height-percent:200;mso-wrap-distance-left:9pt;mso-wrap-distance-top:3.6pt;mso-wrap-distance-right:9pt;mso-wrap-distance-bottom:3.6pt;mso-position-horizontal:absolute;mso-position-horizontal-relative:text;mso-position-vertical:absolute;mso-position-vertical-relative:text;mso-width-percent:0;mso-height-percent:200;mso-width-relative:margin;mso-height-relative:margin;v-text-anchor:top" o:gfxdata="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">
+                <v:textbox style="mso-fit-shape-to-text:t">
+                  <w:txbxContent>
+                    <w:p>
+                      <w:r>
+                        <w:t>Figure [1]: Color interval including all colors</w:t>
+                      </w:r>
+                    </w:p>
+                  </w:txbxContent>
+                </v:textbox>
+                <w10:wrap type="square"/>
+              </v:shape>
+            </w:pict>
+          </mc:Fallback>
+        </mc:AlternateContent>
+      </w:r>
+    </w:p>
+    <w:p>
+      <w:pPr>
+        <w:rPr>
+          <w:rFonts w:ascii="Times New Roman" w:hAnsi="Times New Roman" w:cs="Times New Roman"/>
+        </w:rPr>
+      </w:pPr>
+    </w:p>
+    <w:p>
+      <w:pPr>
+        <w:rPr>
+          <w:rFonts w:ascii="Times New Roman" w:hAnsi="Times New Roman" w:cs="Times New Roman"/>
+        </w:rPr>
+      </w:pPr>
+    </w:p>
+    <w:p>
+      <w:pPr>
+        <w:ind w:firstLine="720"/>
+        <w:rPr>
+          <w:rFonts w:ascii="Times New Roman" w:hAnsi="Times New Roman" w:cs="Times New Roman"/>
+        </w:rPr>
+      </w:pPr>
+      <w:r>
+        <w:rPr>
+          <w:rFonts w:ascii="Times New Roman" w:hAnsi="Times New Roman" w:cs="Times New Roman"/>
+        </w:rPr>
         <w:t xml:space="preserve">According to Dr. Ananya Mandal, anywhere from five to eight percent of men may be colorblind and anywhere from 0.5 to one percent of women may be colorblind (Dr. Mandal). There are three types of partial colorblindness, Tritanopia, Protanopia, and Deuteranopia. Tritanopia is the colorblindness that results from sensitivities in the short-wavelength cones; it is difficult to determine the difference between colors such as blue and yellow. Deuteranopia is the colorblindness that results from sensitivities in the medium-wavelength cones. Protanopia is the colorblindness that results from sensitivities in the long-wavelength cones. Interestingly, individuals that are sensitive to long or medium wavelength colors are unable to distinguish between green and red. Visualization programs often fail to offer explicit options for those that contain the colorblind genes. The goal of this project was to create software that would allow user(s) to dynamically alter the color patterns while adhering to, possible, colorblind restrictions entered by the user. </w:t>
       </w:r>
     </w:p>
-    <w:p/>
-    <w:p>
-      <w:pPr>
-        <w:rPr>
+    <w:p>
+      <w:pPr>
+        <w:ind w:firstLine="720"/>
+        <w:rPr>
+          <w:rFonts w:ascii="Times New Roman" w:hAnsi="Times New Roman" w:cs="Times New Roman"/>
+        </w:rPr>
+      </w:pPr>
+    </w:p>
+    <w:p>
+      <w:pPr>
+        <w:ind w:firstLine="720"/>
+        <w:rPr>
+          <w:rFonts w:ascii="Times New Roman" w:hAnsi="Times New Roman" w:cs="Times New Roman"/>
+        </w:rPr>
+      </w:pPr>
+      <w:r>
+        <w:rPr>
+          <w:rFonts w:ascii="Times New Roman" w:hAnsi="Times New Roman" w:cs="Times New Roman"/>
+        </w:rPr>
+        <w:t xml:space="preserve">In the realm of computer visualization, there are numerous practical applications for the work completed for this project. Any software that takes advantage of computer visualization in order to display data can make use the concepts developed in this project. Software that utilizes color differences to visualize data should provide all users with an equal opportunity for interpretation. These applications include but are not limited to software such as Geographic Information Systems (GIS), Computer-Aided-Design (CAD), and 3D/2D Modeling Software. A more important achievement would be the incorporation of these concepts into the displays on computers. If colorblind options are created at the source of the display, the personal computer, then the software companies would not have to include these alterations. </w:t>
+      </w:r>
+    </w:p>
+    <w:p>
+      <w:pPr>
+        <w:rPr>
+          <w:rFonts w:ascii="Times New Roman" w:hAnsi="Times New Roman" w:cs="Times New Roman"/>
+        </w:rPr>
+      </w:pPr>
+      <w:r>
+        <w:rPr>
+          <w:rFonts w:ascii="Times New Roman" w:hAnsi="Times New Roman" w:cs="Times New Roman"/>
+        </w:rPr>
+        <w:tab/>
+      </w:r>
+    </w:p>
+    <w:p>
+      <w:pPr>
+        <w:ind w:firstLine="720"/>
+        <w:rPr>
+          <w:rFonts w:ascii="Times New Roman" w:hAnsi="Times New Roman" w:cs="Times New Roman"/>
+        </w:rPr>
+      </w:pPr>
+      <w:r>
+        <w:rPr>
+          <w:rFonts w:ascii="Times New Roman" w:hAnsi="Times New Roman" w:cs="Times New Roman"/>
+        </w:rPr>
+        <w:t xml:space="preserve">We were able to identify, at least, five visualization guidelines from our course textbook. Below we address these five guidelines individually. </w:t>
+      </w:r>
+    </w:p>
+    <w:p>
+      <w:pPr>
+        <w:rPr>
+          <w:rFonts w:ascii="Times New Roman" w:hAnsi="Times New Roman" w:cs="Times New Roman"/>
           <w:b/>
+        </w:rPr>
+      </w:pPr>
+    </w:p>
+    <w:p>
+      <w:pPr>
+        <w:rPr>
+          <w:rFonts w:ascii="Times New Roman" w:hAnsi="Times New Roman" w:cs="Times New Roman"/>
           <w:i/>
         </w:rPr>
       </w:pPr>
       <w:r>
         <w:rPr>
-          <w:b/>
+          <w:rFonts w:ascii="Times New Roman" w:hAnsi="Times New Roman" w:cs="Times New Roman"/>
           <w:i/>
         </w:rPr>
-        <w:t>Visualization Guidelines:</w:t>
-      </w:r>
-    </w:p>
-    <w:p>
-      <w:pPr>
-        <w:rPr>
+        <w:t xml:space="preserve">Guideline 4.14 – To create a set of symbol colors that can be distinguished by the most colorblind individuals, ensure variation in the yellow-blue direction. </w:t>
+      </w:r>
+    </w:p>
+    <w:p>
+      <w:pPr>
+        <w:rPr>
+          <w:rFonts w:ascii="Times New Roman" w:hAnsi="Times New Roman" w:cs="Times New Roman"/>
+        </w:rPr>
+      </w:pPr>
+    </w:p>
+    <w:p>
+      <w:pPr>
+        <w:ind w:firstLine="720"/>
+        <w:rPr>
+          <w:rFonts w:ascii="Times New Roman" w:hAnsi="Times New Roman" w:cs="Times New Roman"/>
+        </w:rPr>
+      </w:pPr>
+      <w:r>
+        <w:rPr>
+          <w:rFonts w:ascii="Times New Roman" w:hAnsi="Times New Roman" w:cs="Times New Roman"/>
+        </w:rPr>
+        <w:lastRenderedPageBreak/>
+        <w:t>We provide both command line options and keyboard interrupt options for the user(s), to ensure that colors can be distinguished by the majority of colorblind individuals. The user(s) can execute the program passing the argument “-</w:t>
+      </w:r>
+      <w:proofErr w:type="spellStart"/>
+      <w:r>
+        <w:rPr>
+          <w:rFonts w:ascii="Times New Roman" w:hAnsi="Times New Roman" w:cs="Times New Roman"/>
+        </w:rPr>
+        <w:t>cb</w:t>
+      </w:r>
+      <w:proofErr w:type="spellEnd"/>
+      <w:r>
+        <w:rPr>
+          <w:rFonts w:ascii="Times New Roman" w:hAnsi="Times New Roman" w:cs="Times New Roman"/>
+        </w:rPr>
+        <w:t xml:space="preserve"> </w:t>
+      </w:r>
+      <w:proofErr w:type="spellStart"/>
+      <w:r>
+        <w:rPr>
+          <w:rFonts w:ascii="Times New Roman" w:hAnsi="Times New Roman" w:cs="Times New Roman"/>
+        </w:rPr>
+        <w:t>colorblind_option</w:t>
+      </w:r>
+      <w:proofErr w:type="spellEnd"/>
+      <w:r>
+        <w:rPr>
+          <w:rFonts w:ascii="Times New Roman" w:hAnsi="Times New Roman" w:cs="Times New Roman"/>
+        </w:rPr>
+        <w:t xml:space="preserve">”. The </w:t>
+      </w:r>
+      <w:proofErr w:type="spellStart"/>
+      <w:r>
+        <w:rPr>
+          <w:rFonts w:ascii="Times New Roman" w:hAnsi="Times New Roman" w:cs="Times New Roman"/>
+        </w:rPr>
+        <w:t>colorblind_option</w:t>
+      </w:r>
+      <w:proofErr w:type="spellEnd"/>
+      <w:r>
+        <w:rPr>
+          <w:rFonts w:ascii="Times New Roman" w:hAnsi="Times New Roman" w:cs="Times New Roman"/>
+        </w:rPr>
+        <w:t xml:space="preserve"> refers to either “A”, “D”, “P”, or “T” which represent the completely colorblind, medium-wavelength, long-wavelength, or short-wavelength sensitivities. The user(s) can also enter these letters during the execution in order to change the current colorblind arguments. </w:t>
+      </w:r>
+    </w:p>
+    <w:p>
+      <w:pPr>
+        <w:rPr>
+          <w:rFonts w:ascii="Times New Roman" w:hAnsi="Times New Roman" w:cs="Times New Roman"/>
           <w:i/>
         </w:rPr>
       </w:pPr>
-      <w:r>
-        <w:rPr>
+    </w:p>
+    <w:p>
+      <w:pPr>
+        <w:rPr>
+          <w:rFonts w:ascii="Times New Roman" w:hAnsi="Times New Roman" w:cs="Times New Roman"/>
           <w:i/>
         </w:rPr>
-        <w:t xml:space="preserve">Guideline 4.14 – To create a set of symbol colors that can be distinguished by the most colorblind individuals, ensure variation in the yellow-blue direction. </w:t>
-      </w:r>
-    </w:p>
-    <w:p/>
-    <w:p>
-      <w:r>
-        <w:t>We provide both command line options and keyboard interrupt options for the user(s), to ensure that colors can be distinguished by the majority of colorblind individuals. The user(s) can execute the program passing the argument “-</w:t>
+      </w:pPr>
+      <w:r>
+        <w:rPr>
+          <w:rFonts w:ascii="Times New Roman" w:hAnsi="Times New Roman" w:cs="Times New Roman"/>
+          <w:i/>
+        </w:rPr>
+        <w:t xml:space="preserve">Guideline 4.15 – Do not use more than ten colors for coding symbols if reliable identification is required, especially if the symbols are to be used against a variety of backgrounds. </w:t>
+      </w:r>
+    </w:p>
+    <w:p>
+      <w:pPr>
+        <w:rPr>
+          <w:rFonts w:ascii="Times New Roman" w:hAnsi="Times New Roman" w:cs="Times New Roman"/>
+        </w:rPr>
+      </w:pPr>
+    </w:p>
+    <w:p>
+      <w:pPr>
+        <w:ind w:firstLine="720"/>
+        <w:rPr>
+          <w:rFonts w:ascii="Times New Roman" w:hAnsi="Times New Roman" w:cs="Times New Roman"/>
+        </w:rPr>
+      </w:pPr>
+      <w:r>
+        <w:rPr>
+          <w:rFonts w:ascii="Times New Roman" w:hAnsi="Times New Roman" w:cs="Times New Roman"/>
+        </w:rPr>
+        <w:t xml:space="preserve">In order to successfully code this visualization guideline, we ensured that the default number of symbols would be eight. We chose eight, because it is less than the suggested maximum and we noticed that eight bands would provide each of the colors with enough contrast to easily distinguish the color changes. We did allow the user(s) to alter the number of color bands using a command line argument    “-b </w:t>
       </w:r>
       <w:proofErr w:type="spellStart"/>
       <w:r>
-        <w:t>cb</w:t>
+        <w:rPr>
+          <w:rFonts w:ascii="Times New Roman" w:hAnsi="Times New Roman" w:cs="Times New Roman"/>
+        </w:rPr>
+        <w:t>number_of_bands</w:t>
       </w:r>
       <w:proofErr w:type="spellEnd"/>
       <w:r>
-        <w:t xml:space="preserve"> </w:t>
-      </w:r>
-      <w:proofErr w:type="spellStart"/>
-      <w:r>
-        <w:t>colorblind_option</w:t>
-      </w:r>
-      <w:proofErr w:type="spellEnd"/>
-      <w:r>
-        <w:t xml:space="preserve">”. The </w:t>
-      </w:r>
-      <w:proofErr w:type="spellStart"/>
-      <w:r>
-        <w:t>colorblind_option</w:t>
-      </w:r>
-      <w:proofErr w:type="spellEnd"/>
-      <w:r>
-        <w:t xml:space="preserve"> refers to either “A”, “D”, “P”, or “T” which represent the completely colorblind, medium-wavelength, long-wavelength, or short-wavelength sensitivities. The user(s) can also enter these letters during the execution in order to change the current colorblind arguments. </w:t>
-      </w:r>
-    </w:p>
-    <w:p>
-      <w:pPr>
-        <w:rPr>
+        <w:rPr>
+          <w:rFonts w:ascii="Times New Roman" w:hAnsi="Times New Roman" w:cs="Times New Roman"/>
+        </w:rPr>
+        <w:t>”.</w:t>
+      </w:r>
+    </w:p>
+    <w:p>
+      <w:pPr>
+        <w:rPr>
+          <w:rFonts w:ascii="Times New Roman" w:hAnsi="Times New Roman" w:cs="Times New Roman"/>
+        </w:rPr>
+      </w:pPr>
+    </w:p>
+    <w:p>
+      <w:pPr>
+        <w:rPr>
+          <w:rFonts w:ascii="Times New Roman" w:hAnsi="Times New Roman" w:cs="Times New Roman"/>
           <w:i/>
         </w:rPr>
       </w:pPr>
-    </w:p>
-    <w:p>
-      <w:pPr>
-        <w:rPr>
+      <w:r>
+        <w:rPr>
+          <w:rFonts w:ascii="Times New Roman" w:hAnsi="Times New Roman" w:cs="Times New Roman"/>
           <w:i/>
         </w:rPr>
-      </w:pPr>
-      <w:r>
-        <w:rPr>
+        <w:t xml:space="preserve">Guideline 4.19 – Use a spectrum approximation psuedocolor sequence for applications where its use is deeply embedded in the culture of users. This kind of color sequence can be used where the most important requirement is reading map values using a key. If this sequence is used, the spacing of the colors should be carefully chosen to provide discriminable steps. </w:t>
+      </w:r>
+    </w:p>
+    <w:p>
+      <w:pPr>
+        <w:rPr>
+          <w:rFonts w:ascii="Times New Roman" w:hAnsi="Times New Roman" w:cs="Times New Roman"/>
+        </w:rPr>
+      </w:pPr>
+    </w:p>
+    <w:p>
+      <w:pPr>
+        <w:ind w:firstLine="720"/>
+        <w:rPr>
+          <w:rFonts w:ascii="Times New Roman" w:hAnsi="Times New Roman" w:cs="Times New Roman"/>
+        </w:rPr>
+      </w:pPr>
+      <w:r>
+        <w:rPr>
+          <w:rFonts w:ascii="Times New Roman" w:hAnsi="Times New Roman" w:cs="Times New Roman"/>
+        </w:rPr>
+        <w:t xml:space="preserve">We have used and elevation data map to illustrate the use of a psuedocolor sequence in which the colors are important for determining elevation bands. We have created an algorithm that will pick two saturated colors that are at least a certain distance apart in order to create bands that are easily distinguishable. </w:t>
+      </w:r>
+    </w:p>
+    <w:p>
+      <w:pPr>
+        <w:rPr>
+          <w:rFonts w:ascii="Times New Roman" w:hAnsi="Times New Roman" w:cs="Times New Roman"/>
+        </w:rPr>
+      </w:pPr>
+    </w:p>
+    <w:p>
+      <w:pPr>
+        <w:rPr>
+          <w:rFonts w:ascii="Times New Roman" w:hAnsi="Times New Roman" w:cs="Times New Roman"/>
           <w:i/>
         </w:rPr>
-        <w:t xml:space="preserve">Guideline 4.15 – Do not use more than ten colors for coding symbols if reliable identification is required, especially if the symbols are to be used against a variety of backgrounds. </w:t>
-      </w:r>
-    </w:p>
-    <w:p/>
-    <w:p>
-      <w:r>
-        <w:t xml:space="preserve">In order to successfully code this visualization guideline, we ensured that the default number of symbols would be eight. We chose eight, because it is less than the suggested maximum and we noticed that eight bands would provide each of the colors with enough contrast to easily distinguish the color changes. We did allow the user(s) to alter the number of color bands using a command line argument    “-b </w:t>
-      </w:r>
-      <w:proofErr w:type="spellStart"/>
-      <w:r>
-        <w:t>number_of_bands</w:t>
-      </w:r>
-      <w:proofErr w:type="spellEnd"/>
-      <w:r>
-        <w:t>”.</w:t>
-      </w:r>
-    </w:p>
-    <w:p/>
-    <w:p>
-      <w:pPr>
-        <w:rPr>
+      </w:pPr>
+      <w:r>
+        <w:rPr>
+          <w:rFonts w:ascii="Times New Roman" w:hAnsi="Times New Roman" w:cs="Times New Roman"/>
           <w:i/>
         </w:rPr>
-      </w:pPr>
-      <w:r>
-        <w:rPr>
+        <w:t>Guideline 4.20 – If it is important to see highs, lows, and other patterns at a glance, use a psuedocolor sequence that monotonically increases or decreases in luminance. If reading values from a key is also important, cycle through a variety of hues while trending upwards or downward in luminance.</w:t>
+      </w:r>
+    </w:p>
+    <w:p>
+      <w:pPr>
+        <w:rPr>
+          <w:rFonts w:ascii="Times New Roman" w:hAnsi="Times New Roman" w:cs="Times New Roman"/>
+        </w:rPr>
+      </w:pPr>
+    </w:p>
+    <w:p>
+      <w:pPr>
+        <w:ind w:firstLine="720"/>
+        <w:rPr>
+          <w:rFonts w:ascii="Times New Roman" w:hAnsi="Times New Roman" w:cs="Times New Roman"/>
+        </w:rPr>
+      </w:pPr>
+      <w:r>
+        <w:rPr>
+          <w:rFonts w:ascii="Times New Roman" w:hAnsi="Times New Roman" w:cs="Times New Roman"/>
+        </w:rPr>
+        <w:t xml:space="preserve">We have used and elevation data map to illustrate the use of a psuedocolor sequence in which the colors are important for determining elevation bands. We have created an algorithm that will pick two saturated colors that are at least a certain distance apart in order to create bands that are easily distinguishable. We provide VTK with two distinct colors and a midpoint. VTK chooses the remaining colors for the lookup table based on the luminance values for the colors between each endpoint and the midpoint. </w:t>
+      </w:r>
+    </w:p>
+    <w:p>
+      <w:pPr>
+        <w:rPr>
+          <w:rFonts w:ascii="Times New Roman" w:hAnsi="Times New Roman" w:cs="Times New Roman"/>
+        </w:rPr>
+      </w:pPr>
+    </w:p>
+    <w:p>
+      <w:pPr>
+        <w:rPr>
+          <w:rFonts w:ascii="Times New Roman" w:hAnsi="Times New Roman" w:cs="Times New Roman"/>
+        </w:rPr>
+      </w:pPr>
+      <w:r>
+        <w:rPr>
+          <w:rFonts w:ascii="Times New Roman" w:hAnsi="Times New Roman" w:cs="Times New Roman"/>
           <w:i/>
         </w:rPr>
-        <w:t xml:space="preserve">Guideline 4.19 – Use a spectrum approximation psuedocolor sequence for applications where its use is deeply embedded in the culture of users. This kind of color sequence can be used </w:t>
-      </w:r>
-      <w:r>
-        <w:rPr>
-          <w:i/>
+        <w:t>Guideline 10.9 – In interfaces to view map data in 3D, the default controls should allow for tilt around a horizontal axis and rotation about a vertical axis, but not rotation around the line of sight.</w:t>
+      </w:r>
+    </w:p>
+    <w:p>
+      <w:pPr>
+        <w:rPr>
+          <w:rFonts w:ascii="Times New Roman" w:hAnsi="Times New Roman" w:cs="Times New Roman"/>
+        </w:rPr>
+      </w:pPr>
+    </w:p>
+    <w:p>
+      <w:pPr>
+        <w:ind w:firstLine="720"/>
+        <w:rPr>
+          <w:rFonts w:ascii="Times New Roman" w:hAnsi="Times New Roman" w:cs="Times New Roman"/>
+        </w:rPr>
+      </w:pPr>
+      <w:r>
+        <w:rPr>
+          <w:rFonts w:ascii="Times New Roman" w:hAnsi="Times New Roman" w:cs="Times New Roman"/>
+        </w:rPr>
+        <w:t xml:space="preserve">VTK allows the user(s) to perform these actions by default, but we manually added these features into our program. In order to add keyboard interrupts to our program we had to manually add in features such as keyboard interrupts, rotation, and tilt. </w:t>
+      </w:r>
+    </w:p>
+    <w:p>
+      <w:pPr>
+        <w:ind w:firstLine="360"/>
+        <w:rPr>
+          <w:rFonts w:ascii="Times New Roman" w:hAnsi="Times New Roman" w:cs="Times New Roman"/>
+        </w:rPr>
+      </w:pPr>
+      <w:r>
+        <w:rPr>
+          <w:rFonts w:ascii="Times New Roman" w:hAnsi="Times New Roman" w:cs="Times New Roman"/>
         </w:rPr>
         <w:lastRenderedPageBreak/>
-        <w:t xml:space="preserve">where the most important requirement is reading map values using a key. If this sequence is used, the spacing of the colors should be carefully chosen to provide discriminable steps. </w:t>
-      </w:r>
-    </w:p>
-    <w:p/>
-    <w:p>
-      <w:r>
-        <w:t xml:space="preserve">We have used and elevation data map to illustrate the use of a psuedocolor sequence in which the colors are important for determining elevation bands. We have created an algorithm that will pick two saturated colors that are at least a certain distance apart in order to create bands that are easily distinguishable. </w:t>
-      </w:r>
-    </w:p>
-    <w:p/>
-    <w:p>
-      <w:pPr>
-        <w:rPr>
-          <w:i/>
-        </w:rPr>
-      </w:pPr>
-      <w:r>
-        <w:rPr>
-          <w:i/>
-        </w:rPr>
-        <w:t xml:space="preserve">Guideline 4.20 – If it is important to see highs, lows, and other </w:t>
-      </w:r>
-      <w:r>
-        <w:rPr>
-          <w:i/>
-        </w:rPr>
-        <w:t>patterns at a glance, use a psue</w:t>
-      </w:r>
-      <w:r>
-        <w:rPr>
-          <w:i/>
-        </w:rPr>
-        <w:t>docolor sequence that monotonically increases or decreases in luminance. If reading values from a key is also important, cycle through a variety of hues while trending upwards or downward in luminance.</w:t>
-      </w:r>
-    </w:p>
-    <w:p/>
-    <w:p>
-      <w:r>
-        <w:t xml:space="preserve">We have used and elevation data map to illustrate the use of a psuedocolor sequence in which the colors are important for determining elevation bands. We have created an algorithm that will pick two saturated colors that are at least a certain distance apart in order to create bands that are easily distinguishable. We provide VTK with two distinct colors and a midpoint. VTK chooses the remaining colors for the lookup table based on the luminance values for the colors between each endpoint and the midpoint. </w:t>
-      </w:r>
-    </w:p>
-    <w:p/>
-    <w:p>
-      <w:r>
-        <w:rPr>
-          <w:i/>
-        </w:rPr>
-        <w:t>Guideline 10.9 – In interfaces to view map data in 3D, the default controls should allow for tilt around a horizontal axis and rotation about a vertical axis, but not rotation around the line of sight.</w:t>
-      </w:r>
-    </w:p>
-    <w:p/>
-    <w:p>
-      <w:r>
-        <w:t xml:space="preserve">VTK allows the user(s) to perform these actions by default, but we manually added these features into our program. In order to add keyboard interrupts to our program we had to manually add in features such as keyboard interrupts, rotation, and tilt. </w:t>
-      </w:r>
-    </w:p>
-    <w:p/>
-    <w:p/>
-    <w:p/>
-    <w:p>
-      <w:r>
-        <w:rPr>
-          <w:b/>
-          <w:i/>
-        </w:rPr>
-        <w:t>Methodology:</w:t>
-      </w:r>
-    </w:p>
-    <w:p/>
-    <w:p>
-      <w:pPr>
-        <w:pStyle w:val="ListParagraph"/>
-        <w:numPr>
-          <w:ilvl w:val="0"/>
-          <w:numId w:val="1"/>
-        </w:numPr>
-      </w:pPr>
-      <w:r>
-        <w:t>Dynamic aspects of the project</w:t>
-      </w:r>
-    </w:p>
-    <w:p/>
+        <w:t xml:space="preserve">We decided that there were four main questions that needed to be answered in order to write the code that would produce the expected results. Is there a </w:t>
+      </w:r>
+      <w:r>
+        <w:rPr>
+          <w:rFonts w:ascii="Times New Roman" w:hAnsi="Times New Roman" w:cs="Times New Roman"/>
+        </w:rPr>
+        <w:t xml:space="preserve">color generation </w:t>
+      </w:r>
+      <w:r>
+        <w:rPr>
+          <w:rFonts w:ascii="Times New Roman" w:hAnsi="Times New Roman" w:cs="Times New Roman"/>
+        </w:rPr>
+        <w:t xml:space="preserve">technique that ensures that the generated color is highly saturated? VTK uses a color lookup table that includes the two end colors and a midpoint; how should we proceed with the calculation of a midpoint color? What threshold for distance is adequate for generating colors that are distinct? Most importantly, how do choose colors that meet the colorblind restrictions? </w:t>
+      </w:r>
+    </w:p>
     <w:p>
       <w:pPr>
         <w:ind w:firstLine="360"/>
-      </w:pPr>
-      <w:r>
+        <w:rPr>
+          <w:rFonts w:ascii="Times New Roman" w:hAnsi="Times New Roman" w:cs="Times New Roman"/>
+        </w:rPr>
+      </w:pPr>
+    </w:p>
+    <w:p>
+      <w:pPr>
+        <w:ind w:firstLine="360"/>
+        <w:rPr>
+          <w:rFonts w:ascii="Times New Roman" w:hAnsi="Times New Roman" w:cs="Times New Roman"/>
+        </w:rPr>
+      </w:pPr>
+      <w:r>
+        <w:rPr>
+          <w:rFonts w:ascii="Times New Roman" w:hAnsi="Times New Roman" w:cs="Times New Roman"/>
+        </w:rPr>
         <w:t xml:space="preserve">We decided that the colors at each end of the elevation interval should be as vivid as possible, so that the users would be able to easily see the colors. A higher saturation also ensures that there can be a larger number of distinguishable colors as opposed to two non-saturated colors. We were able to guarantee that both of our colors would be saturated by ensuring that one of the RGB fields was set to 1.0, one field was set to 0.0, and the last field was set to a random number. </w:t>
       </w:r>
     </w:p>
-    <w:p/>
-    <w:p>
-      <w:r>
-        <w:lastRenderedPageBreak/>
-        <w:pict w14:anchorId="66284982">
+    <w:p>
+      <w:pPr>
+        <w:rPr>
+          <w:rFonts w:ascii="Times New Roman" w:hAnsi="Times New Roman" w:cs="Times New Roman"/>
+        </w:rPr>
+      </w:pPr>
+      <w:r>
+        <w:rPr>
+          <w:noProof/>
+        </w:rPr>
+        <w:pict w14:anchorId="6B181D78">
           <v:shapetype id="_x0000_t75" coordsize="21600,21600" o:spt="75" o:preferrelative="t" path="m@4@5l@4@11@9@11@9@5xe" filled="f" stroked="f">
             <v:stroke joinstyle="miter"/>
             <v:formulas>
@@ -322,95 +718,1192 @@
             <v:path o:extrusionok="f" gradientshapeok="t" o:connecttype="rect"/>
             <o:lock v:ext="edit" aspectratio="t"/>
           </v:shapetype>
-          <v:shape id="_x0000_i1025" type="#_x0000_t75" style="width:439.5pt;height:329.25pt">
+          <v:shape id="_x0000_s1033" type="#_x0000_t75" style="position:absolute;margin-left:14.25pt;margin-top:10.05pt;width:439.5pt;height:329.25pt;z-index:-251651072;mso-position-horizontal-relative:text;mso-position-vertical-relative:text">
             <v:imagedata r:id="rId6" o:title="1"/>
           </v:shape>
         </w:pict>
       </w:r>
     </w:p>
-    <w:p/>
-    <w:p>
-      <w:r>
-        <w:t>The program contains two different midpoint determination algorithms. The first algorithm uses a simple grey color as the midpoint for the elevation interval. Interestingly, this simple method create a more aesthetically pleasing interval, regardless of its simplicity. The second algorithm calculates a distance between the two colors. The colors are treated as 3D points where RGB can also be interpreted as xyz. The distance between the two colors is calculated using the following formula:</w:t>
-      </w:r>
-    </w:p>
-    <w:p/>
-    <w:p>
-      <w:r>
+    <w:p>
+      <w:pPr>
+        <w:rPr>
+          <w:rFonts w:ascii="Times New Roman" w:hAnsi="Times New Roman" w:cs="Times New Roman"/>
+        </w:rPr>
+      </w:pPr>
+    </w:p>
+    <w:p>
+      <w:pPr>
+        <w:rPr>
+          <w:rFonts w:ascii="Times New Roman" w:hAnsi="Times New Roman" w:cs="Times New Roman"/>
+        </w:rPr>
+      </w:pPr>
+    </w:p>
+    <w:p>
+      <w:pPr>
+        <w:rPr>
+          <w:rFonts w:ascii="Times New Roman" w:hAnsi="Times New Roman" w:cs="Times New Roman"/>
+        </w:rPr>
+      </w:pPr>
+    </w:p>
+    <w:p>
+      <w:pPr>
+        <w:ind w:firstLine="720"/>
+        <w:rPr>
+          <w:rFonts w:ascii="Times New Roman" w:hAnsi="Times New Roman" w:cs="Times New Roman"/>
+        </w:rPr>
+      </w:pPr>
+    </w:p>
+    <w:p>
+      <w:pPr>
+        <w:ind w:firstLine="720"/>
+        <w:rPr>
+          <w:rFonts w:ascii="Times New Roman" w:hAnsi="Times New Roman" w:cs="Times New Roman"/>
+        </w:rPr>
+      </w:pPr>
+    </w:p>
+    <w:p>
+      <w:pPr>
+        <w:ind w:firstLine="720"/>
+        <w:rPr>
+          <w:rFonts w:ascii="Times New Roman" w:hAnsi="Times New Roman" w:cs="Times New Roman"/>
+        </w:rPr>
+      </w:pPr>
+    </w:p>
+    <w:p>
+      <w:pPr>
+        <w:ind w:firstLine="720"/>
+        <w:rPr>
+          <w:rFonts w:ascii="Times New Roman" w:hAnsi="Times New Roman" w:cs="Times New Roman"/>
+        </w:rPr>
+      </w:pPr>
+    </w:p>
+    <w:p>
+      <w:pPr>
+        <w:ind w:firstLine="720"/>
+        <w:rPr>
+          <w:rFonts w:ascii="Times New Roman" w:hAnsi="Times New Roman" w:cs="Times New Roman"/>
+        </w:rPr>
+      </w:pPr>
+    </w:p>
+    <w:p>
+      <w:pPr>
+        <w:ind w:firstLine="720"/>
+        <w:rPr>
+          <w:rFonts w:ascii="Times New Roman" w:hAnsi="Times New Roman" w:cs="Times New Roman"/>
+        </w:rPr>
+      </w:pPr>
+    </w:p>
+    <w:p>
+      <w:pPr>
+        <w:ind w:firstLine="720"/>
+        <w:rPr>
+          <w:rFonts w:ascii="Times New Roman" w:hAnsi="Times New Roman" w:cs="Times New Roman"/>
+        </w:rPr>
+      </w:pPr>
+    </w:p>
+    <w:p>
+      <w:pPr>
+        <w:ind w:firstLine="720"/>
+        <w:rPr>
+          <w:rFonts w:ascii="Times New Roman" w:hAnsi="Times New Roman" w:cs="Times New Roman"/>
+        </w:rPr>
+      </w:pPr>
+    </w:p>
+    <w:p>
+      <w:pPr>
+        <w:ind w:firstLine="720"/>
+        <w:rPr>
+          <w:rFonts w:ascii="Times New Roman" w:hAnsi="Times New Roman" w:cs="Times New Roman"/>
+        </w:rPr>
+      </w:pPr>
+    </w:p>
+    <w:p>
+      <w:pPr>
+        <w:ind w:firstLine="720"/>
+        <w:rPr>
+          <w:rFonts w:ascii="Times New Roman" w:hAnsi="Times New Roman" w:cs="Times New Roman"/>
+        </w:rPr>
+      </w:pPr>
+    </w:p>
+    <w:p>
+      <w:pPr>
+        <w:ind w:firstLine="720"/>
+        <w:rPr>
+          <w:rFonts w:ascii="Times New Roman" w:hAnsi="Times New Roman" w:cs="Times New Roman"/>
+        </w:rPr>
+      </w:pPr>
+    </w:p>
+    <w:p>
+      <w:pPr>
+        <w:ind w:firstLine="720"/>
+        <w:rPr>
+          <w:rFonts w:ascii="Times New Roman" w:hAnsi="Times New Roman" w:cs="Times New Roman"/>
+        </w:rPr>
+      </w:pPr>
+    </w:p>
+    <w:p>
+      <w:pPr>
+        <w:ind w:firstLine="720"/>
+        <w:rPr>
+          <w:rFonts w:ascii="Times New Roman" w:hAnsi="Times New Roman" w:cs="Times New Roman"/>
+        </w:rPr>
+      </w:pPr>
+    </w:p>
+    <w:p>
+      <w:pPr>
+        <w:ind w:firstLine="720"/>
+        <w:rPr>
+          <w:rFonts w:ascii="Times New Roman" w:hAnsi="Times New Roman" w:cs="Times New Roman"/>
+        </w:rPr>
+      </w:pPr>
+    </w:p>
+    <w:p>
+      <w:pPr>
+        <w:ind w:firstLine="720"/>
+        <w:rPr>
+          <w:rFonts w:ascii="Times New Roman" w:hAnsi="Times New Roman" w:cs="Times New Roman"/>
+        </w:rPr>
+      </w:pPr>
+    </w:p>
+    <w:p>
+      <w:pPr>
+        <w:ind w:firstLine="720"/>
+        <w:rPr>
+          <w:rFonts w:ascii="Times New Roman" w:hAnsi="Times New Roman" w:cs="Times New Roman"/>
+        </w:rPr>
+      </w:pPr>
+    </w:p>
+    <w:p>
+      <w:pPr>
+        <w:ind w:firstLine="720"/>
+        <w:rPr>
+          <w:rFonts w:ascii="Times New Roman" w:hAnsi="Times New Roman" w:cs="Times New Roman"/>
+        </w:rPr>
+      </w:pPr>
+    </w:p>
+    <w:p>
+      <w:pPr>
+        <w:ind w:firstLine="720"/>
+        <w:rPr>
+          <w:rFonts w:ascii="Times New Roman" w:hAnsi="Times New Roman" w:cs="Times New Roman"/>
+        </w:rPr>
+      </w:pPr>
+    </w:p>
+    <w:p>
+      <w:pPr>
+        <w:ind w:firstLine="720"/>
+        <w:rPr>
+          <w:rFonts w:ascii="Times New Roman" w:hAnsi="Times New Roman" w:cs="Times New Roman"/>
+        </w:rPr>
+      </w:pPr>
+    </w:p>
+    <w:p>
+      <w:pPr>
+        <w:ind w:firstLine="720"/>
+        <w:rPr>
+          <w:rFonts w:ascii="Times New Roman" w:hAnsi="Times New Roman" w:cs="Times New Roman"/>
+        </w:rPr>
+      </w:pPr>
+    </w:p>
+    <w:p>
+      <w:pPr>
+        <w:ind w:firstLine="720"/>
+        <w:rPr>
+          <w:rFonts w:ascii="Times New Roman" w:hAnsi="Times New Roman" w:cs="Times New Roman"/>
+        </w:rPr>
+      </w:pPr>
+    </w:p>
+    <w:p>
+      <w:pPr>
+        <w:ind w:firstLine="720"/>
+        <w:rPr>
+          <w:rFonts w:ascii="Times New Roman" w:hAnsi="Times New Roman" w:cs="Times New Roman"/>
+        </w:rPr>
+      </w:pPr>
+      <w:r>
+        <w:rPr>
+          <w:rFonts w:ascii="Times New Roman" w:hAnsi="Times New Roman" w:cs="Times New Roman"/>
+          <w:noProof/>
+        </w:rPr>
+        <mc:AlternateContent>
+          <mc:Choice Requires="wps">
+            <w:drawing>
+              <wp:anchor distT="45720" distB="45720" distL="114300" distR="114300" simplePos="0" relativeHeight="251620864" behindDoc="0" locked="0" layoutInCell="1" allowOverlap="1" wp14:anchorId="4C81BF32" wp14:editId="3FD95685">
+                <wp:simplePos x="0" y="0"/>
+                <wp:positionH relativeFrom="column">
+                  <wp:posOffset>1783080</wp:posOffset>
+                </wp:positionH>
+                <wp:positionV relativeFrom="paragraph">
+                  <wp:posOffset>5715</wp:posOffset>
+                </wp:positionV>
+                <wp:extent cx="2360930" cy="1404620"/>
+                <wp:effectExtent l="0" t="0" r="22860" b="11430"/>
+                <wp:wrapSquare wrapText="bothSides"/>
+                <wp:docPr id="2" name="Text Box 2"/>
+                <wp:cNvGraphicFramePr>
+                  <a:graphicFrameLocks xmlns:a="http://schemas.openxmlformats.org/drawingml/2006/main"/>
+                </wp:cNvGraphicFramePr>
+                <a:graphic xmlns:a="http://schemas.openxmlformats.org/drawingml/2006/main">
+                  <a:graphicData uri="http://schemas.microsoft.com/office/word/2010/wordprocessingShape">
+                    <wps:wsp>
+                      <wps:cNvSpPr txBox="1">
+                        <a:spLocks noChangeArrowheads="1"/>
+                      </wps:cNvSpPr>
+                      <wps:spPr bwMode="auto">
+                        <a:xfrm>
+                          <a:off x="0" y="0"/>
+                          <a:ext cx="2360930" cy="1404620"/>
+                        </a:xfrm>
+                        <a:prstGeom prst="rect">
+                          <a:avLst/>
+                        </a:prstGeom>
+                        <a:solidFill>
+                          <a:srgbClr val="FFFFFF"/>
+                        </a:solidFill>
+                        <a:ln w="9525">
+                          <a:solidFill>
+                            <a:srgbClr val="000000"/>
+                          </a:solidFill>
+                          <a:miter lim="800000"/>
+                          <a:headEnd/>
+                          <a:tailEnd/>
+                        </a:ln>
+                      </wps:spPr>
+                      <wps:txbx>
+                        <w:txbxContent>
+                          <w:p>
+                            <w:r>
+                              <w:t>Figure [2]: Saturation Technique</w:t>
+                            </w:r>
+                          </w:p>
+                        </w:txbxContent>
+                      </wps:txbx>
+                      <wps:bodyPr rot="0" vert="horz" wrap="square" lIns="91440" tIns="45720" rIns="91440" bIns="45720" anchor="t" anchorCtr="0">
+                        <a:spAutoFit/>
+                      </wps:bodyPr>
+                    </wps:wsp>
+                  </a:graphicData>
+                </a:graphic>
+                <wp14:sizeRelH relativeFrom="margin">
+                  <wp14:pctWidth>40000</wp14:pctWidth>
+                </wp14:sizeRelH>
+                <wp14:sizeRelV relativeFrom="margin">
+                  <wp14:pctHeight>20000</wp14:pctHeight>
+                </wp14:sizeRelV>
+              </wp:anchor>
+            </w:drawing>
+          </mc:Choice>
+          <mc:Fallback>
+            <w:pict>
+              <v:shape w14:anchorId="4C81BF32" id="_x0000_s1027" type="#_x0000_t202" style="position:absolute;left:0;text-align:left;margin-left:140.4pt;margin-top:.45pt;width:185.9pt;height:110.6pt;z-index:251620864;visibility:visible;mso-wrap-style:square;mso-width-percent:400;mso-height-percent:200;mso-wrap-distance-left:9pt;mso-wrap-distance-top:3.6pt;mso-wrap-distance-right:9pt;mso-wrap-distance-bottom:3.6pt;mso-position-horizontal:absolute;mso-position-horizontal-relative:text;mso-position-vertical:absolute;mso-position-vertical-relative:text;mso-width-percent:400;mso-height-percent:200;mso-width-relative:margin;mso-height-relative:margin;v-text-anchor:top" o:gfxdata="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">
+                <v:textbox style="mso-fit-shape-to-text:t">
+                  <w:txbxContent>
+                    <w:p>
+                      <w:r>
+                        <w:t>Figure [2]: Saturation Technique</w:t>
+                      </w:r>
+                    </w:p>
+                  </w:txbxContent>
+                </v:textbox>
+                <w10:wrap type="square"/>
+              </v:shape>
+            </w:pict>
+          </mc:Fallback>
+        </mc:AlternateContent>
+      </w:r>
+    </w:p>
+    <w:p>
+      <w:pPr>
+        <w:ind w:firstLine="720"/>
+        <w:rPr>
+          <w:rFonts w:ascii="Times New Roman" w:hAnsi="Times New Roman" w:cs="Times New Roman"/>
+        </w:rPr>
+      </w:pPr>
+    </w:p>
+    <w:p>
+      <w:pPr>
+        <w:ind w:firstLine="720"/>
+        <w:rPr>
+          <w:rFonts w:ascii="Times New Roman" w:hAnsi="Times New Roman" w:cs="Times New Roman"/>
+        </w:rPr>
+      </w:pPr>
+    </w:p>
+    <w:p>
+      <w:pPr>
+        <w:ind w:firstLine="720"/>
+        <w:rPr>
+          <w:rFonts w:ascii="Times New Roman" w:hAnsi="Times New Roman" w:cs="Times New Roman"/>
+        </w:rPr>
+      </w:pPr>
+      <w:r>
+        <w:rPr>
+          <w:rFonts w:ascii="Times New Roman" w:hAnsi="Times New Roman" w:cs="Times New Roman"/>
+        </w:rPr>
+        <w:t xml:space="preserve">The program contains two different midpoint determination algorithms. The first algorithm uses a simple grey color as the midpoint for the elevation interval. Interestingly, this simple method create a more aesthetically pleasing interval, regardless of its simplicity. The second algorithm calculates a distance between the two colors. The colors are treated as 3D </w:t>
+      </w:r>
+      <w:r>
+        <w:rPr>
+          <w:rFonts w:ascii="Times New Roman" w:hAnsi="Times New Roman" w:cs="Times New Roman"/>
+        </w:rPr>
         <w:lastRenderedPageBreak/>
-        <w:pict w14:anchorId="48926E06">
-          <v:shape id="_x0000_i1026" type="#_x0000_t75" style="width:411.75pt;height:213pt">
+        <w:t>points where RGB can also be interpreted as xyz. The distance between the two colors is calculated using the following formula:</w:t>
+      </w:r>
+    </w:p>
+    <w:p>
+      <w:pPr>
+        <w:rPr>
+          <w:rFonts w:ascii="Times New Roman" w:hAnsi="Times New Roman" w:cs="Times New Roman"/>
+        </w:rPr>
+      </w:pPr>
+    </w:p>
+    <w:p>
+      <w:pPr>
+        <w:rPr>
+          <w:rFonts w:ascii="Times New Roman" w:hAnsi="Times New Roman" w:cs="Times New Roman"/>
+        </w:rPr>
+      </w:pPr>
+    </w:p>
+    <w:p>
+      <w:pPr>
+        <w:rPr>
+          <w:rFonts w:ascii="Times New Roman" w:hAnsi="Times New Roman" w:cs="Times New Roman"/>
+        </w:rPr>
+      </w:pPr>
+    </w:p>
+    <w:p>
+      <w:pPr>
+        <w:ind w:firstLine="720"/>
+        <w:rPr>
+          <w:rFonts w:ascii="Times New Roman" w:hAnsi="Times New Roman" w:cs="Times New Roman"/>
+        </w:rPr>
+      </w:pPr>
+      <w:r>
+        <w:rPr>
+          <w:noProof/>
+        </w:rPr>
+        <w:pict w14:anchorId="288C5784">
+          <v:shape id="_x0000_s1034" type="#_x0000_t75" style="position:absolute;left:0;text-align:left;margin-left:27.75pt;margin-top:-36.75pt;width:411.75pt;height:213pt;z-index:-251646976;mso-position-horizontal-relative:text;mso-position-vertical-relative:text">
             <v:imagedata r:id="rId7" o:title="2"/>
           </v:shape>
         </w:pict>
       </w:r>
     </w:p>
-    <w:p/>
-    <w:p>
-      <w:r>
+    <w:p>
+      <w:pPr>
+        <w:ind w:firstLine="720"/>
+        <w:rPr>
+          <w:rFonts w:ascii="Times New Roman" w:hAnsi="Times New Roman" w:cs="Times New Roman"/>
+        </w:rPr>
+      </w:pPr>
+    </w:p>
+    <w:p>
+      <w:pPr>
+        <w:ind w:firstLine="720"/>
+        <w:rPr>
+          <w:rFonts w:ascii="Times New Roman" w:hAnsi="Times New Roman" w:cs="Times New Roman"/>
+        </w:rPr>
+      </w:pPr>
+    </w:p>
+    <w:p>
+      <w:pPr>
+        <w:ind w:firstLine="720"/>
+        <w:rPr>
+          <w:rFonts w:ascii="Times New Roman" w:hAnsi="Times New Roman" w:cs="Times New Roman"/>
+        </w:rPr>
+      </w:pPr>
+    </w:p>
+    <w:p>
+      <w:pPr>
+        <w:ind w:firstLine="720"/>
+        <w:rPr>
+          <w:rFonts w:ascii="Times New Roman" w:hAnsi="Times New Roman" w:cs="Times New Roman"/>
+        </w:rPr>
+      </w:pPr>
+    </w:p>
+    <w:p>
+      <w:pPr>
+        <w:ind w:firstLine="720"/>
+        <w:rPr>
+          <w:rFonts w:ascii="Times New Roman" w:hAnsi="Times New Roman" w:cs="Times New Roman"/>
+        </w:rPr>
+      </w:pPr>
+    </w:p>
+    <w:p>
+      <w:pPr>
+        <w:ind w:firstLine="720"/>
+        <w:rPr>
+          <w:rFonts w:ascii="Times New Roman" w:hAnsi="Times New Roman" w:cs="Times New Roman"/>
+        </w:rPr>
+      </w:pPr>
+    </w:p>
+    <w:p>
+      <w:pPr>
+        <w:ind w:firstLine="720"/>
+        <w:rPr>
+          <w:rFonts w:ascii="Times New Roman" w:hAnsi="Times New Roman" w:cs="Times New Roman"/>
+        </w:rPr>
+      </w:pPr>
+    </w:p>
+    <w:p>
+      <w:pPr>
+        <w:ind w:firstLine="720"/>
+        <w:rPr>
+          <w:rFonts w:ascii="Times New Roman" w:hAnsi="Times New Roman" w:cs="Times New Roman"/>
+        </w:rPr>
+      </w:pPr>
+    </w:p>
+    <w:p>
+      <w:pPr>
+        <w:ind w:firstLine="720"/>
+        <w:rPr>
+          <w:rFonts w:ascii="Times New Roman" w:hAnsi="Times New Roman" w:cs="Times New Roman"/>
+        </w:rPr>
+      </w:pPr>
+    </w:p>
+    <w:p>
+      <w:pPr>
+        <w:ind w:firstLine="720"/>
+        <w:rPr>
+          <w:rFonts w:ascii="Times New Roman" w:hAnsi="Times New Roman" w:cs="Times New Roman"/>
+        </w:rPr>
+      </w:pPr>
+    </w:p>
+    <w:p>
+      <w:pPr>
+        <w:ind w:firstLine="720"/>
+        <w:rPr>
+          <w:rFonts w:ascii="Times New Roman" w:hAnsi="Times New Roman" w:cs="Times New Roman"/>
+        </w:rPr>
+      </w:pPr>
+    </w:p>
+    <w:p>
+      <w:pPr>
+        <w:ind w:firstLine="720"/>
+        <w:rPr>
+          <w:rFonts w:ascii="Times New Roman" w:hAnsi="Times New Roman" w:cs="Times New Roman"/>
+        </w:rPr>
+      </w:pPr>
+    </w:p>
+    <w:p>
+      <w:pPr>
+        <w:ind w:firstLine="720"/>
+        <w:rPr>
+          <w:rFonts w:ascii="Times New Roman" w:hAnsi="Times New Roman" w:cs="Times New Roman"/>
+        </w:rPr>
+      </w:pPr>
+      <w:r>
+        <w:rPr>
+          <w:rFonts w:ascii="Times New Roman" w:hAnsi="Times New Roman" w:cs="Times New Roman"/>
+          <w:noProof/>
+        </w:rPr>
+        <mc:AlternateContent>
+          <mc:Choice Requires="wps">
+            <w:drawing>
+              <wp:anchor distT="45720" distB="45720" distL="114300" distR="114300" simplePos="0" relativeHeight="251650560" behindDoc="0" locked="0" layoutInCell="1" allowOverlap="1" wp14:anchorId="38FC7DA2" wp14:editId="718245EF">
+                <wp:simplePos x="0" y="0"/>
+                <wp:positionH relativeFrom="column">
+                  <wp:posOffset>1524000</wp:posOffset>
+                </wp:positionH>
+                <wp:positionV relativeFrom="paragraph">
+                  <wp:posOffset>7620</wp:posOffset>
+                </wp:positionV>
+                <wp:extent cx="2876550" cy="1404620"/>
+                <wp:effectExtent l="0" t="0" r="19050" b="26035"/>
+                <wp:wrapSquare wrapText="bothSides"/>
+                <wp:docPr id="4" name="Text Box 4"/>
+                <wp:cNvGraphicFramePr>
+                  <a:graphicFrameLocks xmlns:a="http://schemas.openxmlformats.org/drawingml/2006/main"/>
+                </wp:cNvGraphicFramePr>
+                <a:graphic xmlns:a="http://schemas.openxmlformats.org/drawingml/2006/main">
+                  <a:graphicData uri="http://schemas.microsoft.com/office/word/2010/wordprocessingShape">
+                    <wps:wsp>
+                      <wps:cNvSpPr txBox="1">
+                        <a:spLocks noChangeArrowheads="1"/>
+                      </wps:cNvSpPr>
+                      <wps:spPr bwMode="auto">
+                        <a:xfrm>
+                          <a:off x="0" y="0"/>
+                          <a:ext cx="2876550" cy="1404620"/>
+                        </a:xfrm>
+                        <a:prstGeom prst="rect">
+                          <a:avLst/>
+                        </a:prstGeom>
+                        <a:solidFill>
+                          <a:srgbClr val="FFFFFF"/>
+                        </a:solidFill>
+                        <a:ln w="9525">
+                          <a:solidFill>
+                            <a:srgbClr val="000000"/>
+                          </a:solidFill>
+                          <a:miter lim="800000"/>
+                          <a:headEnd/>
+                          <a:tailEnd/>
+                        </a:ln>
+                      </wps:spPr>
+                      <wps:txbx>
+                        <w:txbxContent>
+                          <w:p>
+                            <w:r>
+                              <w:t>Figure [3</w:t>
+                            </w:r>
+                            <w:r>
+                              <w:t xml:space="preserve">]: </w:t>
+                            </w:r>
+                            <w:r>
+                              <w:t>Midpoint calculation function</w:t>
+                            </w:r>
+                          </w:p>
+                        </w:txbxContent>
+                      </wps:txbx>
+                      <wps:bodyPr rot="0" vert="horz" wrap="square" lIns="91440" tIns="45720" rIns="91440" bIns="45720" anchor="t" anchorCtr="0">
+                        <a:spAutoFit/>
+                      </wps:bodyPr>
+                    </wps:wsp>
+                  </a:graphicData>
+                </a:graphic>
+                <wp14:sizeRelH relativeFrom="margin">
+                  <wp14:pctWidth>0</wp14:pctWidth>
+                </wp14:sizeRelH>
+                <wp14:sizeRelV relativeFrom="margin">
+                  <wp14:pctHeight>20000</wp14:pctHeight>
+                </wp14:sizeRelV>
+              </wp:anchor>
+            </w:drawing>
+          </mc:Choice>
+          <mc:Fallback>
+            <w:pict>
+              <v:shape w14:anchorId="38FC7DA2" id="Text Box 4" o:spid="_x0000_s1028" type="#_x0000_t202" style="position:absolute;left:0;text-align:left;margin-left:120pt;margin-top:.6pt;width:226.5pt;height:110.6pt;z-index:251650560;visibility:visible;mso-wrap-style:square;mso-width-percent:0;mso-height-percent:200;mso-wrap-distance-left:9pt;mso-wrap-distance-top:3.6pt;mso-wrap-distance-right:9pt;mso-wrap-distance-bottom:3.6pt;mso-position-horizontal:absolute;mso-position-horizontal-relative:text;mso-position-vertical:absolute;mso-position-vertical-relative:text;mso-width-percent:0;mso-height-percent:200;mso-width-relative:margin;mso-height-relative:margin;v-text-anchor:top" o:gfxdata="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">
+                <v:textbox style="mso-fit-shape-to-text:t">
+                  <w:txbxContent>
+                    <w:p>
+                      <w:r>
+                        <w:t>Figure [3</w:t>
+                      </w:r>
+                      <w:r>
+                        <w:t xml:space="preserve">]: </w:t>
+                      </w:r>
+                      <w:r>
+                        <w:t>Midpoint calculation function</w:t>
+                      </w:r>
+                    </w:p>
+                  </w:txbxContent>
+                </v:textbox>
+                <w10:wrap type="square"/>
+              </v:shape>
+            </w:pict>
+          </mc:Fallback>
+        </mc:AlternateContent>
+      </w:r>
+    </w:p>
+    <w:p>
+      <w:pPr>
+        <w:ind w:firstLine="720"/>
+        <w:rPr>
+          <w:rFonts w:ascii="Times New Roman" w:hAnsi="Times New Roman" w:cs="Times New Roman"/>
+        </w:rPr>
+      </w:pPr>
+    </w:p>
+    <w:p>
+      <w:pPr>
+        <w:ind w:firstLine="720"/>
+        <w:rPr>
+          <w:rFonts w:ascii="Times New Roman" w:hAnsi="Times New Roman" w:cs="Times New Roman"/>
+        </w:rPr>
+      </w:pPr>
+    </w:p>
+    <w:p>
+      <w:pPr>
+        <w:ind w:firstLine="720"/>
+        <w:rPr>
+          <w:rFonts w:ascii="Times New Roman" w:hAnsi="Times New Roman" w:cs="Times New Roman"/>
+        </w:rPr>
+      </w:pPr>
+      <w:r>
+        <w:rPr>
+          <w:rFonts w:ascii="Times New Roman" w:hAnsi="Times New Roman" w:cs="Times New Roman"/>
+        </w:rPr>
         <w:t xml:space="preserve">The function returns the RGB values for the midpoint color, and this color is passed onto the creation of the color lookup table. The code includes a switch that can be selected, only from within the code, to change which of these options will be used for selecting the midpoint. </w:t>
       </w:r>
     </w:p>
-    <w:p/>
-    <w:p>
-      <w:r>
-        <w:pict w14:anchorId="14FF4F36">
-          <v:shape id="_x0000_i1027" type="#_x0000_t75" style="width:457.5pt;height:81.75pt">
+    <w:p>
+      <w:pPr>
+        <w:rPr>
+          <w:rFonts w:ascii="Times New Roman" w:hAnsi="Times New Roman" w:cs="Times New Roman"/>
+        </w:rPr>
+      </w:pPr>
+    </w:p>
+    <w:p>
+      <w:pPr>
+        <w:rPr>
+          <w:rFonts w:ascii="Times New Roman" w:hAnsi="Times New Roman" w:cs="Times New Roman"/>
+        </w:rPr>
+      </w:pPr>
+      <w:r>
+        <w:rPr>
+          <w:noProof/>
+        </w:rPr>
+        <w:pict w14:anchorId="38F59441">
+          <v:shape id="_x0000_s1035" type="#_x0000_t75" style="position:absolute;margin-left:0;margin-top:6.75pt;width:457.5pt;height:81.75pt;z-index:-251642880;mso-position-horizontal-relative:text;mso-position-vertical-relative:text">
             <v:imagedata r:id="rId8" o:title="3"/>
           </v:shape>
         </w:pict>
       </w:r>
     </w:p>
-    <w:p/>
-    <w:p>
-      <w:r>
+    <w:p>
+      <w:pPr>
+        <w:rPr>
+          <w:rFonts w:ascii="Times New Roman" w:hAnsi="Times New Roman" w:cs="Times New Roman"/>
+        </w:rPr>
+      </w:pPr>
+    </w:p>
+    <w:p>
+      <w:pPr>
+        <w:ind w:firstLine="720"/>
+        <w:rPr>
+          <w:rFonts w:ascii="Times New Roman" w:hAnsi="Times New Roman" w:cs="Times New Roman"/>
+        </w:rPr>
+      </w:pPr>
+    </w:p>
+    <w:p>
+      <w:pPr>
+        <w:ind w:firstLine="720"/>
+        <w:rPr>
+          <w:rFonts w:ascii="Times New Roman" w:hAnsi="Times New Roman" w:cs="Times New Roman"/>
+        </w:rPr>
+      </w:pPr>
+    </w:p>
+    <w:p>
+      <w:pPr>
+        <w:ind w:firstLine="720"/>
+        <w:rPr>
+          <w:rFonts w:ascii="Times New Roman" w:hAnsi="Times New Roman" w:cs="Times New Roman"/>
+        </w:rPr>
+      </w:pPr>
+    </w:p>
+    <w:p>
+      <w:pPr>
+        <w:ind w:firstLine="720"/>
+        <w:rPr>
+          <w:rFonts w:ascii="Times New Roman" w:hAnsi="Times New Roman" w:cs="Times New Roman"/>
+        </w:rPr>
+      </w:pPr>
+    </w:p>
+    <w:p>
+      <w:pPr>
+        <w:ind w:firstLine="720"/>
+        <w:rPr>
+          <w:rFonts w:ascii="Times New Roman" w:hAnsi="Times New Roman" w:cs="Times New Roman"/>
+        </w:rPr>
+      </w:pPr>
+    </w:p>
+    <w:p>
+      <w:pPr>
+        <w:ind w:firstLine="720"/>
+        <w:rPr>
+          <w:rFonts w:ascii="Times New Roman" w:hAnsi="Times New Roman" w:cs="Times New Roman"/>
+        </w:rPr>
+      </w:pPr>
+      <w:r>
+        <w:rPr>
+          <w:rFonts w:ascii="Times New Roman" w:hAnsi="Times New Roman" w:cs="Times New Roman"/>
+          <w:noProof/>
+        </w:rPr>
+        <mc:AlternateContent>
+          <mc:Choice Requires="wps">
+            <w:drawing>
+              <wp:anchor distT="45720" distB="45720" distL="114300" distR="114300" simplePos="0" relativeHeight="251666944" behindDoc="0" locked="0" layoutInCell="1" allowOverlap="1" wp14:anchorId="13865BF9" wp14:editId="6073A87B">
+                <wp:simplePos x="0" y="0"/>
+                <wp:positionH relativeFrom="column">
+                  <wp:posOffset>1838325</wp:posOffset>
+                </wp:positionH>
+                <wp:positionV relativeFrom="paragraph">
+                  <wp:posOffset>12065</wp:posOffset>
+                </wp:positionV>
+                <wp:extent cx="2238375" cy="1404620"/>
+                <wp:effectExtent l="0" t="0" r="28575" b="26035"/>
+                <wp:wrapSquare wrapText="bothSides"/>
+                <wp:docPr id="5" name="Text Box 5"/>
+                <wp:cNvGraphicFramePr>
+                  <a:graphicFrameLocks xmlns:a="http://schemas.openxmlformats.org/drawingml/2006/main"/>
+                </wp:cNvGraphicFramePr>
+                <a:graphic xmlns:a="http://schemas.openxmlformats.org/drawingml/2006/main">
+                  <a:graphicData uri="http://schemas.microsoft.com/office/word/2010/wordprocessingShape">
+                    <wps:wsp>
+                      <wps:cNvSpPr txBox="1">
+                        <a:spLocks noChangeArrowheads="1"/>
+                      </wps:cNvSpPr>
+                      <wps:spPr bwMode="auto">
+                        <a:xfrm>
+                          <a:off x="0" y="0"/>
+                          <a:ext cx="2238375" cy="1404620"/>
+                        </a:xfrm>
+                        <a:prstGeom prst="rect">
+                          <a:avLst/>
+                        </a:prstGeom>
+                        <a:solidFill>
+                          <a:srgbClr val="FFFFFF"/>
+                        </a:solidFill>
+                        <a:ln w="9525">
+                          <a:solidFill>
+                            <a:srgbClr val="000000"/>
+                          </a:solidFill>
+                          <a:miter lim="800000"/>
+                          <a:headEnd/>
+                          <a:tailEnd/>
+                        </a:ln>
+                      </wps:spPr>
+                      <wps:txbx>
+                        <w:txbxContent>
+                          <w:p>
+                            <w:r>
+                              <w:t>Figure [4</w:t>
+                            </w:r>
+                            <w:r>
+                              <w:t xml:space="preserve">]: </w:t>
+                            </w:r>
+                            <w:r>
+                              <w:t>Midpoint selection</w:t>
+                            </w:r>
+                          </w:p>
+                        </w:txbxContent>
+                      </wps:txbx>
+                      <wps:bodyPr rot="0" vert="horz" wrap="square" lIns="91440" tIns="45720" rIns="91440" bIns="45720" anchor="t" anchorCtr="0">
+                        <a:spAutoFit/>
+                      </wps:bodyPr>
+                    </wps:wsp>
+                  </a:graphicData>
+                </a:graphic>
+                <wp14:sizeRelH relativeFrom="margin">
+                  <wp14:pctWidth>0</wp14:pctWidth>
+                </wp14:sizeRelH>
+                <wp14:sizeRelV relativeFrom="margin">
+                  <wp14:pctHeight>20000</wp14:pctHeight>
+                </wp14:sizeRelV>
+              </wp:anchor>
+            </w:drawing>
+          </mc:Choice>
+          <mc:Fallback>
+            <w:pict>
+              <v:shape w14:anchorId="13865BF9" id="Text Box 5" o:spid="_x0000_s1029" type="#_x0000_t202" style="position:absolute;left:0;text-align:left;margin-left:144.75pt;margin-top:.95pt;width:176.25pt;height:110.6pt;z-index:251666944;visibility:visible;mso-wrap-style:square;mso-width-percent:0;mso-height-percent:200;mso-wrap-distance-left:9pt;mso-wrap-distance-top:3.6pt;mso-wrap-distance-right:9pt;mso-wrap-distance-bottom:3.6pt;mso-position-horizontal:absolute;mso-position-horizontal-relative:text;mso-position-vertical:absolute;mso-position-vertical-relative:text;mso-width-percent:0;mso-height-percent:200;mso-width-relative:margin;mso-height-relative:margin;v-text-anchor:top" o:gfxdata="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">
+                <v:textbox style="mso-fit-shape-to-text:t">
+                  <w:txbxContent>
+                    <w:p>
+                      <w:r>
+                        <w:t>Figure [4</w:t>
+                      </w:r>
+                      <w:r>
+                        <w:t xml:space="preserve">]: </w:t>
+                      </w:r>
+                      <w:r>
+                        <w:t>Midpoint selection</w:t>
+                      </w:r>
+                    </w:p>
+                  </w:txbxContent>
+                </v:textbox>
+                <w10:wrap type="square"/>
+              </v:shape>
+            </w:pict>
+          </mc:Fallback>
+        </mc:AlternateContent>
+      </w:r>
+    </w:p>
+    <w:p>
+      <w:pPr>
+        <w:ind w:firstLine="720"/>
+        <w:rPr>
+          <w:rFonts w:ascii="Times New Roman" w:hAnsi="Times New Roman" w:cs="Times New Roman"/>
+        </w:rPr>
+      </w:pPr>
+    </w:p>
+    <w:p>
+      <w:pPr>
+        <w:ind w:firstLine="720"/>
+        <w:rPr>
+          <w:rFonts w:ascii="Times New Roman" w:hAnsi="Times New Roman" w:cs="Times New Roman"/>
+        </w:rPr>
+      </w:pPr>
+    </w:p>
+    <w:p>
+      <w:pPr>
+        <w:ind w:firstLine="720"/>
+        <w:rPr>
+          <w:rFonts w:ascii="Times New Roman" w:hAnsi="Times New Roman" w:cs="Times New Roman"/>
+        </w:rPr>
+      </w:pPr>
+      <w:r>
+        <w:rPr>
+          <w:rFonts w:ascii="Times New Roman" w:hAnsi="Times New Roman" w:cs="Times New Roman"/>
+        </w:rPr>
         <w:t xml:space="preserve">We wanted to pick two colors that would differ on the spectrum by a distance that was sufficient enough for the user to easily determine the correct color. We used the Euclidean distance calculation to calculate the distance between the colors, shown in the formula below. </w:t>
       </w:r>
     </w:p>
-    <w:p/>
-    <w:p>
-      <w:r>
+    <w:p>
+      <w:pPr>
+        <w:rPr>
+          <w:rFonts w:ascii="Times New Roman" w:hAnsi="Times New Roman" w:cs="Times New Roman"/>
+        </w:rPr>
+      </w:pPr>
+    </w:p>
+    <w:p>
+      <w:pPr>
+        <w:rPr>
+          <w:rFonts w:ascii="Times New Roman" w:hAnsi="Times New Roman" w:cs="Times New Roman"/>
+        </w:rPr>
+      </w:pPr>
+    </w:p>
+    <w:p>
+      <w:pPr>
+        <w:rPr>
+          <w:rFonts w:ascii="Times New Roman" w:hAnsi="Times New Roman" w:cs="Times New Roman"/>
+        </w:rPr>
+      </w:pPr>
+    </w:p>
+    <w:p>
+      <w:pPr>
+        <w:rPr>
+          <w:rFonts w:ascii="Times New Roman" w:hAnsi="Times New Roman" w:cs="Times New Roman"/>
+        </w:rPr>
+      </w:pPr>
+    </w:p>
+    <w:p>
+      <w:pPr>
+        <w:ind w:firstLine="720"/>
+        <w:rPr>
+          <w:rFonts w:ascii="Times New Roman" w:hAnsi="Times New Roman" w:cs="Times New Roman"/>
+        </w:rPr>
+      </w:pPr>
+    </w:p>
+    <w:p>
+      <w:pPr>
+        <w:ind w:firstLine="720"/>
+        <w:rPr>
+          <w:rFonts w:ascii="Times New Roman" w:hAnsi="Times New Roman" w:cs="Times New Roman"/>
+        </w:rPr>
+      </w:pPr>
+    </w:p>
+    <w:p>
+      <w:pPr>
+        <w:ind w:firstLine="720"/>
+        <w:rPr>
+          <w:rFonts w:ascii="Times New Roman" w:hAnsi="Times New Roman" w:cs="Times New Roman"/>
+        </w:rPr>
+      </w:pPr>
+    </w:p>
+    <w:p>
+      <w:pPr>
+        <w:ind w:firstLine="720"/>
+        <w:rPr>
+          <w:rFonts w:ascii="Times New Roman" w:hAnsi="Times New Roman" w:cs="Times New Roman"/>
+        </w:rPr>
+      </w:pPr>
+    </w:p>
+    <w:p>
+      <w:pPr>
+        <w:ind w:firstLine="720"/>
+        <w:rPr>
+          <w:rFonts w:ascii="Times New Roman" w:hAnsi="Times New Roman" w:cs="Times New Roman"/>
+        </w:rPr>
+      </w:pPr>
+      <w:r>
+        <w:rPr>
+          <w:noProof/>
+        </w:rPr>
         <w:lastRenderedPageBreak/>
-        <w:pict w14:anchorId="148BBE12">
-          <v:shape id="_x0000_i1028" type="#_x0000_t75" style="width:468pt;height:199.5pt">
+        <w:pict w14:anchorId="3379ADEC">
+          <v:shape id="_x0000_s1036" type="#_x0000_t75" style="position:absolute;left:0;text-align:left;margin-left:0;margin-top:-43.85pt;width:468pt;height:199.5pt;z-index:-251638784;mso-position-horizontal-relative:text;mso-position-vertical-relative:text">
             <v:imagedata r:id="rId9" o:title="5"/>
           </v:shape>
         </w:pict>
       </w:r>
     </w:p>
-    <w:p/>
-    <w:p/>
-    <w:p>
-      <w:r>
-        <w:t xml:space="preserve">The number of colors become constrained as the user enters possible colorblind options, so we needed to ensure that we could still pick two colors. Our algorithm will randomly generate a color that is not restricted by the colorblind options. After one color has been generated, we will attempt to generate a second random color. If the color is not a certain distance away from the other color, or we have tried ten times, then we will start the entire process over again. The </w:t>
-      </w:r>
-      <w:r>
-        <w:rPr>
-          <w:b/>
-          <w:color w:val="FF0000"/>
-        </w:rPr>
-        <w:t>red</w:t>
-      </w:r>
-      <w:r>
-        <w:rPr>
-          <w:color w:val="FF0000"/>
-        </w:rPr>
-        <w:t xml:space="preserve"> </w:t>
-      </w:r>
-      <w:r>
-        <w:t xml:space="preserve">arrow in the image below indicates the required distance between the two colors. </w:t>
-      </w:r>
-    </w:p>
-    <w:p/>
-    <w:p>
-      <w:r>
-        <w:rPr>
+    <w:p>
+      <w:pPr>
+        <w:ind w:firstLine="720"/>
+        <w:rPr>
+          <w:rFonts w:ascii="Times New Roman" w:hAnsi="Times New Roman" w:cs="Times New Roman"/>
+        </w:rPr>
+      </w:pPr>
+    </w:p>
+    <w:p>
+      <w:pPr>
+        <w:ind w:firstLine="720"/>
+        <w:rPr>
+          <w:rFonts w:ascii="Times New Roman" w:hAnsi="Times New Roman" w:cs="Times New Roman"/>
+        </w:rPr>
+      </w:pPr>
+    </w:p>
+    <w:p>
+      <w:pPr>
+        <w:ind w:firstLine="720"/>
+        <w:rPr>
+          <w:rFonts w:ascii="Times New Roman" w:hAnsi="Times New Roman" w:cs="Times New Roman"/>
+        </w:rPr>
+      </w:pPr>
+    </w:p>
+    <w:p>
+      <w:pPr>
+        <w:ind w:firstLine="720"/>
+        <w:rPr>
+          <w:rFonts w:ascii="Times New Roman" w:hAnsi="Times New Roman" w:cs="Times New Roman"/>
+        </w:rPr>
+      </w:pPr>
+    </w:p>
+    <w:p>
+      <w:pPr>
+        <w:ind w:firstLine="720"/>
+        <w:rPr>
+          <w:rFonts w:ascii="Times New Roman" w:hAnsi="Times New Roman" w:cs="Times New Roman"/>
+        </w:rPr>
+      </w:pPr>
+    </w:p>
+    <w:p>
+      <w:pPr>
+        <w:ind w:firstLine="720"/>
+        <w:rPr>
+          <w:rFonts w:ascii="Times New Roman" w:hAnsi="Times New Roman" w:cs="Times New Roman"/>
+        </w:rPr>
+      </w:pPr>
+    </w:p>
+    <w:p>
+      <w:pPr>
+        <w:ind w:firstLine="720"/>
+        <w:rPr>
+          <w:rFonts w:ascii="Times New Roman" w:hAnsi="Times New Roman" w:cs="Times New Roman"/>
+        </w:rPr>
+      </w:pPr>
+    </w:p>
+    <w:p>
+      <w:pPr>
+        <w:ind w:firstLine="720"/>
+        <w:rPr>
+          <w:rFonts w:ascii="Times New Roman" w:hAnsi="Times New Roman" w:cs="Times New Roman"/>
+        </w:rPr>
+      </w:pPr>
+    </w:p>
+    <w:p>
+      <w:pPr>
+        <w:ind w:firstLine="720"/>
+        <w:rPr>
+          <w:rFonts w:ascii="Times New Roman" w:hAnsi="Times New Roman" w:cs="Times New Roman"/>
+        </w:rPr>
+      </w:pPr>
+    </w:p>
+    <w:p>
+      <w:pPr>
+        <w:ind w:firstLine="720"/>
+        <w:rPr>
+          <w:rFonts w:ascii="Times New Roman" w:hAnsi="Times New Roman" w:cs="Times New Roman"/>
+        </w:rPr>
+      </w:pPr>
+    </w:p>
+    <w:p>
+      <w:pPr>
+        <w:ind w:firstLine="720"/>
+        <w:rPr>
+          <w:rFonts w:ascii="Times New Roman" w:hAnsi="Times New Roman" w:cs="Times New Roman"/>
+        </w:rPr>
+      </w:pPr>
+    </w:p>
+    <w:p>
+      <w:pPr>
+        <w:ind w:firstLine="720"/>
+        <w:rPr>
+          <w:rFonts w:ascii="Times New Roman" w:hAnsi="Times New Roman" w:cs="Times New Roman"/>
+        </w:rPr>
+      </w:pPr>
+      <w:r>
+        <w:rPr>
+          <w:rFonts w:ascii="Times New Roman" w:hAnsi="Times New Roman" w:cs="Times New Roman"/>
           <w:noProof/>
         </w:rPr>
         <mc:AlternateContent>
           <mc:Choice Requires="wps">
             <w:drawing>
-              <wp:anchor distT="0" distB="0" distL="114300" distR="114300" simplePos="0" relativeHeight="251659264" behindDoc="0" locked="0" layoutInCell="1" allowOverlap="1" wp14:anchorId="2C6C6B82" wp14:editId="1F4ABC54">
+              <wp:anchor distT="45720" distB="45720" distL="114300" distR="114300" simplePos="0" relativeHeight="251681280" behindDoc="0" locked="0" layoutInCell="1" allowOverlap="1" wp14:anchorId="07FA42E1" wp14:editId="28229E3E">
+                <wp:simplePos x="0" y="0"/>
+                <wp:positionH relativeFrom="column">
+                  <wp:posOffset>1685925</wp:posOffset>
+                </wp:positionH>
+                <wp:positionV relativeFrom="paragraph">
+                  <wp:posOffset>8255</wp:posOffset>
+                </wp:positionV>
+                <wp:extent cx="2543175" cy="1404620"/>
+                <wp:effectExtent l="0" t="0" r="28575" b="26035"/>
+                <wp:wrapSquare wrapText="bothSides"/>
+                <wp:docPr id="6" name="Text Box 6"/>
+                <wp:cNvGraphicFramePr>
+                  <a:graphicFrameLocks xmlns:a="http://schemas.openxmlformats.org/drawingml/2006/main"/>
+                </wp:cNvGraphicFramePr>
+                <a:graphic xmlns:a="http://schemas.openxmlformats.org/drawingml/2006/main">
+                  <a:graphicData uri="http://schemas.microsoft.com/office/word/2010/wordprocessingShape">
+                    <wps:wsp>
+                      <wps:cNvSpPr txBox="1">
+                        <a:spLocks noChangeArrowheads="1"/>
+                      </wps:cNvSpPr>
+                      <wps:spPr bwMode="auto">
+                        <a:xfrm>
+                          <a:off x="0" y="0"/>
+                          <a:ext cx="2543175" cy="1404620"/>
+                        </a:xfrm>
+                        <a:prstGeom prst="rect">
+                          <a:avLst/>
+                        </a:prstGeom>
+                        <a:solidFill>
+                          <a:srgbClr val="FFFFFF"/>
+                        </a:solidFill>
+                        <a:ln w="9525">
+                          <a:solidFill>
+                            <a:srgbClr val="000000"/>
+                          </a:solidFill>
+                          <a:miter lim="800000"/>
+                          <a:headEnd/>
+                          <a:tailEnd/>
+                        </a:ln>
+                      </wps:spPr>
+                      <wps:txbx>
+                        <w:txbxContent>
+                          <w:p>
+                            <w:r>
+                              <w:t>Figure [</w:t>
+                            </w:r>
+                            <w:r>
+                              <w:t>5</w:t>
+                            </w:r>
+                            <w:r>
+                              <w:t xml:space="preserve">]: </w:t>
+                            </w:r>
+                            <w:r>
+                              <w:t>Distance between colors</w:t>
+                            </w:r>
+                          </w:p>
+                        </w:txbxContent>
+                      </wps:txbx>
+                      <wps:bodyPr rot="0" vert="horz" wrap="square" lIns="91440" tIns="45720" rIns="91440" bIns="45720" anchor="t" anchorCtr="0">
+                        <a:spAutoFit/>
+                      </wps:bodyPr>
+                    </wps:wsp>
+                  </a:graphicData>
+                </a:graphic>
+                <wp14:sizeRelH relativeFrom="margin">
+                  <wp14:pctWidth>0</wp14:pctWidth>
+                </wp14:sizeRelH>
+                <wp14:sizeRelV relativeFrom="margin">
+                  <wp14:pctHeight>20000</wp14:pctHeight>
+                </wp14:sizeRelV>
+              </wp:anchor>
+            </w:drawing>
+          </mc:Choice>
+          <mc:Fallback>
+            <w:pict>
+              <v:shape w14:anchorId="07FA42E1" id="Text Box 6" o:spid="_x0000_s1030" type="#_x0000_t202" style="position:absolute;left:0;text-align:left;margin-left:132.75pt;margin-top:.65pt;width:200.25pt;height:110.6pt;z-index:251681280;visibility:visible;mso-wrap-style:square;mso-width-percent:0;mso-height-percent:200;mso-wrap-distance-left:9pt;mso-wrap-distance-top:3.6pt;mso-wrap-distance-right:9pt;mso-wrap-distance-bottom:3.6pt;mso-position-horizontal:absolute;mso-position-horizontal-relative:text;mso-position-vertical:absolute;mso-position-vertical-relative:text;mso-width-percent:0;mso-height-percent:200;mso-width-relative:margin;mso-height-relative:margin;v-text-anchor:top" o:gfxdata="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">
+                <v:textbox style="mso-fit-shape-to-text:t">
+                  <w:txbxContent>
+                    <w:p>
+                      <w:r>
+                        <w:t>Figure [</w:t>
+                      </w:r>
+                      <w:r>
+                        <w:t>5</w:t>
+                      </w:r>
+                      <w:r>
+                        <w:t xml:space="preserve">]: </w:t>
+                      </w:r>
+                      <w:r>
+                        <w:t>Distance between colors</w:t>
+                      </w:r>
+                    </w:p>
+                  </w:txbxContent>
+                </v:textbox>
+                <w10:wrap type="square"/>
+              </v:shape>
+            </w:pict>
+          </mc:Fallback>
+        </mc:AlternateContent>
+      </w:r>
+    </w:p>
+    <w:p>
+      <w:pPr>
+        <w:ind w:firstLine="720"/>
+        <w:rPr>
+          <w:rFonts w:ascii="Times New Roman" w:hAnsi="Times New Roman" w:cs="Times New Roman"/>
+        </w:rPr>
+      </w:pPr>
+    </w:p>
+    <w:p>
+      <w:pPr>
+        <w:ind w:firstLine="720"/>
+        <w:rPr>
+          <w:rFonts w:ascii="Times New Roman" w:hAnsi="Times New Roman" w:cs="Times New Roman"/>
+        </w:rPr>
+      </w:pPr>
+    </w:p>
+    <w:p>
+      <w:pPr>
+        <w:ind w:firstLine="720"/>
+        <w:rPr>
+          <w:rFonts w:ascii="Times New Roman" w:hAnsi="Times New Roman" w:cs="Times New Roman"/>
+        </w:rPr>
+      </w:pPr>
+      <w:r>
+        <w:rPr>
+          <w:rFonts w:ascii="Times New Roman" w:hAnsi="Times New Roman" w:cs="Times New Roman"/>
+        </w:rPr>
+        <w:t xml:space="preserve">The number of colors become constrained as the user enters possible colorblind options, so we needed to ensure that we could still pick two colors. Our algorithm will randomly generate a color that is not restricted by the colorblind options. After one color has been generated, we will attempt to generate a second random color. If the color is not a certain distance away from the other color, or we have tried ten times, then we will start the entire process over again. The </w:t>
+      </w:r>
+      <w:r>
+        <w:rPr>
+          <w:rFonts w:ascii="Times New Roman" w:hAnsi="Times New Roman" w:cs="Times New Roman"/>
+          <w:b/>
+          <w:color w:val="FF0000"/>
+        </w:rPr>
+        <w:t>red</w:t>
+      </w:r>
+      <w:r>
+        <w:rPr>
+          <w:rFonts w:ascii="Times New Roman" w:hAnsi="Times New Roman" w:cs="Times New Roman"/>
+          <w:color w:val="FF0000"/>
+        </w:rPr>
+        <w:t xml:space="preserve"> </w:t>
+      </w:r>
+      <w:r>
+        <w:rPr>
+          <w:rFonts w:ascii="Times New Roman" w:hAnsi="Times New Roman" w:cs="Times New Roman"/>
+        </w:rPr>
+        <w:t xml:space="preserve">arrow in the image below indicates the required distance between the two colors. </w:t>
+      </w:r>
+    </w:p>
+    <w:p>
+      <w:pPr>
+        <w:rPr>
+          <w:rFonts w:ascii="Times New Roman" w:hAnsi="Times New Roman" w:cs="Times New Roman"/>
+        </w:rPr>
+      </w:pPr>
+      <w:r>
+        <w:rPr>
+          <w:noProof/>
+        </w:rPr>
+        <w:pict w14:anchorId="305BA9F1">
+          <v:shape id="_x0000_s1037" type="#_x0000_t75" style="position:absolute;margin-left:15pt;margin-top:10.8pt;width:437.25pt;height:246.75pt;z-index:-251634688;mso-position-horizontal-relative:text;mso-position-vertical-relative:text">
+            <v:imagedata r:id="rId10" o:title="4"/>
+          </v:shape>
+        </w:pict>
+      </w:r>
+    </w:p>
+    <w:p>
+      <w:pPr>
+        <w:rPr>
+          <w:rFonts w:ascii="Times New Roman" w:hAnsi="Times New Roman" w:cs="Times New Roman"/>
+        </w:rPr>
+      </w:pPr>
+      <w:r>
+        <w:rPr>
+          <w:rFonts w:ascii="Times New Roman" w:hAnsi="Times New Roman" w:cs="Times New Roman"/>
+          <w:noProof/>
+        </w:rPr>
+        <mc:AlternateContent>
+          <mc:Choice Requires="wps">
+            <w:drawing>
+              <wp:anchor distT="0" distB="0" distL="114300" distR="114300" simplePos="0" relativeHeight="251605504" behindDoc="0" locked="0" layoutInCell="1" allowOverlap="1" wp14:anchorId="2C6C6B82" wp14:editId="73EB9E4F">
                 <wp:simplePos x="0" y="0"/>
                 <wp:positionH relativeFrom="column">
                   <wp:posOffset>2714625</wp:posOffset>
@@ -465,11 +1958,11 @@
           </mc:Choice>
           <mc:Fallback>
             <w:pict>
-              <v:shapetype w14:anchorId="1D4FA61B" id="_x0000_t32" coordsize="21600,21600" o:spt="32" o:oned="t" path="m,l21600,21600e" filled="f">
+              <v:shapetype w14:anchorId="59B2042C" id="_x0000_t32" coordsize="21600,21600" o:spt="32" o:oned="t" path="m,l21600,21600e" filled="f">
                 <v:path arrowok="t" fillok="f" o:connecttype="none"/>
                 <o:lock v:ext="edit" shapetype="t"/>
               </v:shapetype>
-              <v:shape id="Straight Arrow Connector 3" o:spid="_x0000_s1026" type="#_x0000_t32" style="position:absolute;margin-left:213.75pt;margin-top:34.3pt;width:184.5pt;height:0;flip:x;z-index:251659264;visibility:visible;mso-wrap-style:square;mso-wrap-distance-left:9pt;mso-wrap-distance-top:0;mso-wrap-distance-right:9pt;mso-wrap-distance-bottom:0;mso-position-horizontal:absolute;mso-position-horizontal-relative:text;mso-position-vertical:absolute;mso-position-vertical-relative:text" o:gfxdata="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" strokecolor="red" strokeweight="4.5pt">
+              <v:shape id="Straight Arrow Connector 3" o:spid="_x0000_s1026" type="#_x0000_t32" style="position:absolute;margin-left:213.75pt;margin-top:34.3pt;width:184.5pt;height:0;flip:x;z-index:251605504;visibility:visible;mso-wrap-style:square;mso-wrap-distance-left:9pt;mso-wrap-distance-top:0;mso-wrap-distance-right:9pt;mso-wrap-distance-bottom:0;mso-position-horizontal:absolute;mso-position-horizontal-relative:text;mso-position-vertical:absolute;mso-position-vertical-relative:text" o:gfxdata="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" strokecolor="red" strokeweight="4.5pt">
                 <v:stroke endarrow="block"/>
                 <v:shadow on="t" color="black" opacity="24903f" origin=",.5" offset="0,.55556mm"/>
               </v:shape>
@@ -477,97 +1970,664 @@
           </mc:Fallback>
         </mc:AlternateContent>
       </w:r>
-      <w:r>
-        <w:pict w14:anchorId="7BBB1DDB">
-          <v:shape id="_x0000_i1029" type="#_x0000_t75" style="width:437.25pt;height:246.75pt">
-            <v:imagedata r:id="rId10" o:title="4"/>
-          </v:shape>
-        </w:pict>
-      </w:r>
-    </w:p>
-    <w:p/>
-    <w:p/>
-    <w:p>
-      <w:r>
+    </w:p>
+    <w:p>
+      <w:pPr>
+        <w:rPr>
+          <w:rFonts w:ascii="Times New Roman" w:hAnsi="Times New Roman" w:cs="Times New Roman"/>
+        </w:rPr>
+      </w:pPr>
+    </w:p>
+    <w:p>
+      <w:pPr>
+        <w:rPr>
+          <w:rFonts w:ascii="Times New Roman" w:hAnsi="Times New Roman" w:cs="Times New Roman"/>
+        </w:rPr>
+      </w:pPr>
+    </w:p>
+    <w:p>
+      <w:pPr>
+        <w:rPr>
+          <w:rFonts w:ascii="Times New Roman" w:hAnsi="Times New Roman" w:cs="Times New Roman"/>
+        </w:rPr>
+      </w:pPr>
+    </w:p>
+    <w:p>
+      <w:pPr>
+        <w:rPr>
+          <w:rFonts w:ascii="Times New Roman" w:hAnsi="Times New Roman" w:cs="Times New Roman"/>
+        </w:rPr>
+      </w:pPr>
+    </w:p>
+    <w:p>
+      <w:pPr>
+        <w:ind w:firstLine="720"/>
+        <w:rPr>
+          <w:rFonts w:ascii="Times New Roman" w:hAnsi="Times New Roman" w:cs="Times New Roman"/>
+        </w:rPr>
+      </w:pPr>
+    </w:p>
+    <w:p>
+      <w:pPr>
+        <w:ind w:firstLine="720"/>
+        <w:rPr>
+          <w:rFonts w:ascii="Times New Roman" w:hAnsi="Times New Roman" w:cs="Times New Roman"/>
+        </w:rPr>
+      </w:pPr>
+    </w:p>
+    <w:p>
+      <w:pPr>
+        <w:ind w:firstLine="720"/>
+        <w:rPr>
+          <w:rFonts w:ascii="Times New Roman" w:hAnsi="Times New Roman" w:cs="Times New Roman"/>
+        </w:rPr>
+      </w:pPr>
+    </w:p>
+    <w:p>
+      <w:pPr>
+        <w:ind w:firstLine="720"/>
+        <w:rPr>
+          <w:rFonts w:ascii="Times New Roman" w:hAnsi="Times New Roman" w:cs="Times New Roman"/>
+        </w:rPr>
+      </w:pPr>
+    </w:p>
+    <w:p>
+      <w:pPr>
+        <w:ind w:firstLine="720"/>
+        <w:rPr>
+          <w:rFonts w:ascii="Times New Roman" w:hAnsi="Times New Roman" w:cs="Times New Roman"/>
+        </w:rPr>
+      </w:pPr>
+    </w:p>
+    <w:p>
+      <w:pPr>
+        <w:ind w:firstLine="720"/>
+        <w:rPr>
+          <w:rFonts w:ascii="Times New Roman" w:hAnsi="Times New Roman" w:cs="Times New Roman"/>
+        </w:rPr>
+      </w:pPr>
+    </w:p>
+    <w:p>
+      <w:pPr>
+        <w:ind w:firstLine="720"/>
+        <w:rPr>
+          <w:rFonts w:ascii="Times New Roman" w:hAnsi="Times New Roman" w:cs="Times New Roman"/>
+        </w:rPr>
+      </w:pPr>
+    </w:p>
+    <w:p>
+      <w:pPr>
+        <w:ind w:firstLine="720"/>
+        <w:rPr>
+          <w:rFonts w:ascii="Times New Roman" w:hAnsi="Times New Roman" w:cs="Times New Roman"/>
+        </w:rPr>
+      </w:pPr>
+    </w:p>
+    <w:p>
+      <w:pPr>
+        <w:ind w:firstLine="720"/>
+        <w:rPr>
+          <w:rFonts w:ascii="Times New Roman" w:hAnsi="Times New Roman" w:cs="Times New Roman"/>
+        </w:rPr>
+      </w:pPr>
+    </w:p>
+    <w:p>
+      <w:pPr>
+        <w:ind w:firstLine="720"/>
+        <w:rPr>
+          <w:rFonts w:ascii="Times New Roman" w:hAnsi="Times New Roman" w:cs="Times New Roman"/>
+        </w:rPr>
+      </w:pPr>
+    </w:p>
+    <w:p>
+      <w:pPr>
+        <w:ind w:firstLine="720"/>
+        <w:rPr>
+          <w:rFonts w:ascii="Times New Roman" w:hAnsi="Times New Roman" w:cs="Times New Roman"/>
+        </w:rPr>
+      </w:pPr>
+    </w:p>
+    <w:p>
+      <w:pPr>
+        <w:ind w:firstLine="720"/>
+        <w:rPr>
+          <w:rFonts w:ascii="Times New Roman" w:hAnsi="Times New Roman" w:cs="Times New Roman"/>
+        </w:rPr>
+      </w:pPr>
+    </w:p>
+    <w:p>
+      <w:pPr>
+        <w:ind w:firstLine="720"/>
+        <w:rPr>
+          <w:rFonts w:ascii="Times New Roman" w:hAnsi="Times New Roman" w:cs="Times New Roman"/>
+        </w:rPr>
+      </w:pPr>
+    </w:p>
+    <w:p>
+      <w:pPr>
+        <w:ind w:firstLine="720"/>
+        <w:rPr>
+          <w:rFonts w:ascii="Times New Roman" w:hAnsi="Times New Roman" w:cs="Times New Roman"/>
+        </w:rPr>
+      </w:pPr>
+    </w:p>
+    <w:p>
+      <w:pPr>
+        <w:ind w:firstLine="720"/>
+        <w:rPr>
+          <w:rFonts w:ascii="Times New Roman" w:hAnsi="Times New Roman" w:cs="Times New Roman"/>
+        </w:rPr>
+      </w:pPr>
+      <w:r>
+        <w:rPr>
+          <w:rFonts w:ascii="Times New Roman" w:hAnsi="Times New Roman" w:cs="Times New Roman"/>
+          <w:noProof/>
+        </w:rPr>
+        <mc:AlternateContent>
+          <mc:Choice Requires="wps">
+            <w:drawing>
+              <wp:anchor distT="45720" distB="45720" distL="114300" distR="114300" simplePos="0" relativeHeight="251698688" behindDoc="0" locked="0" layoutInCell="1" allowOverlap="1" wp14:anchorId="632DC9E0" wp14:editId="11569EEA">
+                <wp:simplePos x="0" y="0"/>
+                <wp:positionH relativeFrom="column">
+                  <wp:posOffset>1838325</wp:posOffset>
+                </wp:positionH>
+                <wp:positionV relativeFrom="paragraph">
+                  <wp:posOffset>17145</wp:posOffset>
+                </wp:positionV>
+                <wp:extent cx="2238375" cy="1404620"/>
+                <wp:effectExtent l="0" t="0" r="28575" b="26035"/>
+                <wp:wrapSquare wrapText="bothSides"/>
+                <wp:docPr id="8" name="Text Box 8"/>
+                <wp:cNvGraphicFramePr>
+                  <a:graphicFrameLocks xmlns:a="http://schemas.openxmlformats.org/drawingml/2006/main"/>
+                </wp:cNvGraphicFramePr>
+                <a:graphic xmlns:a="http://schemas.openxmlformats.org/drawingml/2006/main">
+                  <a:graphicData uri="http://schemas.microsoft.com/office/word/2010/wordprocessingShape">
+                    <wps:wsp>
+                      <wps:cNvSpPr txBox="1">
+                        <a:spLocks noChangeArrowheads="1"/>
+                      </wps:cNvSpPr>
+                      <wps:spPr bwMode="auto">
+                        <a:xfrm>
+                          <a:off x="0" y="0"/>
+                          <a:ext cx="2238375" cy="1404620"/>
+                        </a:xfrm>
+                        <a:prstGeom prst="rect">
+                          <a:avLst/>
+                        </a:prstGeom>
+                        <a:solidFill>
+                          <a:srgbClr val="FFFFFF"/>
+                        </a:solidFill>
+                        <a:ln w="9525">
+                          <a:solidFill>
+                            <a:srgbClr val="000000"/>
+                          </a:solidFill>
+                          <a:miter lim="800000"/>
+                          <a:headEnd/>
+                          <a:tailEnd/>
+                        </a:ln>
+                      </wps:spPr>
+                      <wps:txbx>
+                        <w:txbxContent>
+                          <w:p>
+                            <w:r>
+                              <w:t>Figure [6</w:t>
+                            </w:r>
+                            <w:r>
+                              <w:t xml:space="preserve">]: </w:t>
+                            </w:r>
+                            <w:r>
+                              <w:t>Choosing two colors</w:t>
+                            </w:r>
+                          </w:p>
+                        </w:txbxContent>
+                      </wps:txbx>
+                      <wps:bodyPr rot="0" vert="horz" wrap="square" lIns="91440" tIns="45720" rIns="91440" bIns="45720" anchor="t" anchorCtr="0">
+                        <a:spAutoFit/>
+                      </wps:bodyPr>
+                    </wps:wsp>
+                  </a:graphicData>
+                </a:graphic>
+                <wp14:sizeRelH relativeFrom="margin">
+                  <wp14:pctWidth>0</wp14:pctWidth>
+                </wp14:sizeRelH>
+                <wp14:sizeRelV relativeFrom="margin">
+                  <wp14:pctHeight>20000</wp14:pctHeight>
+                </wp14:sizeRelV>
+              </wp:anchor>
+            </w:drawing>
+          </mc:Choice>
+          <mc:Fallback>
+            <w:pict>
+              <v:shape w14:anchorId="632DC9E0" id="Text Box 8" o:spid="_x0000_s1031" type="#_x0000_t202" style="position:absolute;left:0;text-align:left;margin-left:144.75pt;margin-top:1.35pt;width:176.25pt;height:110.6pt;z-index:251698688;visibility:visible;mso-wrap-style:square;mso-width-percent:0;mso-height-percent:200;mso-wrap-distance-left:9pt;mso-wrap-distance-top:3.6pt;mso-wrap-distance-right:9pt;mso-wrap-distance-bottom:3.6pt;mso-position-horizontal:absolute;mso-position-horizontal-relative:text;mso-position-vertical:absolute;mso-position-vertical-relative:text;mso-width-percent:0;mso-height-percent:200;mso-width-relative:margin;mso-height-relative:margin;v-text-anchor:top" o:gfxdata="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">
+                <v:textbox style="mso-fit-shape-to-text:t">
+                  <w:txbxContent>
+                    <w:p>
+                      <w:r>
+                        <w:t>Figure [6</w:t>
+                      </w:r>
+                      <w:r>
+                        <w:t xml:space="preserve">]: </w:t>
+                      </w:r>
+                      <w:r>
+                        <w:t>Choosing two colors</w:t>
+                      </w:r>
+                    </w:p>
+                  </w:txbxContent>
+                </v:textbox>
+                <w10:wrap type="square"/>
+              </v:shape>
+            </w:pict>
+          </mc:Fallback>
+        </mc:AlternateContent>
+      </w:r>
+    </w:p>
+    <w:p>
+      <w:pPr>
+        <w:ind w:firstLine="720"/>
+        <w:rPr>
+          <w:rFonts w:ascii="Times New Roman" w:hAnsi="Times New Roman" w:cs="Times New Roman"/>
+        </w:rPr>
+      </w:pPr>
+    </w:p>
+    <w:p>
+      <w:pPr>
+        <w:ind w:firstLine="720"/>
+        <w:rPr>
+          <w:rFonts w:ascii="Times New Roman" w:hAnsi="Times New Roman" w:cs="Times New Roman"/>
+        </w:rPr>
+      </w:pPr>
+    </w:p>
+    <w:p>
+      <w:pPr>
+        <w:ind w:firstLine="720"/>
+        <w:rPr>
+          <w:rFonts w:ascii="Times New Roman" w:hAnsi="Times New Roman" w:cs="Times New Roman"/>
+        </w:rPr>
+      </w:pPr>
+    </w:p>
+    <w:p>
+      <w:pPr>
+        <w:ind w:firstLine="720"/>
+        <w:rPr>
+          <w:rFonts w:ascii="Times New Roman" w:hAnsi="Times New Roman" w:cs="Times New Roman"/>
+        </w:rPr>
+      </w:pPr>
+    </w:p>
+    <w:p>
+      <w:pPr>
+        <w:ind w:firstLine="720"/>
+        <w:rPr>
+          <w:rFonts w:ascii="Times New Roman" w:hAnsi="Times New Roman" w:cs="Times New Roman"/>
+        </w:rPr>
+      </w:pPr>
+      <w:r>
+        <w:rPr>
+          <w:rFonts w:ascii="Times New Roman" w:hAnsi="Times New Roman" w:cs="Times New Roman"/>
+          <w:noProof/>
+        </w:rPr>
         <w:lastRenderedPageBreak/>
-        <w:pict w14:anchorId="4D8C8391">
-          <v:shape id="_x0000_i1030" type="#_x0000_t75" style="width:418.5pt;height:133.5pt">
-            <v:imagedata r:id="rId11" o:title="6"/>
-          </v:shape>
-        </w:pict>
-      </w:r>
-    </w:p>
-    <w:p/>
-    <w:p>
-      <w:pPr>
-        <w:ind w:firstLine="720"/>
-      </w:pPr>
-      <w:r>
+        <w:drawing>
+          <wp:anchor distT="0" distB="0" distL="114300" distR="114300" simplePos="0" relativeHeight="251703808" behindDoc="1" locked="0" layoutInCell="1" allowOverlap="1" wp14:anchorId="48BE3CB4" wp14:editId="22D2CE92">
+            <wp:simplePos x="0" y="0"/>
+            <wp:positionH relativeFrom="column">
+              <wp:posOffset>314325</wp:posOffset>
+            </wp:positionH>
+            <wp:positionV relativeFrom="paragraph">
+              <wp:posOffset>-323850</wp:posOffset>
+            </wp:positionV>
+            <wp:extent cx="5314950" cy="1695450"/>
+            <wp:effectExtent l="0" t="0" r="0" b="0"/>
+            <wp:wrapNone/>
+            <wp:docPr id="7" name="Picture 7" descr="6"/>
+            <wp:cNvGraphicFramePr>
+              <a:graphicFrameLocks xmlns:a="http://schemas.openxmlformats.org/drawingml/2006/main" noChangeAspect="1"/>
+            </wp:cNvGraphicFramePr>
+            <a:graphic xmlns:a="http://schemas.openxmlformats.org/drawingml/2006/main">
+              <a:graphicData uri="http://schemas.openxmlformats.org/drawingml/2006/picture">
+                <pic:pic xmlns:pic="http://schemas.openxmlformats.org/drawingml/2006/picture">
+                  <pic:nvPicPr>
+                    <pic:cNvPr id="0" name="Picture 28" descr="6"/>
+                    <pic:cNvPicPr>
+                      <a:picLocks noChangeAspect="1" noChangeArrowheads="1"/>
+                    </pic:cNvPicPr>
+                  </pic:nvPicPr>
+                  <pic:blipFill>
+                    <a:blip r:embed="rId11">
+                      <a:extLst>
+                        <a:ext uri="{28A0092B-C50C-407E-A947-70E740481C1C}">
+                          <a14:useLocalDpi xmlns:a14="http://schemas.microsoft.com/office/drawing/2010/main" val="0"/>
+                        </a:ext>
+                      </a:extLst>
+                    </a:blip>
+                    <a:srcRect/>
+                    <a:stretch>
+                      <a:fillRect/>
+                    </a:stretch>
+                  </pic:blipFill>
+                  <pic:spPr bwMode="auto">
+                    <a:xfrm>
+                      <a:off x="0" y="0"/>
+                      <a:ext cx="5314950" cy="1695450"/>
+                    </a:xfrm>
+                    <a:prstGeom prst="rect">
+                      <a:avLst/>
+                    </a:prstGeom>
+                    <a:noFill/>
+                    <a:ln>
+                      <a:noFill/>
+                    </a:ln>
+                  </pic:spPr>
+                </pic:pic>
+              </a:graphicData>
+            </a:graphic>
+            <wp14:sizeRelH relativeFrom="page">
+              <wp14:pctWidth>0</wp14:pctWidth>
+            </wp14:sizeRelH>
+            <wp14:sizeRelV relativeFrom="page">
+              <wp14:pctHeight>0</wp14:pctHeight>
+            </wp14:sizeRelV>
+          </wp:anchor>
+        </w:drawing>
+      </w:r>
+    </w:p>
+    <w:p>
+      <w:pPr>
+        <w:ind w:firstLine="720"/>
+        <w:rPr>
+          <w:rFonts w:ascii="Times New Roman" w:hAnsi="Times New Roman" w:cs="Times New Roman"/>
+        </w:rPr>
+      </w:pPr>
+    </w:p>
+    <w:p>
+      <w:pPr>
+        <w:ind w:firstLine="720"/>
+        <w:rPr>
+          <w:rFonts w:ascii="Times New Roman" w:hAnsi="Times New Roman" w:cs="Times New Roman"/>
+        </w:rPr>
+      </w:pPr>
+    </w:p>
+    <w:p>
+      <w:pPr>
+        <w:ind w:firstLine="720"/>
+        <w:rPr>
+          <w:rFonts w:ascii="Times New Roman" w:hAnsi="Times New Roman" w:cs="Times New Roman"/>
+        </w:rPr>
+      </w:pPr>
+    </w:p>
+    <w:p>
+      <w:pPr>
+        <w:ind w:firstLine="720"/>
+        <w:rPr>
+          <w:rFonts w:ascii="Times New Roman" w:hAnsi="Times New Roman" w:cs="Times New Roman"/>
+        </w:rPr>
+      </w:pPr>
+    </w:p>
+    <w:p>
+      <w:pPr>
+        <w:ind w:firstLine="720"/>
+        <w:rPr>
+          <w:rFonts w:ascii="Times New Roman" w:hAnsi="Times New Roman" w:cs="Times New Roman"/>
+        </w:rPr>
+      </w:pPr>
+    </w:p>
+    <w:p>
+      <w:pPr>
+        <w:ind w:firstLine="720"/>
+        <w:rPr>
+          <w:rFonts w:ascii="Times New Roman" w:hAnsi="Times New Roman" w:cs="Times New Roman"/>
+        </w:rPr>
+      </w:pPr>
+    </w:p>
+    <w:p>
+      <w:pPr>
+        <w:ind w:firstLine="720"/>
+        <w:rPr>
+          <w:rFonts w:ascii="Times New Roman" w:hAnsi="Times New Roman" w:cs="Times New Roman"/>
+        </w:rPr>
+      </w:pPr>
+    </w:p>
+    <w:p>
+      <w:pPr>
+        <w:ind w:firstLine="720"/>
+        <w:rPr>
+          <w:rFonts w:ascii="Times New Roman" w:hAnsi="Times New Roman" w:cs="Times New Roman"/>
+        </w:rPr>
+      </w:pPr>
+    </w:p>
+    <w:p>
+      <w:pPr>
+        <w:ind w:firstLine="720"/>
+        <w:rPr>
+          <w:rFonts w:ascii="Times New Roman" w:hAnsi="Times New Roman" w:cs="Times New Roman"/>
+        </w:rPr>
+      </w:pPr>
+      <w:r>
+        <w:rPr>
+          <w:rFonts w:ascii="Times New Roman" w:hAnsi="Times New Roman" w:cs="Times New Roman"/>
+          <w:noProof/>
+        </w:rPr>
+        <mc:AlternateContent>
+          <mc:Choice Requires="wps">
+            <w:drawing>
+              <wp:anchor distT="45720" distB="45720" distL="114300" distR="114300" simplePos="0" relativeHeight="251715072" behindDoc="0" locked="0" layoutInCell="1" allowOverlap="1" wp14:anchorId="77C88850" wp14:editId="133B01DF">
+                <wp:simplePos x="0" y="0"/>
+                <wp:positionH relativeFrom="column">
+                  <wp:posOffset>1562100</wp:posOffset>
+                </wp:positionH>
+                <wp:positionV relativeFrom="paragraph">
+                  <wp:posOffset>10160</wp:posOffset>
+                </wp:positionV>
+                <wp:extent cx="2790825" cy="1404620"/>
+                <wp:effectExtent l="0" t="0" r="28575" b="26035"/>
+                <wp:wrapSquare wrapText="bothSides"/>
+                <wp:docPr id="9" name="Text Box 9"/>
+                <wp:cNvGraphicFramePr>
+                  <a:graphicFrameLocks xmlns:a="http://schemas.openxmlformats.org/drawingml/2006/main"/>
+                </wp:cNvGraphicFramePr>
+                <a:graphic xmlns:a="http://schemas.openxmlformats.org/drawingml/2006/main">
+                  <a:graphicData uri="http://schemas.microsoft.com/office/word/2010/wordprocessingShape">
+                    <wps:wsp>
+                      <wps:cNvSpPr txBox="1">
+                        <a:spLocks noChangeArrowheads="1"/>
+                      </wps:cNvSpPr>
+                      <wps:spPr bwMode="auto">
+                        <a:xfrm>
+                          <a:off x="0" y="0"/>
+                          <a:ext cx="2790825" cy="1404620"/>
+                        </a:xfrm>
+                        <a:prstGeom prst="rect">
+                          <a:avLst/>
+                        </a:prstGeom>
+                        <a:solidFill>
+                          <a:srgbClr val="FFFFFF"/>
+                        </a:solidFill>
+                        <a:ln w="9525">
+                          <a:solidFill>
+                            <a:srgbClr val="000000"/>
+                          </a:solidFill>
+                          <a:miter lim="800000"/>
+                          <a:headEnd/>
+                          <a:tailEnd/>
+                        </a:ln>
+                      </wps:spPr>
+                      <wps:txbx>
+                        <w:txbxContent>
+                          <w:p>
+                            <w:r>
+                              <w:t>Figure [7</w:t>
+                            </w:r>
+                            <w:r>
+                              <w:t xml:space="preserve">]: </w:t>
+                            </w:r>
+                            <w:r>
+                              <w:t>Setting one RGB value to 0.0</w:t>
+                            </w:r>
+                          </w:p>
+                        </w:txbxContent>
+                      </wps:txbx>
+                      <wps:bodyPr rot="0" vert="horz" wrap="square" lIns="91440" tIns="45720" rIns="91440" bIns="45720" anchor="t" anchorCtr="0">
+                        <a:spAutoFit/>
+                      </wps:bodyPr>
+                    </wps:wsp>
+                  </a:graphicData>
+                </a:graphic>
+                <wp14:sizeRelH relativeFrom="margin">
+                  <wp14:pctWidth>0</wp14:pctWidth>
+                </wp14:sizeRelH>
+                <wp14:sizeRelV relativeFrom="margin">
+                  <wp14:pctHeight>20000</wp14:pctHeight>
+                </wp14:sizeRelV>
+              </wp:anchor>
+            </w:drawing>
+          </mc:Choice>
+          <mc:Fallback>
+            <w:pict>
+              <v:shape w14:anchorId="77C88850" id="Text Box 9" o:spid="_x0000_s1032" type="#_x0000_t202" style="position:absolute;left:0;text-align:left;margin-left:123pt;margin-top:.8pt;width:219.75pt;height:110.6pt;z-index:251715072;visibility:visible;mso-wrap-style:square;mso-width-percent:0;mso-height-percent:200;mso-wrap-distance-left:9pt;mso-wrap-distance-top:3.6pt;mso-wrap-distance-right:9pt;mso-wrap-distance-bottom:3.6pt;mso-position-horizontal:absolute;mso-position-horizontal-relative:text;mso-position-vertical:absolute;mso-position-vertical-relative:text;mso-width-percent:0;mso-height-percent:200;mso-width-relative:margin;mso-height-relative:margin;v-text-anchor:top" o:gfxdata="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">
+                <v:textbox style="mso-fit-shape-to-text:t">
+                  <w:txbxContent>
+                    <w:p>
+                      <w:r>
+                        <w:t>Figure [7</w:t>
+                      </w:r>
+                      <w:r>
+                        <w:t xml:space="preserve">]: </w:t>
+                      </w:r>
+                      <w:r>
+                        <w:t>Setting one RGB value to 0.0</w:t>
+                      </w:r>
+                    </w:p>
+                  </w:txbxContent>
+                </v:textbox>
+                <w10:wrap type="square"/>
+              </v:shape>
+            </w:pict>
+          </mc:Fallback>
+        </mc:AlternateContent>
+      </w:r>
+    </w:p>
+    <w:p>
+      <w:pPr>
+        <w:ind w:firstLine="720"/>
+        <w:rPr>
+          <w:rFonts w:ascii="Times New Roman" w:hAnsi="Times New Roman" w:cs="Times New Roman"/>
+        </w:rPr>
+      </w:pPr>
+    </w:p>
+    <w:p>
+      <w:pPr>
+        <w:ind w:firstLine="720"/>
+        <w:rPr>
+          <w:rFonts w:ascii="Times New Roman" w:hAnsi="Times New Roman" w:cs="Times New Roman"/>
+        </w:rPr>
+      </w:pPr>
+    </w:p>
+    <w:p>
+      <w:pPr>
+        <w:ind w:firstLine="720"/>
+        <w:rPr>
+          <w:rFonts w:ascii="Times New Roman" w:hAnsi="Times New Roman" w:cs="Times New Roman"/>
+        </w:rPr>
+      </w:pPr>
+      <w:r>
+        <w:rPr>
+          <w:rFonts w:ascii="Times New Roman" w:hAnsi="Times New Roman" w:cs="Times New Roman"/>
+        </w:rPr>
         <w:t xml:space="preserve">It is important to </w:t>
       </w:r>
       <w:r>
+        <w:rPr>
+          <w:rFonts w:ascii="Times New Roman" w:hAnsi="Times New Roman" w:cs="Times New Roman"/>
+        </w:rPr>
         <w:t>discuss</w:t>
       </w:r>
       <w:r>
+        <w:rPr>
+          <w:rFonts w:ascii="Times New Roman" w:hAnsi="Times New Roman" w:cs="Times New Roman"/>
+        </w:rPr>
         <w:t xml:space="preserve"> what </w:t>
       </w:r>
       <w:r>
+        <w:rPr>
+          <w:rFonts w:ascii="Times New Roman" w:hAnsi="Times New Roman" w:cs="Times New Roman"/>
+        </w:rPr>
         <w:t>was</w:t>
       </w:r>
       <w:r>
+        <w:rPr>
+          <w:rFonts w:ascii="Times New Roman" w:hAnsi="Times New Roman" w:cs="Times New Roman"/>
+        </w:rPr>
         <w:t xml:space="preserve"> </w:t>
       </w:r>
       <w:r>
+        <w:rPr>
+          <w:rFonts w:ascii="Times New Roman" w:hAnsi="Times New Roman" w:cs="Times New Roman"/>
+        </w:rPr>
         <w:t xml:space="preserve">accomplished in regards to </w:t>
       </w:r>
       <w:r>
+        <w:rPr>
+          <w:rFonts w:ascii="Times New Roman" w:hAnsi="Times New Roman" w:cs="Times New Roman"/>
+        </w:rPr>
         <w:t>the colorblind options</w:t>
       </w:r>
       <w:r>
+        <w:rPr>
+          <w:rFonts w:ascii="Times New Roman" w:hAnsi="Times New Roman" w:cs="Times New Roman"/>
+        </w:rPr>
         <w:t>, because the entire project was built upon this subject matter</w:t>
       </w:r>
       <w:r>
+        <w:rPr>
+          <w:rFonts w:ascii="Times New Roman" w:hAnsi="Times New Roman" w:cs="Times New Roman"/>
+        </w:rPr>
         <w:t xml:space="preserve">. </w:t>
       </w:r>
       <w:r>
+        <w:rPr>
+          <w:rFonts w:ascii="Times New Roman" w:hAnsi="Times New Roman" w:cs="Times New Roman"/>
+        </w:rPr>
         <w:t xml:space="preserve">There is a slight difference between the accepted definition of colorblind in the long- and medium-wavelengths and how we decided to </w:t>
       </w:r>
       <w:r>
+        <w:rPr>
+          <w:rFonts w:ascii="Times New Roman" w:hAnsi="Times New Roman" w:cs="Times New Roman"/>
+        </w:rPr>
         <w:t>display</w:t>
       </w:r>
       <w:r>
+        <w:rPr>
+          <w:rFonts w:ascii="Times New Roman" w:hAnsi="Times New Roman" w:cs="Times New Roman"/>
+        </w:rPr>
         <w:t xml:space="preserve"> the distinction. We could have coded both of these choices the </w:t>
       </w:r>
       <w:r>
+        <w:rPr>
+          <w:rFonts w:ascii="Times New Roman" w:hAnsi="Times New Roman" w:cs="Times New Roman"/>
+        </w:rPr>
         <w:t>exactly the same</w:t>
       </w:r>
       <w:r>
-        <w:t xml:space="preserve">, because </w:t>
-      </w:r>
-      <w:proofErr w:type="spellStart"/>
-      <w:r>
-        <w:t>Protanopia</w:t>
-      </w:r>
-      <w:proofErr w:type="spellEnd"/>
-      <w:r>
-        <w:t xml:space="preserve"> and </w:t>
-      </w:r>
-      <w:proofErr w:type="spellStart"/>
-      <w:r>
-        <w:t>Deuteranopia</w:t>
-      </w:r>
-      <w:proofErr w:type="spellEnd"/>
-      <w:r>
-        <w:t xml:space="preserve"> are each characterized by the inability to </w:t>
-      </w:r>
-      <w:r>
+        <w:rPr>
+          <w:rFonts w:ascii="Times New Roman" w:hAnsi="Times New Roman" w:cs="Times New Roman"/>
+        </w:rPr>
+        <w:t xml:space="preserve">, because Protanopia and Deuteranopia are each characterized by the inability to </w:t>
+      </w:r>
+      <w:r>
+        <w:rPr>
+          <w:rFonts w:ascii="Times New Roman" w:hAnsi="Times New Roman" w:cs="Times New Roman"/>
+        </w:rPr>
         <w:t>differentiate</w:t>
       </w:r>
       <w:r>
+        <w:rPr>
+          <w:rFonts w:ascii="Times New Roman" w:hAnsi="Times New Roman" w:cs="Times New Roman"/>
+        </w:rPr>
         <w:t xml:space="preserve"> </w:t>
       </w:r>
       <w:r>
         <w:rPr>
+          <w:rFonts w:ascii="Times New Roman" w:hAnsi="Times New Roman" w:cs="Times New Roman"/>
           <w:b/>
           <w:color w:val="FF0000"/>
         </w:rPr>
@@ -575,15 +2635,20 @@
       </w:r>
       <w:r>
         <w:rPr>
+          <w:rFonts w:ascii="Times New Roman" w:hAnsi="Times New Roman" w:cs="Times New Roman"/>
           <w:color w:val="FF0000"/>
         </w:rPr>
         <w:t xml:space="preserve"> </w:t>
       </w:r>
       <w:r>
+        <w:rPr>
+          <w:rFonts w:ascii="Times New Roman" w:hAnsi="Times New Roman" w:cs="Times New Roman"/>
+        </w:rPr>
         <w:t xml:space="preserve">and </w:t>
       </w:r>
       <w:r>
         <w:rPr>
+          <w:rFonts w:ascii="Times New Roman" w:hAnsi="Times New Roman" w:cs="Times New Roman"/>
           <w:b/>
           <w:color w:val="00B050"/>
         </w:rPr>
@@ -591,24 +2656,38 @@
       </w:r>
       <w:r>
         <w:rPr>
+          <w:rFonts w:ascii="Times New Roman" w:hAnsi="Times New Roman" w:cs="Times New Roman"/>
           <w:color w:val="00B050"/>
         </w:rPr>
         <w:t xml:space="preserve"> </w:t>
       </w:r>
       <w:r>
+        <w:rPr>
+          <w:rFonts w:ascii="Times New Roman" w:hAnsi="Times New Roman" w:cs="Times New Roman"/>
+        </w:rPr>
         <w:t>shades</w:t>
       </w:r>
       <w:r>
+        <w:rPr>
+          <w:rFonts w:ascii="Times New Roman" w:hAnsi="Times New Roman" w:cs="Times New Roman"/>
+        </w:rPr>
         <w:t xml:space="preserve">. In order to </w:t>
       </w:r>
       <w:r>
+        <w:rPr>
+          <w:rFonts w:ascii="Times New Roman" w:hAnsi="Times New Roman" w:cs="Times New Roman"/>
+        </w:rPr>
         <w:t>display a visual difference between these two options</w:t>
       </w:r>
       <w:r>
+        <w:rPr>
+          <w:rFonts w:ascii="Times New Roman" w:hAnsi="Times New Roman" w:cs="Times New Roman"/>
+        </w:rPr>
         <w:t xml:space="preserve">, we chose to eliminate the </w:t>
       </w:r>
       <w:r>
         <w:rPr>
+          <w:rFonts w:ascii="Times New Roman" w:hAnsi="Times New Roman" w:cs="Times New Roman"/>
           <w:b/>
           <w:color w:val="FF0000"/>
         </w:rPr>
@@ -616,29 +2695,32 @@
       </w:r>
       <w:r>
         <w:rPr>
+          <w:rFonts w:ascii="Times New Roman" w:hAnsi="Times New Roman" w:cs="Times New Roman"/>
           <w:color w:val="FF0000"/>
         </w:rPr>
         <w:t xml:space="preserve"> </w:t>
       </w:r>
       <w:r>
+        <w:rPr>
+          <w:rFonts w:ascii="Times New Roman" w:hAnsi="Times New Roman" w:cs="Times New Roman"/>
+        </w:rPr>
         <w:t xml:space="preserve">colors </w:t>
       </w:r>
       <w:r>
+        <w:rPr>
+          <w:rFonts w:ascii="Times New Roman" w:hAnsi="Times New Roman" w:cs="Times New Roman"/>
+        </w:rPr>
         <w:t>when the user selects</w:t>
       </w:r>
       <w:r>
-        <w:t xml:space="preserve"> </w:t>
-      </w:r>
-      <w:proofErr w:type="spellStart"/>
-      <w:r>
-        <w:t>Protanopia</w:t>
-      </w:r>
-      <w:proofErr w:type="spellEnd"/>
-      <w:r>
-        <w:t xml:space="preserve">, and we chose to eliminate the </w:t>
-      </w:r>
-      <w:r>
-        <w:rPr>
+        <w:rPr>
+          <w:rFonts w:ascii="Times New Roman" w:hAnsi="Times New Roman" w:cs="Times New Roman"/>
+        </w:rPr>
+        <w:t xml:space="preserve"> Protanopia, and we chose to eliminate the </w:t>
+      </w:r>
+      <w:r>
+        <w:rPr>
+          <w:rFonts w:ascii="Times New Roman" w:hAnsi="Times New Roman" w:cs="Times New Roman"/>
           <w:b/>
           <w:color w:val="00B050"/>
         </w:rPr>
@@ -646,32 +2728,38 @@
       </w:r>
       <w:r>
         <w:rPr>
+          <w:rFonts w:ascii="Times New Roman" w:hAnsi="Times New Roman" w:cs="Times New Roman"/>
           <w:color w:val="00B050"/>
         </w:rPr>
         <w:t xml:space="preserve"> </w:t>
       </w:r>
       <w:r>
+        <w:rPr>
+          <w:rFonts w:ascii="Times New Roman" w:hAnsi="Times New Roman" w:cs="Times New Roman"/>
+        </w:rPr>
         <w:t xml:space="preserve">colors </w:t>
       </w:r>
       <w:r>
+        <w:rPr>
+          <w:rFonts w:ascii="Times New Roman" w:hAnsi="Times New Roman" w:cs="Times New Roman"/>
+        </w:rPr>
         <w:t>when the user selects</w:t>
       </w:r>
       <w:r>
-        <w:t xml:space="preserve"> </w:t>
-      </w:r>
-      <w:proofErr w:type="spellStart"/>
-      <w:r>
-        <w:t>Deuteranopia</w:t>
-      </w:r>
-      <w:proofErr w:type="spellEnd"/>
-      <w:r>
-        <w:t xml:space="preserve">. </w:t>
-      </w:r>
-      <w:r>
+        <w:rPr>
+          <w:rFonts w:ascii="Times New Roman" w:hAnsi="Times New Roman" w:cs="Times New Roman"/>
+        </w:rPr>
+        <w:t xml:space="preserve"> Deuteranopia. </w:t>
+      </w:r>
+      <w:r>
+        <w:rPr>
+          <w:rFonts w:ascii="Times New Roman" w:hAnsi="Times New Roman" w:cs="Times New Roman"/>
+        </w:rPr>
         <w:t xml:space="preserve">The figure above displays how we were able to eliminate the appropriate </w:t>
       </w:r>
       <w:r>
         <w:rPr>
+          <w:rFonts w:ascii="Times New Roman" w:hAnsi="Times New Roman" w:cs="Times New Roman"/>
           <w:b/>
           <w:color w:val="FF0000"/>
         </w:rPr>
@@ -679,15 +2767,20 @@
       </w:r>
       <w:r>
         <w:rPr>
+          <w:rFonts w:ascii="Times New Roman" w:hAnsi="Times New Roman" w:cs="Times New Roman"/>
           <w:color w:val="FF0000"/>
         </w:rPr>
         <w:t xml:space="preserve"> </w:t>
       </w:r>
       <w:r>
+        <w:rPr>
+          <w:rFonts w:ascii="Times New Roman" w:hAnsi="Times New Roman" w:cs="Times New Roman"/>
+        </w:rPr>
         <w:t xml:space="preserve">or </w:t>
       </w:r>
       <w:r>
         <w:rPr>
+          <w:rFonts w:ascii="Times New Roman" w:hAnsi="Times New Roman" w:cs="Times New Roman"/>
           <w:b/>
           <w:color w:val="00B050"/>
         </w:rPr>
@@ -695,15 +2788,20 @@
       </w:r>
       <w:r>
         <w:rPr>
+          <w:rFonts w:ascii="Times New Roman" w:hAnsi="Times New Roman" w:cs="Times New Roman"/>
           <w:color w:val="00B050"/>
         </w:rPr>
         <w:t xml:space="preserve"> </w:t>
       </w:r>
       <w:r>
+        <w:rPr>
+          <w:rFonts w:ascii="Times New Roman" w:hAnsi="Times New Roman" w:cs="Times New Roman"/>
+        </w:rPr>
         <w:t xml:space="preserve">fields; depending on the user input options, the </w:t>
       </w:r>
       <w:r>
         <w:rPr>
+          <w:rFonts w:ascii="Times New Roman" w:hAnsi="Times New Roman" w:cs="Times New Roman"/>
           <w:b/>
           <w:color w:val="FF0000"/>
         </w:rPr>
@@ -711,15 +2809,20 @@
       </w:r>
       <w:r>
         <w:rPr>
+          <w:rFonts w:ascii="Times New Roman" w:hAnsi="Times New Roman" w:cs="Times New Roman"/>
           <w:color w:val="FF0000"/>
         </w:rPr>
         <w:t xml:space="preserve"> </w:t>
       </w:r>
       <w:r>
+        <w:rPr>
+          <w:rFonts w:ascii="Times New Roman" w:hAnsi="Times New Roman" w:cs="Times New Roman"/>
+        </w:rPr>
         <w:t xml:space="preserve">or </w:t>
       </w:r>
       <w:r>
         <w:rPr>
+          <w:rFonts w:ascii="Times New Roman" w:hAnsi="Times New Roman" w:cs="Times New Roman"/>
           <w:b/>
           <w:color w:val="00B050"/>
         </w:rPr>
@@ -727,41 +2830,56 @@
       </w:r>
       <w:r>
         <w:rPr>
+          <w:rFonts w:ascii="Times New Roman" w:hAnsi="Times New Roman" w:cs="Times New Roman"/>
           <w:color w:val="00B050"/>
         </w:rPr>
         <w:t xml:space="preserve"> </w:t>
       </w:r>
       <w:r>
+        <w:rPr>
+          <w:rFonts w:ascii="Times New Roman" w:hAnsi="Times New Roman" w:cs="Times New Roman"/>
+        </w:rPr>
         <w:t>field will be set to 0.0. The user can also</w:t>
       </w:r>
       <w:r>
+        <w:rPr>
+          <w:rFonts w:ascii="Times New Roman" w:hAnsi="Times New Roman" w:cs="Times New Roman"/>
+        </w:rPr>
         <w:t xml:space="preserve"> select</w:t>
       </w:r>
       <w:r>
+        <w:rPr>
+          <w:rFonts w:ascii="Times New Roman" w:hAnsi="Times New Roman" w:cs="Times New Roman"/>
+        </w:rPr>
         <w:t xml:space="preserve"> the</w:t>
       </w:r>
       <w:r>
-        <w:t xml:space="preserve"> </w:t>
-      </w:r>
-      <w:proofErr w:type="spellStart"/>
-      <w:r>
-        <w:t>T</w:t>
-      </w:r>
-      <w:r>
-        <w:t>ritanopia</w:t>
-      </w:r>
-      <w:proofErr w:type="spellEnd"/>
-      <w:r>
-        <w:t xml:space="preserve"> colorblind option</w:t>
-      </w:r>
-      <w:r>
+        <w:rPr>
+          <w:rFonts w:ascii="Times New Roman" w:hAnsi="Times New Roman" w:cs="Times New Roman"/>
+        </w:rPr>
+        <w:t xml:space="preserve"> T</w:t>
+      </w:r>
+      <w:r>
+        <w:rPr>
+          <w:rFonts w:ascii="Times New Roman" w:hAnsi="Times New Roman" w:cs="Times New Roman"/>
+        </w:rPr>
+        <w:t>ritanopia colorblind option</w:t>
+      </w:r>
+      <w:r>
+        <w:rPr>
+          <w:rFonts w:ascii="Times New Roman" w:hAnsi="Times New Roman" w:cs="Times New Roman"/>
+        </w:rPr>
         <w:t xml:space="preserve">, and the </w:t>
       </w:r>
       <w:r>
+        <w:rPr>
+          <w:rFonts w:ascii="Times New Roman" w:hAnsi="Times New Roman" w:cs="Times New Roman"/>
+        </w:rPr>
         <w:t xml:space="preserve">program will eliminate </w:t>
       </w:r>
       <w:r>
         <w:rPr>
+          <w:rFonts w:ascii="Times New Roman" w:hAnsi="Times New Roman" w:cs="Times New Roman"/>
           <w:b/>
           <w:color w:val="1F497D" w:themeColor="text2"/>
         </w:rPr>
@@ -769,15 +2887,20 @@
       </w:r>
       <w:r>
         <w:rPr>
+          <w:rFonts w:ascii="Times New Roman" w:hAnsi="Times New Roman" w:cs="Times New Roman"/>
           <w:color w:val="1F497D" w:themeColor="text2"/>
         </w:rPr>
         <w:t xml:space="preserve"> </w:t>
       </w:r>
       <w:r>
+        <w:rPr>
+          <w:rFonts w:ascii="Times New Roman" w:hAnsi="Times New Roman" w:cs="Times New Roman"/>
+        </w:rPr>
         <w:t xml:space="preserve">and </w:t>
       </w:r>
       <w:r>
         <w:rPr>
+          <w:rFonts w:ascii="Times New Roman" w:hAnsi="Times New Roman" w:cs="Times New Roman"/>
           <w:b/>
           <w:color w:val="FFFF00"/>
         </w:rPr>
@@ -785,26 +2908,26 @@
       </w:r>
       <w:r>
         <w:rPr>
+          <w:rFonts w:ascii="Times New Roman" w:hAnsi="Times New Roman" w:cs="Times New Roman"/>
           <w:color w:val="FFFF00"/>
         </w:rPr>
         <w:t xml:space="preserve"> </w:t>
       </w:r>
       <w:r>
+        <w:rPr>
+          <w:rFonts w:ascii="Times New Roman" w:hAnsi="Times New Roman" w:cs="Times New Roman"/>
+        </w:rPr>
         <w:t>colors</w:t>
       </w:r>
       <w:r>
-        <w:t xml:space="preserve">. The elimination of two colors occurs, because </w:t>
-      </w:r>
-      <w:proofErr w:type="spellStart"/>
-      <w:r>
-        <w:t>Tritanopia</w:t>
-      </w:r>
-      <w:proofErr w:type="spellEnd"/>
-      <w:r>
-        <w:t xml:space="preserve"> is defined as the inability to differentiate between </w:t>
-      </w:r>
-      <w:r>
-        <w:rPr>
+        <w:rPr>
+          <w:rFonts w:ascii="Times New Roman" w:hAnsi="Times New Roman" w:cs="Times New Roman"/>
+        </w:rPr>
+        <w:t xml:space="preserve">. The elimination of two colors occurs, because Tritanopia is defined as the inability to differentiate between </w:t>
+      </w:r>
+      <w:r>
+        <w:rPr>
+          <w:rFonts w:ascii="Times New Roman" w:hAnsi="Times New Roman" w:cs="Times New Roman"/>
           <w:b/>
           <w:color w:val="1F497D" w:themeColor="text2"/>
         </w:rPr>
@@ -812,15 +2935,20 @@
       </w:r>
       <w:r>
         <w:rPr>
+          <w:rFonts w:ascii="Times New Roman" w:hAnsi="Times New Roman" w:cs="Times New Roman"/>
           <w:color w:val="1F497D" w:themeColor="text2"/>
         </w:rPr>
         <w:t xml:space="preserve"> </w:t>
       </w:r>
       <w:r>
+        <w:rPr>
+          <w:rFonts w:ascii="Times New Roman" w:hAnsi="Times New Roman" w:cs="Times New Roman"/>
+        </w:rPr>
         <w:t xml:space="preserve">and </w:t>
       </w:r>
       <w:r>
         <w:rPr>
+          <w:rFonts w:ascii="Times New Roman" w:hAnsi="Times New Roman" w:cs="Times New Roman"/>
           <w:b/>
           <w:color w:val="FFFF00"/>
         </w:rPr>
@@ -828,18 +2956,26 @@
       </w:r>
       <w:r>
         <w:rPr>
+          <w:rFonts w:ascii="Times New Roman" w:hAnsi="Times New Roman" w:cs="Times New Roman"/>
           <w:color w:val="FFFF00"/>
         </w:rPr>
         <w:t xml:space="preserve"> </w:t>
       </w:r>
       <w:r>
+        <w:rPr>
+          <w:rFonts w:ascii="Times New Roman" w:hAnsi="Times New Roman" w:cs="Times New Roman"/>
+        </w:rPr>
         <w:t>colors.</w:t>
       </w:r>
       <w:r>
+        <w:rPr>
+          <w:rFonts w:ascii="Times New Roman" w:hAnsi="Times New Roman" w:cs="Times New Roman"/>
+        </w:rPr>
         <w:t xml:space="preserve"> We were able to disregard </w:t>
       </w:r>
       <w:r>
         <w:rPr>
+          <w:rFonts w:ascii="Times New Roman" w:hAnsi="Times New Roman" w:cs="Times New Roman"/>
           <w:b/>
           <w:color w:val="1F497D" w:themeColor="text2"/>
         </w:rPr>
@@ -847,18 +2983,26 @@
       </w:r>
       <w:r>
         <w:rPr>
+          <w:rFonts w:ascii="Times New Roman" w:hAnsi="Times New Roman" w:cs="Times New Roman"/>
           <w:color w:val="1F497D" w:themeColor="text2"/>
         </w:rPr>
         <w:t xml:space="preserve"> </w:t>
       </w:r>
       <w:r>
+        <w:rPr>
+          <w:rFonts w:ascii="Times New Roman" w:hAnsi="Times New Roman" w:cs="Times New Roman"/>
+        </w:rPr>
         <w:t>colors through the same process as the elimination of green and red previously discussed. W</w:t>
       </w:r>
       <w:r>
+        <w:rPr>
+          <w:rFonts w:ascii="Times New Roman" w:hAnsi="Times New Roman" w:cs="Times New Roman"/>
+        </w:rPr>
         <w:t xml:space="preserve">e were able to disregard </w:t>
       </w:r>
       <w:r>
         <w:rPr>
+          <w:rFonts w:ascii="Times New Roman" w:hAnsi="Times New Roman" w:cs="Times New Roman"/>
           <w:b/>
           <w:color w:val="FFFF00"/>
         </w:rPr>
@@ -866,27 +3010,44 @@
       </w:r>
       <w:r>
         <w:rPr>
+          <w:rFonts w:ascii="Times New Roman" w:hAnsi="Times New Roman" w:cs="Times New Roman"/>
           <w:color w:val="FFFF00"/>
         </w:rPr>
         <w:t xml:space="preserve"> </w:t>
       </w:r>
       <w:r>
+        <w:rPr>
+          <w:rFonts w:ascii="Times New Roman" w:hAnsi="Times New Roman" w:cs="Times New Roman"/>
+        </w:rPr>
         <w:t>colors</w:t>
       </w:r>
       <w:r>
+        <w:rPr>
+          <w:rFonts w:ascii="Times New Roman" w:hAnsi="Times New Roman" w:cs="Times New Roman"/>
+        </w:rPr>
         <w:t xml:space="preserve"> through the process invoked in the image below.</w:t>
       </w:r>
       <w:r>
+        <w:rPr>
+          <w:rFonts w:ascii="Times New Roman" w:hAnsi="Times New Roman" w:cs="Times New Roman"/>
+        </w:rPr>
         <w:t xml:space="preserve"> </w:t>
       </w:r>
       <w:r>
+        <w:rPr>
+          <w:rFonts w:ascii="Times New Roman" w:hAnsi="Times New Roman" w:cs="Times New Roman"/>
+        </w:rPr>
         <w:t xml:space="preserve">The image below is indicating that </w:t>
       </w:r>
       <w:r>
+        <w:rPr>
+          <w:rFonts w:ascii="Times New Roman" w:hAnsi="Times New Roman" w:cs="Times New Roman"/>
+        </w:rPr>
         <w:t xml:space="preserve">the </w:t>
       </w:r>
       <w:r>
         <w:rPr>
+          <w:rFonts w:ascii="Times New Roman" w:hAnsi="Times New Roman" w:cs="Times New Roman"/>
           <w:b/>
           <w:color w:val="00B050"/>
         </w:rPr>
@@ -894,18 +3055,26 @@
       </w:r>
       <w:r>
         <w:rPr>
+          <w:rFonts w:ascii="Times New Roman" w:hAnsi="Times New Roman" w:cs="Times New Roman"/>
           <w:color w:val="00B050"/>
         </w:rPr>
         <w:t xml:space="preserve"> </w:t>
       </w:r>
       <w:r>
+        <w:rPr>
+          <w:rFonts w:ascii="Times New Roman" w:hAnsi="Times New Roman" w:cs="Times New Roman"/>
+        </w:rPr>
         <w:t>component of the color</w:t>
       </w:r>
       <w:r>
+        <w:rPr>
+          <w:rFonts w:ascii="Times New Roman" w:hAnsi="Times New Roman" w:cs="Times New Roman"/>
+        </w:rPr>
         <w:t xml:space="preserve"> should contain a value greater than 0.7 to ensure that no traces of </w:t>
       </w:r>
       <w:r>
         <w:rPr>
+          <w:rFonts w:ascii="Times New Roman" w:hAnsi="Times New Roman" w:cs="Times New Roman"/>
           <w:b/>
           <w:color w:val="FFFF00"/>
         </w:rPr>
@@ -913,91 +3082,286 @@
       </w:r>
       <w:r>
         <w:rPr>
+          <w:rFonts w:ascii="Times New Roman" w:hAnsi="Times New Roman" w:cs="Times New Roman"/>
           <w:color w:val="FFFF00"/>
         </w:rPr>
         <w:t xml:space="preserve"> </w:t>
       </w:r>
       <w:r>
+        <w:rPr>
+          <w:rFonts w:ascii="Times New Roman" w:hAnsi="Times New Roman" w:cs="Times New Roman"/>
+        </w:rPr>
         <w:t xml:space="preserve">appear. </w:t>
       </w:r>
     </w:p>
-    <w:p/>
-    <w:p/>
-    <w:p>
-      <w:r>
-        <w:pict w14:anchorId="191A3F6A">
-          <v:shape id="_x0000_i1031" type="#_x0000_t75" style="width:306pt;height:73.5pt">
+    <w:p>
+      <w:pPr>
+        <w:rPr>
+          <w:rFonts w:ascii="Times New Roman" w:hAnsi="Times New Roman" w:cs="Times New Roman"/>
+        </w:rPr>
+      </w:pPr>
+      <w:r>
+        <w:rPr>
+          <w:noProof/>
+        </w:rPr>
+        <w:pict w14:anchorId="147B50D3">
+          <v:shape id="_x0000_s1038" type="#_x0000_t75" style="position:absolute;margin-left:81pt;margin-top:14.1pt;width:306pt;height:73.5pt;z-index:-251627520;mso-position-horizontal-relative:text;mso-position-vertical-relative:text">
             <v:imagedata r:id="rId12" o:title="7"/>
           </v:shape>
         </w:pict>
       </w:r>
-      <w:bookmarkStart w:id="0" w:name="_GoBack"/>
-      <w:bookmarkEnd w:id="0"/>
-    </w:p>
-    <w:p/>
-    <w:p/>
-    <w:p/>
-    <w:p/>
-    <w:p>
-      <w:pPr>
-        <w:rPr>
+    </w:p>
+    <w:p>
+      <w:pPr>
+        <w:rPr>
+          <w:rFonts w:ascii="Times New Roman" w:hAnsi="Times New Roman" w:cs="Times New Roman"/>
+        </w:rPr>
+      </w:pPr>
+    </w:p>
+    <w:p>
+      <w:pPr>
+        <w:rPr>
+          <w:rFonts w:ascii="Times New Roman" w:hAnsi="Times New Roman" w:cs="Times New Roman"/>
+        </w:rPr>
+      </w:pPr>
+    </w:p>
+    <w:p>
+      <w:pPr>
+        <w:rPr>
+          <w:rFonts w:ascii="Times New Roman" w:hAnsi="Times New Roman" w:cs="Times New Roman"/>
+        </w:rPr>
+      </w:pPr>
+    </w:p>
+    <w:p>
+      <w:pPr>
+        <w:rPr>
+          <w:rFonts w:ascii="Times New Roman" w:hAnsi="Times New Roman" w:cs="Times New Roman"/>
+        </w:rPr>
+      </w:pPr>
+    </w:p>
+    <w:p>
+      <w:pPr>
+        <w:rPr>
+          <w:rFonts w:ascii="Times New Roman" w:hAnsi="Times New Roman" w:cs="Times New Roman"/>
+        </w:rPr>
+      </w:pPr>
+    </w:p>
+    <w:p>
+      <w:pPr>
+        <w:rPr>
+          <w:rFonts w:ascii="Times New Roman" w:hAnsi="Times New Roman" w:cs="Times New Roman"/>
+        </w:rPr>
+      </w:pPr>
+    </w:p>
+    <w:p>
+      <w:pPr>
+        <w:rPr>
+          <w:rFonts w:ascii="Times New Roman" w:hAnsi="Times New Roman" w:cs="Times New Roman"/>
+        </w:rPr>
+      </w:pPr>
+      <w:r>
+        <w:rPr>
+          <w:rFonts w:ascii="Times New Roman" w:hAnsi="Times New Roman" w:cs="Times New Roman"/>
+          <w:noProof/>
+        </w:rPr>
+        <mc:AlternateContent>
+          <mc:Choice Requires="wps">
+            <w:drawing>
+              <wp:anchor distT="45720" distB="45720" distL="114300" distR="114300" simplePos="0" relativeHeight="251718144" behindDoc="0" locked="0" layoutInCell="1" allowOverlap="1" wp14:anchorId="7E5D474E" wp14:editId="7B06C5B0">
+                <wp:simplePos x="0" y="0"/>
+                <wp:positionH relativeFrom="column">
+                  <wp:posOffset>1876425</wp:posOffset>
+                </wp:positionH>
+                <wp:positionV relativeFrom="paragraph">
+                  <wp:posOffset>9525</wp:posOffset>
+                </wp:positionV>
+                <wp:extent cx="2162175" cy="295275"/>
+                <wp:effectExtent l="0" t="0" r="28575" b="28575"/>
+                <wp:wrapSquare wrapText="bothSides"/>
+                <wp:docPr id="10" name="Text Box 10"/>
+                <wp:cNvGraphicFramePr>
+                  <a:graphicFrameLocks xmlns:a="http://schemas.openxmlformats.org/drawingml/2006/main"/>
+                </wp:cNvGraphicFramePr>
+                <a:graphic xmlns:a="http://schemas.openxmlformats.org/drawingml/2006/main">
+                  <a:graphicData uri="http://schemas.microsoft.com/office/word/2010/wordprocessingShape">
+                    <wps:wsp>
+                      <wps:cNvSpPr txBox="1">
+                        <a:spLocks noChangeArrowheads="1"/>
+                      </wps:cNvSpPr>
+                      <wps:spPr bwMode="auto">
+                        <a:xfrm>
+                          <a:off x="0" y="0"/>
+                          <a:ext cx="2162175" cy="295275"/>
+                        </a:xfrm>
+                        <a:prstGeom prst="rect">
+                          <a:avLst/>
+                        </a:prstGeom>
+                        <a:solidFill>
+                          <a:srgbClr val="FFFFFF"/>
+                        </a:solidFill>
+                        <a:ln w="9525">
+                          <a:solidFill>
+                            <a:srgbClr val="000000"/>
+                          </a:solidFill>
+                          <a:miter lim="800000"/>
+                          <a:headEnd/>
+                          <a:tailEnd/>
+                        </a:ln>
+                      </wps:spPr>
+                      <wps:txbx>
+                        <w:txbxContent>
+                          <w:p>
+                            <w:r>
+                              <w:t>Figure [8</w:t>
+                            </w:r>
+                            <w:r>
+                              <w:t xml:space="preserve">]: </w:t>
+                            </w:r>
+                            <w:r>
+                              <w:t xml:space="preserve">Eliminating </w:t>
+                            </w:r>
+                            <w:r>
+                              <w:t>yellow</w:t>
+                            </w:r>
+                          </w:p>
+                        </w:txbxContent>
+                      </wps:txbx>
+                      <wps:bodyPr rot="0" vert="horz" wrap="square" lIns="91440" tIns="45720" rIns="91440" bIns="45720" anchor="t" anchorCtr="0">
+                        <a:noAutofit/>
+                      </wps:bodyPr>
+                    </wps:wsp>
+                  </a:graphicData>
+                </a:graphic>
+                <wp14:sizeRelH relativeFrom="margin">
+                  <wp14:pctWidth>0</wp14:pctWidth>
+                </wp14:sizeRelH>
+                <wp14:sizeRelV relativeFrom="margin">
+                  <wp14:pctHeight>0</wp14:pctHeight>
+                </wp14:sizeRelV>
+              </wp:anchor>
+            </w:drawing>
+          </mc:Choice>
+          <mc:Fallback>
+            <w:pict>
+              <v:shape w14:anchorId="7E5D474E" id="Text Box 10" o:spid="_x0000_s1033" type="#_x0000_t202" style="position:absolute;margin-left:147.75pt;margin-top:.75pt;width:170.25pt;height:23.25pt;z-index:251718144;visibility:visible;mso-wrap-style:square;mso-width-percent:0;mso-height-percent:0;mso-wrap-distance-left:9pt;mso-wrap-distance-top:3.6pt;mso-wrap-distance-right:9pt;mso-wrap-distance-bottom:3.6pt;mso-position-horizontal:absolute;mso-position-horizontal-relative:text;mso-position-vertical:absolute;mso-position-vertical-relative:text;mso-width-percent:0;mso-height-percent:0;mso-width-relative:margin;mso-height-relative:margin;v-text-anchor:top" o:gfxdata="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">
+                <v:textbox>
+                  <w:txbxContent>
+                    <w:p>
+                      <w:r>
+                        <w:t>Figure [8</w:t>
+                      </w:r>
+                      <w:r>
+                        <w:t xml:space="preserve">]: </w:t>
+                      </w:r>
+                      <w:r>
+                        <w:t xml:space="preserve">Eliminating </w:t>
+                      </w:r>
+                      <w:r>
+                        <w:t>yellow</w:t>
+                      </w:r>
+                    </w:p>
+                  </w:txbxContent>
+                </v:textbox>
+                <w10:wrap type="square"/>
+              </v:shape>
+            </w:pict>
+          </mc:Fallback>
+        </mc:AlternateContent>
+      </w:r>
+    </w:p>
+    <w:p>
+      <w:pPr>
+        <w:rPr>
+          <w:rFonts w:ascii="Times New Roman" w:hAnsi="Times New Roman" w:cs="Times New Roman"/>
+          <w:b/>
+        </w:rPr>
+      </w:pPr>
+    </w:p>
+    <w:p>
+      <w:pPr>
+        <w:rPr>
+          <w:rFonts w:ascii="Times New Roman" w:hAnsi="Times New Roman" w:cs="Times New Roman"/>
+          <w:b/>
+        </w:rPr>
+      </w:pPr>
+    </w:p>
+    <w:p>
+      <w:pPr>
+        <w:rPr>
+          <w:rFonts w:ascii="Times New Roman" w:hAnsi="Times New Roman" w:cs="Times New Roman"/>
+          <w:b/>
+        </w:rPr>
+      </w:pPr>
+    </w:p>
+    <w:p>
+      <w:pPr>
+        <w:rPr>
+          <w:rFonts w:ascii="Times New Roman" w:hAnsi="Times New Roman" w:cs="Times New Roman"/>
           <w:b/>
           <w:i/>
         </w:rPr>
       </w:pPr>
       <w:r>
         <w:rPr>
+          <w:rFonts w:ascii="Times New Roman" w:hAnsi="Times New Roman" w:cs="Times New Roman"/>
           <w:b/>
           <w:i/>
         </w:rPr>
-        <w:t>Practical Applications:</w:t>
-      </w:r>
-    </w:p>
-    <w:p>
-      <w:pPr>
-        <w:rPr>
+        <w:t>Results:</w:t>
+      </w:r>
+    </w:p>
+    <w:p>
+      <w:pPr>
+        <w:rPr>
+          <w:rFonts w:ascii="Times New Roman" w:hAnsi="Times New Roman" w:cs="Times New Roman"/>
           <w:b/>
           <w:i/>
         </w:rPr>
       </w:pPr>
     </w:p>
     <w:p>
-      <w:r>
-        <w:t>In this section we can talk about the practicality of the project.</w:t>
-      </w:r>
-    </w:p>
-    <w:p/>
-    <w:p>
-      <w:pPr>
-        <w:rPr>
+      <w:pPr>
+        <w:rPr>
+          <w:rFonts w:ascii="Times New Roman" w:hAnsi="Times New Roman" w:cs="Times New Roman"/>
+        </w:rPr>
+      </w:pPr>
+      <w:r>
+        <w:rPr>
+          <w:rFonts w:ascii="Times New Roman" w:hAnsi="Times New Roman" w:cs="Times New Roman"/>
+        </w:rPr>
+        <w:t xml:space="preserve">In this section we will discuss the results of the project and what we accomplished. </w:t>
+      </w:r>
+    </w:p>
+    <w:p>
+      <w:pPr>
+        <w:rPr>
+          <w:rFonts w:ascii="Times New Roman" w:hAnsi="Times New Roman" w:cs="Times New Roman"/>
           <w:b/>
           <w:i/>
         </w:rPr>
       </w:pPr>
-      <w:r>
-        <w:rPr>
+    </w:p>
+    <w:p>
+      <w:pPr>
+        <w:rPr>
+          <w:rFonts w:ascii="Times New Roman" w:hAnsi="Times New Roman" w:cs="Times New Roman"/>
           <w:b/>
           <w:i/>
         </w:rPr>
-        <w:t>Results:</w:t>
-      </w:r>
-    </w:p>
-    <w:p>
-      <w:pPr>
-        <w:rPr>
+      </w:pPr>
+      <w:r>
+        <w:rPr>
+          <w:rFonts w:ascii="Times New Roman" w:hAnsi="Times New Roman" w:cs="Times New Roman"/>
           <w:b/>
           <w:i/>
         </w:rPr>
-      </w:pPr>
-    </w:p>
-    <w:p>
-      <w:r>
-        <w:t xml:space="preserve">In this section we will discuss the results of the project and what we accomplished. </w:t>
-      </w:r>
-    </w:p>
-    <w:p>
-      <w:pPr>
-        <w:rPr>
+        <w:t>Conclusion:</w:t>
+      </w:r>
+    </w:p>
+    <w:p>
+      <w:pPr>
+        <w:rPr>
+          <w:rFonts w:ascii="Times New Roman" w:hAnsi="Times New Roman" w:cs="Times New Roman"/>
           <w:b/>
           <w:i/>
         </w:rPr>
@@ -1006,77 +3370,113 @@
     <w:p>
       <w:pPr>
         <w:rPr>
+          <w:rFonts w:ascii="Times New Roman" w:hAnsi="Times New Roman" w:cs="Times New Roman"/>
+        </w:rPr>
+      </w:pPr>
+      <w:r>
+        <w:rPr>
+          <w:rFonts w:ascii="Times New Roman" w:hAnsi="Times New Roman" w:cs="Times New Roman"/>
+        </w:rPr>
+        <w:t xml:space="preserve">In this section we will go back through and note all of the stuff that was discussed. </w:t>
+      </w:r>
+    </w:p>
+    <w:p>
+      <w:pPr>
+        <w:rPr>
+          <w:rFonts w:ascii="Times New Roman" w:hAnsi="Times New Roman" w:cs="Times New Roman"/>
           <w:b/>
           <w:i/>
         </w:rPr>
       </w:pPr>
-      <w:r>
-        <w:rPr>
+    </w:p>
+    <w:p>
+      <w:pPr>
+        <w:rPr>
+          <w:rFonts w:ascii="Times New Roman" w:hAnsi="Times New Roman" w:cs="Times New Roman"/>
+        </w:rPr>
+      </w:pPr>
+      <w:r>
+        <w:rPr>
+          <w:rFonts w:ascii="Times New Roman" w:hAnsi="Times New Roman" w:cs="Times New Roman"/>
           <w:b/>
           <w:i/>
         </w:rPr>
-        <w:t>Conclusion:</w:t>
-      </w:r>
-    </w:p>
-    <w:p>
-      <w:pPr>
-        <w:rPr>
-          <w:b/>
-          <w:i/>
-        </w:rPr>
-      </w:pPr>
-    </w:p>
-    <w:p>
-      <w:r>
-        <w:t xml:space="preserve">In this section we will go back through and note all of the stuff that was discussed. </w:t>
-      </w:r>
-    </w:p>
-    <w:p>
-      <w:pPr>
-        <w:rPr>
-          <w:b/>
-          <w:i/>
-        </w:rPr>
-      </w:pPr>
-    </w:p>
-    <w:p>
-      <w:r>
-        <w:rPr>
-          <w:b/>
-          <w:i/>
-        </w:rPr>
         <w:t>Acknowledgements/Resources:</w:t>
       </w:r>
     </w:p>
-    <w:p/>
-    <w:p>
+    <w:p>
+      <w:pPr>
+        <w:rPr>
+          <w:rFonts w:ascii="Times New Roman" w:hAnsi="Times New Roman" w:cs="Times New Roman"/>
+        </w:rPr>
+      </w:pPr>
+    </w:p>
+    <w:p>
+      <w:pPr>
+        <w:rPr>
+          <w:rFonts w:ascii="Times New Roman" w:hAnsi="Times New Roman" w:cs="Times New Roman"/>
+        </w:rPr>
+      </w:pPr>
       <w:hyperlink r:id="rId13" w:history="1">
         <w:r>
           <w:rPr>
             <w:rStyle w:val="Hyperlink"/>
+            <w:rFonts w:ascii="Times New Roman" w:hAnsi="Times New Roman" w:cs="Times New Roman"/>
           </w:rPr>
           <w:t>http://www.news-medical.net/health/Color-Blindness-Prevalence.aspx</w:t>
         </w:r>
       </w:hyperlink>
     </w:p>
-    <w:p/>
-    <w:p>
-      <w:r>
+    <w:p>
+      <w:pPr>
+        <w:rPr>
+          <w:rFonts w:ascii="Times New Roman" w:hAnsi="Times New Roman" w:cs="Times New Roman"/>
+        </w:rPr>
+      </w:pPr>
+    </w:p>
+    <w:p>
+      <w:pPr>
+        <w:rPr>
+          <w:rFonts w:ascii="Times New Roman" w:hAnsi="Times New Roman" w:cs="Times New Roman"/>
+        </w:rPr>
+      </w:pPr>
+      <w:r>
+        <w:rPr>
+          <w:rFonts w:ascii="Times New Roman" w:hAnsi="Times New Roman" w:cs="Times New Roman"/>
+        </w:rPr>
         <w:t>Course Textbook.</w:t>
       </w:r>
     </w:p>
-    <w:p/>
-    <w:p>
+    <w:p>
+      <w:pPr>
+        <w:rPr>
+          <w:rFonts w:ascii="Times New Roman" w:hAnsi="Times New Roman" w:cs="Times New Roman"/>
+        </w:rPr>
+      </w:pPr>
+    </w:p>
+    <w:p>
+      <w:pPr>
+        <w:rPr>
+          <w:rFonts w:ascii="Times New Roman" w:hAnsi="Times New Roman" w:cs="Times New Roman"/>
+        </w:rPr>
+      </w:pPr>
       <w:hyperlink r:id="rId14" w:history="1">
         <w:r>
           <w:rPr>
             <w:rStyle w:val="Hyperlink"/>
+            <w:rFonts w:ascii="Times New Roman" w:hAnsi="Times New Roman" w:cs="Times New Roman"/>
           </w:rPr>
           <w:t>https://tug.org/pracjourn/2007-4/walden/color.pdf</w:t>
         </w:r>
       </w:hyperlink>
     </w:p>
-    <w:p/>
+    <w:p>
+      <w:pPr>
+        <w:rPr>
+          <w:rFonts w:ascii="Times New Roman" w:hAnsi="Times New Roman" w:cs="Times New Roman"/>
+        </w:rPr>
+      </w:pPr>
+    </w:p>
     <w:sectPr>
       <w:pgSz w:w="12240" w:h="15840"/>
       <w:pgMar w:top="1440" w:right="1440" w:bottom="1440" w:left="1440" w:header="720" w:footer="720" w:gutter="0"/>

</xml_diff>

<commit_message>
Changed the title of the program in the python program, and made some alterations to the word file.
</commit_message>
<xml_diff>
--- a/MSIM741_writeup_BARBACHEM_COOGAN.docx
+++ b/MSIM741_writeup_BARBACHEM_COOGAN.docx
@@ -17,8 +17,6 @@
         </w:rPr>
         <w:t>Brent Barbachem &amp; Sean Coogan</w:t>
       </w:r>
-      <w:bookmarkStart w:id="0" w:name="_GoBack"/>
-      <w:bookmarkEnd w:id="0"/>
     </w:p>
     <w:p>
       <w:pPr>
@@ -408,49 +406,7 @@
           <w:rFonts w:ascii="Times New Roman" w:hAnsi="Times New Roman" w:cs="Times New Roman"/>
         </w:rPr>
         <w:lastRenderedPageBreak/>
-        <w:t>We provide both command line options and keyboard interrupt options for the user(s), to ensure that colors can be distinguished by the majority of colorblind individuals. The user(s) can execute the program passing the argument “-</w:t>
-      </w:r>
-      <w:proofErr w:type="spellStart"/>
-      <w:r>
-        <w:rPr>
-          <w:rFonts w:ascii="Times New Roman" w:hAnsi="Times New Roman" w:cs="Times New Roman"/>
-        </w:rPr>
-        <w:t>cb</w:t>
-      </w:r>
-      <w:proofErr w:type="spellEnd"/>
-      <w:r>
-        <w:rPr>
-          <w:rFonts w:ascii="Times New Roman" w:hAnsi="Times New Roman" w:cs="Times New Roman"/>
-        </w:rPr>
-        <w:t xml:space="preserve"> </w:t>
-      </w:r>
-      <w:proofErr w:type="spellStart"/>
-      <w:r>
-        <w:rPr>
-          <w:rFonts w:ascii="Times New Roman" w:hAnsi="Times New Roman" w:cs="Times New Roman"/>
-        </w:rPr>
-        <w:t>colorblind_option</w:t>
-      </w:r>
-      <w:proofErr w:type="spellEnd"/>
-      <w:r>
-        <w:rPr>
-          <w:rFonts w:ascii="Times New Roman" w:hAnsi="Times New Roman" w:cs="Times New Roman"/>
-        </w:rPr>
-        <w:t xml:space="preserve">”. The </w:t>
-      </w:r>
-      <w:proofErr w:type="spellStart"/>
-      <w:r>
-        <w:rPr>
-          <w:rFonts w:ascii="Times New Roman" w:hAnsi="Times New Roman" w:cs="Times New Roman"/>
-        </w:rPr>
-        <w:t>colorblind_option</w:t>
-      </w:r>
-      <w:proofErr w:type="spellEnd"/>
-      <w:r>
-        <w:rPr>
-          <w:rFonts w:ascii="Times New Roman" w:hAnsi="Times New Roman" w:cs="Times New Roman"/>
-        </w:rPr>
-        <w:t xml:space="preserve"> refers to either “A”, “D”, “P”, or “T” which represent the completely colorblind, medium-wavelength, long-wavelength, or short-wavelength sensitivities. The user(s) can also enter these letters during the execution in order to change the current colorblind arguments. </w:t>
+        <w:t xml:space="preserve">We provide both command line options and keyboard interrupt options for the user(s), to ensure that colors can be distinguished by the majority of colorblind individuals. The user(s) can execute the program passing the argument “-cb colorblind_option”. The colorblind_option refers to either “A”, “D”, “P”, or “T” which represent the completely colorblind, medium-wavelength, long-wavelength, or short-wavelength sensitivities. The user(s) can also enter these letters during the execution in order to change the current colorblind arguments. </w:t>
       </w:r>
     </w:p>
     <w:p>
@@ -494,21 +450,7 @@
         <w:rPr>
           <w:rFonts w:ascii="Times New Roman" w:hAnsi="Times New Roman" w:cs="Times New Roman"/>
         </w:rPr>
-        <w:t xml:space="preserve">In order to successfully code this visualization guideline, we ensured that the default number of symbols would be eight. We chose eight, because it is less than the suggested maximum and we noticed that eight bands would provide each of the colors with enough contrast to easily distinguish the color changes. We did allow the user(s) to alter the number of color bands using a command line argument    “-b </w:t>
-      </w:r>
-      <w:proofErr w:type="spellStart"/>
-      <w:r>
-        <w:rPr>
-          <w:rFonts w:ascii="Times New Roman" w:hAnsi="Times New Roman" w:cs="Times New Roman"/>
-        </w:rPr>
-        <w:t>number_of_bands</w:t>
-      </w:r>
-      <w:proofErr w:type="spellEnd"/>
-      <w:r>
-        <w:rPr>
-          <w:rFonts w:ascii="Times New Roman" w:hAnsi="Times New Roman" w:cs="Times New Roman"/>
-        </w:rPr>
-        <w:t>”.</w:t>
+        <w:t>In order to successfully code this visualization guideline, we ensured that the default number of symbols would be eight. We chose eight, because it is less than the suggested maximum and we noticed that eight bands would provide each of the colors with enough contrast to easily distinguish the color changes. We did allow the user(s) to alter the number of color bands using a command line argument    “-b number_of_bands”.</w:t>
       </w:r>
     </w:p>
     <w:p>
@@ -651,19 +593,7 @@
           <w:rFonts w:ascii="Times New Roman" w:hAnsi="Times New Roman" w:cs="Times New Roman"/>
         </w:rPr>
         <w:lastRenderedPageBreak/>
-        <w:t xml:space="preserve">We decided that there were four main questions that needed to be answered in order to write the code that would produce the expected results. Is there a </w:t>
-      </w:r>
-      <w:r>
-        <w:rPr>
-          <w:rFonts w:ascii="Times New Roman" w:hAnsi="Times New Roman" w:cs="Times New Roman"/>
-        </w:rPr>
-        <w:t xml:space="preserve">color generation </w:t>
-      </w:r>
-      <w:r>
-        <w:rPr>
-          <w:rFonts w:ascii="Times New Roman" w:hAnsi="Times New Roman" w:cs="Times New Roman"/>
-        </w:rPr>
-        <w:t xml:space="preserve">technique that ensures that the generated color is highly saturated? VTK uses a color lookup table that includes the two end colors and a midpoint; how should we proceed with the calculation of a midpoint color? What threshold for distance is adequate for generating colors that are distinct? Most importantly, how do choose colors that meet the colorblind restrictions? </w:t>
+        <w:t xml:space="preserve">We decided that there were four main questions that needed to be answered in order to write the code that would produce the expected results. Is there a color generation technique that ensures that the generated color is highly saturated? VTK uses a color lookup table that includes the two end colors and a midpoint; how should we proceed with the calculation of a midpoint color? What threshold for distance is adequate for generating colors that are distinct? Most importantly, how do choose colors that meet the colorblind restrictions? </w:t>
       </w:r>
     </w:p>
     <w:p>
@@ -1244,13 +1174,7 @@
                         <w:txbxContent>
                           <w:p>
                             <w:r>
-                              <w:t>Figure [3</w:t>
-                            </w:r>
-                            <w:r>
-                              <w:t xml:space="preserve">]: </w:t>
-                            </w:r>
-                            <w:r>
-                              <w:t>Midpoint calculation function</w:t>
+                              <w:t>Figure [3]: Midpoint calculation function</w:t>
                             </w:r>
                           </w:p>
                         </w:txbxContent>
@@ -1277,13 +1201,7 @@
                   <w:txbxContent>
                     <w:p>
                       <w:r>
-                        <w:t>Figure [3</w:t>
-                      </w:r>
-                      <w:r>
-                        <w:t xml:space="preserve">]: </w:t>
-                      </w:r>
-                      <w:r>
-                        <w:t>Midpoint calculation function</w:t>
+                        <w:t>Figure [3]: Midpoint calculation function</w:t>
                       </w:r>
                     </w:p>
                   </w:txbxContent>
@@ -1456,13 +1374,7 @@
                         <w:txbxContent>
                           <w:p>
                             <w:r>
-                              <w:t>Figure [4</w:t>
-                            </w:r>
-                            <w:r>
-                              <w:t xml:space="preserve">]: </w:t>
-                            </w:r>
-                            <w:r>
-                              <w:t>Midpoint selection</w:t>
+                              <w:t>Figure [4]: Midpoint selection</w:t>
                             </w:r>
                           </w:p>
                         </w:txbxContent>
@@ -1489,13 +1401,7 @@
                   <w:txbxContent>
                     <w:p>
                       <w:r>
-                        <w:t>Figure [4</w:t>
-                      </w:r>
-                      <w:r>
-                        <w:t xml:space="preserve">]: </w:t>
-                      </w:r>
-                      <w:r>
-                        <w:t>Midpoint selection</w:t>
+                        <w:t>Figure [4]: Midpoint selection</w:t>
                       </w:r>
                     </w:p>
                   </w:txbxContent>
@@ -1764,16 +1670,7 @@
                         <w:txbxContent>
                           <w:p>
                             <w:r>
-                              <w:t>Figure [</w:t>
-                            </w:r>
-                            <w:r>
-                              <w:t>5</w:t>
-                            </w:r>
-                            <w:r>
-                              <w:t xml:space="preserve">]: </w:t>
-                            </w:r>
-                            <w:r>
-                              <w:t>Distance between colors</w:t>
+                              <w:t>Figure [5]: Distance between colors</w:t>
                             </w:r>
                           </w:p>
                         </w:txbxContent>
@@ -1800,16 +1697,7 @@
                   <w:txbxContent>
                     <w:p>
                       <w:r>
-                        <w:t>Figure [</w:t>
-                      </w:r>
-                      <w:r>
-                        <w:t>5</w:t>
-                      </w:r>
-                      <w:r>
-                        <w:t xml:space="preserve">]: </w:t>
-                      </w:r>
-                      <w:r>
-                        <w:t>Distance between colors</w:t>
+                        <w:t>Figure [5]: Distance between colors</w:t>
                       </w:r>
                     </w:p>
                   </w:txbxContent>
@@ -1958,7 +1846,7 @@
           </mc:Choice>
           <mc:Fallback>
             <w:pict>
-              <v:shapetype w14:anchorId="59B2042C" id="_x0000_t32" coordsize="21600,21600" o:spt="32" o:oned="t" path="m,l21600,21600e" filled="f">
+              <v:shapetype w14:anchorId="48B46725" id="_x0000_t32" coordsize="21600,21600" o:spt="32" o:oned="t" path="m,l21600,21600e" filled="f">
                 <v:path arrowok="t" fillok="f" o:connecttype="none"/>
                 <o:lock v:ext="edit" shapetype="t"/>
               </v:shapetype>
@@ -2171,13 +2059,7 @@
                         <w:txbxContent>
                           <w:p>
                             <w:r>
-                              <w:t>Figure [6</w:t>
-                            </w:r>
-                            <w:r>
-                              <w:t xml:space="preserve">]: </w:t>
-                            </w:r>
-                            <w:r>
-                              <w:t>Choosing two colors</w:t>
+                              <w:t>Figure [6]: Choosing two colors</w:t>
                             </w:r>
                           </w:p>
                         </w:txbxContent>
@@ -2204,13 +2086,7 @@
                   <w:txbxContent>
                     <w:p>
                       <w:r>
-                        <w:t>Figure [6</w:t>
-                      </w:r>
-                      <w:r>
-                        <w:t xml:space="preserve">]: </w:t>
-                      </w:r>
-                      <w:r>
-                        <w:t>Choosing two colors</w:t>
+                        <w:t>Figure [6]: Choosing two colors</w:t>
                       </w:r>
                     </w:p>
                   </w:txbxContent>
@@ -2455,13 +2331,7 @@
                         <w:txbxContent>
                           <w:p>
                             <w:r>
-                              <w:t>Figure [7</w:t>
-                            </w:r>
-                            <w:r>
-                              <w:t xml:space="preserve">]: </w:t>
-                            </w:r>
-                            <w:r>
-                              <w:t>Setting one RGB value to 0.0</w:t>
+                              <w:t>Figure [7]: Setting one RGB value to 0.0</w:t>
                             </w:r>
                           </w:p>
                         </w:txbxContent>
@@ -2488,13 +2358,7 @@
                   <w:txbxContent>
                     <w:p>
                       <w:r>
-                        <w:t>Figure [7</w:t>
-                      </w:r>
-                      <w:r>
-                        <w:t xml:space="preserve">]: </w:t>
-                      </w:r>
-                      <w:r>
-                        <w:t>Setting one RGB value to 0.0</w:t>
+                        <w:t>Figure [7]: Setting one RGB value to 0.0</w:t>
                       </w:r>
                     </w:p>
                   </w:txbxContent>
@@ -3212,10 +3076,7 @@
                         <w:txbxContent>
                           <w:p>
                             <w:r>
-                              <w:t>Figure [8</w:t>
-                            </w:r>
-                            <w:r>
-                              <w:t xml:space="preserve">]: </w:t>
+                              <w:t xml:space="preserve">Figure [8]: </w:t>
                             </w:r>
                             <w:r>
                               <w:t xml:space="preserve">Eliminating </w:t>
@@ -3248,10 +3109,7 @@
                   <w:txbxContent>
                     <w:p>
                       <w:r>
-                        <w:t>Figure [8</w:t>
-                      </w:r>
-                      <w:r>
-                        <w:t xml:space="preserve">]: </w:t>
+                        <w:t xml:space="preserve">Figure [8]: </w:t>
                       </w:r>
                       <w:r>
                         <w:t xml:space="preserve">Eliminating </w:t>
@@ -3321,15 +3179,343 @@
     </w:p>
     <w:p>
       <w:pPr>
-        <w:rPr>
-          <w:rFonts w:ascii="Times New Roman" w:hAnsi="Times New Roman" w:cs="Times New Roman"/>
-        </w:rPr>
-      </w:pPr>
-      <w:r>
-        <w:rPr>
-          <w:rFonts w:ascii="Times New Roman" w:hAnsi="Times New Roman" w:cs="Times New Roman"/>
-        </w:rPr>
-        <w:t xml:space="preserve">In this section we will discuss the results of the project and what we accomplished. </w:t>
+        <w:ind w:firstLine="720"/>
+        <w:rPr>
+          <w:rFonts w:ascii="Times New Roman" w:hAnsi="Times New Roman" w:cs="Times New Roman"/>
+        </w:rPr>
+      </w:pPr>
+      <w:r>
+        <w:rPr>
+          <w:rFonts w:ascii="Times New Roman" w:hAnsi="Times New Roman" w:cs="Times New Roman"/>
+        </w:rPr>
+        <w:t xml:space="preserve">The results from the execution of our program can be found in the Appendix below. The program was executed using a variety of command line arguments and keyboard interrupts. </w:t>
+      </w:r>
+    </w:p>
+    <w:p>
+      <w:pPr>
+        <w:ind w:firstLine="720"/>
+        <w:rPr>
+          <w:rFonts w:ascii="Times New Roman" w:hAnsi="Times New Roman" w:cs="Times New Roman"/>
+        </w:rPr>
+      </w:pPr>
+    </w:p>
+    <w:p>
+      <w:pPr>
+        <w:ind w:firstLine="720"/>
+        <w:rPr>
+          <w:rFonts w:ascii="Times New Roman" w:hAnsi="Times New Roman" w:cs="Times New Roman"/>
+        </w:rPr>
+      </w:pPr>
+      <w:r>
+        <w:rPr>
+          <w:rFonts w:ascii="Times New Roman" w:hAnsi="Times New Roman" w:cs="Times New Roman"/>
+        </w:rPr>
+        <w:t xml:space="preserve">In Figure [9], the program was run under normal circumstances; no arguments were entered. The user can notice that the two colors are distinct, and the colors that make up the rest </w:t>
+      </w:r>
+      <w:r>
+        <w:rPr>
+          <w:rFonts w:ascii="Times New Roman" w:hAnsi="Times New Roman" w:cs="Times New Roman"/>
+        </w:rPr>
+        <w:lastRenderedPageBreak/>
+        <w:t xml:space="preserve">of the range are distinct too. One can also notice that the bottom left corner of the display reveals the colorblind options that have been selected. </w:t>
+      </w:r>
+    </w:p>
+    <w:p>
+      <w:pPr>
+        <w:ind w:firstLine="720"/>
+        <w:rPr>
+          <w:rFonts w:ascii="Times New Roman" w:hAnsi="Times New Roman" w:cs="Times New Roman"/>
+        </w:rPr>
+      </w:pPr>
+    </w:p>
+    <w:p>
+      <w:pPr>
+        <w:ind w:firstLine="720"/>
+        <w:rPr>
+          <w:rFonts w:ascii="Times New Roman" w:hAnsi="Times New Roman" w:cs="Times New Roman"/>
+        </w:rPr>
+      </w:pPr>
+      <w:r>
+        <w:rPr>
+          <w:rFonts w:ascii="Times New Roman" w:hAnsi="Times New Roman" w:cs="Times New Roman"/>
+        </w:rPr>
+        <w:t xml:space="preserve">Figure [10] displays an example of the program executed when the user has selected a complete colorblind blind restriction. The only colors that are used fall on a black and white line. </w:t>
+      </w:r>
+    </w:p>
+    <w:p>
+      <w:pPr>
+        <w:ind w:firstLine="720"/>
+        <w:rPr>
+          <w:rFonts w:ascii="Times New Roman" w:hAnsi="Times New Roman" w:cs="Times New Roman"/>
+        </w:rPr>
+      </w:pPr>
+    </w:p>
+    <w:p>
+      <w:pPr>
+        <w:ind w:firstLine="720"/>
+        <w:rPr>
+          <w:rFonts w:ascii="Times New Roman" w:hAnsi="Times New Roman" w:cs="Times New Roman"/>
+        </w:rPr>
+      </w:pPr>
+      <w:r>
+        <w:rPr>
+          <w:rFonts w:ascii="Times New Roman" w:hAnsi="Times New Roman" w:cs="Times New Roman"/>
+        </w:rPr>
+        <w:t>In Figure [11</w:t>
+      </w:r>
+      <w:r>
+        <w:rPr>
+          <w:rFonts w:ascii="Times New Roman" w:hAnsi="Times New Roman" w:cs="Times New Roman"/>
+        </w:rPr>
+        <w:t>], the program wa</w:t>
+      </w:r>
+      <w:r>
+        <w:rPr>
+          <w:rFonts w:ascii="Times New Roman" w:hAnsi="Times New Roman" w:cs="Times New Roman"/>
+        </w:rPr>
+        <w:t>s run with a short-wavelength restriction</w:t>
+      </w:r>
+      <w:r>
+        <w:rPr>
+          <w:rFonts w:ascii="Times New Roman" w:hAnsi="Times New Roman" w:cs="Times New Roman"/>
+        </w:rPr>
+        <w:t>. The user can notice that the two colors are distinct, and the colors that make up the rest of the range are distinct too.</w:t>
+      </w:r>
+      <w:r>
+        <w:rPr>
+          <w:rFonts w:ascii="Times New Roman" w:hAnsi="Times New Roman" w:cs="Times New Roman"/>
+        </w:rPr>
+        <w:t xml:space="preserve"> The program has eliminated both the blue and yellow colors. The user can continuously enter a letter t during the program execution and blue and yellow will never be visible.</w:t>
+      </w:r>
+      <w:r>
+        <w:rPr>
+          <w:rFonts w:ascii="Times New Roman" w:hAnsi="Times New Roman" w:cs="Times New Roman"/>
+        </w:rPr>
+        <w:t xml:space="preserve"> One can also notice that the bottom left corner of the display reveals the colorblind options that have been selected</w:t>
+      </w:r>
+      <w:r>
+        <w:rPr>
+          <w:rFonts w:ascii="Times New Roman" w:hAnsi="Times New Roman" w:cs="Times New Roman"/>
+        </w:rPr>
+        <w:t>, Tritanopia</w:t>
+      </w:r>
+      <w:r>
+        <w:rPr>
+          <w:rFonts w:ascii="Times New Roman" w:hAnsi="Times New Roman" w:cs="Times New Roman"/>
+        </w:rPr>
+        <w:t xml:space="preserve">. </w:t>
+      </w:r>
+    </w:p>
+    <w:p>
+      <w:pPr>
+        <w:ind w:firstLine="720"/>
+        <w:rPr>
+          <w:rFonts w:ascii="Times New Roman" w:hAnsi="Times New Roman" w:cs="Times New Roman"/>
+        </w:rPr>
+      </w:pPr>
+    </w:p>
+    <w:p>
+      <w:pPr>
+        <w:ind w:firstLine="720"/>
+        <w:rPr>
+          <w:rFonts w:ascii="Times New Roman" w:hAnsi="Times New Roman" w:cs="Times New Roman"/>
+        </w:rPr>
+      </w:pPr>
+      <w:r>
+        <w:rPr>
+          <w:rFonts w:ascii="Times New Roman" w:hAnsi="Times New Roman" w:cs="Times New Roman"/>
+        </w:rPr>
+        <w:t>In Figure [12</w:t>
+      </w:r>
+      <w:r>
+        <w:rPr>
+          <w:rFonts w:ascii="Times New Roman" w:hAnsi="Times New Roman" w:cs="Times New Roman"/>
+        </w:rPr>
+        <w:t xml:space="preserve">], the program was run with a </w:t>
+      </w:r>
+      <w:r>
+        <w:rPr>
+          <w:rFonts w:ascii="Times New Roman" w:hAnsi="Times New Roman" w:cs="Times New Roman"/>
+        </w:rPr>
+        <w:t>medium</w:t>
+      </w:r>
+      <w:r>
+        <w:rPr>
+          <w:rFonts w:ascii="Times New Roman" w:hAnsi="Times New Roman" w:cs="Times New Roman"/>
+        </w:rPr>
+        <w:t xml:space="preserve">-wavelength restriction. The user can notice that the two colors are distinct, and the colors that make up the rest of the range are distinct too. The program has eliminated </w:t>
+      </w:r>
+      <w:r>
+        <w:rPr>
+          <w:rFonts w:ascii="Times New Roman" w:hAnsi="Times New Roman" w:cs="Times New Roman"/>
+        </w:rPr>
+        <w:t xml:space="preserve">green </w:t>
+      </w:r>
+      <w:r>
+        <w:rPr>
+          <w:rFonts w:ascii="Times New Roman" w:hAnsi="Times New Roman" w:cs="Times New Roman"/>
+        </w:rPr>
+        <w:t xml:space="preserve">colors. The user can continuously enter a letter </w:t>
+      </w:r>
+      <w:r>
+        <w:rPr>
+          <w:rFonts w:ascii="Times New Roman" w:hAnsi="Times New Roman" w:cs="Times New Roman"/>
+        </w:rPr>
+        <w:t>d</w:t>
+      </w:r>
+      <w:r>
+        <w:rPr>
+          <w:rFonts w:ascii="Times New Roman" w:hAnsi="Times New Roman" w:cs="Times New Roman"/>
+        </w:rPr>
+        <w:t xml:space="preserve"> during the program execution </w:t>
+      </w:r>
+      <w:r>
+        <w:rPr>
+          <w:rFonts w:ascii="Times New Roman" w:hAnsi="Times New Roman" w:cs="Times New Roman"/>
+        </w:rPr>
+        <w:t>green</w:t>
+      </w:r>
+      <w:r>
+        <w:rPr>
+          <w:rFonts w:ascii="Times New Roman" w:hAnsi="Times New Roman" w:cs="Times New Roman"/>
+        </w:rPr>
+        <w:t xml:space="preserve"> will never be visible. One can also notice that the bottom left corner of the display reveals the colorblind options that have been selected, </w:t>
+      </w:r>
+      <w:r>
+        <w:rPr>
+          <w:rFonts w:ascii="Times New Roman" w:hAnsi="Times New Roman" w:cs="Times New Roman"/>
+        </w:rPr>
+        <w:t>Deuteranopia</w:t>
+      </w:r>
+      <w:r>
+        <w:rPr>
+          <w:rFonts w:ascii="Times New Roman" w:hAnsi="Times New Roman" w:cs="Times New Roman"/>
+        </w:rPr>
+        <w:t xml:space="preserve">. </w:t>
+      </w:r>
+    </w:p>
+    <w:p>
+      <w:pPr>
+        <w:ind w:firstLine="720"/>
+        <w:rPr>
+          <w:rFonts w:ascii="Times New Roman" w:hAnsi="Times New Roman" w:cs="Times New Roman"/>
+        </w:rPr>
+      </w:pPr>
+    </w:p>
+    <w:p>
+      <w:pPr>
+        <w:ind w:firstLine="720"/>
+        <w:rPr>
+          <w:rFonts w:ascii="Times New Roman" w:hAnsi="Times New Roman" w:cs="Times New Roman"/>
+        </w:rPr>
+      </w:pPr>
+      <w:r>
+        <w:rPr>
+          <w:rFonts w:ascii="Times New Roman" w:hAnsi="Times New Roman" w:cs="Times New Roman"/>
+        </w:rPr>
+        <w:t>In Figure [13</w:t>
+      </w:r>
+      <w:r>
+        <w:rPr>
+          <w:rFonts w:ascii="Times New Roman" w:hAnsi="Times New Roman" w:cs="Times New Roman"/>
+        </w:rPr>
+        <w:t xml:space="preserve">], the program was run with a </w:t>
+      </w:r>
+      <w:r>
+        <w:rPr>
+          <w:rFonts w:ascii="Times New Roman" w:hAnsi="Times New Roman" w:cs="Times New Roman"/>
+        </w:rPr>
+        <w:t>long</w:t>
+      </w:r>
+      <w:r>
+        <w:rPr>
+          <w:rFonts w:ascii="Times New Roman" w:hAnsi="Times New Roman" w:cs="Times New Roman"/>
+        </w:rPr>
+        <w:t xml:space="preserve">-wavelength restriction. The user can notice that the two colors are distinct, and the colors that make up the rest of the range are distinct too. The program has eliminated </w:t>
+      </w:r>
+      <w:r>
+        <w:rPr>
+          <w:rFonts w:ascii="Times New Roman" w:hAnsi="Times New Roman" w:cs="Times New Roman"/>
+        </w:rPr>
+        <w:t>red</w:t>
+      </w:r>
+      <w:r>
+        <w:rPr>
+          <w:rFonts w:ascii="Times New Roman" w:hAnsi="Times New Roman" w:cs="Times New Roman"/>
+        </w:rPr>
+        <w:t xml:space="preserve"> colors. The user can continuously enter a letter </w:t>
+      </w:r>
+      <w:r>
+        <w:rPr>
+          <w:rFonts w:ascii="Times New Roman" w:hAnsi="Times New Roman" w:cs="Times New Roman"/>
+        </w:rPr>
+        <w:t>p</w:t>
+      </w:r>
+      <w:r>
+        <w:rPr>
+          <w:rFonts w:ascii="Times New Roman" w:hAnsi="Times New Roman" w:cs="Times New Roman"/>
+        </w:rPr>
+        <w:t xml:space="preserve"> during the program execution </w:t>
+      </w:r>
+      <w:r>
+        <w:rPr>
+          <w:rFonts w:ascii="Times New Roman" w:hAnsi="Times New Roman" w:cs="Times New Roman"/>
+        </w:rPr>
+        <w:t>red</w:t>
+      </w:r>
+      <w:r>
+        <w:rPr>
+          <w:rFonts w:ascii="Times New Roman" w:hAnsi="Times New Roman" w:cs="Times New Roman"/>
+        </w:rPr>
+        <w:t xml:space="preserve"> will never be visible. One can also notice that the bottom left corner of the display reveals the colorblind options that have been selected, </w:t>
+      </w:r>
+      <w:r>
+        <w:rPr>
+          <w:rFonts w:ascii="Times New Roman" w:hAnsi="Times New Roman" w:cs="Times New Roman"/>
+        </w:rPr>
+        <w:t>Protanopia</w:t>
+      </w:r>
+      <w:r>
+        <w:rPr>
+          <w:rFonts w:ascii="Times New Roman" w:hAnsi="Times New Roman" w:cs="Times New Roman"/>
+        </w:rPr>
+        <w:t xml:space="preserve">. </w:t>
+      </w:r>
+      <w:r>
+        <w:rPr>
+          <w:rFonts w:ascii="Times New Roman" w:hAnsi="Times New Roman" w:cs="Times New Roman"/>
+        </w:rPr>
+        <w:t>As discussed previously, our program directly interprets the sensitivity to long and medium wavelengths. Colorblind individuals would have difficulties distinguishing between red and green no matter if they are sensitive to long or medium wavelengths, but we decided to eliminate either the long or the medium and not both.</w:t>
+      </w:r>
+    </w:p>
+    <w:p>
+      <w:pPr>
+        <w:ind w:firstLine="720"/>
+        <w:rPr>
+          <w:rFonts w:ascii="Times New Roman" w:hAnsi="Times New Roman" w:cs="Times New Roman"/>
+        </w:rPr>
+      </w:pPr>
+    </w:p>
+    <w:p>
+      <w:pPr>
+        <w:ind w:firstLine="720"/>
+        <w:rPr>
+          <w:rFonts w:ascii="Times New Roman" w:hAnsi="Times New Roman" w:cs="Times New Roman"/>
+        </w:rPr>
+      </w:pPr>
+      <w:r>
+        <w:rPr>
+          <w:rFonts w:ascii="Times New Roman" w:hAnsi="Times New Roman" w:cs="Times New Roman"/>
+        </w:rPr>
+        <w:t xml:space="preserve">Figure [14] executes the program with no colorblind options selected, but the user has entered 14 intervals through the command line. One can notice that the number of bands on the right side of the screen has increased to 14. The increase in the number of bands has decreased our ability to distinguish the differences between each interval. Fortunately, our eyes can still interpret differences between 14 intervals, but a larger number, such as 30, would create severe difficulties. </w:t>
+      </w:r>
+      <w:bookmarkStart w:id="0" w:name="_GoBack"/>
+      <w:bookmarkEnd w:id="0"/>
+      <w:r>
+        <w:rPr>
+          <w:rFonts w:ascii="Times New Roman" w:hAnsi="Times New Roman" w:cs="Times New Roman"/>
+        </w:rPr>
+        <w:t xml:space="preserve">  </w:t>
       </w:r>
     </w:p>
     <w:p>
@@ -3388,19 +3574,2945 @@
           <w:i/>
         </w:rPr>
       </w:pPr>
-    </w:p>
-    <w:p>
-      <w:pPr>
-        <w:rPr>
-          <w:rFonts w:ascii="Times New Roman" w:hAnsi="Times New Roman" w:cs="Times New Roman"/>
-        </w:rPr>
-      </w:pPr>
-      <w:r>
-        <w:rPr>
-          <w:rFonts w:ascii="Times New Roman" w:hAnsi="Times New Roman" w:cs="Times New Roman"/>
-          <w:b/>
-          <w:i/>
-        </w:rPr>
+      <w:r>
+        <w:rPr>
+          <w:rFonts w:ascii="Times New Roman" w:hAnsi="Times New Roman" w:cs="Times New Roman"/>
+          <w:b/>
+          <w:i/>
+        </w:rPr>
+        <w:br w:type="page"/>
+      </w:r>
+    </w:p>
+    <w:p>
+      <w:pPr>
+        <w:rPr>
+          <w:rFonts w:ascii="Times New Roman" w:hAnsi="Times New Roman" w:cs="Times New Roman"/>
+        </w:rPr>
+      </w:pPr>
+      <w:r>
+        <w:rPr>
+          <w:rFonts w:ascii="Times New Roman" w:hAnsi="Times New Roman" w:cs="Times New Roman"/>
+          <w:b/>
+          <w:i/>
+        </w:rPr>
+        <w:lastRenderedPageBreak/>
+        <w:t>Appendix</w:t>
+      </w:r>
+    </w:p>
+    <w:p>
+      <w:pPr>
+        <w:rPr>
+          <w:rFonts w:ascii="Times New Roman" w:hAnsi="Times New Roman" w:cs="Times New Roman"/>
+        </w:rPr>
+      </w:pPr>
+    </w:p>
+    <w:p>
+      <w:pPr>
+        <w:rPr>
+          <w:rFonts w:ascii="Times New Roman" w:hAnsi="Times New Roman" w:cs="Times New Roman"/>
+          <w:noProof/>
+        </w:rPr>
+      </w:pPr>
+    </w:p>
+    <w:p>
+      <w:pPr>
+        <w:rPr>
+          <w:rFonts w:ascii="Times New Roman" w:hAnsi="Times New Roman" w:cs="Times New Roman"/>
+          <w:noProof/>
+        </w:rPr>
+      </w:pPr>
+    </w:p>
+    <w:p>
+      <w:pPr>
+        <w:rPr>
+          <w:rFonts w:ascii="Times New Roman" w:hAnsi="Times New Roman" w:cs="Times New Roman"/>
+          <w:noProof/>
+        </w:rPr>
+      </w:pPr>
+    </w:p>
+    <w:p>
+      <w:pPr>
+        <w:rPr>
+          <w:rFonts w:ascii="Times New Roman" w:hAnsi="Times New Roman" w:cs="Times New Roman"/>
+          <w:noProof/>
+        </w:rPr>
+      </w:pPr>
+    </w:p>
+    <w:p>
+      <w:pPr>
+        <w:rPr>
+          <w:rFonts w:ascii="Times New Roman" w:hAnsi="Times New Roman" w:cs="Times New Roman"/>
+          <w:noProof/>
+        </w:rPr>
+      </w:pPr>
+    </w:p>
+    <w:p>
+      <w:pPr>
+        <w:rPr>
+          <w:rFonts w:ascii="Times New Roman" w:hAnsi="Times New Roman" w:cs="Times New Roman"/>
+        </w:rPr>
+      </w:pPr>
+    </w:p>
+    <w:p>
+      <w:pPr>
+        <w:rPr>
+          <w:rFonts w:ascii="Times New Roman" w:hAnsi="Times New Roman" w:cs="Times New Roman"/>
+        </w:rPr>
+      </w:pPr>
+    </w:p>
+    <w:p>
+      <w:pPr>
+        <w:rPr>
+          <w:rFonts w:ascii="Times New Roman" w:hAnsi="Times New Roman" w:cs="Times New Roman"/>
+        </w:rPr>
+      </w:pPr>
+      <w:r>
+        <w:rPr>
+          <w:rFonts w:ascii="Times New Roman" w:hAnsi="Times New Roman" w:cs="Times New Roman"/>
+          <w:noProof/>
+        </w:rPr>
+        <w:drawing>
+          <wp:anchor distT="0" distB="0" distL="114300" distR="114300" simplePos="0" relativeHeight="251597312" behindDoc="1" locked="0" layoutInCell="1" allowOverlap="1" wp14:anchorId="6CC92C22" wp14:editId="387ABD8D">
+            <wp:simplePos x="0" y="0"/>
+            <wp:positionH relativeFrom="column">
+              <wp:posOffset>0</wp:posOffset>
+            </wp:positionH>
+            <wp:positionV relativeFrom="paragraph">
+              <wp:posOffset>102235</wp:posOffset>
+            </wp:positionV>
+            <wp:extent cx="5934075" cy="4876800"/>
+            <wp:effectExtent l="0" t="0" r="9525" b="0"/>
+            <wp:wrapNone/>
+            <wp:docPr id="11" name="Picture 11" descr="C:\Users\barba\AppData\Local\Microsoft\Windows\INetCache\Content.Word\normal_run_none.png"/>
+            <wp:cNvGraphicFramePr>
+              <a:graphicFrameLocks xmlns:a="http://schemas.openxmlformats.org/drawingml/2006/main" noChangeAspect="1"/>
+            </wp:cNvGraphicFramePr>
+            <a:graphic xmlns:a="http://schemas.openxmlformats.org/drawingml/2006/main">
+              <a:graphicData uri="http://schemas.openxmlformats.org/drawingml/2006/picture">
+                <pic:pic xmlns:pic="http://schemas.openxmlformats.org/drawingml/2006/picture">
+                  <pic:nvPicPr>
+                    <pic:cNvPr id="0" name="Picture 111" descr="C:\Users\barba\AppData\Local\Microsoft\Windows\INetCache\Content.Word\normal_run_none.png"/>
+                    <pic:cNvPicPr>
+                      <a:picLocks noChangeAspect="1" noChangeArrowheads="1"/>
+                    </pic:cNvPicPr>
+                  </pic:nvPicPr>
+                  <pic:blipFill>
+                    <a:blip r:embed="rId13">
+                      <a:extLst>
+                        <a:ext uri="{28A0092B-C50C-407E-A947-70E740481C1C}">
+                          <a14:useLocalDpi xmlns:a14="http://schemas.microsoft.com/office/drawing/2010/main" val="0"/>
+                        </a:ext>
+                      </a:extLst>
+                    </a:blip>
+                    <a:srcRect/>
+                    <a:stretch>
+                      <a:fillRect/>
+                    </a:stretch>
+                  </pic:blipFill>
+                  <pic:spPr bwMode="auto">
+                    <a:xfrm>
+                      <a:off x="0" y="0"/>
+                      <a:ext cx="5934075" cy="4876800"/>
+                    </a:xfrm>
+                    <a:prstGeom prst="rect">
+                      <a:avLst/>
+                    </a:prstGeom>
+                    <a:noFill/>
+                    <a:ln>
+                      <a:noFill/>
+                    </a:ln>
+                  </pic:spPr>
+                </pic:pic>
+              </a:graphicData>
+            </a:graphic>
+            <wp14:sizeRelH relativeFrom="page">
+              <wp14:pctWidth>0</wp14:pctWidth>
+            </wp14:sizeRelH>
+            <wp14:sizeRelV relativeFrom="page">
+              <wp14:pctHeight>0</wp14:pctHeight>
+            </wp14:sizeRelV>
+          </wp:anchor>
+        </w:drawing>
+      </w:r>
+    </w:p>
+    <w:p>
+      <w:pPr>
+        <w:rPr>
+          <w:rFonts w:ascii="Times New Roman" w:hAnsi="Times New Roman" w:cs="Times New Roman"/>
+        </w:rPr>
+      </w:pPr>
+    </w:p>
+    <w:p>
+      <w:pPr>
+        <w:rPr>
+          <w:rFonts w:ascii="Times New Roman" w:hAnsi="Times New Roman" w:cs="Times New Roman"/>
+        </w:rPr>
+      </w:pPr>
+    </w:p>
+    <w:p>
+      <w:pPr>
+        <w:rPr>
+          <w:rFonts w:ascii="Times New Roman" w:hAnsi="Times New Roman" w:cs="Times New Roman"/>
+        </w:rPr>
+      </w:pPr>
+    </w:p>
+    <w:p>
+      <w:pPr>
+        <w:rPr>
+          <w:rFonts w:ascii="Times New Roman" w:hAnsi="Times New Roman" w:cs="Times New Roman"/>
+        </w:rPr>
+      </w:pPr>
+    </w:p>
+    <w:p>
+      <w:pPr>
+        <w:rPr>
+          <w:rFonts w:ascii="Times New Roman" w:hAnsi="Times New Roman" w:cs="Times New Roman"/>
+        </w:rPr>
+      </w:pPr>
+    </w:p>
+    <w:p>
+      <w:pPr>
+        <w:rPr>
+          <w:rFonts w:ascii="Times New Roman" w:hAnsi="Times New Roman" w:cs="Times New Roman"/>
+        </w:rPr>
+      </w:pPr>
+    </w:p>
+    <w:p>
+      <w:pPr>
+        <w:rPr>
+          <w:rFonts w:ascii="Times New Roman" w:hAnsi="Times New Roman" w:cs="Times New Roman"/>
+        </w:rPr>
+      </w:pPr>
+    </w:p>
+    <w:p>
+      <w:pPr>
+        <w:rPr>
+          <w:rFonts w:ascii="Times New Roman" w:hAnsi="Times New Roman" w:cs="Times New Roman"/>
+        </w:rPr>
+      </w:pPr>
+    </w:p>
+    <w:p>
+      <w:pPr>
+        <w:rPr>
+          <w:rFonts w:ascii="Times New Roman" w:hAnsi="Times New Roman" w:cs="Times New Roman"/>
+        </w:rPr>
+      </w:pPr>
+    </w:p>
+    <w:p>
+      <w:pPr>
+        <w:rPr>
+          <w:rFonts w:ascii="Times New Roman" w:hAnsi="Times New Roman" w:cs="Times New Roman"/>
+        </w:rPr>
+      </w:pPr>
+    </w:p>
+    <w:p>
+      <w:pPr>
+        <w:rPr>
+          <w:rFonts w:ascii="Times New Roman" w:hAnsi="Times New Roman" w:cs="Times New Roman"/>
+        </w:rPr>
+      </w:pPr>
+    </w:p>
+    <w:p>
+      <w:pPr>
+        <w:rPr>
+          <w:rFonts w:ascii="Times New Roman" w:hAnsi="Times New Roman" w:cs="Times New Roman"/>
+        </w:rPr>
+      </w:pPr>
+    </w:p>
+    <w:p>
+      <w:pPr>
+        <w:rPr>
+          <w:rFonts w:ascii="Times New Roman" w:hAnsi="Times New Roman" w:cs="Times New Roman"/>
+        </w:rPr>
+      </w:pPr>
+    </w:p>
+    <w:p>
+      <w:pPr>
+        <w:rPr>
+          <w:rFonts w:ascii="Times New Roman" w:hAnsi="Times New Roman" w:cs="Times New Roman"/>
+        </w:rPr>
+      </w:pPr>
+    </w:p>
+    <w:p>
+      <w:pPr>
+        <w:rPr>
+          <w:rFonts w:ascii="Times New Roman" w:hAnsi="Times New Roman" w:cs="Times New Roman"/>
+        </w:rPr>
+      </w:pPr>
+    </w:p>
+    <w:p>
+      <w:pPr>
+        <w:rPr>
+          <w:rFonts w:ascii="Times New Roman" w:hAnsi="Times New Roman" w:cs="Times New Roman"/>
+        </w:rPr>
+      </w:pPr>
+    </w:p>
+    <w:p>
+      <w:pPr>
+        <w:rPr>
+          <w:rFonts w:ascii="Times New Roman" w:hAnsi="Times New Roman" w:cs="Times New Roman"/>
+        </w:rPr>
+      </w:pPr>
+    </w:p>
+    <w:p>
+      <w:pPr>
+        <w:rPr>
+          <w:rFonts w:ascii="Times New Roman" w:hAnsi="Times New Roman" w:cs="Times New Roman"/>
+        </w:rPr>
+      </w:pPr>
+    </w:p>
+    <w:p>
+      <w:pPr>
+        <w:rPr>
+          <w:rFonts w:ascii="Times New Roman" w:hAnsi="Times New Roman" w:cs="Times New Roman"/>
+        </w:rPr>
+      </w:pPr>
+    </w:p>
+    <w:p>
+      <w:pPr>
+        <w:rPr>
+          <w:rFonts w:ascii="Times New Roman" w:hAnsi="Times New Roman" w:cs="Times New Roman"/>
+        </w:rPr>
+      </w:pPr>
+    </w:p>
+    <w:p>
+      <w:pPr>
+        <w:rPr>
+          <w:rFonts w:ascii="Times New Roman" w:hAnsi="Times New Roman" w:cs="Times New Roman"/>
+        </w:rPr>
+      </w:pPr>
+    </w:p>
+    <w:p>
+      <w:pPr>
+        <w:rPr>
+          <w:rFonts w:ascii="Times New Roman" w:hAnsi="Times New Roman" w:cs="Times New Roman"/>
+        </w:rPr>
+      </w:pPr>
+    </w:p>
+    <w:p>
+      <w:pPr>
+        <w:rPr>
+          <w:rFonts w:ascii="Times New Roman" w:hAnsi="Times New Roman" w:cs="Times New Roman"/>
+        </w:rPr>
+      </w:pPr>
+    </w:p>
+    <w:p>
+      <w:pPr>
+        <w:rPr>
+          <w:rFonts w:ascii="Times New Roman" w:hAnsi="Times New Roman" w:cs="Times New Roman"/>
+        </w:rPr>
+      </w:pPr>
+    </w:p>
+    <w:p>
+      <w:pPr>
+        <w:rPr>
+          <w:rFonts w:ascii="Times New Roman" w:hAnsi="Times New Roman" w:cs="Times New Roman"/>
+        </w:rPr>
+      </w:pPr>
+    </w:p>
+    <w:p>
+      <w:pPr>
+        <w:rPr>
+          <w:rFonts w:ascii="Times New Roman" w:hAnsi="Times New Roman" w:cs="Times New Roman"/>
+        </w:rPr>
+      </w:pPr>
+    </w:p>
+    <w:p>
+      <w:pPr>
+        <w:rPr>
+          <w:rFonts w:ascii="Times New Roman" w:hAnsi="Times New Roman" w:cs="Times New Roman"/>
+        </w:rPr>
+      </w:pPr>
+    </w:p>
+    <w:p>
+      <w:pPr>
+        <w:rPr>
+          <w:rFonts w:ascii="Times New Roman" w:hAnsi="Times New Roman" w:cs="Times New Roman"/>
+        </w:rPr>
+      </w:pPr>
+    </w:p>
+    <w:p>
+      <w:pPr>
+        <w:rPr>
+          <w:rFonts w:ascii="Times New Roman" w:hAnsi="Times New Roman" w:cs="Times New Roman"/>
+        </w:rPr>
+      </w:pPr>
+    </w:p>
+    <w:p>
+      <w:pPr>
+        <w:rPr>
+          <w:rFonts w:ascii="Times New Roman" w:hAnsi="Times New Roman" w:cs="Times New Roman"/>
+        </w:rPr>
+      </w:pPr>
+    </w:p>
+    <w:p>
+      <w:pPr>
+        <w:rPr>
+          <w:rFonts w:ascii="Times New Roman" w:hAnsi="Times New Roman" w:cs="Times New Roman"/>
+        </w:rPr>
+      </w:pPr>
+      <w:r>
+        <w:rPr>
+          <w:rFonts w:ascii="Times New Roman" w:hAnsi="Times New Roman" w:cs="Times New Roman"/>
+          <w:noProof/>
+        </w:rPr>
+        <mc:AlternateContent>
+          <mc:Choice Requires="wps">
+            <w:drawing>
+              <wp:anchor distT="45720" distB="45720" distL="114300" distR="114300" simplePos="0" relativeHeight="251601408" behindDoc="0" locked="0" layoutInCell="1" allowOverlap="1" wp14:anchorId="3FEF4885" wp14:editId="4B2A852B">
+                <wp:simplePos x="0" y="0"/>
+                <wp:positionH relativeFrom="column">
+                  <wp:posOffset>1739900</wp:posOffset>
+                </wp:positionH>
+                <wp:positionV relativeFrom="paragraph">
+                  <wp:posOffset>13335</wp:posOffset>
+                </wp:positionV>
+                <wp:extent cx="2438400" cy="1404620"/>
+                <wp:effectExtent l="0" t="0" r="19050" b="26035"/>
+                <wp:wrapSquare wrapText="bothSides"/>
+                <wp:docPr id="13" name="Text Box 2"/>
+                <wp:cNvGraphicFramePr>
+                  <a:graphicFrameLocks xmlns:a="http://schemas.openxmlformats.org/drawingml/2006/main"/>
+                </wp:cNvGraphicFramePr>
+                <a:graphic xmlns:a="http://schemas.openxmlformats.org/drawingml/2006/main">
+                  <a:graphicData uri="http://schemas.microsoft.com/office/word/2010/wordprocessingShape">
+                    <wps:wsp>
+                      <wps:cNvSpPr txBox="1">
+                        <a:spLocks noChangeArrowheads="1"/>
+                      </wps:cNvSpPr>
+                      <wps:spPr bwMode="auto">
+                        <a:xfrm>
+                          <a:off x="0" y="0"/>
+                          <a:ext cx="2438400" cy="1404620"/>
+                        </a:xfrm>
+                        <a:prstGeom prst="rect">
+                          <a:avLst/>
+                        </a:prstGeom>
+                        <a:solidFill>
+                          <a:srgbClr val="FFFFFF"/>
+                        </a:solidFill>
+                        <a:ln w="9525">
+                          <a:solidFill>
+                            <a:srgbClr val="000000"/>
+                          </a:solidFill>
+                          <a:miter lim="800000"/>
+                          <a:headEnd/>
+                          <a:tailEnd/>
+                        </a:ln>
+                      </wps:spPr>
+                      <wps:txbx>
+                        <w:txbxContent>
+                          <w:p>
+                            <w:r>
+                              <w:t>Figure [9]: No colorblind options</w:t>
+                            </w:r>
+                          </w:p>
+                        </w:txbxContent>
+                      </wps:txbx>
+                      <wps:bodyPr rot="0" vert="horz" wrap="square" lIns="91440" tIns="45720" rIns="91440" bIns="45720" anchor="t" anchorCtr="0">
+                        <a:spAutoFit/>
+                      </wps:bodyPr>
+                    </wps:wsp>
+                  </a:graphicData>
+                </a:graphic>
+                <wp14:sizeRelH relativeFrom="margin">
+                  <wp14:pctWidth>0</wp14:pctWidth>
+                </wp14:sizeRelH>
+                <wp14:sizeRelV relativeFrom="margin">
+                  <wp14:pctHeight>20000</wp14:pctHeight>
+                </wp14:sizeRelV>
+              </wp:anchor>
+            </w:drawing>
+          </mc:Choice>
+          <mc:Fallback>
+            <w:pict>
+              <v:shape w14:anchorId="3FEF4885" id="_x0000_s1034" type="#_x0000_t202" style="position:absolute;margin-left:137pt;margin-top:1.05pt;width:192pt;height:110.6pt;z-index:251601408;visibility:visible;mso-wrap-style:square;mso-width-percent:0;mso-height-percent:200;mso-wrap-distance-left:9pt;mso-wrap-distance-top:3.6pt;mso-wrap-distance-right:9pt;mso-wrap-distance-bottom:3.6pt;mso-position-horizontal:absolute;mso-position-horizontal-relative:text;mso-position-vertical:absolute;mso-position-vertical-relative:text;mso-width-percent:0;mso-height-percent:200;mso-width-relative:margin;mso-height-relative:margin;v-text-anchor:top" o:gfxdata="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">
+                <v:textbox style="mso-fit-shape-to-text:t">
+                  <w:txbxContent>
+                    <w:p>
+                      <w:r>
+                        <w:t>Figure [9]: No colorblind options</w:t>
+                      </w:r>
+                    </w:p>
+                  </w:txbxContent>
+                </v:textbox>
+                <w10:wrap type="square"/>
+              </v:shape>
+            </w:pict>
+          </mc:Fallback>
+        </mc:AlternateContent>
+      </w:r>
+    </w:p>
+    <w:p>
+      <w:pPr>
+        <w:rPr>
+          <w:rFonts w:ascii="Times New Roman" w:hAnsi="Times New Roman" w:cs="Times New Roman"/>
+        </w:rPr>
+      </w:pPr>
+    </w:p>
+    <w:p>
+      <w:pPr>
+        <w:rPr>
+          <w:rFonts w:ascii="Times New Roman" w:hAnsi="Times New Roman" w:cs="Times New Roman"/>
+        </w:rPr>
+      </w:pPr>
+    </w:p>
+    <w:p>
+      <w:pPr>
+        <w:rPr>
+          <w:rFonts w:ascii="Times New Roman" w:hAnsi="Times New Roman" w:cs="Times New Roman"/>
+        </w:rPr>
+      </w:pPr>
+    </w:p>
+    <w:p>
+      <w:pPr>
+        <w:rPr>
+          <w:rFonts w:ascii="Times New Roman" w:hAnsi="Times New Roman" w:cs="Times New Roman"/>
+        </w:rPr>
+      </w:pPr>
+    </w:p>
+    <w:p>
+      <w:pPr>
+        <w:rPr>
+          <w:rFonts w:ascii="Times New Roman" w:hAnsi="Times New Roman" w:cs="Times New Roman"/>
+        </w:rPr>
+      </w:pPr>
+    </w:p>
+    <w:p>
+      <w:pPr>
+        <w:rPr>
+          <w:rFonts w:ascii="Times New Roman" w:hAnsi="Times New Roman" w:cs="Times New Roman"/>
+        </w:rPr>
+      </w:pPr>
+    </w:p>
+    <w:p>
+      <w:pPr>
+        <w:rPr>
+          <w:rFonts w:ascii="Times New Roman" w:hAnsi="Times New Roman" w:cs="Times New Roman"/>
+        </w:rPr>
+      </w:pPr>
+    </w:p>
+    <w:p>
+      <w:pPr>
+        <w:rPr>
+          <w:rFonts w:ascii="Times New Roman" w:hAnsi="Times New Roman" w:cs="Times New Roman"/>
+        </w:rPr>
+      </w:pPr>
+    </w:p>
+    <w:p>
+      <w:pPr>
+        <w:rPr>
+          <w:rFonts w:ascii="Times New Roman" w:hAnsi="Times New Roman" w:cs="Times New Roman"/>
+        </w:rPr>
+      </w:pPr>
+    </w:p>
+    <w:p>
+      <w:pPr>
+        <w:rPr>
+          <w:rFonts w:ascii="Times New Roman" w:hAnsi="Times New Roman" w:cs="Times New Roman"/>
+        </w:rPr>
+      </w:pPr>
+    </w:p>
+    <w:p>
+      <w:pPr>
+        <w:rPr>
+          <w:rFonts w:ascii="Times New Roman" w:hAnsi="Times New Roman" w:cs="Times New Roman"/>
+        </w:rPr>
+      </w:pPr>
+    </w:p>
+    <w:p>
+      <w:pPr>
+        <w:rPr>
+          <w:rFonts w:ascii="Times New Roman" w:hAnsi="Times New Roman" w:cs="Times New Roman"/>
+        </w:rPr>
+      </w:pPr>
+    </w:p>
+    <w:p>
+      <w:pPr>
+        <w:rPr>
+          <w:rFonts w:ascii="Times New Roman" w:hAnsi="Times New Roman" w:cs="Times New Roman"/>
+        </w:rPr>
+      </w:pPr>
+    </w:p>
+    <w:p>
+      <w:pPr>
+        <w:rPr>
+          <w:rFonts w:ascii="Times New Roman" w:hAnsi="Times New Roman" w:cs="Times New Roman"/>
+        </w:rPr>
+      </w:pPr>
+    </w:p>
+    <w:p>
+      <w:pPr>
+        <w:rPr>
+          <w:rFonts w:ascii="Times New Roman" w:hAnsi="Times New Roman" w:cs="Times New Roman"/>
+        </w:rPr>
+      </w:pPr>
+      <w:r>
+        <w:rPr>
+          <w:rFonts w:ascii="Times New Roman" w:hAnsi="Times New Roman" w:cs="Times New Roman"/>
+          <w:noProof/>
+        </w:rPr>
+        <w:drawing>
+          <wp:anchor distT="0" distB="0" distL="114300" distR="114300" simplePos="0" relativeHeight="251650560" behindDoc="1" locked="0" layoutInCell="1" allowOverlap="1" wp14:anchorId="216D5785" wp14:editId="6E5EF073">
+            <wp:simplePos x="0" y="0"/>
+            <wp:positionH relativeFrom="column">
+              <wp:posOffset>-3175</wp:posOffset>
+            </wp:positionH>
+            <wp:positionV relativeFrom="paragraph">
+              <wp:posOffset>99060</wp:posOffset>
+            </wp:positionV>
+            <wp:extent cx="5934075" cy="4857750"/>
+            <wp:effectExtent l="0" t="0" r="9525" b="0"/>
+            <wp:wrapNone/>
+            <wp:docPr id="12" name="Picture 12" descr="C:\Users\barba\AppData\Local\Microsoft\Windows\INetCache\Content.Word\normal_all.png"/>
+            <wp:cNvGraphicFramePr>
+              <a:graphicFrameLocks xmlns:a="http://schemas.openxmlformats.org/drawingml/2006/main" noChangeAspect="1"/>
+            </wp:cNvGraphicFramePr>
+            <a:graphic xmlns:a="http://schemas.openxmlformats.org/drawingml/2006/main">
+              <a:graphicData uri="http://schemas.openxmlformats.org/drawingml/2006/picture">
+                <pic:pic xmlns:pic="http://schemas.openxmlformats.org/drawingml/2006/picture">
+                  <pic:nvPicPr>
+                    <pic:cNvPr id="0" name="Picture 114" descr="C:\Users\barba\AppData\Local\Microsoft\Windows\INetCache\Content.Word\normal_all.png"/>
+                    <pic:cNvPicPr>
+                      <a:picLocks noChangeAspect="1" noChangeArrowheads="1"/>
+                    </pic:cNvPicPr>
+                  </pic:nvPicPr>
+                  <pic:blipFill>
+                    <a:blip r:embed="rId14">
+                      <a:extLst>
+                        <a:ext uri="{28A0092B-C50C-407E-A947-70E740481C1C}">
+                          <a14:useLocalDpi xmlns:a14="http://schemas.microsoft.com/office/drawing/2010/main" val="0"/>
+                        </a:ext>
+                      </a:extLst>
+                    </a:blip>
+                    <a:srcRect/>
+                    <a:stretch>
+                      <a:fillRect/>
+                    </a:stretch>
+                  </pic:blipFill>
+                  <pic:spPr bwMode="auto">
+                    <a:xfrm>
+                      <a:off x="0" y="0"/>
+                      <a:ext cx="5934075" cy="4857750"/>
+                    </a:xfrm>
+                    <a:prstGeom prst="rect">
+                      <a:avLst/>
+                    </a:prstGeom>
+                    <a:noFill/>
+                    <a:ln>
+                      <a:noFill/>
+                    </a:ln>
+                  </pic:spPr>
+                </pic:pic>
+              </a:graphicData>
+            </a:graphic>
+            <wp14:sizeRelH relativeFrom="page">
+              <wp14:pctWidth>0</wp14:pctWidth>
+            </wp14:sizeRelH>
+            <wp14:sizeRelV relativeFrom="page">
+              <wp14:pctHeight>0</wp14:pctHeight>
+            </wp14:sizeRelV>
+          </wp:anchor>
+        </w:drawing>
+      </w:r>
+    </w:p>
+    <w:p>
+      <w:pPr>
+        <w:rPr>
+          <w:rFonts w:ascii="Times New Roman" w:hAnsi="Times New Roman" w:cs="Times New Roman"/>
+        </w:rPr>
+      </w:pPr>
+    </w:p>
+    <w:p>
+      <w:pPr>
+        <w:rPr>
+          <w:rFonts w:ascii="Times New Roman" w:hAnsi="Times New Roman" w:cs="Times New Roman"/>
+        </w:rPr>
+      </w:pPr>
+    </w:p>
+    <w:p>
+      <w:pPr>
+        <w:rPr>
+          <w:rFonts w:ascii="Times New Roman" w:hAnsi="Times New Roman" w:cs="Times New Roman"/>
+        </w:rPr>
+      </w:pPr>
+    </w:p>
+    <w:p>
+      <w:pPr>
+        <w:rPr>
+          <w:rFonts w:ascii="Times New Roman" w:hAnsi="Times New Roman" w:cs="Times New Roman"/>
+        </w:rPr>
+      </w:pPr>
+    </w:p>
+    <w:p>
+      <w:pPr>
+        <w:rPr>
+          <w:rFonts w:ascii="Times New Roman" w:hAnsi="Times New Roman" w:cs="Times New Roman"/>
+        </w:rPr>
+      </w:pPr>
+    </w:p>
+    <w:p>
+      <w:pPr>
+        <w:rPr>
+          <w:rFonts w:ascii="Times New Roman" w:hAnsi="Times New Roman" w:cs="Times New Roman"/>
+        </w:rPr>
+      </w:pPr>
+    </w:p>
+    <w:p>
+      <w:pPr>
+        <w:rPr>
+          <w:rFonts w:ascii="Times New Roman" w:hAnsi="Times New Roman" w:cs="Times New Roman"/>
+        </w:rPr>
+      </w:pPr>
+    </w:p>
+    <w:p>
+      <w:pPr>
+        <w:rPr>
+          <w:rFonts w:ascii="Times New Roman" w:hAnsi="Times New Roman" w:cs="Times New Roman"/>
+        </w:rPr>
+      </w:pPr>
+    </w:p>
+    <w:p>
+      <w:pPr>
+        <w:rPr>
+          <w:rFonts w:ascii="Times New Roman" w:hAnsi="Times New Roman" w:cs="Times New Roman"/>
+        </w:rPr>
+      </w:pPr>
+    </w:p>
+    <w:p>
+      <w:pPr>
+        <w:rPr>
+          <w:rFonts w:ascii="Times New Roman" w:hAnsi="Times New Roman" w:cs="Times New Roman"/>
+        </w:rPr>
+      </w:pPr>
+    </w:p>
+    <w:p>
+      <w:pPr>
+        <w:rPr>
+          <w:rFonts w:ascii="Times New Roman" w:hAnsi="Times New Roman" w:cs="Times New Roman"/>
+        </w:rPr>
+      </w:pPr>
+    </w:p>
+    <w:p>
+      <w:pPr>
+        <w:rPr>
+          <w:rFonts w:ascii="Times New Roman" w:hAnsi="Times New Roman" w:cs="Times New Roman"/>
+        </w:rPr>
+      </w:pPr>
+    </w:p>
+    <w:p>
+      <w:pPr>
+        <w:rPr>
+          <w:rFonts w:ascii="Times New Roman" w:hAnsi="Times New Roman" w:cs="Times New Roman"/>
+        </w:rPr>
+      </w:pPr>
+    </w:p>
+    <w:p>
+      <w:pPr>
+        <w:rPr>
+          <w:rFonts w:ascii="Times New Roman" w:hAnsi="Times New Roman" w:cs="Times New Roman"/>
+        </w:rPr>
+      </w:pPr>
+    </w:p>
+    <w:p>
+      <w:pPr>
+        <w:rPr>
+          <w:rFonts w:ascii="Times New Roman" w:hAnsi="Times New Roman" w:cs="Times New Roman"/>
+        </w:rPr>
+      </w:pPr>
+    </w:p>
+    <w:p>
+      <w:pPr>
+        <w:rPr>
+          <w:rFonts w:ascii="Times New Roman" w:hAnsi="Times New Roman" w:cs="Times New Roman"/>
+        </w:rPr>
+      </w:pPr>
+    </w:p>
+    <w:p>
+      <w:pPr>
+        <w:rPr>
+          <w:rFonts w:ascii="Times New Roman" w:hAnsi="Times New Roman" w:cs="Times New Roman"/>
+        </w:rPr>
+      </w:pPr>
+    </w:p>
+    <w:p>
+      <w:pPr>
+        <w:rPr>
+          <w:rFonts w:ascii="Times New Roman" w:hAnsi="Times New Roman" w:cs="Times New Roman"/>
+        </w:rPr>
+      </w:pPr>
+    </w:p>
+    <w:p>
+      <w:pPr>
+        <w:rPr>
+          <w:rFonts w:ascii="Times New Roman" w:hAnsi="Times New Roman" w:cs="Times New Roman"/>
+        </w:rPr>
+      </w:pPr>
+    </w:p>
+    <w:p>
+      <w:pPr>
+        <w:rPr>
+          <w:rFonts w:ascii="Times New Roman" w:hAnsi="Times New Roman" w:cs="Times New Roman"/>
+        </w:rPr>
+      </w:pPr>
+    </w:p>
+    <w:p>
+      <w:pPr>
+        <w:rPr>
+          <w:rFonts w:ascii="Times New Roman" w:hAnsi="Times New Roman" w:cs="Times New Roman"/>
+        </w:rPr>
+      </w:pPr>
+    </w:p>
+    <w:p>
+      <w:pPr>
+        <w:rPr>
+          <w:rFonts w:ascii="Times New Roman" w:hAnsi="Times New Roman" w:cs="Times New Roman"/>
+        </w:rPr>
+      </w:pPr>
+    </w:p>
+    <w:p>
+      <w:pPr>
+        <w:rPr>
+          <w:rFonts w:ascii="Times New Roman" w:hAnsi="Times New Roman" w:cs="Times New Roman"/>
+        </w:rPr>
+      </w:pPr>
+    </w:p>
+    <w:p>
+      <w:pPr>
+        <w:rPr>
+          <w:rFonts w:ascii="Times New Roman" w:hAnsi="Times New Roman" w:cs="Times New Roman"/>
+        </w:rPr>
+      </w:pPr>
+    </w:p>
+    <w:p>
+      <w:pPr>
+        <w:rPr>
+          <w:rFonts w:ascii="Times New Roman" w:hAnsi="Times New Roman" w:cs="Times New Roman"/>
+        </w:rPr>
+      </w:pPr>
+    </w:p>
+    <w:p>
+      <w:pPr>
+        <w:rPr>
+          <w:rFonts w:ascii="Times New Roman" w:hAnsi="Times New Roman" w:cs="Times New Roman"/>
+        </w:rPr>
+      </w:pPr>
+    </w:p>
+    <w:p>
+      <w:pPr>
+        <w:rPr>
+          <w:rFonts w:ascii="Times New Roman" w:hAnsi="Times New Roman" w:cs="Times New Roman"/>
+        </w:rPr>
+      </w:pPr>
+    </w:p>
+    <w:p>
+      <w:pPr>
+        <w:rPr>
+          <w:rFonts w:ascii="Times New Roman" w:hAnsi="Times New Roman" w:cs="Times New Roman"/>
+        </w:rPr>
+      </w:pPr>
+    </w:p>
+    <w:p>
+      <w:pPr>
+        <w:rPr>
+          <w:rFonts w:ascii="Times New Roman" w:hAnsi="Times New Roman" w:cs="Times New Roman"/>
+        </w:rPr>
+      </w:pPr>
+    </w:p>
+    <w:p>
+      <w:pPr>
+        <w:rPr>
+          <w:rFonts w:ascii="Times New Roman" w:hAnsi="Times New Roman" w:cs="Times New Roman"/>
+        </w:rPr>
+      </w:pPr>
+      <w:r>
+        <w:rPr>
+          <w:rFonts w:ascii="Times New Roman" w:hAnsi="Times New Roman" w:cs="Times New Roman"/>
+          <w:noProof/>
+        </w:rPr>
+        <mc:AlternateContent>
+          <mc:Choice Requires="wps">
+            <w:drawing>
+              <wp:anchor distT="45720" distB="45720" distL="114300" distR="114300" simplePos="0" relativeHeight="251671040" behindDoc="0" locked="0" layoutInCell="1" allowOverlap="1" wp14:anchorId="7B96D411" wp14:editId="2DF72555">
+                <wp:simplePos x="0" y="0"/>
+                <wp:positionH relativeFrom="column">
+                  <wp:posOffset>1714500</wp:posOffset>
+                </wp:positionH>
+                <wp:positionV relativeFrom="paragraph">
+                  <wp:posOffset>10795</wp:posOffset>
+                </wp:positionV>
+                <wp:extent cx="2489200" cy="1404620"/>
+                <wp:effectExtent l="0" t="0" r="25400" b="26035"/>
+                <wp:wrapSquare wrapText="bothSides"/>
+                <wp:docPr id="15" name="Text Box 2"/>
+                <wp:cNvGraphicFramePr>
+                  <a:graphicFrameLocks xmlns:a="http://schemas.openxmlformats.org/drawingml/2006/main"/>
+                </wp:cNvGraphicFramePr>
+                <a:graphic xmlns:a="http://schemas.openxmlformats.org/drawingml/2006/main">
+                  <a:graphicData uri="http://schemas.microsoft.com/office/word/2010/wordprocessingShape">
+                    <wps:wsp>
+                      <wps:cNvSpPr txBox="1">
+                        <a:spLocks noChangeArrowheads="1"/>
+                      </wps:cNvSpPr>
+                      <wps:spPr bwMode="auto">
+                        <a:xfrm>
+                          <a:off x="0" y="0"/>
+                          <a:ext cx="2489200" cy="1404620"/>
+                        </a:xfrm>
+                        <a:prstGeom prst="rect">
+                          <a:avLst/>
+                        </a:prstGeom>
+                        <a:solidFill>
+                          <a:srgbClr val="FFFFFF"/>
+                        </a:solidFill>
+                        <a:ln w="9525">
+                          <a:solidFill>
+                            <a:srgbClr val="000000"/>
+                          </a:solidFill>
+                          <a:miter lim="800000"/>
+                          <a:headEnd/>
+                          <a:tailEnd/>
+                        </a:ln>
+                      </wps:spPr>
+                      <wps:txbx>
+                        <w:txbxContent>
+                          <w:p>
+                            <w:r>
+                              <w:t>Figure [</w:t>
+                            </w:r>
+                            <w:r>
+                              <w:t>10</w:t>
+                            </w:r>
+                            <w:r>
+                              <w:t xml:space="preserve">]: </w:t>
+                            </w:r>
+                            <w:r>
+                              <w:t>Complete colorblind</w:t>
+                            </w:r>
+                          </w:p>
+                        </w:txbxContent>
+                      </wps:txbx>
+                      <wps:bodyPr rot="0" vert="horz" wrap="square" lIns="91440" tIns="45720" rIns="91440" bIns="45720" anchor="t" anchorCtr="0">
+                        <a:spAutoFit/>
+                      </wps:bodyPr>
+                    </wps:wsp>
+                  </a:graphicData>
+                </a:graphic>
+                <wp14:sizeRelH relativeFrom="margin">
+                  <wp14:pctWidth>0</wp14:pctWidth>
+                </wp14:sizeRelH>
+                <wp14:sizeRelV relativeFrom="margin">
+                  <wp14:pctHeight>20000</wp14:pctHeight>
+                </wp14:sizeRelV>
+              </wp:anchor>
+            </w:drawing>
+          </mc:Choice>
+          <mc:Fallback>
+            <w:pict>
+              <v:shape w14:anchorId="7B96D411" id="_x0000_s1035" type="#_x0000_t202" style="position:absolute;margin-left:135pt;margin-top:.85pt;width:196pt;height:110.6pt;z-index:251671040;visibility:visible;mso-wrap-style:square;mso-width-percent:0;mso-height-percent:200;mso-wrap-distance-left:9pt;mso-wrap-distance-top:3.6pt;mso-wrap-distance-right:9pt;mso-wrap-distance-bottom:3.6pt;mso-position-horizontal:absolute;mso-position-horizontal-relative:text;mso-position-vertical:absolute;mso-position-vertical-relative:text;mso-width-percent:0;mso-height-percent:200;mso-width-relative:margin;mso-height-relative:margin;v-text-anchor:top" o:gfxdata="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">
+                <v:textbox style="mso-fit-shape-to-text:t">
+                  <w:txbxContent>
+                    <w:p>
+                      <w:r>
+                        <w:t>Figure [</w:t>
+                      </w:r>
+                      <w:r>
+                        <w:t>10</w:t>
+                      </w:r>
+                      <w:r>
+                        <w:t xml:space="preserve">]: </w:t>
+                      </w:r>
+                      <w:r>
+                        <w:t>Complete colorblind</w:t>
+                      </w:r>
+                    </w:p>
+                  </w:txbxContent>
+                </v:textbox>
+                <w10:wrap type="square"/>
+              </v:shape>
+            </w:pict>
+          </mc:Fallback>
+        </mc:AlternateContent>
+      </w:r>
+    </w:p>
+    <w:p>
+      <w:pPr>
+        <w:rPr>
+          <w:rFonts w:ascii="Times New Roman" w:hAnsi="Times New Roman" w:cs="Times New Roman"/>
+        </w:rPr>
+      </w:pPr>
+    </w:p>
+    <w:p>
+      <w:pPr>
+        <w:rPr>
+          <w:rFonts w:ascii="Times New Roman" w:hAnsi="Times New Roman" w:cs="Times New Roman"/>
+        </w:rPr>
+      </w:pPr>
+    </w:p>
+    <w:p>
+      <w:pPr>
+        <w:rPr>
+          <w:rFonts w:ascii="Times New Roman" w:hAnsi="Times New Roman" w:cs="Times New Roman"/>
+        </w:rPr>
+      </w:pPr>
+    </w:p>
+    <w:p>
+      <w:pPr>
+        <w:rPr>
+          <w:rFonts w:ascii="Times New Roman" w:hAnsi="Times New Roman" w:cs="Times New Roman"/>
+        </w:rPr>
+      </w:pPr>
+    </w:p>
+    <w:p>
+      <w:pPr>
+        <w:rPr>
+          <w:rFonts w:ascii="Times New Roman" w:hAnsi="Times New Roman" w:cs="Times New Roman"/>
+        </w:rPr>
+      </w:pPr>
+    </w:p>
+    <w:p>
+      <w:pPr>
+        <w:rPr>
+          <w:rFonts w:ascii="Times New Roman" w:hAnsi="Times New Roman" w:cs="Times New Roman"/>
+        </w:rPr>
+      </w:pPr>
+    </w:p>
+    <w:p>
+      <w:pPr>
+        <w:rPr>
+          <w:rFonts w:ascii="Times New Roman" w:hAnsi="Times New Roman" w:cs="Times New Roman"/>
+        </w:rPr>
+      </w:pPr>
+    </w:p>
+    <w:p>
+      <w:pPr>
+        <w:rPr>
+          <w:rFonts w:ascii="Times New Roman" w:hAnsi="Times New Roman" w:cs="Times New Roman"/>
+        </w:rPr>
+      </w:pPr>
+    </w:p>
+    <w:p>
+      <w:pPr>
+        <w:rPr>
+          <w:rFonts w:ascii="Times New Roman" w:hAnsi="Times New Roman" w:cs="Times New Roman"/>
+        </w:rPr>
+      </w:pPr>
+    </w:p>
+    <w:p>
+      <w:pPr>
+        <w:rPr>
+          <w:rFonts w:ascii="Times New Roman" w:hAnsi="Times New Roman" w:cs="Times New Roman"/>
+        </w:rPr>
+      </w:pPr>
+    </w:p>
+    <w:p>
+      <w:pPr>
+        <w:rPr>
+          <w:rFonts w:ascii="Times New Roman" w:hAnsi="Times New Roman" w:cs="Times New Roman"/>
+        </w:rPr>
+      </w:pPr>
+    </w:p>
+    <w:p>
+      <w:pPr>
+        <w:rPr>
+          <w:rFonts w:ascii="Times New Roman" w:hAnsi="Times New Roman" w:cs="Times New Roman"/>
+        </w:rPr>
+      </w:pPr>
+    </w:p>
+    <w:p>
+      <w:pPr>
+        <w:rPr>
+          <w:rFonts w:ascii="Times New Roman" w:hAnsi="Times New Roman" w:cs="Times New Roman"/>
+        </w:rPr>
+      </w:pPr>
+    </w:p>
+    <w:p>
+      <w:pPr>
+        <w:rPr>
+          <w:rFonts w:ascii="Times New Roman" w:hAnsi="Times New Roman" w:cs="Times New Roman"/>
+        </w:rPr>
+      </w:pPr>
+    </w:p>
+    <w:p>
+      <w:pPr>
+        <w:rPr>
+          <w:rFonts w:ascii="Times New Roman" w:hAnsi="Times New Roman" w:cs="Times New Roman"/>
+        </w:rPr>
+      </w:pPr>
+    </w:p>
+    <w:p>
+      <w:pPr>
+        <w:rPr>
+          <w:rFonts w:ascii="Times New Roman" w:hAnsi="Times New Roman" w:cs="Times New Roman"/>
+        </w:rPr>
+      </w:pPr>
+      <w:r>
+        <w:rPr>
+          <w:rFonts w:ascii="Times New Roman" w:hAnsi="Times New Roman" w:cs="Times New Roman"/>
+          <w:noProof/>
+        </w:rPr>
+        <w:drawing>
+          <wp:anchor distT="0" distB="0" distL="114300" distR="114300" simplePos="0" relativeHeight="251770368" behindDoc="1" locked="0" layoutInCell="1" allowOverlap="1" wp14:anchorId="744B1B89" wp14:editId="421ED617">
+            <wp:simplePos x="0" y="0"/>
+            <wp:positionH relativeFrom="column">
+              <wp:posOffset>0</wp:posOffset>
+            </wp:positionH>
+            <wp:positionV relativeFrom="paragraph">
+              <wp:posOffset>86360</wp:posOffset>
+            </wp:positionV>
+            <wp:extent cx="5930900" cy="4889500"/>
+            <wp:effectExtent l="0" t="0" r="0" b="6350"/>
+            <wp:wrapNone/>
+            <wp:docPr id="14" name="Picture 14" descr="C:\Users\barba\AppData\Local\Microsoft\Windows\INetCache\Content.Word\normal_t.png"/>
+            <wp:cNvGraphicFramePr>
+              <a:graphicFrameLocks xmlns:a="http://schemas.openxmlformats.org/drawingml/2006/main" noChangeAspect="1"/>
+            </wp:cNvGraphicFramePr>
+            <a:graphic xmlns:a="http://schemas.openxmlformats.org/drawingml/2006/main">
+              <a:graphicData uri="http://schemas.openxmlformats.org/drawingml/2006/picture">
+                <pic:pic xmlns:pic="http://schemas.openxmlformats.org/drawingml/2006/picture">
+                  <pic:nvPicPr>
+                    <pic:cNvPr id="0" name="Picture 116" descr="C:\Users\barba\AppData\Local\Microsoft\Windows\INetCache\Content.Word\normal_t.png"/>
+                    <pic:cNvPicPr>
+                      <a:picLocks noChangeAspect="1" noChangeArrowheads="1"/>
+                    </pic:cNvPicPr>
+                  </pic:nvPicPr>
+                  <pic:blipFill>
+                    <a:blip r:embed="rId15">
+                      <a:extLst>
+                        <a:ext uri="{28A0092B-C50C-407E-A947-70E740481C1C}">
+                          <a14:useLocalDpi xmlns:a14="http://schemas.microsoft.com/office/drawing/2010/main" val="0"/>
+                        </a:ext>
+                      </a:extLst>
+                    </a:blip>
+                    <a:srcRect/>
+                    <a:stretch>
+                      <a:fillRect/>
+                    </a:stretch>
+                  </pic:blipFill>
+                  <pic:spPr bwMode="auto">
+                    <a:xfrm>
+                      <a:off x="0" y="0"/>
+                      <a:ext cx="5930900" cy="4889500"/>
+                    </a:xfrm>
+                    <a:prstGeom prst="rect">
+                      <a:avLst/>
+                    </a:prstGeom>
+                    <a:noFill/>
+                    <a:ln>
+                      <a:noFill/>
+                    </a:ln>
+                  </pic:spPr>
+                </pic:pic>
+              </a:graphicData>
+            </a:graphic>
+            <wp14:sizeRelH relativeFrom="page">
+              <wp14:pctWidth>0</wp14:pctWidth>
+            </wp14:sizeRelH>
+            <wp14:sizeRelV relativeFrom="page">
+              <wp14:pctHeight>0</wp14:pctHeight>
+            </wp14:sizeRelV>
+          </wp:anchor>
+        </w:drawing>
+      </w:r>
+    </w:p>
+    <w:p>
+      <w:pPr>
+        <w:rPr>
+          <w:rFonts w:ascii="Times New Roman" w:hAnsi="Times New Roman" w:cs="Times New Roman"/>
+        </w:rPr>
+      </w:pPr>
+    </w:p>
+    <w:p>
+      <w:pPr>
+        <w:rPr>
+          <w:rFonts w:ascii="Times New Roman" w:hAnsi="Times New Roman" w:cs="Times New Roman"/>
+        </w:rPr>
+      </w:pPr>
+    </w:p>
+    <w:p>
+      <w:pPr>
+        <w:rPr>
+          <w:rFonts w:ascii="Times New Roman" w:hAnsi="Times New Roman" w:cs="Times New Roman"/>
+        </w:rPr>
+      </w:pPr>
+    </w:p>
+    <w:p>
+      <w:pPr>
+        <w:rPr>
+          <w:rFonts w:ascii="Times New Roman" w:hAnsi="Times New Roman" w:cs="Times New Roman"/>
+        </w:rPr>
+      </w:pPr>
+    </w:p>
+    <w:p>
+      <w:pPr>
+        <w:rPr>
+          <w:rFonts w:ascii="Times New Roman" w:hAnsi="Times New Roman" w:cs="Times New Roman"/>
+        </w:rPr>
+      </w:pPr>
+    </w:p>
+    <w:p>
+      <w:pPr>
+        <w:rPr>
+          <w:rFonts w:ascii="Times New Roman" w:hAnsi="Times New Roman" w:cs="Times New Roman"/>
+        </w:rPr>
+      </w:pPr>
+    </w:p>
+    <w:p>
+      <w:pPr>
+        <w:rPr>
+          <w:rFonts w:ascii="Times New Roman" w:hAnsi="Times New Roman" w:cs="Times New Roman"/>
+        </w:rPr>
+      </w:pPr>
+    </w:p>
+    <w:p>
+      <w:pPr>
+        <w:rPr>
+          <w:rFonts w:ascii="Times New Roman" w:hAnsi="Times New Roman" w:cs="Times New Roman"/>
+        </w:rPr>
+      </w:pPr>
+    </w:p>
+    <w:p>
+      <w:pPr>
+        <w:rPr>
+          <w:rFonts w:ascii="Times New Roman" w:hAnsi="Times New Roman" w:cs="Times New Roman"/>
+        </w:rPr>
+      </w:pPr>
+    </w:p>
+    <w:p>
+      <w:pPr>
+        <w:rPr>
+          <w:rFonts w:ascii="Times New Roman" w:hAnsi="Times New Roman" w:cs="Times New Roman"/>
+        </w:rPr>
+      </w:pPr>
+    </w:p>
+    <w:p>
+      <w:pPr>
+        <w:rPr>
+          <w:rFonts w:ascii="Times New Roman" w:hAnsi="Times New Roman" w:cs="Times New Roman"/>
+        </w:rPr>
+      </w:pPr>
+    </w:p>
+    <w:p>
+      <w:pPr>
+        <w:rPr>
+          <w:rFonts w:ascii="Times New Roman" w:hAnsi="Times New Roman" w:cs="Times New Roman"/>
+        </w:rPr>
+      </w:pPr>
+    </w:p>
+    <w:p>
+      <w:pPr>
+        <w:rPr>
+          <w:rFonts w:ascii="Times New Roman" w:hAnsi="Times New Roman" w:cs="Times New Roman"/>
+        </w:rPr>
+      </w:pPr>
+    </w:p>
+    <w:p>
+      <w:pPr>
+        <w:rPr>
+          <w:rFonts w:ascii="Times New Roman" w:hAnsi="Times New Roman" w:cs="Times New Roman"/>
+        </w:rPr>
+      </w:pPr>
+    </w:p>
+    <w:p>
+      <w:pPr>
+        <w:rPr>
+          <w:rFonts w:ascii="Times New Roman" w:hAnsi="Times New Roman" w:cs="Times New Roman"/>
+        </w:rPr>
+      </w:pPr>
+    </w:p>
+    <w:p>
+      <w:pPr>
+        <w:rPr>
+          <w:rFonts w:ascii="Times New Roman" w:hAnsi="Times New Roman" w:cs="Times New Roman"/>
+        </w:rPr>
+      </w:pPr>
+    </w:p>
+    <w:p>
+      <w:pPr>
+        <w:rPr>
+          <w:rFonts w:ascii="Times New Roman" w:hAnsi="Times New Roman" w:cs="Times New Roman"/>
+        </w:rPr>
+      </w:pPr>
+    </w:p>
+    <w:p>
+      <w:pPr>
+        <w:rPr>
+          <w:rFonts w:ascii="Times New Roman" w:hAnsi="Times New Roman" w:cs="Times New Roman"/>
+        </w:rPr>
+      </w:pPr>
+    </w:p>
+    <w:p>
+      <w:pPr>
+        <w:rPr>
+          <w:rFonts w:ascii="Times New Roman" w:hAnsi="Times New Roman" w:cs="Times New Roman"/>
+        </w:rPr>
+      </w:pPr>
+    </w:p>
+    <w:p>
+      <w:pPr>
+        <w:rPr>
+          <w:rFonts w:ascii="Times New Roman" w:hAnsi="Times New Roman" w:cs="Times New Roman"/>
+        </w:rPr>
+      </w:pPr>
+    </w:p>
+    <w:p>
+      <w:pPr>
+        <w:rPr>
+          <w:rFonts w:ascii="Times New Roman" w:hAnsi="Times New Roman" w:cs="Times New Roman"/>
+        </w:rPr>
+      </w:pPr>
+    </w:p>
+    <w:p>
+      <w:pPr>
+        <w:rPr>
+          <w:rFonts w:ascii="Times New Roman" w:hAnsi="Times New Roman" w:cs="Times New Roman"/>
+        </w:rPr>
+      </w:pPr>
+    </w:p>
+    <w:p>
+      <w:pPr>
+        <w:rPr>
+          <w:rFonts w:ascii="Times New Roman" w:hAnsi="Times New Roman" w:cs="Times New Roman"/>
+        </w:rPr>
+      </w:pPr>
+    </w:p>
+    <w:p>
+      <w:pPr>
+        <w:rPr>
+          <w:rFonts w:ascii="Times New Roman" w:hAnsi="Times New Roman" w:cs="Times New Roman"/>
+        </w:rPr>
+      </w:pPr>
+    </w:p>
+    <w:p>
+      <w:pPr>
+        <w:rPr>
+          <w:rFonts w:ascii="Times New Roman" w:hAnsi="Times New Roman" w:cs="Times New Roman"/>
+        </w:rPr>
+      </w:pPr>
+    </w:p>
+    <w:p>
+      <w:pPr>
+        <w:rPr>
+          <w:rFonts w:ascii="Times New Roman" w:hAnsi="Times New Roman" w:cs="Times New Roman"/>
+        </w:rPr>
+      </w:pPr>
+    </w:p>
+    <w:p>
+      <w:pPr>
+        <w:rPr>
+          <w:rFonts w:ascii="Times New Roman" w:hAnsi="Times New Roman" w:cs="Times New Roman"/>
+        </w:rPr>
+      </w:pPr>
+    </w:p>
+    <w:p>
+      <w:pPr>
+        <w:rPr>
+          <w:rFonts w:ascii="Times New Roman" w:hAnsi="Times New Roman" w:cs="Times New Roman"/>
+        </w:rPr>
+      </w:pPr>
+    </w:p>
+    <w:p>
+      <w:pPr>
+        <w:rPr>
+          <w:rFonts w:ascii="Times New Roman" w:hAnsi="Times New Roman" w:cs="Times New Roman"/>
+        </w:rPr>
+      </w:pPr>
+    </w:p>
+    <w:p>
+      <w:pPr>
+        <w:rPr>
+          <w:rFonts w:ascii="Times New Roman" w:hAnsi="Times New Roman" w:cs="Times New Roman"/>
+        </w:rPr>
+      </w:pPr>
+      <w:r>
+        <w:rPr>
+          <w:rFonts w:ascii="Times New Roman" w:hAnsi="Times New Roman" w:cs="Times New Roman"/>
+          <w:noProof/>
+        </w:rPr>
+        <mc:AlternateContent>
+          <mc:Choice Requires="wps">
+            <w:drawing>
+              <wp:anchor distT="45720" distB="45720" distL="114300" distR="114300" simplePos="0" relativeHeight="251773440" behindDoc="0" locked="0" layoutInCell="1" allowOverlap="1" wp14:anchorId="15324AAC" wp14:editId="2D04EBD6">
+                <wp:simplePos x="0" y="0"/>
+                <wp:positionH relativeFrom="column">
+                  <wp:posOffset>1104900</wp:posOffset>
+                </wp:positionH>
+                <wp:positionV relativeFrom="paragraph">
+                  <wp:posOffset>61595</wp:posOffset>
+                </wp:positionV>
+                <wp:extent cx="3721100" cy="1404620"/>
+                <wp:effectExtent l="0" t="0" r="12700" b="26035"/>
+                <wp:wrapSquare wrapText="bothSides"/>
+                <wp:docPr id="17" name="Text Box 2"/>
+                <wp:cNvGraphicFramePr>
+                  <a:graphicFrameLocks xmlns:a="http://schemas.openxmlformats.org/drawingml/2006/main"/>
+                </wp:cNvGraphicFramePr>
+                <a:graphic xmlns:a="http://schemas.openxmlformats.org/drawingml/2006/main">
+                  <a:graphicData uri="http://schemas.microsoft.com/office/word/2010/wordprocessingShape">
+                    <wps:wsp>
+                      <wps:cNvSpPr txBox="1">
+                        <a:spLocks noChangeArrowheads="1"/>
+                      </wps:cNvSpPr>
+                      <wps:spPr bwMode="auto">
+                        <a:xfrm>
+                          <a:off x="0" y="0"/>
+                          <a:ext cx="3721100" cy="1404620"/>
+                        </a:xfrm>
+                        <a:prstGeom prst="rect">
+                          <a:avLst/>
+                        </a:prstGeom>
+                        <a:solidFill>
+                          <a:srgbClr val="FFFFFF"/>
+                        </a:solidFill>
+                        <a:ln w="9525">
+                          <a:solidFill>
+                            <a:srgbClr val="000000"/>
+                          </a:solidFill>
+                          <a:miter lim="800000"/>
+                          <a:headEnd/>
+                          <a:tailEnd/>
+                        </a:ln>
+                      </wps:spPr>
+                      <wps:txbx>
+                        <w:txbxContent>
+                          <w:p>
+                            <w:r>
+                              <w:t>Figure [</w:t>
+                            </w:r>
+                            <w:r>
+                              <w:t>11</w:t>
+                            </w:r>
+                            <w:r>
+                              <w:t xml:space="preserve">]: </w:t>
+                            </w:r>
+                            <w:r>
+                              <w:t>Colorblind option for short-wavelengths</w:t>
+                            </w:r>
+                          </w:p>
+                        </w:txbxContent>
+                      </wps:txbx>
+                      <wps:bodyPr rot="0" vert="horz" wrap="square" lIns="91440" tIns="45720" rIns="91440" bIns="45720" anchor="t" anchorCtr="0">
+                        <a:spAutoFit/>
+                      </wps:bodyPr>
+                    </wps:wsp>
+                  </a:graphicData>
+                </a:graphic>
+                <wp14:sizeRelH relativeFrom="margin">
+                  <wp14:pctWidth>0</wp14:pctWidth>
+                </wp14:sizeRelH>
+                <wp14:sizeRelV relativeFrom="margin">
+                  <wp14:pctHeight>20000</wp14:pctHeight>
+                </wp14:sizeRelV>
+              </wp:anchor>
+            </w:drawing>
+          </mc:Choice>
+          <mc:Fallback>
+            <w:pict>
+              <v:shape w14:anchorId="15324AAC" id="_x0000_s1036" type="#_x0000_t202" style="position:absolute;margin-left:87pt;margin-top:4.85pt;width:293pt;height:110.6pt;z-index:251773440;visibility:visible;mso-wrap-style:square;mso-width-percent:0;mso-height-percent:200;mso-wrap-distance-left:9pt;mso-wrap-distance-top:3.6pt;mso-wrap-distance-right:9pt;mso-wrap-distance-bottom:3.6pt;mso-position-horizontal:absolute;mso-position-horizontal-relative:text;mso-position-vertical:absolute;mso-position-vertical-relative:text;mso-width-percent:0;mso-height-percent:200;mso-width-relative:margin;mso-height-relative:margin;v-text-anchor:top" o:gfxdata="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">
+                <v:textbox style="mso-fit-shape-to-text:t">
+                  <w:txbxContent>
+                    <w:p>
+                      <w:r>
+                        <w:t>Figure [</w:t>
+                      </w:r>
+                      <w:r>
+                        <w:t>11</w:t>
+                      </w:r>
+                      <w:r>
+                        <w:t xml:space="preserve">]: </w:t>
+                      </w:r>
+                      <w:r>
+                        <w:t>Colorblind option for short-wavelengths</w:t>
+                      </w:r>
+                    </w:p>
+                  </w:txbxContent>
+                </v:textbox>
+                <w10:wrap type="square"/>
+              </v:shape>
+            </w:pict>
+          </mc:Fallback>
+        </mc:AlternateContent>
+      </w:r>
+    </w:p>
+    <w:p>
+      <w:pPr>
+        <w:rPr>
+          <w:rFonts w:ascii="Times New Roman" w:hAnsi="Times New Roman" w:cs="Times New Roman"/>
+        </w:rPr>
+      </w:pPr>
+    </w:p>
+    <w:p>
+      <w:pPr>
+        <w:rPr>
+          <w:rFonts w:ascii="Times New Roman" w:hAnsi="Times New Roman" w:cs="Times New Roman"/>
+        </w:rPr>
+      </w:pPr>
+    </w:p>
+    <w:p>
+      <w:pPr>
+        <w:rPr>
+          <w:rFonts w:ascii="Times New Roman" w:hAnsi="Times New Roman" w:cs="Times New Roman"/>
+        </w:rPr>
+      </w:pPr>
+    </w:p>
+    <w:p>
+      <w:pPr>
+        <w:rPr>
+          <w:rFonts w:ascii="Times New Roman" w:hAnsi="Times New Roman" w:cs="Times New Roman"/>
+        </w:rPr>
+      </w:pPr>
+    </w:p>
+    <w:p>
+      <w:pPr>
+        <w:rPr>
+          <w:rFonts w:ascii="Times New Roman" w:hAnsi="Times New Roman" w:cs="Times New Roman"/>
+        </w:rPr>
+      </w:pPr>
+    </w:p>
+    <w:p>
+      <w:pPr>
+        <w:rPr>
+          <w:rFonts w:ascii="Times New Roman" w:hAnsi="Times New Roman" w:cs="Times New Roman"/>
+        </w:rPr>
+      </w:pPr>
+    </w:p>
+    <w:p>
+      <w:pPr>
+        <w:rPr>
+          <w:rFonts w:ascii="Times New Roman" w:hAnsi="Times New Roman" w:cs="Times New Roman"/>
+        </w:rPr>
+      </w:pPr>
+    </w:p>
+    <w:p>
+      <w:pPr>
+        <w:rPr>
+          <w:rFonts w:ascii="Times New Roman" w:hAnsi="Times New Roman" w:cs="Times New Roman"/>
+        </w:rPr>
+      </w:pPr>
+    </w:p>
+    <w:p>
+      <w:pPr>
+        <w:rPr>
+          <w:rFonts w:ascii="Times New Roman" w:hAnsi="Times New Roman" w:cs="Times New Roman"/>
+        </w:rPr>
+      </w:pPr>
+    </w:p>
+    <w:p>
+      <w:pPr>
+        <w:rPr>
+          <w:rFonts w:ascii="Times New Roman" w:hAnsi="Times New Roman" w:cs="Times New Roman"/>
+        </w:rPr>
+      </w:pPr>
+    </w:p>
+    <w:p>
+      <w:pPr>
+        <w:rPr>
+          <w:rFonts w:ascii="Times New Roman" w:hAnsi="Times New Roman" w:cs="Times New Roman"/>
+        </w:rPr>
+      </w:pPr>
+    </w:p>
+    <w:p>
+      <w:pPr>
+        <w:rPr>
+          <w:rFonts w:ascii="Times New Roman" w:hAnsi="Times New Roman" w:cs="Times New Roman"/>
+        </w:rPr>
+      </w:pPr>
+    </w:p>
+    <w:p>
+      <w:pPr>
+        <w:rPr>
+          <w:rFonts w:ascii="Times New Roman" w:hAnsi="Times New Roman" w:cs="Times New Roman"/>
+        </w:rPr>
+      </w:pPr>
+    </w:p>
+    <w:p>
+      <w:pPr>
+        <w:rPr>
+          <w:rFonts w:ascii="Times New Roman" w:hAnsi="Times New Roman" w:cs="Times New Roman"/>
+        </w:rPr>
+      </w:pPr>
+    </w:p>
+    <w:p>
+      <w:pPr>
+        <w:rPr>
+          <w:rFonts w:ascii="Times New Roman" w:hAnsi="Times New Roman" w:cs="Times New Roman"/>
+        </w:rPr>
+      </w:pPr>
+    </w:p>
+    <w:p>
+      <w:pPr>
+        <w:rPr>
+          <w:rFonts w:ascii="Times New Roman" w:hAnsi="Times New Roman" w:cs="Times New Roman"/>
+        </w:rPr>
+      </w:pPr>
+      <w:r>
+        <w:rPr>
+          <w:noProof/>
+        </w:rPr>
+        <w:pict w14:anchorId="5CEA4785">
+          <v:shape id="_x0000_s1042" type="#_x0000_t75" style="position:absolute;margin-left:0;margin-top:6.3pt;width:468pt;height:385pt;z-index:-251584000;mso-position-horizontal-relative:text;mso-position-vertical-relative:text">
+            <v:imagedata r:id="rId16" o:title="normal_d"/>
+          </v:shape>
+        </w:pict>
+      </w:r>
+    </w:p>
+    <w:p>
+      <w:pPr>
+        <w:rPr>
+          <w:rFonts w:ascii="Times New Roman" w:hAnsi="Times New Roman" w:cs="Times New Roman"/>
+        </w:rPr>
+      </w:pPr>
+    </w:p>
+    <w:p>
+      <w:pPr>
+        <w:rPr>
+          <w:rFonts w:ascii="Times New Roman" w:hAnsi="Times New Roman" w:cs="Times New Roman"/>
+        </w:rPr>
+      </w:pPr>
+    </w:p>
+    <w:p>
+      <w:pPr>
+        <w:rPr>
+          <w:rFonts w:ascii="Times New Roman" w:hAnsi="Times New Roman" w:cs="Times New Roman"/>
+        </w:rPr>
+      </w:pPr>
+    </w:p>
+    <w:p>
+      <w:pPr>
+        <w:rPr>
+          <w:rFonts w:ascii="Times New Roman" w:hAnsi="Times New Roman" w:cs="Times New Roman"/>
+        </w:rPr>
+      </w:pPr>
+    </w:p>
+    <w:p>
+      <w:pPr>
+        <w:rPr>
+          <w:rFonts w:ascii="Times New Roman" w:hAnsi="Times New Roman" w:cs="Times New Roman"/>
+        </w:rPr>
+      </w:pPr>
+    </w:p>
+    <w:p>
+      <w:pPr>
+        <w:rPr>
+          <w:rFonts w:ascii="Times New Roman" w:hAnsi="Times New Roman" w:cs="Times New Roman"/>
+        </w:rPr>
+      </w:pPr>
+    </w:p>
+    <w:p>
+      <w:pPr>
+        <w:rPr>
+          <w:rFonts w:ascii="Times New Roman" w:hAnsi="Times New Roman" w:cs="Times New Roman"/>
+        </w:rPr>
+      </w:pPr>
+    </w:p>
+    <w:p>
+      <w:pPr>
+        <w:rPr>
+          <w:rFonts w:ascii="Times New Roman" w:hAnsi="Times New Roman" w:cs="Times New Roman"/>
+        </w:rPr>
+      </w:pPr>
+    </w:p>
+    <w:p>
+      <w:pPr>
+        <w:rPr>
+          <w:rFonts w:ascii="Times New Roman" w:hAnsi="Times New Roman" w:cs="Times New Roman"/>
+        </w:rPr>
+      </w:pPr>
+    </w:p>
+    <w:p>
+      <w:pPr>
+        <w:rPr>
+          <w:rFonts w:ascii="Times New Roman" w:hAnsi="Times New Roman" w:cs="Times New Roman"/>
+        </w:rPr>
+      </w:pPr>
+    </w:p>
+    <w:p>
+      <w:pPr>
+        <w:rPr>
+          <w:rFonts w:ascii="Times New Roman" w:hAnsi="Times New Roman" w:cs="Times New Roman"/>
+        </w:rPr>
+      </w:pPr>
+    </w:p>
+    <w:p>
+      <w:pPr>
+        <w:rPr>
+          <w:rFonts w:ascii="Times New Roman" w:hAnsi="Times New Roman" w:cs="Times New Roman"/>
+        </w:rPr>
+      </w:pPr>
+    </w:p>
+    <w:p>
+      <w:pPr>
+        <w:rPr>
+          <w:rFonts w:ascii="Times New Roman" w:hAnsi="Times New Roman" w:cs="Times New Roman"/>
+        </w:rPr>
+      </w:pPr>
+    </w:p>
+    <w:p>
+      <w:pPr>
+        <w:rPr>
+          <w:rFonts w:ascii="Times New Roman" w:hAnsi="Times New Roman" w:cs="Times New Roman"/>
+        </w:rPr>
+      </w:pPr>
+    </w:p>
+    <w:p>
+      <w:pPr>
+        <w:rPr>
+          <w:rFonts w:ascii="Times New Roman" w:hAnsi="Times New Roman" w:cs="Times New Roman"/>
+        </w:rPr>
+      </w:pPr>
+    </w:p>
+    <w:p>
+      <w:pPr>
+        <w:rPr>
+          <w:rFonts w:ascii="Times New Roman" w:hAnsi="Times New Roman" w:cs="Times New Roman"/>
+        </w:rPr>
+      </w:pPr>
+    </w:p>
+    <w:p>
+      <w:pPr>
+        <w:rPr>
+          <w:rFonts w:ascii="Times New Roman" w:hAnsi="Times New Roman" w:cs="Times New Roman"/>
+        </w:rPr>
+      </w:pPr>
+    </w:p>
+    <w:p>
+      <w:pPr>
+        <w:rPr>
+          <w:rFonts w:ascii="Times New Roman" w:hAnsi="Times New Roman" w:cs="Times New Roman"/>
+        </w:rPr>
+      </w:pPr>
+    </w:p>
+    <w:p>
+      <w:pPr>
+        <w:rPr>
+          <w:rFonts w:ascii="Times New Roman" w:hAnsi="Times New Roman" w:cs="Times New Roman"/>
+        </w:rPr>
+      </w:pPr>
+    </w:p>
+    <w:p>
+      <w:pPr>
+        <w:rPr>
+          <w:rFonts w:ascii="Times New Roman" w:hAnsi="Times New Roman" w:cs="Times New Roman"/>
+        </w:rPr>
+      </w:pPr>
+    </w:p>
+    <w:p>
+      <w:pPr>
+        <w:rPr>
+          <w:rFonts w:ascii="Times New Roman" w:hAnsi="Times New Roman" w:cs="Times New Roman"/>
+        </w:rPr>
+      </w:pPr>
+    </w:p>
+    <w:p>
+      <w:pPr>
+        <w:rPr>
+          <w:rFonts w:ascii="Times New Roman" w:hAnsi="Times New Roman" w:cs="Times New Roman"/>
+        </w:rPr>
+      </w:pPr>
+    </w:p>
+    <w:p>
+      <w:pPr>
+        <w:rPr>
+          <w:rFonts w:ascii="Times New Roman" w:hAnsi="Times New Roman" w:cs="Times New Roman"/>
+        </w:rPr>
+      </w:pPr>
+    </w:p>
+    <w:p>
+      <w:pPr>
+        <w:rPr>
+          <w:rFonts w:ascii="Times New Roman" w:hAnsi="Times New Roman" w:cs="Times New Roman"/>
+        </w:rPr>
+      </w:pPr>
+    </w:p>
+    <w:p>
+      <w:pPr>
+        <w:rPr>
+          <w:rFonts w:ascii="Times New Roman" w:hAnsi="Times New Roman" w:cs="Times New Roman"/>
+        </w:rPr>
+      </w:pPr>
+    </w:p>
+    <w:p>
+      <w:pPr>
+        <w:rPr>
+          <w:rFonts w:ascii="Times New Roman" w:hAnsi="Times New Roman" w:cs="Times New Roman"/>
+        </w:rPr>
+      </w:pPr>
+    </w:p>
+    <w:p>
+      <w:pPr>
+        <w:rPr>
+          <w:rFonts w:ascii="Times New Roman" w:hAnsi="Times New Roman" w:cs="Times New Roman"/>
+        </w:rPr>
+      </w:pPr>
+    </w:p>
+    <w:p>
+      <w:pPr>
+        <w:rPr>
+          <w:rFonts w:ascii="Times New Roman" w:hAnsi="Times New Roman" w:cs="Times New Roman"/>
+        </w:rPr>
+      </w:pPr>
+    </w:p>
+    <w:p>
+      <w:pPr>
+        <w:rPr>
+          <w:rFonts w:ascii="Times New Roman" w:hAnsi="Times New Roman" w:cs="Times New Roman"/>
+        </w:rPr>
+      </w:pPr>
+    </w:p>
+    <w:p>
+      <w:pPr>
+        <w:rPr>
+          <w:rFonts w:ascii="Times New Roman" w:hAnsi="Times New Roman" w:cs="Times New Roman"/>
+        </w:rPr>
+      </w:pPr>
+    </w:p>
+    <w:p>
+      <w:pPr>
+        <w:rPr>
+          <w:rFonts w:ascii="Times New Roman" w:hAnsi="Times New Roman" w:cs="Times New Roman"/>
+        </w:rPr>
+      </w:pPr>
+      <w:r>
+        <w:rPr>
+          <w:rFonts w:ascii="Times New Roman" w:hAnsi="Times New Roman" w:cs="Times New Roman"/>
+          <w:noProof/>
+        </w:rPr>
+        <mc:AlternateContent>
+          <mc:Choice Requires="wps">
+            <w:drawing>
+              <wp:anchor distT="45720" distB="45720" distL="114300" distR="114300" simplePos="0" relativeHeight="251776512" behindDoc="0" locked="0" layoutInCell="1" allowOverlap="1" wp14:anchorId="5A53E22B" wp14:editId="6FB22730">
+                <wp:simplePos x="0" y="0"/>
+                <wp:positionH relativeFrom="column">
+                  <wp:posOffset>1016000</wp:posOffset>
+                </wp:positionH>
+                <wp:positionV relativeFrom="paragraph">
+                  <wp:posOffset>13335</wp:posOffset>
+                </wp:positionV>
+                <wp:extent cx="3886200" cy="1404620"/>
+                <wp:effectExtent l="0" t="0" r="19050" b="26035"/>
+                <wp:wrapSquare wrapText="bothSides"/>
+                <wp:docPr id="18" name="Text Box 2"/>
+                <wp:cNvGraphicFramePr>
+                  <a:graphicFrameLocks xmlns:a="http://schemas.openxmlformats.org/drawingml/2006/main"/>
+                </wp:cNvGraphicFramePr>
+                <a:graphic xmlns:a="http://schemas.openxmlformats.org/drawingml/2006/main">
+                  <a:graphicData uri="http://schemas.microsoft.com/office/word/2010/wordprocessingShape">
+                    <wps:wsp>
+                      <wps:cNvSpPr txBox="1">
+                        <a:spLocks noChangeArrowheads="1"/>
+                      </wps:cNvSpPr>
+                      <wps:spPr bwMode="auto">
+                        <a:xfrm>
+                          <a:off x="0" y="0"/>
+                          <a:ext cx="3886200" cy="1404620"/>
+                        </a:xfrm>
+                        <a:prstGeom prst="rect">
+                          <a:avLst/>
+                        </a:prstGeom>
+                        <a:solidFill>
+                          <a:srgbClr val="FFFFFF"/>
+                        </a:solidFill>
+                        <a:ln w="9525">
+                          <a:solidFill>
+                            <a:srgbClr val="000000"/>
+                          </a:solidFill>
+                          <a:miter lim="800000"/>
+                          <a:headEnd/>
+                          <a:tailEnd/>
+                        </a:ln>
+                      </wps:spPr>
+                      <wps:txbx>
+                        <w:txbxContent>
+                          <w:p>
+                            <w:r>
+                              <w:t>Figure [</w:t>
+                            </w:r>
+                            <w:r>
+                              <w:t>12</w:t>
+                            </w:r>
+                            <w:r>
+                              <w:t xml:space="preserve">]: </w:t>
+                            </w:r>
+                            <w:r>
+                              <w:t>Colorblind option for medium-wavelengths</w:t>
+                            </w:r>
+                          </w:p>
+                        </w:txbxContent>
+                      </wps:txbx>
+                      <wps:bodyPr rot="0" vert="horz" wrap="square" lIns="91440" tIns="45720" rIns="91440" bIns="45720" anchor="t" anchorCtr="0">
+                        <a:spAutoFit/>
+                      </wps:bodyPr>
+                    </wps:wsp>
+                  </a:graphicData>
+                </a:graphic>
+                <wp14:sizeRelH relativeFrom="margin">
+                  <wp14:pctWidth>0</wp14:pctWidth>
+                </wp14:sizeRelH>
+                <wp14:sizeRelV relativeFrom="margin">
+                  <wp14:pctHeight>20000</wp14:pctHeight>
+                </wp14:sizeRelV>
+              </wp:anchor>
+            </w:drawing>
+          </mc:Choice>
+          <mc:Fallback>
+            <w:pict>
+              <v:shape w14:anchorId="5A53E22B" id="_x0000_s1037" type="#_x0000_t202" style="position:absolute;margin-left:80pt;margin-top:1.05pt;width:306pt;height:110.6pt;z-index:251776512;visibility:visible;mso-wrap-style:square;mso-width-percent:0;mso-height-percent:200;mso-wrap-distance-left:9pt;mso-wrap-distance-top:3.6pt;mso-wrap-distance-right:9pt;mso-wrap-distance-bottom:3.6pt;mso-position-horizontal:absolute;mso-position-horizontal-relative:text;mso-position-vertical:absolute;mso-position-vertical-relative:text;mso-width-percent:0;mso-height-percent:200;mso-width-relative:margin;mso-height-relative:margin;v-text-anchor:top" o:gfxdata="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">
+                <v:textbox style="mso-fit-shape-to-text:t">
+                  <w:txbxContent>
+                    <w:p>
+                      <w:r>
+                        <w:t>Figure [</w:t>
+                      </w:r>
+                      <w:r>
+                        <w:t>12</w:t>
+                      </w:r>
+                      <w:r>
+                        <w:t xml:space="preserve">]: </w:t>
+                      </w:r>
+                      <w:r>
+                        <w:t>Colorblind option for medium-wavelengths</w:t>
+                      </w:r>
+                    </w:p>
+                  </w:txbxContent>
+                </v:textbox>
+                <w10:wrap type="square"/>
+              </v:shape>
+            </w:pict>
+          </mc:Fallback>
+        </mc:AlternateContent>
+      </w:r>
+    </w:p>
+    <w:p>
+      <w:pPr>
+        <w:rPr>
+          <w:rFonts w:ascii="Times New Roman" w:hAnsi="Times New Roman" w:cs="Times New Roman"/>
+          <w:b/>
+          <w:i/>
+        </w:rPr>
+      </w:pPr>
+    </w:p>
+    <w:p>
+      <w:pPr>
+        <w:rPr>
+          <w:rFonts w:ascii="Times New Roman" w:hAnsi="Times New Roman" w:cs="Times New Roman"/>
+          <w:b/>
+          <w:i/>
+        </w:rPr>
+      </w:pPr>
+    </w:p>
+    <w:p>
+      <w:pPr>
+        <w:rPr>
+          <w:rFonts w:ascii="Times New Roman" w:hAnsi="Times New Roman" w:cs="Times New Roman"/>
+          <w:b/>
+          <w:i/>
+        </w:rPr>
+      </w:pPr>
+    </w:p>
+    <w:p>
+      <w:pPr>
+        <w:rPr>
+          <w:rFonts w:ascii="Times New Roman" w:hAnsi="Times New Roman" w:cs="Times New Roman"/>
+          <w:b/>
+          <w:i/>
+        </w:rPr>
+      </w:pPr>
+    </w:p>
+    <w:p>
+      <w:pPr>
+        <w:rPr>
+          <w:rFonts w:ascii="Times New Roman" w:hAnsi="Times New Roman" w:cs="Times New Roman"/>
+          <w:b/>
+          <w:i/>
+        </w:rPr>
+      </w:pPr>
+    </w:p>
+    <w:p>
+      <w:pPr>
+        <w:rPr>
+          <w:rFonts w:ascii="Times New Roman" w:hAnsi="Times New Roman" w:cs="Times New Roman"/>
+          <w:b/>
+          <w:i/>
+        </w:rPr>
+      </w:pPr>
+    </w:p>
+    <w:p>
+      <w:pPr>
+        <w:rPr>
+          <w:rFonts w:ascii="Times New Roman" w:hAnsi="Times New Roman" w:cs="Times New Roman"/>
+          <w:b/>
+          <w:i/>
+        </w:rPr>
+      </w:pPr>
+    </w:p>
+    <w:p>
+      <w:pPr>
+        <w:rPr>
+          <w:rFonts w:ascii="Times New Roman" w:hAnsi="Times New Roman" w:cs="Times New Roman"/>
+          <w:b/>
+          <w:i/>
+        </w:rPr>
+      </w:pPr>
+    </w:p>
+    <w:p>
+      <w:pPr>
+        <w:rPr>
+          <w:rFonts w:ascii="Times New Roman" w:hAnsi="Times New Roman" w:cs="Times New Roman"/>
+          <w:b/>
+          <w:i/>
+        </w:rPr>
+      </w:pPr>
+    </w:p>
+    <w:p>
+      <w:pPr>
+        <w:rPr>
+          <w:rFonts w:ascii="Times New Roman" w:hAnsi="Times New Roman" w:cs="Times New Roman"/>
+          <w:b/>
+          <w:i/>
+        </w:rPr>
+      </w:pPr>
+    </w:p>
+    <w:p>
+      <w:pPr>
+        <w:rPr>
+          <w:rFonts w:ascii="Times New Roman" w:hAnsi="Times New Roman" w:cs="Times New Roman"/>
+          <w:b/>
+          <w:i/>
+        </w:rPr>
+      </w:pPr>
+    </w:p>
+    <w:p>
+      <w:pPr>
+        <w:rPr>
+          <w:rFonts w:ascii="Times New Roman" w:hAnsi="Times New Roman" w:cs="Times New Roman"/>
+          <w:b/>
+          <w:i/>
+        </w:rPr>
+      </w:pPr>
+    </w:p>
+    <w:p>
+      <w:pPr>
+        <w:rPr>
+          <w:rFonts w:ascii="Times New Roman" w:hAnsi="Times New Roman" w:cs="Times New Roman"/>
+          <w:b/>
+          <w:i/>
+        </w:rPr>
+      </w:pPr>
+    </w:p>
+    <w:p>
+      <w:pPr>
+        <w:rPr>
+          <w:rFonts w:ascii="Times New Roman" w:hAnsi="Times New Roman" w:cs="Times New Roman"/>
+          <w:b/>
+          <w:i/>
+        </w:rPr>
+      </w:pPr>
+    </w:p>
+    <w:p>
+      <w:pPr>
+        <w:rPr>
+          <w:rFonts w:ascii="Times New Roman" w:hAnsi="Times New Roman" w:cs="Times New Roman"/>
+          <w:b/>
+          <w:i/>
+        </w:rPr>
+      </w:pPr>
+      <w:r>
+        <w:rPr>
+          <w:noProof/>
+        </w:rPr>
+        <w:pict w14:anchorId="6D0EAF90">
+          <v:shape id="_x0000_s1041" type="#_x0000_t75" style="position:absolute;margin-left:1pt;margin-top:6.6pt;width:467pt;height:386pt;z-index:-251586048;mso-position-horizontal-relative:text;mso-position-vertical-relative:text">
+            <v:imagedata r:id="rId17" o:title="normal_p"/>
+          </v:shape>
+        </w:pict>
+      </w:r>
+    </w:p>
+    <w:p>
+      <w:pPr>
+        <w:rPr>
+          <w:rFonts w:ascii="Times New Roman" w:hAnsi="Times New Roman" w:cs="Times New Roman"/>
+          <w:b/>
+          <w:i/>
+        </w:rPr>
+      </w:pPr>
+    </w:p>
+    <w:p>
+      <w:pPr>
+        <w:rPr>
+          <w:rFonts w:ascii="Times New Roman" w:hAnsi="Times New Roman" w:cs="Times New Roman"/>
+          <w:b/>
+          <w:i/>
+        </w:rPr>
+      </w:pPr>
+    </w:p>
+    <w:p>
+      <w:pPr>
+        <w:rPr>
+          <w:rFonts w:ascii="Times New Roman" w:hAnsi="Times New Roman" w:cs="Times New Roman"/>
+          <w:b/>
+          <w:i/>
+        </w:rPr>
+      </w:pPr>
+    </w:p>
+    <w:p>
+      <w:pPr>
+        <w:rPr>
+          <w:rFonts w:ascii="Times New Roman" w:hAnsi="Times New Roman" w:cs="Times New Roman"/>
+          <w:b/>
+          <w:i/>
+        </w:rPr>
+      </w:pPr>
+    </w:p>
+    <w:p>
+      <w:pPr>
+        <w:rPr>
+          <w:rFonts w:ascii="Times New Roman" w:hAnsi="Times New Roman" w:cs="Times New Roman"/>
+          <w:b/>
+          <w:i/>
+        </w:rPr>
+      </w:pPr>
+    </w:p>
+    <w:p>
+      <w:pPr>
+        <w:rPr>
+          <w:rFonts w:ascii="Times New Roman" w:hAnsi="Times New Roman" w:cs="Times New Roman"/>
+          <w:b/>
+          <w:i/>
+        </w:rPr>
+      </w:pPr>
+    </w:p>
+    <w:p>
+      <w:pPr>
+        <w:rPr>
+          <w:rFonts w:ascii="Times New Roman" w:hAnsi="Times New Roman" w:cs="Times New Roman"/>
+          <w:b/>
+          <w:i/>
+        </w:rPr>
+      </w:pPr>
+    </w:p>
+    <w:p>
+      <w:pPr>
+        <w:rPr>
+          <w:rFonts w:ascii="Times New Roman" w:hAnsi="Times New Roman" w:cs="Times New Roman"/>
+          <w:b/>
+          <w:i/>
+        </w:rPr>
+      </w:pPr>
+    </w:p>
+    <w:p>
+      <w:pPr>
+        <w:rPr>
+          <w:rFonts w:ascii="Times New Roman" w:hAnsi="Times New Roman" w:cs="Times New Roman"/>
+          <w:b/>
+          <w:i/>
+        </w:rPr>
+      </w:pPr>
+    </w:p>
+    <w:p>
+      <w:pPr>
+        <w:rPr>
+          <w:rFonts w:ascii="Times New Roman" w:hAnsi="Times New Roman" w:cs="Times New Roman"/>
+          <w:b/>
+          <w:i/>
+        </w:rPr>
+      </w:pPr>
+    </w:p>
+    <w:p>
+      <w:pPr>
+        <w:rPr>
+          <w:rFonts w:ascii="Times New Roman" w:hAnsi="Times New Roman" w:cs="Times New Roman"/>
+          <w:b/>
+          <w:i/>
+        </w:rPr>
+      </w:pPr>
+    </w:p>
+    <w:p>
+      <w:pPr>
+        <w:rPr>
+          <w:rFonts w:ascii="Times New Roman" w:hAnsi="Times New Roman" w:cs="Times New Roman"/>
+          <w:b/>
+          <w:i/>
+        </w:rPr>
+      </w:pPr>
+    </w:p>
+    <w:p>
+      <w:pPr>
+        <w:rPr>
+          <w:rFonts w:ascii="Times New Roman" w:hAnsi="Times New Roman" w:cs="Times New Roman"/>
+          <w:b/>
+          <w:i/>
+        </w:rPr>
+      </w:pPr>
+    </w:p>
+    <w:p>
+      <w:pPr>
+        <w:rPr>
+          <w:rFonts w:ascii="Times New Roman" w:hAnsi="Times New Roman" w:cs="Times New Roman"/>
+          <w:b/>
+          <w:i/>
+        </w:rPr>
+      </w:pPr>
+    </w:p>
+    <w:p>
+      <w:pPr>
+        <w:rPr>
+          <w:rFonts w:ascii="Times New Roman" w:hAnsi="Times New Roman" w:cs="Times New Roman"/>
+          <w:b/>
+          <w:i/>
+        </w:rPr>
+      </w:pPr>
+    </w:p>
+    <w:p>
+      <w:pPr>
+        <w:rPr>
+          <w:rFonts w:ascii="Times New Roman" w:hAnsi="Times New Roman" w:cs="Times New Roman"/>
+          <w:b/>
+          <w:i/>
+        </w:rPr>
+      </w:pPr>
+    </w:p>
+    <w:p>
+      <w:pPr>
+        <w:rPr>
+          <w:rFonts w:ascii="Times New Roman" w:hAnsi="Times New Roman" w:cs="Times New Roman"/>
+          <w:b/>
+          <w:i/>
+        </w:rPr>
+      </w:pPr>
+    </w:p>
+    <w:p>
+      <w:pPr>
+        <w:rPr>
+          <w:rFonts w:ascii="Times New Roman" w:hAnsi="Times New Roman" w:cs="Times New Roman"/>
+          <w:b/>
+          <w:i/>
+        </w:rPr>
+      </w:pPr>
+    </w:p>
+    <w:p>
+      <w:pPr>
+        <w:rPr>
+          <w:rFonts w:ascii="Times New Roman" w:hAnsi="Times New Roman" w:cs="Times New Roman"/>
+          <w:b/>
+          <w:i/>
+        </w:rPr>
+      </w:pPr>
+    </w:p>
+    <w:p>
+      <w:pPr>
+        <w:rPr>
+          <w:rFonts w:ascii="Times New Roman" w:hAnsi="Times New Roman" w:cs="Times New Roman"/>
+          <w:b/>
+          <w:i/>
+        </w:rPr>
+      </w:pPr>
+    </w:p>
+    <w:p>
+      <w:pPr>
+        <w:rPr>
+          <w:rFonts w:ascii="Times New Roman" w:hAnsi="Times New Roman" w:cs="Times New Roman"/>
+          <w:b/>
+          <w:i/>
+        </w:rPr>
+      </w:pPr>
+    </w:p>
+    <w:p>
+      <w:pPr>
+        <w:rPr>
+          <w:rFonts w:ascii="Times New Roman" w:hAnsi="Times New Roman" w:cs="Times New Roman"/>
+          <w:b/>
+          <w:i/>
+        </w:rPr>
+      </w:pPr>
+    </w:p>
+    <w:p>
+      <w:pPr>
+        <w:rPr>
+          <w:rFonts w:ascii="Times New Roman" w:hAnsi="Times New Roman" w:cs="Times New Roman"/>
+          <w:b/>
+          <w:i/>
+        </w:rPr>
+      </w:pPr>
+    </w:p>
+    <w:p>
+      <w:pPr>
+        <w:rPr>
+          <w:rFonts w:ascii="Times New Roman" w:hAnsi="Times New Roman" w:cs="Times New Roman"/>
+          <w:b/>
+          <w:i/>
+        </w:rPr>
+      </w:pPr>
+    </w:p>
+    <w:p>
+      <w:pPr>
+        <w:rPr>
+          <w:rFonts w:ascii="Times New Roman" w:hAnsi="Times New Roman" w:cs="Times New Roman"/>
+          <w:b/>
+          <w:i/>
+        </w:rPr>
+      </w:pPr>
+    </w:p>
+    <w:p>
+      <w:pPr>
+        <w:rPr>
+          <w:rFonts w:ascii="Times New Roman" w:hAnsi="Times New Roman" w:cs="Times New Roman"/>
+          <w:b/>
+          <w:i/>
+        </w:rPr>
+      </w:pPr>
+    </w:p>
+    <w:p>
+      <w:pPr>
+        <w:rPr>
+          <w:rFonts w:ascii="Times New Roman" w:hAnsi="Times New Roman" w:cs="Times New Roman"/>
+          <w:b/>
+          <w:i/>
+        </w:rPr>
+      </w:pPr>
+    </w:p>
+    <w:p>
+      <w:pPr>
+        <w:rPr>
+          <w:rFonts w:ascii="Times New Roman" w:hAnsi="Times New Roman" w:cs="Times New Roman"/>
+          <w:b/>
+          <w:i/>
+        </w:rPr>
+      </w:pPr>
+    </w:p>
+    <w:p>
+      <w:pPr>
+        <w:rPr>
+          <w:rFonts w:ascii="Times New Roman" w:hAnsi="Times New Roman" w:cs="Times New Roman"/>
+          <w:b/>
+          <w:i/>
+        </w:rPr>
+      </w:pPr>
+    </w:p>
+    <w:p>
+      <w:pPr>
+        <w:rPr>
+          <w:rFonts w:ascii="Times New Roman" w:hAnsi="Times New Roman" w:cs="Times New Roman"/>
+          <w:b/>
+          <w:i/>
+        </w:rPr>
+      </w:pPr>
+    </w:p>
+    <w:p>
+      <w:pPr>
+        <w:rPr>
+          <w:rFonts w:ascii="Times New Roman" w:hAnsi="Times New Roman" w:cs="Times New Roman"/>
+          <w:b/>
+          <w:i/>
+        </w:rPr>
+      </w:pPr>
+      <w:r>
+        <w:rPr>
+          <w:rFonts w:ascii="Times New Roman" w:hAnsi="Times New Roman" w:cs="Times New Roman"/>
+          <w:noProof/>
+        </w:rPr>
+        <mc:AlternateContent>
+          <mc:Choice Requires="wps">
+            <w:drawing>
+              <wp:anchor distT="45720" distB="45720" distL="114300" distR="114300" simplePos="0" relativeHeight="251778560" behindDoc="0" locked="0" layoutInCell="1" allowOverlap="1" wp14:anchorId="145F83C0" wp14:editId="5EE4A04D">
+                <wp:simplePos x="0" y="0"/>
+                <wp:positionH relativeFrom="column">
+                  <wp:posOffset>1155700</wp:posOffset>
+                </wp:positionH>
+                <wp:positionV relativeFrom="paragraph">
+                  <wp:posOffset>13335</wp:posOffset>
+                </wp:positionV>
+                <wp:extent cx="3594100" cy="1404620"/>
+                <wp:effectExtent l="0" t="0" r="25400" b="26035"/>
+                <wp:wrapSquare wrapText="bothSides"/>
+                <wp:docPr id="19" name="Text Box 2"/>
+                <wp:cNvGraphicFramePr>
+                  <a:graphicFrameLocks xmlns:a="http://schemas.openxmlformats.org/drawingml/2006/main"/>
+                </wp:cNvGraphicFramePr>
+                <a:graphic xmlns:a="http://schemas.openxmlformats.org/drawingml/2006/main">
+                  <a:graphicData uri="http://schemas.microsoft.com/office/word/2010/wordprocessingShape">
+                    <wps:wsp>
+                      <wps:cNvSpPr txBox="1">
+                        <a:spLocks noChangeArrowheads="1"/>
+                      </wps:cNvSpPr>
+                      <wps:spPr bwMode="auto">
+                        <a:xfrm>
+                          <a:off x="0" y="0"/>
+                          <a:ext cx="3594100" cy="1404620"/>
+                        </a:xfrm>
+                        <a:prstGeom prst="rect">
+                          <a:avLst/>
+                        </a:prstGeom>
+                        <a:solidFill>
+                          <a:srgbClr val="FFFFFF"/>
+                        </a:solidFill>
+                        <a:ln w="9525">
+                          <a:solidFill>
+                            <a:srgbClr val="000000"/>
+                          </a:solidFill>
+                          <a:miter lim="800000"/>
+                          <a:headEnd/>
+                          <a:tailEnd/>
+                        </a:ln>
+                      </wps:spPr>
+                      <wps:txbx>
+                        <w:txbxContent>
+                          <w:p>
+                            <w:r>
+                              <w:t>Figure [</w:t>
+                            </w:r>
+                            <w:r>
+                              <w:t>13</w:t>
+                            </w:r>
+                            <w:r>
+                              <w:t xml:space="preserve">]: </w:t>
+                            </w:r>
+                            <w:r>
+                              <w:t>Colorblind option for long-wavelengths</w:t>
+                            </w:r>
+                          </w:p>
+                        </w:txbxContent>
+                      </wps:txbx>
+                      <wps:bodyPr rot="0" vert="horz" wrap="square" lIns="91440" tIns="45720" rIns="91440" bIns="45720" anchor="t" anchorCtr="0">
+                        <a:spAutoFit/>
+                      </wps:bodyPr>
+                    </wps:wsp>
+                  </a:graphicData>
+                </a:graphic>
+                <wp14:sizeRelH relativeFrom="margin">
+                  <wp14:pctWidth>0</wp14:pctWidth>
+                </wp14:sizeRelH>
+                <wp14:sizeRelV relativeFrom="margin">
+                  <wp14:pctHeight>20000</wp14:pctHeight>
+                </wp14:sizeRelV>
+              </wp:anchor>
+            </w:drawing>
+          </mc:Choice>
+          <mc:Fallback>
+            <w:pict>
+              <v:shape w14:anchorId="145F83C0" id="_x0000_s1038" type="#_x0000_t202" style="position:absolute;margin-left:91pt;margin-top:1.05pt;width:283pt;height:110.6pt;z-index:251778560;visibility:visible;mso-wrap-style:square;mso-width-percent:0;mso-height-percent:200;mso-wrap-distance-left:9pt;mso-wrap-distance-top:3.6pt;mso-wrap-distance-right:9pt;mso-wrap-distance-bottom:3.6pt;mso-position-horizontal:absolute;mso-position-horizontal-relative:text;mso-position-vertical:absolute;mso-position-vertical-relative:text;mso-width-percent:0;mso-height-percent:200;mso-width-relative:margin;mso-height-relative:margin;v-text-anchor:top" o:gfxdata="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">
+                <v:textbox style="mso-fit-shape-to-text:t">
+                  <w:txbxContent>
+                    <w:p>
+                      <w:r>
+                        <w:t>Figure [</w:t>
+                      </w:r>
+                      <w:r>
+                        <w:t>13</w:t>
+                      </w:r>
+                      <w:r>
+                        <w:t xml:space="preserve">]: </w:t>
+                      </w:r>
+                      <w:r>
+                        <w:t>Colorblind option for long-wavelengths</w:t>
+                      </w:r>
+                    </w:p>
+                  </w:txbxContent>
+                </v:textbox>
+                <w10:wrap type="square"/>
+              </v:shape>
+            </w:pict>
+          </mc:Fallback>
+        </mc:AlternateContent>
+      </w:r>
+    </w:p>
+    <w:p>
+      <w:pPr>
+        <w:rPr>
+          <w:rFonts w:ascii="Times New Roman" w:hAnsi="Times New Roman" w:cs="Times New Roman"/>
+          <w:b/>
+          <w:i/>
+        </w:rPr>
+      </w:pPr>
+    </w:p>
+    <w:p>
+      <w:pPr>
+        <w:rPr>
+          <w:rFonts w:ascii="Times New Roman" w:hAnsi="Times New Roman" w:cs="Times New Roman"/>
+          <w:b/>
+          <w:i/>
+        </w:rPr>
+      </w:pPr>
+    </w:p>
+    <w:p>
+      <w:pPr>
+        <w:rPr>
+          <w:rFonts w:ascii="Times New Roman" w:hAnsi="Times New Roman" w:cs="Times New Roman"/>
+          <w:b/>
+          <w:i/>
+        </w:rPr>
+      </w:pPr>
+    </w:p>
+    <w:p>
+      <w:pPr>
+        <w:rPr>
+          <w:rFonts w:ascii="Times New Roman" w:hAnsi="Times New Roman" w:cs="Times New Roman"/>
+          <w:b/>
+          <w:i/>
+        </w:rPr>
+      </w:pPr>
+    </w:p>
+    <w:p>
+      <w:pPr>
+        <w:rPr>
+          <w:rFonts w:ascii="Times New Roman" w:hAnsi="Times New Roman" w:cs="Times New Roman"/>
+          <w:b/>
+          <w:i/>
+        </w:rPr>
+      </w:pPr>
+    </w:p>
+    <w:p>
+      <w:pPr>
+        <w:rPr>
+          <w:rFonts w:ascii="Times New Roman" w:hAnsi="Times New Roman" w:cs="Times New Roman"/>
+          <w:b/>
+          <w:i/>
+        </w:rPr>
+      </w:pPr>
+    </w:p>
+    <w:p>
+      <w:pPr>
+        <w:rPr>
+          <w:rFonts w:ascii="Times New Roman" w:hAnsi="Times New Roman" w:cs="Times New Roman"/>
+          <w:b/>
+          <w:i/>
+        </w:rPr>
+      </w:pPr>
+    </w:p>
+    <w:p>
+      <w:pPr>
+        <w:rPr>
+          <w:rFonts w:ascii="Times New Roman" w:hAnsi="Times New Roman" w:cs="Times New Roman"/>
+          <w:b/>
+          <w:i/>
+        </w:rPr>
+      </w:pPr>
+    </w:p>
+    <w:p>
+      <w:pPr>
+        <w:rPr>
+          <w:rFonts w:ascii="Times New Roman" w:hAnsi="Times New Roman" w:cs="Times New Roman"/>
+          <w:b/>
+          <w:i/>
+        </w:rPr>
+      </w:pPr>
+    </w:p>
+    <w:p>
+      <w:pPr>
+        <w:rPr>
+          <w:rFonts w:ascii="Times New Roman" w:hAnsi="Times New Roman" w:cs="Times New Roman"/>
+          <w:b/>
+          <w:i/>
+        </w:rPr>
+      </w:pPr>
+    </w:p>
+    <w:p>
+      <w:pPr>
+        <w:rPr>
+          <w:rFonts w:ascii="Times New Roman" w:hAnsi="Times New Roman" w:cs="Times New Roman"/>
+          <w:b/>
+          <w:i/>
+        </w:rPr>
+      </w:pPr>
+    </w:p>
+    <w:p>
+      <w:pPr>
+        <w:rPr>
+          <w:rFonts w:ascii="Times New Roman" w:hAnsi="Times New Roman" w:cs="Times New Roman"/>
+          <w:b/>
+          <w:i/>
+        </w:rPr>
+      </w:pPr>
+    </w:p>
+    <w:p>
+      <w:pPr>
+        <w:rPr>
+          <w:rFonts w:ascii="Times New Roman" w:hAnsi="Times New Roman" w:cs="Times New Roman"/>
+          <w:b/>
+          <w:i/>
+        </w:rPr>
+      </w:pPr>
+    </w:p>
+    <w:p>
+      <w:pPr>
+        <w:rPr>
+          <w:rFonts w:ascii="Times New Roman" w:hAnsi="Times New Roman" w:cs="Times New Roman"/>
+          <w:b/>
+          <w:i/>
+        </w:rPr>
+      </w:pPr>
+    </w:p>
+    <w:p>
+      <w:pPr>
+        <w:rPr>
+          <w:rFonts w:ascii="Times New Roman" w:hAnsi="Times New Roman" w:cs="Times New Roman"/>
+          <w:b/>
+          <w:i/>
+        </w:rPr>
+      </w:pPr>
+      <w:r>
+        <w:rPr>
+          <w:noProof/>
+        </w:rPr>
+        <w:pict w14:anchorId="09FBCCB1">
+          <v:shape id="_x0000_s1040" type="#_x0000_t75" style="position:absolute;margin-left:1pt;margin-top:2.35pt;width:467pt;height:394pt;z-index:-251590144;mso-position-horizontal-relative:text;mso-position-vertical-relative:text">
+            <v:imagedata r:id="rId18" o:title="extra_bands"/>
+          </v:shape>
+        </w:pict>
+      </w:r>
+    </w:p>
+    <w:p>
+      <w:pPr>
+        <w:rPr>
+          <w:rFonts w:ascii="Times New Roman" w:hAnsi="Times New Roman" w:cs="Times New Roman"/>
+          <w:b/>
+          <w:i/>
+        </w:rPr>
+      </w:pPr>
+    </w:p>
+    <w:p>
+      <w:pPr>
+        <w:rPr>
+          <w:rFonts w:ascii="Times New Roman" w:hAnsi="Times New Roman" w:cs="Times New Roman"/>
+          <w:b/>
+          <w:i/>
+        </w:rPr>
+      </w:pPr>
+    </w:p>
+    <w:p>
+      <w:pPr>
+        <w:rPr>
+          <w:rFonts w:ascii="Times New Roman" w:hAnsi="Times New Roman" w:cs="Times New Roman"/>
+          <w:b/>
+          <w:i/>
+        </w:rPr>
+      </w:pPr>
+    </w:p>
+    <w:p>
+      <w:pPr>
+        <w:rPr>
+          <w:rFonts w:ascii="Times New Roman" w:hAnsi="Times New Roman" w:cs="Times New Roman"/>
+          <w:b/>
+          <w:i/>
+        </w:rPr>
+      </w:pPr>
+    </w:p>
+    <w:p>
+      <w:pPr>
+        <w:rPr>
+          <w:rFonts w:ascii="Times New Roman" w:hAnsi="Times New Roman" w:cs="Times New Roman"/>
+          <w:b/>
+          <w:i/>
+        </w:rPr>
+      </w:pPr>
+    </w:p>
+    <w:p>
+      <w:pPr>
+        <w:rPr>
+          <w:rFonts w:ascii="Times New Roman" w:hAnsi="Times New Roman" w:cs="Times New Roman"/>
+          <w:b/>
+          <w:i/>
+        </w:rPr>
+      </w:pPr>
+    </w:p>
+    <w:p>
+      <w:pPr>
+        <w:rPr>
+          <w:rFonts w:ascii="Times New Roman" w:hAnsi="Times New Roman" w:cs="Times New Roman"/>
+          <w:b/>
+          <w:i/>
+        </w:rPr>
+      </w:pPr>
+    </w:p>
+    <w:p>
+      <w:pPr>
+        <w:rPr>
+          <w:rFonts w:ascii="Times New Roman" w:hAnsi="Times New Roman" w:cs="Times New Roman"/>
+          <w:b/>
+          <w:i/>
+        </w:rPr>
+      </w:pPr>
+    </w:p>
+    <w:p>
+      <w:pPr>
+        <w:rPr>
+          <w:rFonts w:ascii="Times New Roman" w:hAnsi="Times New Roman" w:cs="Times New Roman"/>
+          <w:b/>
+          <w:i/>
+        </w:rPr>
+      </w:pPr>
+    </w:p>
+    <w:p>
+      <w:pPr>
+        <w:rPr>
+          <w:rFonts w:ascii="Times New Roman" w:hAnsi="Times New Roman" w:cs="Times New Roman"/>
+          <w:b/>
+          <w:i/>
+        </w:rPr>
+      </w:pPr>
+    </w:p>
+    <w:p>
+      <w:pPr>
+        <w:rPr>
+          <w:rFonts w:ascii="Times New Roman" w:hAnsi="Times New Roman" w:cs="Times New Roman"/>
+          <w:b/>
+          <w:i/>
+        </w:rPr>
+      </w:pPr>
+    </w:p>
+    <w:p>
+      <w:pPr>
+        <w:rPr>
+          <w:rFonts w:ascii="Times New Roman" w:hAnsi="Times New Roman" w:cs="Times New Roman"/>
+          <w:b/>
+          <w:i/>
+        </w:rPr>
+      </w:pPr>
+    </w:p>
+    <w:p>
+      <w:pPr>
+        <w:rPr>
+          <w:rFonts w:ascii="Times New Roman" w:hAnsi="Times New Roman" w:cs="Times New Roman"/>
+          <w:b/>
+          <w:i/>
+        </w:rPr>
+      </w:pPr>
+    </w:p>
+    <w:p>
+      <w:pPr>
+        <w:rPr>
+          <w:rFonts w:ascii="Times New Roman" w:hAnsi="Times New Roman" w:cs="Times New Roman"/>
+          <w:b/>
+          <w:i/>
+        </w:rPr>
+      </w:pPr>
+    </w:p>
+    <w:p>
+      <w:pPr>
+        <w:rPr>
+          <w:rFonts w:ascii="Times New Roman" w:hAnsi="Times New Roman" w:cs="Times New Roman"/>
+          <w:b/>
+          <w:i/>
+        </w:rPr>
+      </w:pPr>
+    </w:p>
+    <w:p>
+      <w:pPr>
+        <w:rPr>
+          <w:rFonts w:ascii="Times New Roman" w:hAnsi="Times New Roman" w:cs="Times New Roman"/>
+          <w:b/>
+          <w:i/>
+        </w:rPr>
+      </w:pPr>
+    </w:p>
+    <w:p>
+      <w:pPr>
+        <w:rPr>
+          <w:rFonts w:ascii="Times New Roman" w:hAnsi="Times New Roman" w:cs="Times New Roman"/>
+          <w:b/>
+          <w:i/>
+        </w:rPr>
+      </w:pPr>
+    </w:p>
+    <w:p>
+      <w:pPr>
+        <w:rPr>
+          <w:rFonts w:ascii="Times New Roman" w:hAnsi="Times New Roman" w:cs="Times New Roman"/>
+          <w:b/>
+          <w:i/>
+        </w:rPr>
+      </w:pPr>
+    </w:p>
+    <w:p>
+      <w:pPr>
+        <w:rPr>
+          <w:rFonts w:ascii="Times New Roman" w:hAnsi="Times New Roman" w:cs="Times New Roman"/>
+          <w:b/>
+          <w:i/>
+        </w:rPr>
+      </w:pPr>
+    </w:p>
+    <w:p>
+      <w:pPr>
+        <w:rPr>
+          <w:rFonts w:ascii="Times New Roman" w:hAnsi="Times New Roman" w:cs="Times New Roman"/>
+          <w:b/>
+          <w:i/>
+        </w:rPr>
+      </w:pPr>
+    </w:p>
+    <w:p>
+      <w:pPr>
+        <w:rPr>
+          <w:rFonts w:ascii="Times New Roman" w:hAnsi="Times New Roman" w:cs="Times New Roman"/>
+          <w:b/>
+          <w:i/>
+        </w:rPr>
+      </w:pPr>
+    </w:p>
+    <w:p>
+      <w:pPr>
+        <w:rPr>
+          <w:rFonts w:ascii="Times New Roman" w:hAnsi="Times New Roman" w:cs="Times New Roman"/>
+          <w:b/>
+          <w:i/>
+        </w:rPr>
+      </w:pPr>
+    </w:p>
+    <w:p>
+      <w:pPr>
+        <w:rPr>
+          <w:rFonts w:ascii="Times New Roman" w:hAnsi="Times New Roman" w:cs="Times New Roman"/>
+        </w:rPr>
+      </w:pPr>
+    </w:p>
+    <w:p>
+      <w:pPr>
+        <w:rPr>
+          <w:rFonts w:ascii="Times New Roman" w:hAnsi="Times New Roman" w:cs="Times New Roman"/>
+          <w:b/>
+          <w:i/>
+        </w:rPr>
+      </w:pPr>
+    </w:p>
+    <w:p>
+      <w:pPr>
+        <w:rPr>
+          <w:rFonts w:ascii="Times New Roman" w:hAnsi="Times New Roman" w:cs="Times New Roman"/>
+          <w:b/>
+          <w:i/>
+        </w:rPr>
+      </w:pPr>
+      <w:r>
+        <w:rPr>
+          <w:rFonts w:ascii="Times New Roman" w:hAnsi="Times New Roman" w:cs="Times New Roman"/>
+          <w:noProof/>
+        </w:rPr>
+        <mc:AlternateContent>
+          <mc:Choice Requires="wps">
+            <w:drawing>
+              <wp:anchor distT="45720" distB="45720" distL="114300" distR="114300" simplePos="0" relativeHeight="251673088" behindDoc="0" locked="0" layoutInCell="1" allowOverlap="1" wp14:anchorId="7E14D520" wp14:editId="51E96FAD">
+                <wp:simplePos x="0" y="0"/>
+                <wp:positionH relativeFrom="column">
+                  <wp:posOffset>1181100</wp:posOffset>
+                </wp:positionH>
+                <wp:positionV relativeFrom="paragraph">
+                  <wp:posOffset>1090295</wp:posOffset>
+                </wp:positionV>
+                <wp:extent cx="3556000" cy="1404620"/>
+                <wp:effectExtent l="0" t="0" r="25400" b="26035"/>
+                <wp:wrapSquare wrapText="bothSides"/>
+                <wp:docPr id="16" name="Text Box 2"/>
+                <wp:cNvGraphicFramePr>
+                  <a:graphicFrameLocks xmlns:a="http://schemas.openxmlformats.org/drawingml/2006/main"/>
+                </wp:cNvGraphicFramePr>
+                <a:graphic xmlns:a="http://schemas.openxmlformats.org/drawingml/2006/main">
+                  <a:graphicData uri="http://schemas.microsoft.com/office/word/2010/wordprocessingShape">
+                    <wps:wsp>
+                      <wps:cNvSpPr txBox="1">
+                        <a:spLocks noChangeArrowheads="1"/>
+                      </wps:cNvSpPr>
+                      <wps:spPr bwMode="auto">
+                        <a:xfrm>
+                          <a:off x="0" y="0"/>
+                          <a:ext cx="3556000" cy="1404620"/>
+                        </a:xfrm>
+                        <a:prstGeom prst="rect">
+                          <a:avLst/>
+                        </a:prstGeom>
+                        <a:solidFill>
+                          <a:srgbClr val="FFFFFF"/>
+                        </a:solidFill>
+                        <a:ln w="9525">
+                          <a:solidFill>
+                            <a:srgbClr val="000000"/>
+                          </a:solidFill>
+                          <a:miter lim="800000"/>
+                          <a:headEnd/>
+                          <a:tailEnd/>
+                        </a:ln>
+                      </wps:spPr>
+                      <wps:txbx>
+                        <w:txbxContent>
+                          <w:p>
+                            <w:r>
+                              <w:t>Figure [</w:t>
+                            </w:r>
+                            <w:r>
+                              <w:t>14</w:t>
+                            </w:r>
+                            <w:r>
+                              <w:t>]: No colorblind options</w:t>
+                            </w:r>
+                            <w:r>
+                              <w:t>, and 14 intervals</w:t>
+                            </w:r>
+                          </w:p>
+                        </w:txbxContent>
+                      </wps:txbx>
+                      <wps:bodyPr rot="0" vert="horz" wrap="square" lIns="91440" tIns="45720" rIns="91440" bIns="45720" anchor="t" anchorCtr="0">
+                        <a:spAutoFit/>
+                      </wps:bodyPr>
+                    </wps:wsp>
+                  </a:graphicData>
+                </a:graphic>
+                <wp14:sizeRelH relativeFrom="margin">
+                  <wp14:pctWidth>0</wp14:pctWidth>
+                </wp14:sizeRelH>
+                <wp14:sizeRelV relativeFrom="margin">
+                  <wp14:pctHeight>20000</wp14:pctHeight>
+                </wp14:sizeRelV>
+              </wp:anchor>
+            </w:drawing>
+          </mc:Choice>
+          <mc:Fallback>
+            <w:pict>
+              <v:shape w14:anchorId="7E14D520" id="_x0000_s1039" type="#_x0000_t202" style="position:absolute;margin-left:93pt;margin-top:85.85pt;width:280pt;height:110.6pt;z-index:251673088;visibility:visible;mso-wrap-style:square;mso-width-percent:0;mso-height-percent:200;mso-wrap-distance-left:9pt;mso-wrap-distance-top:3.6pt;mso-wrap-distance-right:9pt;mso-wrap-distance-bottom:3.6pt;mso-position-horizontal:absolute;mso-position-horizontal-relative:text;mso-position-vertical:absolute;mso-position-vertical-relative:text;mso-width-percent:0;mso-height-percent:200;mso-width-relative:margin;mso-height-relative:margin;v-text-anchor:top" o:gfxdata="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">
+                <v:textbox style="mso-fit-shape-to-text:t">
+                  <w:txbxContent>
+                    <w:p>
+                      <w:r>
+                        <w:t>Figure [</w:t>
+                      </w:r>
+                      <w:r>
+                        <w:t>14</w:t>
+                      </w:r>
+                      <w:r>
+                        <w:t>]: No colorblind options</w:t>
+                      </w:r>
+                      <w:r>
+                        <w:t>, and 14 intervals</w:t>
+                      </w:r>
+                    </w:p>
+                  </w:txbxContent>
+                </v:textbox>
+                <w10:wrap type="square"/>
+              </v:shape>
+            </w:pict>
+          </mc:Fallback>
+        </mc:AlternateContent>
+      </w:r>
+      <w:r>
+        <w:rPr>
+          <w:rFonts w:ascii="Times New Roman" w:hAnsi="Times New Roman" w:cs="Times New Roman"/>
+          <w:b/>
+          <w:i/>
+        </w:rPr>
+        <w:br w:type="page"/>
+      </w:r>
+    </w:p>
+    <w:p>
+      <w:pPr>
+        <w:rPr>
+          <w:rFonts w:ascii="Times New Roman" w:hAnsi="Times New Roman" w:cs="Times New Roman"/>
+        </w:rPr>
+      </w:pPr>
+      <w:r>
+        <w:rPr>
+          <w:rFonts w:ascii="Times New Roman" w:hAnsi="Times New Roman" w:cs="Times New Roman"/>
+          <w:b/>
+          <w:i/>
+        </w:rPr>
+        <w:lastRenderedPageBreak/>
         <w:t>Acknowledgements/Resources:</w:t>
       </w:r>
     </w:p>
@@ -3417,7 +6529,7 @@
           <w:rFonts w:ascii="Times New Roman" w:hAnsi="Times New Roman" w:cs="Times New Roman"/>
         </w:rPr>
       </w:pPr>
-      <w:hyperlink r:id="rId13" w:history="1">
+      <w:hyperlink r:id="rId19" w:history="1">
         <w:r>
           <w:rPr>
             <w:rStyle w:val="Hyperlink"/>
@@ -3460,7 +6572,7 @@
           <w:rFonts w:ascii="Times New Roman" w:hAnsi="Times New Roman" w:cs="Times New Roman"/>
         </w:rPr>
       </w:pPr>
-      <w:hyperlink r:id="rId14" w:history="1">
+      <w:hyperlink r:id="rId20" w:history="1">
         <w:r>
           <w:rPr>
             <w:rStyle w:val="Hyperlink"/>

</xml_diff>

<commit_message>
Added some more information to the Word Document and deleted a few lines. Also cleaned up some of the information.
</commit_message>
<xml_diff>
--- a/MSIM741_writeup_BARBACHEM_COOGAN.docx
+++ b/MSIM741_writeup_BARBACHEM_COOGAN.docx
@@ -15,8 +15,17 @@
           <w:rFonts w:ascii="Times New Roman" w:hAnsi="Times New Roman" w:cs="Times New Roman"/>
           <w:b/>
         </w:rPr>
-        <w:t>Brent Barbachem &amp; Sean Coogan</w:t>
-      </w:r>
+        <w:t xml:space="preserve">Brent Barbachem &amp; Sean </w:t>
+      </w:r>
+      <w:proofErr w:type="spellStart"/>
+      <w:r>
+        <w:rPr>
+          <w:rFonts w:ascii="Times New Roman" w:hAnsi="Times New Roman" w:cs="Times New Roman"/>
+          <w:b/>
+        </w:rPr>
+        <w:t>Coogan</w:t>
+      </w:r>
+      <w:proofErr w:type="spellEnd"/>
     </w:p>
     <w:p>
       <w:pPr>
@@ -69,7 +78,31 @@
         <w:rPr>
           <w:rFonts w:ascii="Times New Roman" w:hAnsi="Times New Roman" w:cs="Times New Roman"/>
         </w:rPr>
-        <w:t>Applications such as Geographic Information Systems provide users with the ability to choose predetermined and/or custom color configurations to represent the data. The majority of users will be inclined to pick a color scheme similar to the one in Figure 1. The color scheme contains several different colors, but the color scheme does not enable users to successfully interpret data.</w:t>
+        <w:t xml:space="preserve">Applications such as Geographic Information Systems provide users with the ability to choose predetermined and/or custom color configurations to represent the data. The majority of users will be inclined to pick a color scheme similar to the one in Figure </w:t>
+      </w:r>
+      <w:r>
+        <w:rPr>
+          <w:rFonts w:ascii="Times New Roman" w:hAnsi="Times New Roman" w:cs="Times New Roman"/>
+        </w:rPr>
+        <w:t>[</w:t>
+      </w:r>
+      <w:r>
+        <w:rPr>
+          <w:rFonts w:ascii="Times New Roman" w:hAnsi="Times New Roman" w:cs="Times New Roman"/>
+        </w:rPr>
+        <w:t>1</w:t>
+      </w:r>
+      <w:r>
+        <w:rPr>
+          <w:rFonts w:ascii="Times New Roman" w:hAnsi="Times New Roman" w:cs="Times New Roman"/>
+        </w:rPr>
+        <w:t>]</w:t>
+      </w:r>
+      <w:r>
+        <w:rPr>
+          <w:rFonts w:ascii="Times New Roman" w:hAnsi="Times New Roman" w:cs="Times New Roman"/>
+        </w:rPr>
+        <w:t>. The color scheme contains several different colors, but the color scheme does not enable users to successfully interpret data.</w:t>
       </w:r>
     </w:p>
     <w:p>
@@ -100,7 +133,7 @@
           <w:noProof/>
         </w:rPr>
         <w:drawing>
-          <wp:anchor distT="0" distB="0" distL="114300" distR="114300" simplePos="0" relativeHeight="251601408" behindDoc="1" locked="0" layoutInCell="1" allowOverlap="1" wp14:anchorId="0A7CFEA6" wp14:editId="2736BDFC">
+          <wp:anchor distT="0" distB="0" distL="114300" distR="114300" simplePos="0" relativeHeight="251644416" behindDoc="1" locked="0" layoutInCell="1" allowOverlap="1" wp14:anchorId="0A7CFEA6" wp14:editId="2736BDFC">
             <wp:simplePos x="0" y="0"/>
             <wp:positionH relativeFrom="column">
               <wp:posOffset>485775</wp:posOffset>
@@ -199,7 +232,7 @@
         <mc:AlternateContent>
           <mc:Choice Requires="wps">
             <w:drawing>
-              <wp:anchor distT="45720" distB="45720" distL="114300" distR="114300" simplePos="0" relativeHeight="251614720" behindDoc="0" locked="0" layoutInCell="1" allowOverlap="1" wp14:anchorId="318DAE32" wp14:editId="48143A3D">
+              <wp:anchor distT="45720" distB="45720" distL="114300" distR="114300" simplePos="0" relativeHeight="251647488" behindDoc="0" locked="0" layoutInCell="1" allowOverlap="1" wp14:anchorId="318DAE32" wp14:editId="48143A3D">
                 <wp:simplePos x="0" y="0"/>
                 <wp:positionH relativeFrom="column">
                   <wp:posOffset>1381125</wp:posOffset>
@@ -270,7 +303,7 @@
                 <v:stroke joinstyle="miter"/>
                 <v:path gradientshapeok="t" o:connecttype="rect"/>
               </v:shapetype>
-              <v:shape id="Text Box 2" o:spid="_x0000_s1026" type="#_x0000_t202" style="position:absolute;margin-left:108.75pt;margin-top:3.5pt;width:249pt;height:110.6pt;z-index:251614720;visibility:visible;mso-wrap-style:square;mso-width-percent:0;mso-height-percent:200;mso-wrap-distance-left:9pt;mso-wrap-distance-top:3.6pt;mso-wrap-distance-right:9pt;mso-wrap-distance-bottom:3.6pt;mso-position-horizontal:absolute;mso-position-horizontal-relative:text;mso-position-vertical:absolute;mso-position-vertical-relative:text;mso-width-percent:0;mso-height-percent:200;mso-width-relative:margin;mso-height-relative:margin;v-text-anchor:top" o:gfxdata="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">
+              <v:shape id="Text Box 2" o:spid="_x0000_s1026" type="#_x0000_t202" style="position:absolute;margin-left:108.75pt;margin-top:3.5pt;width:249pt;height:110.6pt;z-index:251647488;visibility:visible;mso-wrap-style:square;mso-width-percent:0;mso-height-percent:200;mso-wrap-distance-left:9pt;mso-wrap-distance-top:3.6pt;mso-wrap-distance-right:9pt;mso-wrap-distance-bottom:3.6pt;mso-position-horizontal:absolute;mso-position-horizontal-relative:text;mso-position-vertical:absolute;mso-position-vertical-relative:text;mso-width-percent:0;mso-height-percent:200;mso-width-relative:margin;mso-height-relative:margin;v-text-anchor:top" o:gfxdata="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">
                 <v:textbox style="mso-fit-shape-to-text:t">
                   <w:txbxContent>
                     <w:p>
@@ -312,7 +345,19 @@
         <w:rPr>
           <w:rFonts w:ascii="Times New Roman" w:hAnsi="Times New Roman" w:cs="Times New Roman"/>
         </w:rPr>
-        <w:t xml:space="preserve">According to Dr. Ananya Mandal, anywhere from five to eight percent of men may be colorblind and anywhere from 0.5 to one percent of women may be colorblind (Dr. Mandal). There are three types of partial colorblindness, Tritanopia, Protanopia, and Deuteranopia. Tritanopia is the colorblindness that results from sensitivities in the short-wavelength cones; it is difficult to determine the difference between colors such as blue and yellow. Deuteranopia is the colorblindness that results from sensitivities in the medium-wavelength cones. Protanopia is the colorblindness that results from sensitivities in the long-wavelength cones. Interestingly, individuals that are sensitive to long or medium wavelength colors are unable to distinguish between green and red. Visualization programs often fail to offer explicit options for those that contain the colorblind genes. The goal of this project was to create software that would allow user(s) to dynamically alter the color patterns while adhering to, possible, colorblind restrictions entered by the user. </w:t>
+        <w:t>According to Dr. Ananya Mandal, anywhere from five to eight percent of men may be colorblind and anywhere from 0.5 to one percent of women may be colorblind (Dr. Mandal</w:t>
+      </w:r>
+      <w:r>
+        <w:rPr>
+          <w:rFonts w:ascii="Times New Roman" w:hAnsi="Times New Roman" w:cs="Times New Roman"/>
+        </w:rPr>
+        <w:t>, 2015</w:t>
+      </w:r>
+      <w:r>
+        <w:rPr>
+          <w:rFonts w:ascii="Times New Roman" w:hAnsi="Times New Roman" w:cs="Times New Roman"/>
+        </w:rPr>
+        <w:t xml:space="preserve">). There are three types of partial colorblindness, Tritanopia, Protanopia, and Deuteranopia. Tritanopia is the colorblindness that results from sensitivities in the short-wavelength cones; it is difficult to determine the difference between colors such as blue and yellow. Deuteranopia is the colorblindness that results from sensitivities in the medium-wavelength cones. Protanopia is the colorblindness that results from sensitivities in the long-wavelength cones. Interestingly, individuals that are sensitive to long or medium wavelength colors are unable to distinguish between green and red. Visualization programs often fail to offer explicit options for those that contain the colorblind genes. The goal of this project was to create software that would allow user(s) to dynamically alter the color patterns while adhering to, possible, colorblind restrictions entered by the user. </w:t>
       </w:r>
     </w:p>
     <w:p>
@@ -384,7 +429,21 @@
           <w:rFonts w:ascii="Times New Roman" w:hAnsi="Times New Roman" w:cs="Times New Roman"/>
           <w:i/>
         </w:rPr>
-        <w:t xml:space="preserve">Guideline 4.14 – To create a set of symbol colors that can be distinguished by the most colorblind individuals, ensure variation in the yellow-blue direction. </w:t>
+        <w:t>Guideline 4.14 – To create a set of symbol colors that can be distinguished by the most colorblind individuals, ensure variation in the yellow-blue direction</w:t>
+      </w:r>
+      <w:r>
+        <w:rPr>
+          <w:rFonts w:ascii="Times New Roman" w:hAnsi="Times New Roman" w:cs="Times New Roman"/>
+          <w:i/>
+        </w:rPr>
+        <w:t xml:space="preserve"> (Ware, 2013)</w:t>
+      </w:r>
+      <w:r>
+        <w:rPr>
+          <w:rFonts w:ascii="Times New Roman" w:hAnsi="Times New Roman" w:cs="Times New Roman"/>
+          <w:i/>
+        </w:rPr>
+        <w:t xml:space="preserve">. </w:t>
       </w:r>
     </w:p>
     <w:p>
@@ -429,7 +488,21 @@
           <w:rFonts w:ascii="Times New Roman" w:hAnsi="Times New Roman" w:cs="Times New Roman"/>
           <w:i/>
         </w:rPr>
-        <w:t xml:space="preserve">Guideline 4.15 – Do not use more than ten colors for coding symbols if reliable identification is required, especially if the symbols are to be used against a variety of backgrounds. </w:t>
+        <w:t>Guideline 4.15 – Do not use more than ten colors for coding symbols if reliable identification is required, especially if the symbols are to be used against a variety of backgrounds</w:t>
+      </w:r>
+      <w:r>
+        <w:rPr>
+          <w:rFonts w:ascii="Times New Roman" w:hAnsi="Times New Roman" w:cs="Times New Roman"/>
+          <w:i/>
+        </w:rPr>
+        <w:t xml:space="preserve"> (Ware, 2013)</w:t>
+      </w:r>
+      <w:r>
+        <w:rPr>
+          <w:rFonts w:ascii="Times New Roman" w:hAnsi="Times New Roman" w:cs="Times New Roman"/>
+          <w:i/>
+        </w:rPr>
+        <w:t xml:space="preserve">. </w:t>
       </w:r>
     </w:p>
     <w:p>
@@ -472,7 +545,21 @@
           <w:rFonts w:ascii="Times New Roman" w:hAnsi="Times New Roman" w:cs="Times New Roman"/>
           <w:i/>
         </w:rPr>
-        <w:t xml:space="preserve">Guideline 4.19 – Use a spectrum approximation psuedocolor sequence for applications where its use is deeply embedded in the culture of users. This kind of color sequence can be used where the most important requirement is reading map values using a key. If this sequence is used, the spacing of the colors should be carefully chosen to provide discriminable steps. </w:t>
+        <w:t>Guideline 4.19 – Use a spectrum approximation psuedocolor sequence for applications where its use is deeply embedded in the culture of users. This kind of color sequence can be used where the most important requirement is reading map values using a key. If this sequence is used, the spacing of the colors should be carefully chosen to provide discriminable steps</w:t>
+      </w:r>
+      <w:r>
+        <w:rPr>
+          <w:rFonts w:ascii="Times New Roman" w:hAnsi="Times New Roman" w:cs="Times New Roman"/>
+          <w:i/>
+        </w:rPr>
+        <w:t xml:space="preserve"> (Ware, 2013)</w:t>
+      </w:r>
+      <w:r>
+        <w:rPr>
+          <w:rFonts w:ascii="Times New Roman" w:hAnsi="Times New Roman" w:cs="Times New Roman"/>
+          <w:i/>
+        </w:rPr>
+        <w:t xml:space="preserve">. </w:t>
       </w:r>
     </w:p>
     <w:p>
@@ -515,7 +602,21 @@
           <w:rFonts w:ascii="Times New Roman" w:hAnsi="Times New Roman" w:cs="Times New Roman"/>
           <w:i/>
         </w:rPr>
-        <w:t>Guideline 4.20 – If it is important to see highs, lows, and other patterns at a glance, use a psuedocolor sequence that monotonically increases or decreases in luminance. If reading values from a key is also important, cycle through a variety of hues while trending upwards or downward in luminance.</w:t>
+        <w:t>Guideline 4.20 – If it is important to see highs, lows, and other patterns at a glance, use a psuedocolor sequence that monotonically increases or decreases in luminance. If reading values from a key is also important, cycle through a variety of hues while trending upwards or downward in luminance</w:t>
+      </w:r>
+      <w:r>
+        <w:rPr>
+          <w:rFonts w:ascii="Times New Roman" w:hAnsi="Times New Roman" w:cs="Times New Roman"/>
+          <w:i/>
+        </w:rPr>
+        <w:t xml:space="preserve"> (Ware, 2013)</w:t>
+      </w:r>
+      <w:r>
+        <w:rPr>
+          <w:rFonts w:ascii="Times New Roman" w:hAnsi="Times New Roman" w:cs="Times New Roman"/>
+          <w:i/>
+        </w:rPr>
+        <w:t>.</w:t>
       </w:r>
     </w:p>
     <w:p>
@@ -557,7 +658,21 @@
           <w:rFonts w:ascii="Times New Roman" w:hAnsi="Times New Roman" w:cs="Times New Roman"/>
           <w:i/>
         </w:rPr>
-        <w:t>Guideline 10.9 – In interfaces to view map data in 3D, the default controls should allow for tilt around a horizontal axis and rotation about a vertical axis, but not rotation around the line of sight.</w:t>
+        <w:t>Guideline 10.9 – In interfaces to view map data in 3D, the default controls should allow for tilt around a horizontal axis and rotation about a vertical axis, but not rotation around the line of sight</w:t>
+      </w:r>
+      <w:r>
+        <w:rPr>
+          <w:rFonts w:ascii="Times New Roman" w:hAnsi="Times New Roman" w:cs="Times New Roman"/>
+          <w:i/>
+        </w:rPr>
+        <w:t xml:space="preserve"> (Ware, 2013)</w:t>
+      </w:r>
+      <w:r>
+        <w:rPr>
+          <w:rFonts w:ascii="Times New Roman" w:hAnsi="Times New Roman" w:cs="Times New Roman"/>
+          <w:i/>
+        </w:rPr>
+        <w:t>.</w:t>
       </w:r>
     </w:p>
     <w:p>
@@ -615,7 +730,19 @@
         <w:rPr>
           <w:rFonts w:ascii="Times New Roman" w:hAnsi="Times New Roman" w:cs="Times New Roman"/>
         </w:rPr>
-        <w:t xml:space="preserve">We decided that the colors at each end of the elevation interval should be as vivid as possible, so that the users would be able to easily see the colors. A higher saturation also ensures that there can be a larger number of distinguishable colors as opposed to two non-saturated colors. We were able to guarantee that both of our colors would be saturated by ensuring that one of the RGB fields was set to 1.0, one field was set to 0.0, and the last field was set to a random number. </w:t>
+        <w:t>We decided that the colors at each end of the elevation interval should be as vivid as possible, so that the users would be able to easily see the colors. A higher saturation also ensures that there can be a larger number of distinguishable colors as opposed to two non-saturated colors. We were able to guarantee that both of our colors would be saturated by ensuring that one of the RGB fields was set to 1.0, one field was set to 0.0, and the last field was set to a random number</w:t>
+      </w:r>
+      <w:r>
+        <w:rPr>
+          <w:rFonts w:ascii="Times New Roman" w:hAnsi="Times New Roman" w:cs="Times New Roman"/>
+        </w:rPr>
+        <w:t>, displayed below in Figure [2]</w:t>
+      </w:r>
+      <w:r>
+        <w:rPr>
+          <w:rFonts w:ascii="Times New Roman" w:hAnsi="Times New Roman" w:cs="Times New Roman"/>
+        </w:rPr>
+        <w:t xml:space="preserve">. </w:t>
       </w:r>
     </w:p>
     <w:p>
@@ -648,7 +775,7 @@
             <v:path o:extrusionok="f" gradientshapeok="t" o:connecttype="rect"/>
             <o:lock v:ext="edit" aspectratio="t"/>
           </v:shapetype>
-          <v:shape id="_x0000_s1033" type="#_x0000_t75" style="position:absolute;margin-left:14.25pt;margin-top:10.05pt;width:439.5pt;height:329.25pt;z-index:-251651072;mso-position-horizontal-relative:text;mso-position-vertical-relative:text">
+          <v:shape id="_x0000_s1033" type="#_x0000_t75" style="position:absolute;margin-left:14.25pt;margin-top:10.05pt;width:439.5pt;height:329.25pt;z-index:-251652608;mso-position-horizontal-relative:text;mso-position-vertical-relative:text">
             <v:imagedata r:id="rId6" o:title="1"/>
           </v:shape>
         </w:pict>
@@ -858,7 +985,7 @@
         <mc:AlternateContent>
           <mc:Choice Requires="wps">
             <w:drawing>
-              <wp:anchor distT="45720" distB="45720" distL="114300" distR="114300" simplePos="0" relativeHeight="251620864" behindDoc="0" locked="0" layoutInCell="1" allowOverlap="1" wp14:anchorId="4C81BF32" wp14:editId="3FD95685">
+              <wp:anchor distT="45720" distB="45720" distL="114300" distR="114300" simplePos="0" relativeHeight="251648512" behindDoc="0" locked="0" layoutInCell="1" allowOverlap="1" wp14:anchorId="4C81BF32" wp14:editId="3FD95685">
                 <wp:simplePos x="0" y="0"/>
                 <wp:positionH relativeFrom="column">
                   <wp:posOffset>1783080</wp:posOffset>
@@ -925,7 +1052,7 @@
           </mc:Choice>
           <mc:Fallback>
             <w:pict>
-              <v:shape w14:anchorId="4C81BF32" id="_x0000_s1027" type="#_x0000_t202" style="position:absolute;left:0;text-align:left;margin-left:140.4pt;margin-top:.45pt;width:185.9pt;height:110.6pt;z-index:251620864;visibility:visible;mso-wrap-style:square;mso-width-percent:400;mso-height-percent:200;mso-wrap-distance-left:9pt;mso-wrap-distance-top:3.6pt;mso-wrap-distance-right:9pt;mso-wrap-distance-bottom:3.6pt;mso-position-horizontal:absolute;mso-position-horizontal-relative:text;mso-position-vertical:absolute;mso-position-vertical-relative:text;mso-width-percent:400;mso-height-percent:200;mso-width-relative:margin;mso-height-relative:margin;v-text-anchor:top" o:gfxdata="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">
+              <v:shape w14:anchorId="4C81BF32" id="_x0000_s1027" type="#_x0000_t202" style="position:absolute;left:0;text-align:left;margin-left:140.4pt;margin-top:.45pt;width:185.9pt;height:110.6pt;z-index:251648512;visibility:visible;mso-wrap-style:square;mso-width-percent:400;mso-height-percent:200;mso-wrap-distance-left:9pt;mso-wrap-distance-top:3.6pt;mso-wrap-distance-right:9pt;mso-wrap-distance-bottom:3.6pt;mso-position-horizontal:absolute;mso-position-horizontal-relative:text;mso-position-vertical:absolute;mso-position-vertical-relative:text;mso-width-percent:400;mso-height-percent:200;mso-width-relative:margin;mso-height-relative:margin;v-text-anchor:top" o:gfxdata="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">
                 <v:textbox style="mso-fit-shape-to-text:t">
                   <w:txbxContent>
                     <w:p>
@@ -969,14 +1096,26 @@
         <w:rPr>
           <w:rFonts w:ascii="Times New Roman" w:hAnsi="Times New Roman" w:cs="Times New Roman"/>
         </w:rPr>
-        <w:t xml:space="preserve">The program contains two different midpoint determination algorithms. The first algorithm uses a simple grey color as the midpoint for the elevation interval. Interestingly, this simple method create a more aesthetically pleasing interval, regardless of its simplicity. The second algorithm calculates a distance between the two colors. The colors are treated as 3D </w:t>
+        <w:t>The program contains two different midpoint determination algorithms. The first algorithm uses a simple grey color as the midpoint for the elevation interval. Interestingly, this simple method create a more aesthetically pleasing interval, regardless of its simplicity. The second algorithm calculates a distance between the two colors</w:t>
+      </w:r>
+      <w:r>
+        <w:rPr>
+          <w:rFonts w:ascii="Times New Roman" w:hAnsi="Times New Roman" w:cs="Times New Roman"/>
+        </w:rPr>
+        <w:t>, Figure [3]</w:t>
+      </w:r>
+      <w:r>
+        <w:rPr>
+          <w:rFonts w:ascii="Times New Roman" w:hAnsi="Times New Roman" w:cs="Times New Roman"/>
+        </w:rPr>
+        <w:t xml:space="preserve">. The colors are treated </w:t>
       </w:r>
       <w:r>
         <w:rPr>
           <w:rFonts w:ascii="Times New Roman" w:hAnsi="Times New Roman" w:cs="Times New Roman"/>
         </w:rPr>
         <w:lastRenderedPageBreak/>
-        <w:t>points where RGB can also be interpreted as xyz. The distance between the two colors is calculated using the following formula:</w:t>
+        <w:t>as 3D points where RGB can also be interpreted as xyz. The distance between the two colors is calculated using the following formula:</w:t>
       </w:r>
     </w:p>
     <w:p>
@@ -1012,7 +1151,7 @@
           <w:noProof/>
         </w:rPr>
         <w:pict w14:anchorId="288C5784">
-          <v:shape id="_x0000_s1034" type="#_x0000_t75" style="position:absolute;left:0;text-align:left;margin-left:27.75pt;margin-top:-36.75pt;width:411.75pt;height:213pt;z-index:-251646976;mso-position-horizontal-relative:text;mso-position-vertical-relative:text">
+          <v:shape id="_x0000_s1034" type="#_x0000_t75" style="position:absolute;left:0;text-align:left;margin-left:27.75pt;margin-top:-36.75pt;width:411.75pt;height:213pt;z-index:-251651584;mso-position-horizontal-relative:text;mso-position-vertical-relative:text">
             <v:imagedata r:id="rId7" o:title="2"/>
           </v:shape>
         </w:pict>
@@ -1129,7 +1268,7 @@
         <mc:AlternateContent>
           <mc:Choice Requires="wps">
             <w:drawing>
-              <wp:anchor distT="45720" distB="45720" distL="114300" distR="114300" simplePos="0" relativeHeight="251650560" behindDoc="0" locked="0" layoutInCell="1" allowOverlap="1" wp14:anchorId="38FC7DA2" wp14:editId="718245EF">
+              <wp:anchor distT="45720" distB="45720" distL="114300" distR="114300" simplePos="0" relativeHeight="251649536" behindDoc="0" locked="0" layoutInCell="1" allowOverlap="1" wp14:anchorId="38FC7DA2" wp14:editId="718245EF">
                 <wp:simplePos x="0" y="0"/>
                 <wp:positionH relativeFrom="column">
                   <wp:posOffset>1524000</wp:posOffset>
@@ -1196,7 +1335,7 @@
           </mc:Choice>
           <mc:Fallback>
             <w:pict>
-              <v:shape w14:anchorId="38FC7DA2" id="Text Box 4" o:spid="_x0000_s1028" type="#_x0000_t202" style="position:absolute;left:0;text-align:left;margin-left:120pt;margin-top:.6pt;width:226.5pt;height:110.6pt;z-index:251650560;visibility:visible;mso-wrap-style:square;mso-width-percent:0;mso-height-percent:200;mso-wrap-distance-left:9pt;mso-wrap-distance-top:3.6pt;mso-wrap-distance-right:9pt;mso-wrap-distance-bottom:3.6pt;mso-position-horizontal:absolute;mso-position-horizontal-relative:text;mso-position-vertical:absolute;mso-position-vertical-relative:text;mso-width-percent:0;mso-height-percent:200;mso-width-relative:margin;mso-height-relative:margin;v-text-anchor:top" o:gfxdata="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">
+              <v:shape w14:anchorId="38FC7DA2" id="Text Box 4" o:spid="_x0000_s1028" type="#_x0000_t202" style="position:absolute;left:0;text-align:left;margin-left:120pt;margin-top:.6pt;width:226.5pt;height:110.6pt;z-index:251649536;visibility:visible;mso-wrap-style:square;mso-width-percent:0;mso-height-percent:200;mso-wrap-distance-left:9pt;mso-wrap-distance-top:3.6pt;mso-wrap-distance-right:9pt;mso-wrap-distance-bottom:3.6pt;mso-position-horizontal:absolute;mso-position-horizontal-relative:text;mso-position-vertical:absolute;mso-position-vertical-relative:text;mso-width-percent:0;mso-height-percent:200;mso-width-relative:margin;mso-height-relative:margin;v-text-anchor:top" o:gfxdata="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">
                 <v:textbox style="mso-fit-shape-to-text:t">
                   <w:txbxContent>
                     <w:p>
@@ -1240,7 +1379,19 @@
         <w:rPr>
           <w:rFonts w:ascii="Times New Roman" w:hAnsi="Times New Roman" w:cs="Times New Roman"/>
         </w:rPr>
-        <w:t xml:space="preserve">The function returns the RGB values for the midpoint color, and this color is passed onto the creation of the color lookup table. The code includes a switch that can be selected, only from within the code, to change which of these options will be used for selecting the midpoint. </w:t>
+        <w:t>The function returns the RGB values for the midpoint color, and this color is passed onto the creation of the color lookup table</w:t>
+      </w:r>
+      <w:r>
+        <w:rPr>
+          <w:rFonts w:ascii="Times New Roman" w:hAnsi="Times New Roman" w:cs="Times New Roman"/>
+        </w:rPr>
+        <w:t>, Figure [4]</w:t>
+      </w:r>
+      <w:r>
+        <w:rPr>
+          <w:rFonts w:ascii="Times New Roman" w:hAnsi="Times New Roman" w:cs="Times New Roman"/>
+        </w:rPr>
+        <w:t xml:space="preserve">. The code includes a switch that can be selected, only from within the code, to change which of these options will be used for selecting the midpoint. </w:t>
       </w:r>
     </w:p>
     <w:p>
@@ -1261,7 +1412,7 @@
           <w:noProof/>
         </w:rPr>
         <w:pict w14:anchorId="38F59441">
-          <v:shape id="_x0000_s1035" type="#_x0000_t75" style="position:absolute;margin-left:0;margin-top:6.75pt;width:457.5pt;height:81.75pt;z-index:-251642880;mso-position-horizontal-relative:text;mso-position-vertical-relative:text">
+          <v:shape id="_x0000_s1035" type="#_x0000_t75" style="position:absolute;margin-left:0;margin-top:6.75pt;width:457.5pt;height:81.75pt;z-index:-251650560;mso-position-horizontal-relative:text;mso-position-vertical-relative:text">
             <v:imagedata r:id="rId8" o:title="3"/>
           </v:shape>
         </w:pict>
@@ -1329,7 +1480,7 @@
         <mc:AlternateContent>
           <mc:Choice Requires="wps">
             <w:drawing>
-              <wp:anchor distT="45720" distB="45720" distL="114300" distR="114300" simplePos="0" relativeHeight="251666944" behindDoc="0" locked="0" layoutInCell="1" allowOverlap="1" wp14:anchorId="13865BF9" wp14:editId="6073A87B">
+              <wp:anchor distT="45720" distB="45720" distL="114300" distR="114300" simplePos="0" relativeHeight="251651584" behindDoc="0" locked="0" layoutInCell="1" allowOverlap="1" wp14:anchorId="13865BF9" wp14:editId="6073A87B">
                 <wp:simplePos x="0" y="0"/>
                 <wp:positionH relativeFrom="column">
                   <wp:posOffset>1838325</wp:posOffset>
@@ -1396,7 +1547,7 @@
           </mc:Choice>
           <mc:Fallback>
             <w:pict>
-              <v:shape w14:anchorId="13865BF9" id="Text Box 5" o:spid="_x0000_s1029" type="#_x0000_t202" style="position:absolute;left:0;text-align:left;margin-left:144.75pt;margin-top:.95pt;width:176.25pt;height:110.6pt;z-index:251666944;visibility:visible;mso-wrap-style:square;mso-width-percent:0;mso-height-percent:200;mso-wrap-distance-left:9pt;mso-wrap-distance-top:3.6pt;mso-wrap-distance-right:9pt;mso-wrap-distance-bottom:3.6pt;mso-position-horizontal:absolute;mso-position-horizontal-relative:text;mso-position-vertical:absolute;mso-position-vertical-relative:text;mso-width-percent:0;mso-height-percent:200;mso-width-relative:margin;mso-height-relative:margin;v-text-anchor:top" o:gfxdata="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">
+              <v:shape w14:anchorId="13865BF9" id="Text Box 5" o:spid="_x0000_s1029" type="#_x0000_t202" style="position:absolute;left:0;text-align:left;margin-left:144.75pt;margin-top:.95pt;width:176.25pt;height:110.6pt;z-index:251651584;visibility:visible;mso-wrap-style:square;mso-width-percent:0;mso-height-percent:200;mso-wrap-distance-left:9pt;mso-wrap-distance-top:3.6pt;mso-wrap-distance-right:9pt;mso-wrap-distance-bottom:3.6pt;mso-position-horizontal:absolute;mso-position-horizontal-relative:text;mso-position-vertical:absolute;mso-position-vertical-relative:text;mso-width-percent:0;mso-height-percent:200;mso-width-relative:margin;mso-height-relative:margin;v-text-anchor:top" o:gfxdata="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">
                 <v:textbox style="mso-fit-shape-to-text:t">
                   <w:txbxContent>
                     <w:p>
@@ -1440,7 +1591,19 @@
         <w:rPr>
           <w:rFonts w:ascii="Times New Roman" w:hAnsi="Times New Roman" w:cs="Times New Roman"/>
         </w:rPr>
-        <w:t xml:space="preserve">We wanted to pick two colors that would differ on the spectrum by a distance that was sufficient enough for the user to easily determine the correct color. We used the Euclidean distance calculation to calculate the distance between the colors, shown in the formula below. </w:t>
+        <w:t xml:space="preserve">We wanted to pick two colors that would differ on the spectrum by a distance that was sufficient enough for the user to easily determine the correct color. We used the Euclidean distance calculation to calculate the distance between the colors, </w:t>
+      </w:r>
+      <w:r>
+        <w:rPr>
+          <w:rFonts w:ascii="Times New Roman" w:hAnsi="Times New Roman" w:cs="Times New Roman"/>
+        </w:rPr>
+        <w:t>the formula is shown below in Figure [5]</w:t>
+      </w:r>
+      <w:r>
+        <w:rPr>
+          <w:rFonts w:ascii="Times New Roman" w:hAnsi="Times New Roman" w:cs="Times New Roman"/>
+        </w:rPr>
+        <w:t xml:space="preserve">. </w:t>
       </w:r>
     </w:p>
     <w:p>
@@ -1514,9 +1677,8 @@
         <w:rPr>
           <w:noProof/>
         </w:rPr>
-        <w:lastRenderedPageBreak/>
         <w:pict w14:anchorId="3379ADEC">
-          <v:shape id="_x0000_s1036" type="#_x0000_t75" style="position:absolute;left:0;text-align:left;margin-left:0;margin-top:-43.85pt;width:468pt;height:199.5pt;z-index:-251638784;mso-position-horizontal-relative:text;mso-position-vertical-relative:text">
+          <v:shape id="_x0000_s1036" type="#_x0000_t75" style="position:absolute;left:0;text-align:left;margin-left:0;margin-top:-43.85pt;width:468pt;height:199.5pt;z-index:-251649536;mso-position-horizontal-relative:text;mso-position-vertical-relative:text">
             <v:imagedata r:id="rId9" o:title="5"/>
           </v:shape>
         </w:pict>
@@ -1625,7 +1787,7 @@
         <mc:AlternateContent>
           <mc:Choice Requires="wps">
             <w:drawing>
-              <wp:anchor distT="45720" distB="45720" distL="114300" distR="114300" simplePos="0" relativeHeight="251681280" behindDoc="0" locked="0" layoutInCell="1" allowOverlap="1" wp14:anchorId="07FA42E1" wp14:editId="28229E3E">
+              <wp:anchor distT="45720" distB="45720" distL="114300" distR="114300" simplePos="0" relativeHeight="251654656" behindDoc="0" locked="0" layoutInCell="1" allowOverlap="1" wp14:anchorId="07FA42E1" wp14:editId="28229E3E">
                 <wp:simplePos x="0" y="0"/>
                 <wp:positionH relativeFrom="column">
                   <wp:posOffset>1685925</wp:posOffset>
@@ -1692,7 +1854,7 @@
           </mc:Choice>
           <mc:Fallback>
             <w:pict>
-              <v:shape w14:anchorId="07FA42E1" id="Text Box 6" o:spid="_x0000_s1030" type="#_x0000_t202" style="position:absolute;left:0;text-align:left;margin-left:132.75pt;margin-top:.65pt;width:200.25pt;height:110.6pt;z-index:251681280;visibility:visible;mso-wrap-style:square;mso-width-percent:0;mso-height-percent:200;mso-wrap-distance-left:9pt;mso-wrap-distance-top:3.6pt;mso-wrap-distance-right:9pt;mso-wrap-distance-bottom:3.6pt;mso-position-horizontal:absolute;mso-position-horizontal-relative:text;mso-position-vertical:absolute;mso-position-vertical-relative:text;mso-width-percent:0;mso-height-percent:200;mso-width-relative:margin;mso-height-relative:margin;v-text-anchor:top" o:gfxdata="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">
+              <v:shape w14:anchorId="07FA42E1" id="Text Box 6" o:spid="_x0000_s1030" type="#_x0000_t202" style="position:absolute;left:0;text-align:left;margin-left:132.75pt;margin-top:.65pt;width:200.25pt;height:110.6pt;z-index:251654656;visibility:visible;mso-wrap-style:square;mso-width-percent:0;mso-height-percent:200;mso-wrap-distance-left:9pt;mso-wrap-distance-top:3.6pt;mso-wrap-distance-right:9pt;mso-wrap-distance-bottom:3.6pt;mso-position-horizontal:absolute;mso-position-horizontal-relative:text;mso-position-vertical:absolute;mso-position-vertical-relative:text;mso-width-percent:0;mso-height-percent:200;mso-width-relative:margin;mso-height-relative:margin;v-text-anchor:top" o:gfxdata="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">
                 <v:textbox style="mso-fit-shape-to-text:t">
                   <w:txbxContent>
                     <w:p>
@@ -1757,7 +1919,19 @@
         <w:rPr>
           <w:rFonts w:ascii="Times New Roman" w:hAnsi="Times New Roman" w:cs="Times New Roman"/>
         </w:rPr>
-        <w:t xml:space="preserve">arrow in the image below indicates the required distance between the two colors. </w:t>
+        <w:t xml:space="preserve">arrow in </w:t>
+      </w:r>
+      <w:r>
+        <w:rPr>
+          <w:rFonts w:ascii="Times New Roman" w:hAnsi="Times New Roman" w:cs="Times New Roman"/>
+        </w:rPr>
+        <w:t>Figure [6]</w:t>
+      </w:r>
+      <w:r>
+        <w:rPr>
+          <w:rFonts w:ascii="Times New Roman" w:hAnsi="Times New Roman" w:cs="Times New Roman"/>
+        </w:rPr>
+        <w:t xml:space="preserve"> indicates the required distance between the two colors. </w:t>
       </w:r>
     </w:p>
     <w:p>
@@ -1771,7 +1945,7 @@
           <w:noProof/>
         </w:rPr>
         <w:pict w14:anchorId="305BA9F1">
-          <v:shape id="_x0000_s1037" type="#_x0000_t75" style="position:absolute;margin-left:15pt;margin-top:10.8pt;width:437.25pt;height:246.75pt;z-index:-251634688;mso-position-horizontal-relative:text;mso-position-vertical-relative:text">
+          <v:shape id="_x0000_s1037" type="#_x0000_t75" style="position:absolute;margin-left:15pt;margin-top:10.8pt;width:437.25pt;height:246.75pt;z-index:-251648512;mso-position-horizontal-relative:text;mso-position-vertical-relative:text">
             <v:imagedata r:id="rId10" o:title="4"/>
           </v:shape>
         </w:pict>
@@ -1791,7 +1965,7 @@
         <mc:AlternateContent>
           <mc:Choice Requires="wps">
             <w:drawing>
-              <wp:anchor distT="0" distB="0" distL="114300" distR="114300" simplePos="0" relativeHeight="251605504" behindDoc="0" locked="0" layoutInCell="1" allowOverlap="1" wp14:anchorId="2C6C6B82" wp14:editId="73EB9E4F">
+              <wp:anchor distT="0" distB="0" distL="114300" distR="114300" simplePos="0" relativeHeight="251646464" behindDoc="0" locked="0" layoutInCell="1" allowOverlap="1" wp14:anchorId="2C6C6B82" wp14:editId="73EB9E4F">
                 <wp:simplePos x="0" y="0"/>
                 <wp:positionH relativeFrom="column">
                   <wp:posOffset>2714625</wp:posOffset>
@@ -1846,11 +2020,11 @@
           </mc:Choice>
           <mc:Fallback>
             <w:pict>
-              <v:shapetype w14:anchorId="48B46725" id="_x0000_t32" coordsize="21600,21600" o:spt="32" o:oned="t" path="m,l21600,21600e" filled="f">
+              <v:shapetype w14:anchorId="474B4635" id="_x0000_t32" coordsize="21600,21600" o:spt="32" o:oned="t" path="m,l21600,21600e" filled="f">
                 <v:path arrowok="t" fillok="f" o:connecttype="none"/>
                 <o:lock v:ext="edit" shapetype="t"/>
               </v:shapetype>
-              <v:shape id="Straight Arrow Connector 3" o:spid="_x0000_s1026" type="#_x0000_t32" style="position:absolute;margin-left:213.75pt;margin-top:34.3pt;width:184.5pt;height:0;flip:x;z-index:251605504;visibility:visible;mso-wrap-style:square;mso-wrap-distance-left:9pt;mso-wrap-distance-top:0;mso-wrap-distance-right:9pt;mso-wrap-distance-bottom:0;mso-position-horizontal:absolute;mso-position-horizontal-relative:text;mso-position-vertical:absolute;mso-position-vertical-relative:text" o:gfxdata="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" strokecolor="red" strokeweight="4.5pt">
+              <v:shape id="Straight Arrow Connector 3" o:spid="_x0000_s1026" type="#_x0000_t32" style="position:absolute;margin-left:213.75pt;margin-top:34.3pt;width:184.5pt;height:0;flip:x;z-index:251646464;visibility:visible;mso-wrap-style:square;mso-wrap-distance-left:9pt;mso-wrap-distance-top:0;mso-wrap-distance-right:9pt;mso-wrap-distance-bottom:0;mso-position-horizontal:absolute;mso-position-horizontal-relative:text;mso-position-vertical:absolute;mso-position-vertical-relative:text" o:gfxdata="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" strokecolor="red" strokeweight="4.5pt">
                 <v:stroke endarrow="block"/>
                 <v:shadow on="t" color="black" opacity="24903f" origin=",.5" offset="0,.55556mm"/>
               </v:shape>
@@ -2014,7 +2188,7 @@
         <mc:AlternateContent>
           <mc:Choice Requires="wps">
             <w:drawing>
-              <wp:anchor distT="45720" distB="45720" distL="114300" distR="114300" simplePos="0" relativeHeight="251698688" behindDoc="0" locked="0" layoutInCell="1" allowOverlap="1" wp14:anchorId="632DC9E0" wp14:editId="11569EEA">
+              <wp:anchor distT="45720" distB="45720" distL="114300" distR="114300" simplePos="0" relativeHeight="251655680" behindDoc="0" locked="0" layoutInCell="1" allowOverlap="1" wp14:anchorId="632DC9E0" wp14:editId="11569EEA">
                 <wp:simplePos x="0" y="0"/>
                 <wp:positionH relativeFrom="column">
                   <wp:posOffset>1838325</wp:posOffset>
@@ -2081,7 +2255,7 @@
           </mc:Choice>
           <mc:Fallback>
             <w:pict>
-              <v:shape w14:anchorId="632DC9E0" id="Text Box 8" o:spid="_x0000_s1031" type="#_x0000_t202" style="position:absolute;left:0;text-align:left;margin-left:144.75pt;margin-top:1.35pt;width:176.25pt;height:110.6pt;z-index:251698688;visibility:visible;mso-wrap-style:square;mso-width-percent:0;mso-height-percent:200;mso-wrap-distance-left:9pt;mso-wrap-distance-top:3.6pt;mso-wrap-distance-right:9pt;mso-wrap-distance-bottom:3.6pt;mso-position-horizontal:absolute;mso-position-horizontal-relative:text;mso-position-vertical:absolute;mso-position-vertical-relative:text;mso-width-percent:0;mso-height-percent:200;mso-width-relative:margin;mso-height-relative:margin;v-text-anchor:top" o:gfxdata="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">
+              <v:shape w14:anchorId="632DC9E0" id="Text Box 8" o:spid="_x0000_s1031" type="#_x0000_t202" style="position:absolute;left:0;text-align:left;margin-left:144.75pt;margin-top:1.35pt;width:176.25pt;height:110.6pt;z-index:251655680;visibility:visible;mso-wrap-style:square;mso-width-percent:0;mso-height-percent:200;mso-wrap-distance-left:9pt;mso-wrap-distance-top:3.6pt;mso-wrap-distance-right:9pt;mso-wrap-distance-bottom:3.6pt;mso-position-horizontal:absolute;mso-position-horizontal-relative:text;mso-position-vertical:absolute;mso-position-vertical-relative:text;mso-width-percent:0;mso-height-percent:200;mso-width-relative:margin;mso-height-relative:margin;v-text-anchor:top" o:gfxdata="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">
                 <v:textbox style="mso-fit-shape-to-text:t">
                   <w:txbxContent>
                     <w:p>
@@ -2142,9 +2316,8 @@
           <w:rFonts w:ascii="Times New Roman" w:hAnsi="Times New Roman" w:cs="Times New Roman"/>
           <w:noProof/>
         </w:rPr>
-        <w:lastRenderedPageBreak/>
         <w:drawing>
-          <wp:anchor distT="0" distB="0" distL="114300" distR="114300" simplePos="0" relativeHeight="251703808" behindDoc="1" locked="0" layoutInCell="1" allowOverlap="1" wp14:anchorId="48BE3CB4" wp14:editId="22D2CE92">
+          <wp:anchor distT="0" distB="0" distL="114300" distR="114300" simplePos="0" relativeHeight="251656704" behindDoc="1" locked="0" layoutInCell="1" allowOverlap="1" wp14:anchorId="48BE3CB4" wp14:editId="22D2CE92">
             <wp:simplePos x="0" y="0"/>
             <wp:positionH relativeFrom="column">
               <wp:posOffset>314325</wp:posOffset>
@@ -2286,7 +2459,7 @@
         <mc:AlternateContent>
           <mc:Choice Requires="wps">
             <w:drawing>
-              <wp:anchor distT="45720" distB="45720" distL="114300" distR="114300" simplePos="0" relativeHeight="251715072" behindDoc="0" locked="0" layoutInCell="1" allowOverlap="1" wp14:anchorId="77C88850" wp14:editId="133B01DF">
+              <wp:anchor distT="45720" distB="45720" distL="114300" distR="114300" simplePos="0" relativeHeight="251657728" behindDoc="0" locked="0" layoutInCell="1" allowOverlap="1" wp14:anchorId="77C88850" wp14:editId="133B01DF">
                 <wp:simplePos x="0" y="0"/>
                 <wp:positionH relativeFrom="column">
                   <wp:posOffset>1562100</wp:posOffset>
@@ -2353,7 +2526,7 @@
           </mc:Choice>
           <mc:Fallback>
             <w:pict>
-              <v:shape w14:anchorId="77C88850" id="Text Box 9" o:spid="_x0000_s1032" type="#_x0000_t202" style="position:absolute;left:0;text-align:left;margin-left:123pt;margin-top:.8pt;width:219.75pt;height:110.6pt;z-index:251715072;visibility:visible;mso-wrap-style:square;mso-width-percent:0;mso-height-percent:200;mso-wrap-distance-left:9pt;mso-wrap-distance-top:3.6pt;mso-wrap-distance-right:9pt;mso-wrap-distance-bottom:3.6pt;mso-position-horizontal:absolute;mso-position-horizontal-relative:text;mso-position-vertical:absolute;mso-position-vertical-relative:text;mso-width-percent:0;mso-height-percent:200;mso-width-relative:margin;mso-height-relative:margin;v-text-anchor:top" o:gfxdata="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">
+              <v:shape w14:anchorId="77C88850" id="Text Box 9" o:spid="_x0000_s1032" type="#_x0000_t202" style="position:absolute;left:0;text-align:left;margin-left:123pt;margin-top:.8pt;width:219.75pt;height:110.6pt;z-index:251657728;visibility:visible;mso-wrap-style:square;mso-width-percent:0;mso-height-percent:200;mso-wrap-distance-left:9pt;mso-wrap-distance-top:3.6pt;mso-wrap-distance-right:9pt;mso-wrap-distance-bottom:3.6pt;mso-position-horizontal:absolute;mso-position-horizontal-relative:text;mso-position-vertical:absolute;mso-position-vertical-relative:text;mso-width-percent:0;mso-height-percent:200;mso-width-relative:margin;mso-height-relative:margin;v-text-anchor:top" o:gfxdata="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">
                 <v:textbox style="mso-fit-shape-to-text:t">
                   <w:txbxContent>
                     <w:p>
@@ -2619,7 +2792,13 @@
         <w:rPr>
           <w:rFonts w:ascii="Times New Roman" w:hAnsi="Times New Roman" w:cs="Times New Roman"/>
         </w:rPr>
-        <w:t xml:space="preserve">The figure above displays how we were able to eliminate the appropriate </w:t>
+        <w:t>Figure [7]</w:t>
+      </w:r>
+      <w:r>
+        <w:rPr>
+          <w:rFonts w:ascii="Times New Roman" w:hAnsi="Times New Roman" w:cs="Times New Roman"/>
+        </w:rPr>
+        <w:t xml:space="preserve"> displays how we were able to eliminate the appropriate </w:t>
       </w:r>
       <w:r>
         <w:rPr>
@@ -2889,7 +3068,19 @@
         <w:rPr>
           <w:rFonts w:ascii="Times New Roman" w:hAnsi="Times New Roman" w:cs="Times New Roman"/>
         </w:rPr>
-        <w:t xml:space="preserve"> through the process invoked in the image below.</w:t>
+        <w:t xml:space="preserve"> through the process invoked in</w:t>
+      </w:r>
+      <w:r>
+        <w:rPr>
+          <w:rFonts w:ascii="Times New Roman" w:hAnsi="Times New Roman" w:cs="Times New Roman"/>
+        </w:rPr>
+        <w:t xml:space="preserve"> Figure [8]</w:t>
+      </w:r>
+      <w:r>
+        <w:rPr>
+          <w:rFonts w:ascii="Times New Roman" w:hAnsi="Times New Roman" w:cs="Times New Roman"/>
+        </w:rPr>
+        <w:t>.</w:t>
       </w:r>
       <w:r>
         <w:rPr>
@@ -2901,7 +3092,13 @@
         <w:rPr>
           <w:rFonts w:ascii="Times New Roman" w:hAnsi="Times New Roman" w:cs="Times New Roman"/>
         </w:rPr>
-        <w:t xml:space="preserve">The image below is indicating that </w:t>
+        <w:t>The code in Figure [8]</w:t>
+      </w:r>
+      <w:r>
+        <w:rPr>
+          <w:rFonts w:ascii="Times New Roman" w:hAnsi="Times New Roman" w:cs="Times New Roman"/>
+        </w:rPr>
+        <w:t xml:space="preserve"> is indicating that </w:t>
       </w:r>
       <w:r>
         <w:rPr>
@@ -2969,7 +3166,7 @@
           <w:noProof/>
         </w:rPr>
         <w:pict w14:anchorId="147B50D3">
-          <v:shape id="_x0000_s1038" type="#_x0000_t75" style="position:absolute;margin-left:81pt;margin-top:14.1pt;width:306pt;height:73.5pt;z-index:-251627520;mso-position-horizontal-relative:text;mso-position-vertical-relative:text">
+          <v:shape id="_x0000_s1038" type="#_x0000_t75" style="position:absolute;margin-left:81pt;margin-top:14.1pt;width:306pt;height:73.5pt;z-index:-251647488;mso-position-horizontal-relative:text;mso-position-vertical-relative:text">
             <v:imagedata r:id="rId12" o:title="7"/>
           </v:shape>
         </w:pict>
@@ -3031,7 +3228,7 @@
         <mc:AlternateContent>
           <mc:Choice Requires="wps">
             <w:drawing>
-              <wp:anchor distT="45720" distB="45720" distL="114300" distR="114300" simplePos="0" relativeHeight="251718144" behindDoc="0" locked="0" layoutInCell="1" allowOverlap="1" wp14:anchorId="7E5D474E" wp14:editId="7B06C5B0">
+              <wp:anchor distT="45720" distB="45720" distL="114300" distR="114300" simplePos="0" relativeHeight="251658752" behindDoc="0" locked="0" layoutInCell="1" allowOverlap="1" wp14:anchorId="7E5D474E" wp14:editId="7B06C5B0">
                 <wp:simplePos x="0" y="0"/>
                 <wp:positionH relativeFrom="column">
                   <wp:posOffset>1876425</wp:posOffset>
@@ -3104,7 +3301,7 @@
           </mc:Choice>
           <mc:Fallback>
             <w:pict>
-              <v:shape w14:anchorId="7E5D474E" id="Text Box 10" o:spid="_x0000_s1033" type="#_x0000_t202" style="position:absolute;margin-left:147.75pt;margin-top:.75pt;width:170.25pt;height:23.25pt;z-index:251718144;visibility:visible;mso-wrap-style:square;mso-width-percent:0;mso-height-percent:0;mso-wrap-distance-left:9pt;mso-wrap-distance-top:3.6pt;mso-wrap-distance-right:9pt;mso-wrap-distance-bottom:3.6pt;mso-position-horizontal:absolute;mso-position-horizontal-relative:text;mso-position-vertical:absolute;mso-position-vertical-relative:text;mso-width-percent:0;mso-height-percent:0;mso-width-relative:margin;mso-height-relative:margin;v-text-anchor:top" o:gfxdata="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">
+              <v:shape w14:anchorId="7E5D474E" id="Text Box 10" o:spid="_x0000_s1033" type="#_x0000_t202" style="position:absolute;margin-left:147.75pt;margin-top:.75pt;width:170.25pt;height:23.25pt;z-index:251658752;visibility:visible;mso-wrap-style:square;mso-width-percent:0;mso-height-percent:0;mso-wrap-distance-left:9pt;mso-wrap-distance-top:3.6pt;mso-wrap-distance-right:9pt;mso-wrap-distance-bottom:3.6pt;mso-position-horizontal:absolute;mso-position-horizontal-relative:text;mso-position-vertical:absolute;mso-position-vertical-relative:text;mso-width-percent:0;mso-height-percent:0;mso-width-relative:margin;mso-height-relative:margin;v-text-anchor:top" o:gfxdata="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">
                 <v:textbox>
                   <w:txbxContent>
                     <w:p>
@@ -3150,45 +3347,35 @@
           <w:b/>
         </w:rPr>
       </w:pPr>
-    </w:p>
-    <w:p>
-      <w:pPr>
-        <w:rPr>
-          <w:rFonts w:ascii="Times New Roman" w:hAnsi="Times New Roman" w:cs="Times New Roman"/>
-          <w:b/>
-          <w:i/>
-        </w:rPr>
-      </w:pPr>
-      <w:r>
-        <w:rPr>
-          <w:rFonts w:ascii="Times New Roman" w:hAnsi="Times New Roman" w:cs="Times New Roman"/>
-          <w:b/>
-          <w:i/>
-        </w:rPr>
-        <w:t>Results:</w:t>
-      </w:r>
-    </w:p>
-    <w:p>
-      <w:pPr>
-        <w:rPr>
-          <w:rFonts w:ascii="Times New Roman" w:hAnsi="Times New Roman" w:cs="Times New Roman"/>
-          <w:b/>
-          <w:i/>
-        </w:rPr>
-      </w:pPr>
-    </w:p>
-    <w:p>
-      <w:pPr>
-        <w:ind w:firstLine="720"/>
-        <w:rPr>
-          <w:rFonts w:ascii="Times New Roman" w:hAnsi="Times New Roman" w:cs="Times New Roman"/>
-        </w:rPr>
-      </w:pPr>
-      <w:r>
-        <w:rPr>
-          <w:rFonts w:ascii="Times New Roman" w:hAnsi="Times New Roman" w:cs="Times New Roman"/>
-        </w:rPr>
-        <w:t xml:space="preserve">The results from the execution of our program can be found in the Appendix below. The program was executed using a variety of command line arguments and keyboard interrupts. </w:t>
+      <w:bookmarkStart w:id="0" w:name="_GoBack"/>
+      <w:bookmarkEnd w:id="0"/>
+    </w:p>
+    <w:p>
+      <w:pPr>
+        <w:ind w:firstLine="720"/>
+        <w:rPr>
+          <w:rFonts w:ascii="Times New Roman" w:hAnsi="Times New Roman" w:cs="Times New Roman"/>
+        </w:rPr>
+      </w:pPr>
+      <w:r>
+        <w:rPr>
+          <w:rFonts w:ascii="Times New Roman" w:hAnsi="Times New Roman" w:cs="Times New Roman"/>
+        </w:rPr>
+        <w:t xml:space="preserve">The results from the execution of our program can be found in the </w:t>
+      </w:r>
+      <w:r>
+        <w:rPr>
+          <w:rFonts w:ascii="Times New Roman" w:hAnsi="Times New Roman" w:cs="Times New Roman"/>
+          <w:b/>
+          <w:i/>
+        </w:rPr>
+        <w:t>Appendix</w:t>
+      </w:r>
+      <w:r>
+        <w:rPr>
+          <w:rFonts w:ascii="Times New Roman" w:hAnsi="Times New Roman" w:cs="Times New Roman"/>
+        </w:rPr>
+        <w:t xml:space="preserve"> below. The program was executed using a variety of command line arguments and keyboard interrupts. </w:t>
       </w:r>
     </w:p>
     <w:p>
@@ -3239,65 +3426,13 @@
         <w:rPr>
           <w:rFonts w:ascii="Times New Roman" w:hAnsi="Times New Roman" w:cs="Times New Roman"/>
         </w:rPr>
-        <w:t xml:space="preserve">Figure [10] displays an example of the program executed when the user has selected a complete colorblind blind restriction. The only colors that are used fall on a black and white line. </w:t>
-      </w:r>
-    </w:p>
-    <w:p>
-      <w:pPr>
-        <w:ind w:firstLine="720"/>
-        <w:rPr>
-          <w:rFonts w:ascii="Times New Roman" w:hAnsi="Times New Roman" w:cs="Times New Roman"/>
-        </w:rPr>
-      </w:pPr>
-    </w:p>
-    <w:p>
-      <w:pPr>
-        <w:ind w:firstLine="720"/>
-        <w:rPr>
-          <w:rFonts w:ascii="Times New Roman" w:hAnsi="Times New Roman" w:cs="Times New Roman"/>
-        </w:rPr>
-      </w:pPr>
-      <w:r>
-        <w:rPr>
-          <w:rFonts w:ascii="Times New Roman" w:hAnsi="Times New Roman" w:cs="Times New Roman"/>
-        </w:rPr>
-        <w:t>In Figure [11</w:t>
-      </w:r>
-      <w:r>
-        <w:rPr>
-          <w:rFonts w:ascii="Times New Roman" w:hAnsi="Times New Roman" w:cs="Times New Roman"/>
-        </w:rPr>
-        <w:t>], the program wa</w:t>
-      </w:r>
-      <w:r>
-        <w:rPr>
-          <w:rFonts w:ascii="Times New Roman" w:hAnsi="Times New Roman" w:cs="Times New Roman"/>
-        </w:rPr>
-        <w:t>s run with a short-wavelength restriction</w:t>
-      </w:r>
-      <w:r>
-        <w:rPr>
-          <w:rFonts w:ascii="Times New Roman" w:hAnsi="Times New Roman" w:cs="Times New Roman"/>
-        </w:rPr>
-        <w:t>. The user can notice that the two colors are distinct, and the colors that make up the rest of the range are distinct too.</w:t>
-      </w:r>
-      <w:r>
-        <w:rPr>
-          <w:rFonts w:ascii="Times New Roman" w:hAnsi="Times New Roman" w:cs="Times New Roman"/>
-        </w:rPr>
-        <w:t xml:space="preserve"> The program has eliminated both the blue and yellow colors. The user can continuously enter a letter t during the program execution and blue and yellow will never be visible.</w:t>
-      </w:r>
-      <w:r>
-        <w:rPr>
-          <w:rFonts w:ascii="Times New Roman" w:hAnsi="Times New Roman" w:cs="Times New Roman"/>
-        </w:rPr>
-        <w:t xml:space="preserve"> One can also notice that the bottom left corner of the display reveals the colorblind options that have been selected</w:t>
-      </w:r>
-      <w:r>
-        <w:rPr>
-          <w:rFonts w:ascii="Times New Roman" w:hAnsi="Times New Roman" w:cs="Times New Roman"/>
-        </w:rPr>
-        <w:t>, Tritanopia</w:t>
+        <w:t xml:space="preserve">Figure [10] displays an example of the program executed when the user has selected a complete colorblind blind restriction. </w:t>
+      </w:r>
+      <w:r>
+        <w:rPr>
+          <w:rFonts w:ascii="Times New Roman" w:hAnsi="Times New Roman" w:cs="Times New Roman"/>
+        </w:rPr>
+        <w:t>Only colors on the grey scale can be used for this display</w:t>
       </w:r>
       <w:r>
         <w:rPr>
@@ -3325,61 +3460,29 @@
         <w:rPr>
           <w:rFonts w:ascii="Times New Roman" w:hAnsi="Times New Roman" w:cs="Times New Roman"/>
         </w:rPr>
-        <w:t>In Figure [12</w:t>
-      </w:r>
-      <w:r>
-        <w:rPr>
-          <w:rFonts w:ascii="Times New Roman" w:hAnsi="Times New Roman" w:cs="Times New Roman"/>
-        </w:rPr>
-        <w:t xml:space="preserve">], the program was run with a </w:t>
-      </w:r>
-      <w:r>
-        <w:rPr>
-          <w:rFonts w:ascii="Times New Roman" w:hAnsi="Times New Roman" w:cs="Times New Roman"/>
-        </w:rPr>
-        <w:t>medium</w:t>
-      </w:r>
-      <w:r>
-        <w:rPr>
-          <w:rFonts w:ascii="Times New Roman" w:hAnsi="Times New Roman" w:cs="Times New Roman"/>
-        </w:rPr>
-        <w:t xml:space="preserve">-wavelength restriction. The user can notice that the two colors are distinct, and the colors that make up the rest of the range are distinct too. The program has eliminated </w:t>
-      </w:r>
-      <w:r>
-        <w:rPr>
-          <w:rFonts w:ascii="Times New Roman" w:hAnsi="Times New Roman" w:cs="Times New Roman"/>
-        </w:rPr>
-        <w:t xml:space="preserve">green </w:t>
-      </w:r>
-      <w:r>
-        <w:rPr>
-          <w:rFonts w:ascii="Times New Roman" w:hAnsi="Times New Roman" w:cs="Times New Roman"/>
-        </w:rPr>
-        <w:t xml:space="preserve">colors. The user can continuously enter a letter </w:t>
-      </w:r>
-      <w:r>
-        <w:rPr>
-          <w:rFonts w:ascii="Times New Roman" w:hAnsi="Times New Roman" w:cs="Times New Roman"/>
-        </w:rPr>
-        <w:t>d</w:t>
-      </w:r>
-      <w:r>
-        <w:rPr>
-          <w:rFonts w:ascii="Times New Roman" w:hAnsi="Times New Roman" w:cs="Times New Roman"/>
-        </w:rPr>
-        <w:t xml:space="preserve"> during the program execution </w:t>
-      </w:r>
-      <w:r>
-        <w:rPr>
-          <w:rFonts w:ascii="Times New Roman" w:hAnsi="Times New Roman" w:cs="Times New Roman"/>
-        </w:rPr>
-        <w:t>green</w:t>
-      </w:r>
-      <w:r>
-        <w:rPr>
-          <w:rFonts w:ascii="Times New Roman" w:hAnsi="Times New Roman" w:cs="Times New Roman"/>
-        </w:rPr>
-        <w:t xml:space="preserve"> will never be visible. One can also notice that the bottom left corner of the display reveals the colorblind options that have been selected, </w:t>
+        <w:t xml:space="preserve">In Figure [11], the program was run with a short-wavelength restriction. The user can notice that the two colors are distinct, and the colors that make up the rest of the range are distinct too. The program has eliminated both the blue and yellow colors. The user can continuously enter a letter t during the program execution and blue and yellow will never be visible. One can also notice that the bottom left corner of the display reveals the colorblind options that have been selected, Tritanopia. </w:t>
+      </w:r>
+    </w:p>
+    <w:p>
+      <w:pPr>
+        <w:ind w:firstLine="720"/>
+        <w:rPr>
+          <w:rFonts w:ascii="Times New Roman" w:hAnsi="Times New Roman" w:cs="Times New Roman"/>
+        </w:rPr>
+      </w:pPr>
+    </w:p>
+    <w:p>
+      <w:pPr>
+        <w:ind w:firstLine="720"/>
+        <w:rPr>
+          <w:rFonts w:ascii="Times New Roman" w:hAnsi="Times New Roman" w:cs="Times New Roman"/>
+        </w:rPr>
+      </w:pPr>
+      <w:r>
+        <w:rPr>
+          <w:rFonts w:ascii="Times New Roman" w:hAnsi="Times New Roman" w:cs="Times New Roman"/>
+        </w:rPr>
+        <w:t xml:space="preserve">In Figure [12], the program was run with a medium-wavelength restriction. The user can notice that the two colors are distinct, and the colors that make up the rest of the range are distinct too. The program has eliminated green colors. The user can continuously enter a letter d during the program execution green will never be visible. One can also notice that the bottom left corner of the display reveals the colorblind options that have been selected, </w:t>
       </w:r>
       <w:r>
         <w:rPr>
@@ -3413,167 +3516,77 @@
         <w:rPr>
           <w:rFonts w:ascii="Times New Roman" w:hAnsi="Times New Roman" w:cs="Times New Roman"/>
         </w:rPr>
-        <w:t>In Figure [13</w:t>
-      </w:r>
-      <w:r>
-        <w:rPr>
-          <w:rFonts w:ascii="Times New Roman" w:hAnsi="Times New Roman" w:cs="Times New Roman"/>
-        </w:rPr>
-        <w:t xml:space="preserve">], the program was run with a </w:t>
-      </w:r>
-      <w:r>
-        <w:rPr>
-          <w:rFonts w:ascii="Times New Roman" w:hAnsi="Times New Roman" w:cs="Times New Roman"/>
-        </w:rPr>
-        <w:t>long</w:t>
-      </w:r>
-      <w:r>
-        <w:rPr>
-          <w:rFonts w:ascii="Times New Roman" w:hAnsi="Times New Roman" w:cs="Times New Roman"/>
-        </w:rPr>
-        <w:t xml:space="preserve">-wavelength restriction. The user can notice that the two colors are distinct, and the colors that make up the rest of the range are distinct too. The program has eliminated </w:t>
-      </w:r>
-      <w:r>
-        <w:rPr>
-          <w:rFonts w:ascii="Times New Roman" w:hAnsi="Times New Roman" w:cs="Times New Roman"/>
-        </w:rPr>
-        <w:t>red</w:t>
-      </w:r>
-      <w:r>
-        <w:rPr>
-          <w:rFonts w:ascii="Times New Roman" w:hAnsi="Times New Roman" w:cs="Times New Roman"/>
-        </w:rPr>
-        <w:t xml:space="preserve"> colors. The user can continuously enter a letter </w:t>
-      </w:r>
-      <w:r>
-        <w:rPr>
-          <w:rFonts w:ascii="Times New Roman" w:hAnsi="Times New Roman" w:cs="Times New Roman"/>
-        </w:rPr>
-        <w:t>p</w:t>
-      </w:r>
-      <w:r>
-        <w:rPr>
-          <w:rFonts w:ascii="Times New Roman" w:hAnsi="Times New Roman" w:cs="Times New Roman"/>
-        </w:rPr>
-        <w:t xml:space="preserve"> during the program execution </w:t>
-      </w:r>
-      <w:r>
-        <w:rPr>
-          <w:rFonts w:ascii="Times New Roman" w:hAnsi="Times New Roman" w:cs="Times New Roman"/>
-        </w:rPr>
-        <w:t>red</w:t>
-      </w:r>
-      <w:r>
-        <w:rPr>
-          <w:rFonts w:ascii="Times New Roman" w:hAnsi="Times New Roman" w:cs="Times New Roman"/>
-        </w:rPr>
-        <w:t xml:space="preserve"> will never be visible. One can also notice that the bottom left corner of the display reveals the colorblind options that have been selected, </w:t>
-      </w:r>
-      <w:r>
-        <w:rPr>
-          <w:rFonts w:ascii="Times New Roman" w:hAnsi="Times New Roman" w:cs="Times New Roman"/>
-        </w:rPr>
-        <w:t>Protanopia</w:t>
-      </w:r>
-      <w:r>
-        <w:rPr>
-          <w:rFonts w:ascii="Times New Roman" w:hAnsi="Times New Roman" w:cs="Times New Roman"/>
-        </w:rPr>
-        <w:t xml:space="preserve">. </w:t>
-      </w:r>
-      <w:r>
-        <w:rPr>
-          <w:rFonts w:ascii="Times New Roman" w:hAnsi="Times New Roman" w:cs="Times New Roman"/>
-        </w:rPr>
-        <w:t>As discussed previously, our program directly interprets the sensitivity to long and medium wavelengths. Colorblind individuals would have difficulties distinguishing between red and green no matter if they are sensitive to long or medium wavelengths, but we decided to eliminate either the long or the medium and not both.</w:t>
-      </w:r>
-    </w:p>
-    <w:p>
-      <w:pPr>
-        <w:ind w:firstLine="720"/>
-        <w:rPr>
-          <w:rFonts w:ascii="Times New Roman" w:hAnsi="Times New Roman" w:cs="Times New Roman"/>
-        </w:rPr>
-      </w:pPr>
-    </w:p>
-    <w:p>
-      <w:pPr>
-        <w:ind w:firstLine="720"/>
-        <w:rPr>
-          <w:rFonts w:ascii="Times New Roman" w:hAnsi="Times New Roman" w:cs="Times New Roman"/>
-        </w:rPr>
-      </w:pPr>
-      <w:r>
-        <w:rPr>
-          <w:rFonts w:ascii="Times New Roman" w:hAnsi="Times New Roman" w:cs="Times New Roman"/>
-        </w:rPr>
-        <w:t xml:space="preserve">Figure [14] executes the program with no colorblind options selected, but the user has entered 14 intervals through the command line. One can notice that the number of bands on the right side of the screen has increased to 14. The increase in the number of bands has decreased our ability to distinguish the differences between each interval. Fortunately, our eyes can still interpret differences between 14 intervals, but a larger number, such as 30, would create severe difficulties. </w:t>
-      </w:r>
-      <w:bookmarkStart w:id="0" w:name="_GoBack"/>
-      <w:bookmarkEnd w:id="0"/>
-      <w:r>
-        <w:rPr>
-          <w:rFonts w:ascii="Times New Roman" w:hAnsi="Times New Roman" w:cs="Times New Roman"/>
-        </w:rPr>
-        <w:t xml:space="preserve">  </w:t>
-      </w:r>
-    </w:p>
-    <w:p>
-      <w:pPr>
-        <w:rPr>
-          <w:rFonts w:ascii="Times New Roman" w:hAnsi="Times New Roman" w:cs="Times New Roman"/>
-          <w:b/>
-          <w:i/>
-        </w:rPr>
-      </w:pPr>
-    </w:p>
-    <w:p>
-      <w:pPr>
-        <w:rPr>
-          <w:rFonts w:ascii="Times New Roman" w:hAnsi="Times New Roman" w:cs="Times New Roman"/>
-          <w:b/>
-          <w:i/>
-        </w:rPr>
-      </w:pPr>
-      <w:r>
-        <w:rPr>
-          <w:rFonts w:ascii="Times New Roman" w:hAnsi="Times New Roman" w:cs="Times New Roman"/>
-          <w:b/>
-          <w:i/>
-        </w:rPr>
-        <w:t>Conclusion:</w:t>
-      </w:r>
-    </w:p>
-    <w:p>
-      <w:pPr>
-        <w:rPr>
-          <w:rFonts w:ascii="Times New Roman" w:hAnsi="Times New Roman" w:cs="Times New Roman"/>
-          <w:b/>
-          <w:i/>
-        </w:rPr>
-      </w:pPr>
-    </w:p>
-    <w:p>
-      <w:pPr>
-        <w:rPr>
-          <w:rFonts w:ascii="Times New Roman" w:hAnsi="Times New Roman" w:cs="Times New Roman"/>
-        </w:rPr>
-      </w:pPr>
-      <w:r>
-        <w:rPr>
-          <w:rFonts w:ascii="Times New Roman" w:hAnsi="Times New Roman" w:cs="Times New Roman"/>
-        </w:rPr>
-        <w:t xml:space="preserve">In this section we will go back through and note all of the stuff that was discussed. </w:t>
-      </w:r>
-    </w:p>
-    <w:p>
-      <w:pPr>
-        <w:rPr>
-          <w:rFonts w:ascii="Times New Roman" w:hAnsi="Times New Roman" w:cs="Times New Roman"/>
-          <w:b/>
-          <w:i/>
-        </w:rPr>
-      </w:pPr>
+        <w:t>In Figure [13], the program was run with a long-wavelength restriction. The user can notice that the two colors are distinct, and the colors that make up the rest of the range are distinct too. The program has eliminated red colors. The user can continuously enter a letter p during the program execution red will never be visible. One can also notice that the bottom left corner of the display reveals the colorblind options that have been selected, Protanopia. As discussed previously, our program directly interprets the sensitivity to long and medium wavelengths. Colorblind individuals would have difficulties distinguishing between red and green no matter if they are sensitive to long or medium wavelengths, but we decided to eliminate either the long or the medium and not both.</w:t>
+      </w:r>
+    </w:p>
+    <w:p>
+      <w:pPr>
+        <w:ind w:firstLine="720"/>
+        <w:rPr>
+          <w:rFonts w:ascii="Times New Roman" w:hAnsi="Times New Roman" w:cs="Times New Roman"/>
+        </w:rPr>
+      </w:pPr>
+    </w:p>
+    <w:p>
+      <w:pPr>
+        <w:ind w:firstLine="720"/>
+        <w:rPr>
+          <w:rFonts w:ascii="Times New Roman" w:hAnsi="Times New Roman" w:cs="Times New Roman"/>
+        </w:rPr>
+      </w:pPr>
+      <w:r>
+        <w:rPr>
+          <w:rFonts w:ascii="Times New Roman" w:hAnsi="Times New Roman" w:cs="Times New Roman"/>
+        </w:rPr>
+        <w:t xml:space="preserve">Figure [14] executes the program with no colorblind options selected, but the user has entered 14 intervals through the command line. One can notice that the number of bands on the right side of the screen has increased to 14. The increase in the number of bands has decreased our ability to distinguish the differences between each interval. Fortunately, our eyes can still interpret differences between 14 intervals, but a larger number, such as 30, would create severe difficulties.   </w:t>
+      </w:r>
+    </w:p>
+    <w:p>
+      <w:pPr>
+        <w:rPr>
+          <w:rFonts w:ascii="Times New Roman" w:hAnsi="Times New Roman" w:cs="Times New Roman"/>
+        </w:rPr>
+      </w:pPr>
+    </w:p>
+    <w:p>
+      <w:pPr>
+        <w:ind w:firstLine="720"/>
+        <w:rPr>
+          <w:rFonts w:ascii="Times New Roman" w:hAnsi="Times New Roman" w:cs="Times New Roman"/>
+          <w:b/>
+          <w:i/>
+        </w:rPr>
+      </w:pPr>
+      <w:r>
+        <w:rPr>
+          <w:rFonts w:ascii="Times New Roman" w:hAnsi="Times New Roman" w:cs="Times New Roman"/>
+        </w:rPr>
+        <w:t>According to Dr. Ananya Mandal, anywhere from five to eight percent of men may be colorblind and anywhere from 0.5 to one percent of women may be colorblind (Dr. Mandal</w:t>
+      </w:r>
+      <w:r>
+        <w:rPr>
+          <w:rFonts w:ascii="Times New Roman" w:hAnsi="Times New Roman" w:cs="Times New Roman"/>
+        </w:rPr>
+        <w:t>, 2015</w:t>
+      </w:r>
+      <w:r>
+        <w:rPr>
+          <w:rFonts w:ascii="Times New Roman" w:hAnsi="Times New Roman" w:cs="Times New Roman"/>
+        </w:rPr>
+        <w:t>).</w:t>
+      </w:r>
+      <w:r>
+        <w:rPr>
+          <w:rFonts w:ascii="Times New Roman" w:hAnsi="Times New Roman" w:cs="Times New Roman"/>
+        </w:rPr>
+        <w:t xml:space="preserve"> Computer visualization software that utilizes color to categorize data should accommodate the colorblind population by presenting colorblind color schemes. Data representation is a method of storytelling and interpretation, so the data should be represented in a way that each individual can interpr</w:t>
+      </w:r>
+      <w:r>
+        <w:rPr>
+          <w:rFonts w:ascii="Times New Roman" w:hAnsi="Times New Roman" w:cs="Times New Roman"/>
+        </w:rPr>
+        <w:t>et or share the data similarly.</w:t>
+      </w:r>
       <w:r>
         <w:rPr>
           <w:rFonts w:ascii="Times New Roman" w:hAnsi="Times New Roman" w:cs="Times New Roman"/>
@@ -3672,7 +3685,7 @@
           <w:noProof/>
         </w:rPr>
         <w:drawing>
-          <wp:anchor distT="0" distB="0" distL="114300" distR="114300" simplePos="0" relativeHeight="251597312" behindDoc="1" locked="0" layoutInCell="1" allowOverlap="1" wp14:anchorId="6CC92C22" wp14:editId="387ABD8D">
+          <wp:anchor distT="0" distB="0" distL="114300" distR="114300" simplePos="0" relativeHeight="251643392" behindDoc="1" locked="0" layoutInCell="1" allowOverlap="1" wp14:anchorId="6CC92C22" wp14:editId="387ABD8D">
             <wp:simplePos x="0" y="0"/>
             <wp:positionH relativeFrom="column">
               <wp:posOffset>0</wp:posOffset>
@@ -3959,7 +3972,7 @@
         <mc:AlternateContent>
           <mc:Choice Requires="wps">
             <w:drawing>
-              <wp:anchor distT="45720" distB="45720" distL="114300" distR="114300" simplePos="0" relativeHeight="251601408" behindDoc="0" locked="0" layoutInCell="1" allowOverlap="1" wp14:anchorId="3FEF4885" wp14:editId="4B2A852B">
+              <wp:anchor distT="45720" distB="45720" distL="114300" distR="114300" simplePos="0" relativeHeight="251645440" behindDoc="0" locked="0" layoutInCell="1" allowOverlap="1" wp14:anchorId="3FEF4885" wp14:editId="4B2A852B">
                 <wp:simplePos x="0" y="0"/>
                 <wp:positionH relativeFrom="column">
                   <wp:posOffset>1739900</wp:posOffset>
@@ -4026,7 +4039,7 @@
           </mc:Choice>
           <mc:Fallback>
             <w:pict>
-              <v:shape w14:anchorId="3FEF4885" id="_x0000_s1034" type="#_x0000_t202" style="position:absolute;margin-left:137pt;margin-top:1.05pt;width:192pt;height:110.6pt;z-index:251601408;visibility:visible;mso-wrap-style:square;mso-width-percent:0;mso-height-percent:200;mso-wrap-distance-left:9pt;mso-wrap-distance-top:3.6pt;mso-wrap-distance-right:9pt;mso-wrap-distance-bottom:3.6pt;mso-position-horizontal:absolute;mso-position-horizontal-relative:text;mso-position-vertical:absolute;mso-position-vertical-relative:text;mso-width-percent:0;mso-height-percent:200;mso-width-relative:margin;mso-height-relative:margin;v-text-anchor:top" o:gfxdata="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">
+              <v:shape w14:anchorId="3FEF4885" id="_x0000_s1034" type="#_x0000_t202" style="position:absolute;margin-left:137pt;margin-top:1.05pt;width:192pt;height:110.6pt;z-index:251645440;visibility:visible;mso-wrap-style:square;mso-width-percent:0;mso-height-percent:200;mso-wrap-distance-left:9pt;mso-wrap-distance-top:3.6pt;mso-wrap-distance-right:9pt;mso-wrap-distance-bottom:3.6pt;mso-position-horizontal:absolute;mso-position-horizontal-relative:text;mso-position-vertical:absolute;mso-position-vertical-relative:text;mso-width-percent:0;mso-height-percent:200;mso-width-relative:margin;mso-height-relative:margin;v-text-anchor:top" o:gfxdata="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">
                 <v:textbox style="mso-fit-shape-to-text:t">
                   <w:txbxContent>
                     <w:p>
@@ -4433,7 +4446,7 @@
         <mc:AlternateContent>
           <mc:Choice Requires="wps">
             <w:drawing>
-              <wp:anchor distT="45720" distB="45720" distL="114300" distR="114300" simplePos="0" relativeHeight="251671040" behindDoc="0" locked="0" layoutInCell="1" allowOverlap="1" wp14:anchorId="7B96D411" wp14:editId="2DF72555">
+              <wp:anchor distT="45720" distB="45720" distL="114300" distR="114300" simplePos="0" relativeHeight="251652608" behindDoc="0" locked="0" layoutInCell="1" allowOverlap="1" wp14:anchorId="7B96D411" wp14:editId="2DF72555">
                 <wp:simplePos x="0" y="0"/>
                 <wp:positionH relativeFrom="column">
                   <wp:posOffset>1714500</wp:posOffset>
@@ -4478,16 +4491,7 @@
                         <w:txbxContent>
                           <w:p>
                             <w:r>
-                              <w:t>Figure [</w:t>
-                            </w:r>
-                            <w:r>
-                              <w:t>10</w:t>
-                            </w:r>
-                            <w:r>
-                              <w:t xml:space="preserve">]: </w:t>
-                            </w:r>
-                            <w:r>
-                              <w:t>Complete colorblind</w:t>
+                              <w:t>Figure [10]: Complete colorblind</w:t>
                             </w:r>
                           </w:p>
                         </w:txbxContent>
@@ -4509,21 +4513,12 @@
           </mc:Choice>
           <mc:Fallback>
             <w:pict>
-              <v:shape w14:anchorId="7B96D411" id="_x0000_s1035" type="#_x0000_t202" style="position:absolute;margin-left:135pt;margin-top:.85pt;width:196pt;height:110.6pt;z-index:251671040;visibility:visible;mso-wrap-style:square;mso-width-percent:0;mso-height-percent:200;mso-wrap-distance-left:9pt;mso-wrap-distance-top:3.6pt;mso-wrap-distance-right:9pt;mso-wrap-distance-bottom:3.6pt;mso-position-horizontal:absolute;mso-position-horizontal-relative:text;mso-position-vertical:absolute;mso-position-vertical-relative:text;mso-width-percent:0;mso-height-percent:200;mso-width-relative:margin;mso-height-relative:margin;v-text-anchor:top" o:gfxdata="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">
+              <v:shape w14:anchorId="7B96D411" id="_x0000_s1035" type="#_x0000_t202" style="position:absolute;margin-left:135pt;margin-top:.85pt;width:196pt;height:110.6pt;z-index:251652608;visibility:visible;mso-wrap-style:square;mso-width-percent:0;mso-height-percent:200;mso-wrap-distance-left:9pt;mso-wrap-distance-top:3.6pt;mso-wrap-distance-right:9pt;mso-wrap-distance-bottom:3.6pt;mso-position-horizontal:absolute;mso-position-horizontal-relative:text;mso-position-vertical:absolute;mso-position-vertical-relative:text;mso-width-percent:0;mso-height-percent:200;mso-width-relative:margin;mso-height-relative:margin;v-text-anchor:top" o:gfxdata="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">
                 <v:textbox style="mso-fit-shape-to-text:t">
                   <w:txbxContent>
                     <w:p>
                       <w:r>
-                        <w:t>Figure [</w:t>
-                      </w:r>
-                      <w:r>
-                        <w:t>10</w:t>
-                      </w:r>
-                      <w:r>
-                        <w:t xml:space="preserve">]: </w:t>
-                      </w:r>
-                      <w:r>
-                        <w:t>Complete colorblind</w:t>
+                        <w:t>Figure [10]: Complete colorblind</w:t>
                       </w:r>
                     </w:p>
                   </w:txbxContent>
@@ -4652,7 +4647,7 @@
           <w:noProof/>
         </w:rPr>
         <w:drawing>
-          <wp:anchor distT="0" distB="0" distL="114300" distR="114300" simplePos="0" relativeHeight="251770368" behindDoc="1" locked="0" layoutInCell="1" allowOverlap="1" wp14:anchorId="744B1B89" wp14:editId="421ED617">
+          <wp:anchor distT="0" distB="0" distL="114300" distR="114300" simplePos="0" relativeHeight="251659776" behindDoc="1" locked="0" layoutInCell="1" allowOverlap="1" wp14:anchorId="744B1B89" wp14:editId="421ED617">
             <wp:simplePos x="0" y="0"/>
             <wp:positionH relativeFrom="column">
               <wp:posOffset>0</wp:posOffset>
@@ -4932,7 +4927,7 @@
         <mc:AlternateContent>
           <mc:Choice Requires="wps">
             <w:drawing>
-              <wp:anchor distT="45720" distB="45720" distL="114300" distR="114300" simplePos="0" relativeHeight="251773440" behindDoc="0" locked="0" layoutInCell="1" allowOverlap="1" wp14:anchorId="15324AAC" wp14:editId="2D04EBD6">
+              <wp:anchor distT="45720" distB="45720" distL="114300" distR="114300" simplePos="0" relativeHeight="251660800" behindDoc="0" locked="0" layoutInCell="1" allowOverlap="1" wp14:anchorId="15324AAC" wp14:editId="2D04EBD6">
                 <wp:simplePos x="0" y="0"/>
                 <wp:positionH relativeFrom="column">
                   <wp:posOffset>1104900</wp:posOffset>
@@ -4977,16 +4972,7 @@
                         <w:txbxContent>
                           <w:p>
                             <w:r>
-                              <w:t>Figure [</w:t>
-                            </w:r>
-                            <w:r>
-                              <w:t>11</w:t>
-                            </w:r>
-                            <w:r>
-                              <w:t xml:space="preserve">]: </w:t>
-                            </w:r>
-                            <w:r>
-                              <w:t>Colorblind option for short-wavelengths</w:t>
+                              <w:t>Figure [11]: Colorblind option for short-wavelengths</w:t>
                             </w:r>
                           </w:p>
                         </w:txbxContent>
@@ -5008,21 +4994,12 @@
           </mc:Choice>
           <mc:Fallback>
             <w:pict>
-              <v:shape w14:anchorId="15324AAC" id="_x0000_s1036" type="#_x0000_t202" style="position:absolute;margin-left:87pt;margin-top:4.85pt;width:293pt;height:110.6pt;z-index:251773440;visibility:visible;mso-wrap-style:square;mso-width-percent:0;mso-height-percent:200;mso-wrap-distance-left:9pt;mso-wrap-distance-top:3.6pt;mso-wrap-distance-right:9pt;mso-wrap-distance-bottom:3.6pt;mso-position-horizontal:absolute;mso-position-horizontal-relative:text;mso-position-vertical:absolute;mso-position-vertical-relative:text;mso-width-percent:0;mso-height-percent:200;mso-width-relative:margin;mso-height-relative:margin;v-text-anchor:top" o:gfxdata="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">
+              <v:shape w14:anchorId="15324AAC" id="_x0000_s1036" type="#_x0000_t202" style="position:absolute;margin-left:87pt;margin-top:4.85pt;width:293pt;height:110.6pt;z-index:251660800;visibility:visible;mso-wrap-style:square;mso-width-percent:0;mso-height-percent:200;mso-wrap-distance-left:9pt;mso-wrap-distance-top:3.6pt;mso-wrap-distance-right:9pt;mso-wrap-distance-bottom:3.6pt;mso-position-horizontal:absolute;mso-position-horizontal-relative:text;mso-position-vertical:absolute;mso-position-vertical-relative:text;mso-width-percent:0;mso-height-percent:200;mso-width-relative:margin;mso-height-relative:margin;v-text-anchor:top" o:gfxdata="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">
                 <v:textbox style="mso-fit-shape-to-text:t">
                   <w:txbxContent>
                     <w:p>
                       <w:r>
-                        <w:t>Figure [</w:t>
-                      </w:r>
-                      <w:r>
-                        <w:t>11</w:t>
-                      </w:r>
-                      <w:r>
-                        <w:t xml:space="preserve">]: </w:t>
-                      </w:r>
-                      <w:r>
-                        <w:t>Colorblind option for short-wavelengths</w:t>
+                        <w:t>Figure [11]: Colorblind option for short-wavelengths</w:t>
                       </w:r>
                     </w:p>
                   </w:txbxContent>
@@ -5150,7 +5127,7 @@
           <w:noProof/>
         </w:rPr>
         <w:pict w14:anchorId="5CEA4785">
-          <v:shape id="_x0000_s1042" type="#_x0000_t75" style="position:absolute;margin-left:0;margin-top:6.3pt;width:468pt;height:385pt;z-index:-251584000;mso-position-horizontal-relative:text;mso-position-vertical-relative:text">
+          <v:shape id="_x0000_s1042" type="#_x0000_t75" style="position:absolute;margin-left:0;margin-top:6.3pt;width:468pt;height:385pt;z-index:-251644416;mso-position-horizontal-relative:text;mso-position-vertical-relative:text">
             <v:imagedata r:id="rId16" o:title="normal_d"/>
           </v:shape>
         </w:pict>
@@ -5380,7 +5357,7 @@
         <mc:AlternateContent>
           <mc:Choice Requires="wps">
             <w:drawing>
-              <wp:anchor distT="45720" distB="45720" distL="114300" distR="114300" simplePos="0" relativeHeight="251776512" behindDoc="0" locked="0" layoutInCell="1" allowOverlap="1" wp14:anchorId="5A53E22B" wp14:editId="6FB22730">
+              <wp:anchor distT="45720" distB="45720" distL="114300" distR="114300" simplePos="0" relativeHeight="251661824" behindDoc="0" locked="0" layoutInCell="1" allowOverlap="1" wp14:anchorId="5A53E22B" wp14:editId="6FB22730">
                 <wp:simplePos x="0" y="0"/>
                 <wp:positionH relativeFrom="column">
                   <wp:posOffset>1016000</wp:posOffset>
@@ -5425,16 +5402,7 @@
                         <w:txbxContent>
                           <w:p>
                             <w:r>
-                              <w:t>Figure [</w:t>
-                            </w:r>
-                            <w:r>
-                              <w:t>12</w:t>
-                            </w:r>
-                            <w:r>
-                              <w:t xml:space="preserve">]: </w:t>
-                            </w:r>
-                            <w:r>
-                              <w:t>Colorblind option for medium-wavelengths</w:t>
+                              <w:t>Figure [12]: Colorblind option for medium-wavelengths</w:t>
                             </w:r>
                           </w:p>
                         </w:txbxContent>
@@ -5456,21 +5424,12 @@
           </mc:Choice>
           <mc:Fallback>
             <w:pict>
-              <v:shape w14:anchorId="5A53E22B" id="_x0000_s1037" type="#_x0000_t202" style="position:absolute;margin-left:80pt;margin-top:1.05pt;width:306pt;height:110.6pt;z-index:251776512;visibility:visible;mso-wrap-style:square;mso-width-percent:0;mso-height-percent:200;mso-wrap-distance-left:9pt;mso-wrap-distance-top:3.6pt;mso-wrap-distance-right:9pt;mso-wrap-distance-bottom:3.6pt;mso-position-horizontal:absolute;mso-position-horizontal-relative:text;mso-position-vertical:absolute;mso-position-vertical-relative:text;mso-width-percent:0;mso-height-percent:200;mso-width-relative:margin;mso-height-relative:margin;v-text-anchor:top" o:gfxdata="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">
+              <v:shape w14:anchorId="5A53E22B" id="_x0000_s1037" type="#_x0000_t202" style="position:absolute;margin-left:80pt;margin-top:1.05pt;width:306pt;height:110.6pt;z-index:251661824;visibility:visible;mso-wrap-style:square;mso-width-percent:0;mso-height-percent:200;mso-wrap-distance-left:9pt;mso-wrap-distance-top:3.6pt;mso-wrap-distance-right:9pt;mso-wrap-distance-bottom:3.6pt;mso-position-horizontal:absolute;mso-position-horizontal-relative:text;mso-position-vertical:absolute;mso-position-vertical-relative:text;mso-width-percent:0;mso-height-percent:200;mso-width-relative:margin;mso-height-relative:margin;v-text-anchor:top" o:gfxdata="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">
                 <v:textbox style="mso-fit-shape-to-text:t">
                   <w:txbxContent>
                     <w:p>
                       <w:r>
-                        <w:t>Figure [</w:t>
-                      </w:r>
-                      <w:r>
-                        <w:t>12</w:t>
-                      </w:r>
-                      <w:r>
-                        <w:t xml:space="preserve">]: </w:t>
-                      </w:r>
-                      <w:r>
-                        <w:t>Colorblind option for medium-wavelengths</w:t>
+                        <w:t>Figure [12]: Colorblind option for medium-wavelengths</w:t>
                       </w:r>
                     </w:p>
                   </w:txbxContent>
@@ -5621,7 +5580,7 @@
           <w:noProof/>
         </w:rPr>
         <w:pict w14:anchorId="6D0EAF90">
-          <v:shape id="_x0000_s1041" type="#_x0000_t75" style="position:absolute;margin-left:1pt;margin-top:6.6pt;width:467pt;height:386pt;z-index:-251586048;mso-position-horizontal-relative:text;mso-position-vertical-relative:text">
+          <v:shape id="_x0000_s1041" type="#_x0000_t75" style="position:absolute;margin-left:1pt;margin-top:6.6pt;width:467pt;height:386pt;z-index:-251645440;mso-position-horizontal-relative:text;mso-position-vertical-relative:text">
             <v:imagedata r:id="rId17" o:title="normal_p"/>
           </v:shape>
         </w:pict>
@@ -5913,7 +5872,7 @@
         <mc:AlternateContent>
           <mc:Choice Requires="wps">
             <w:drawing>
-              <wp:anchor distT="45720" distB="45720" distL="114300" distR="114300" simplePos="0" relativeHeight="251778560" behindDoc="0" locked="0" layoutInCell="1" allowOverlap="1" wp14:anchorId="145F83C0" wp14:editId="5EE4A04D">
+              <wp:anchor distT="45720" distB="45720" distL="114300" distR="114300" simplePos="0" relativeHeight="251662848" behindDoc="0" locked="0" layoutInCell="1" allowOverlap="1" wp14:anchorId="145F83C0" wp14:editId="5EE4A04D">
                 <wp:simplePos x="0" y="0"/>
                 <wp:positionH relativeFrom="column">
                   <wp:posOffset>1155700</wp:posOffset>
@@ -5958,16 +5917,7 @@
                         <w:txbxContent>
                           <w:p>
                             <w:r>
-                              <w:t>Figure [</w:t>
-                            </w:r>
-                            <w:r>
-                              <w:t>13</w:t>
-                            </w:r>
-                            <w:r>
-                              <w:t xml:space="preserve">]: </w:t>
-                            </w:r>
-                            <w:r>
-                              <w:t>Colorblind option for long-wavelengths</w:t>
+                              <w:t>Figure [13]: Colorblind option for long-wavelengths</w:t>
                             </w:r>
                           </w:p>
                         </w:txbxContent>
@@ -5989,21 +5939,12 @@
           </mc:Choice>
           <mc:Fallback>
             <w:pict>
-              <v:shape w14:anchorId="145F83C0" id="_x0000_s1038" type="#_x0000_t202" style="position:absolute;margin-left:91pt;margin-top:1.05pt;width:283pt;height:110.6pt;z-index:251778560;visibility:visible;mso-wrap-style:square;mso-width-percent:0;mso-height-percent:200;mso-wrap-distance-left:9pt;mso-wrap-distance-top:3.6pt;mso-wrap-distance-right:9pt;mso-wrap-distance-bottom:3.6pt;mso-position-horizontal:absolute;mso-position-horizontal-relative:text;mso-position-vertical:absolute;mso-position-vertical-relative:text;mso-width-percent:0;mso-height-percent:200;mso-width-relative:margin;mso-height-relative:margin;v-text-anchor:top" o:gfxdata="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">
+              <v:shape w14:anchorId="145F83C0" id="_x0000_s1038" type="#_x0000_t202" style="position:absolute;margin-left:91pt;margin-top:1.05pt;width:283pt;height:110.6pt;z-index:251662848;visibility:visible;mso-wrap-style:square;mso-width-percent:0;mso-height-percent:200;mso-wrap-distance-left:9pt;mso-wrap-distance-top:3.6pt;mso-wrap-distance-right:9pt;mso-wrap-distance-bottom:3.6pt;mso-position-horizontal:absolute;mso-position-horizontal-relative:text;mso-position-vertical:absolute;mso-position-vertical-relative:text;mso-width-percent:0;mso-height-percent:200;mso-width-relative:margin;mso-height-relative:margin;v-text-anchor:top" o:gfxdata="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">
                 <v:textbox style="mso-fit-shape-to-text:t">
                   <w:txbxContent>
                     <w:p>
                       <w:r>
-                        <w:t>Figure [</w:t>
-                      </w:r>
-                      <w:r>
-                        <w:t>13</w:t>
-                      </w:r>
-                      <w:r>
-                        <w:t xml:space="preserve">]: </w:t>
-                      </w:r>
-                      <w:r>
-                        <w:t>Colorblind option for long-wavelengths</w:t>
+                        <w:t>Figure [13]: Colorblind option for long-wavelengths</w:t>
                       </w:r>
                     </w:p>
                   </w:txbxContent>
@@ -6154,7 +6095,7 @@
           <w:noProof/>
         </w:rPr>
         <w:pict w14:anchorId="09FBCCB1">
-          <v:shape id="_x0000_s1040" type="#_x0000_t75" style="position:absolute;margin-left:1pt;margin-top:2.35pt;width:467pt;height:394pt;z-index:-251590144;mso-position-horizontal-relative:text;mso-position-vertical-relative:text">
+          <v:shape id="_x0000_s1040" type="#_x0000_t75" style="position:absolute;margin-left:1pt;margin-top:2.35pt;width:467pt;height:394pt;z-index:-251646464;mso-position-horizontal-relative:text;mso-position-vertical-relative:text">
             <v:imagedata r:id="rId18" o:title="extra_bands"/>
           </v:shape>
         </w:pict>
@@ -6390,7 +6331,7 @@
         <mc:AlternateContent>
           <mc:Choice Requires="wps">
             <w:drawing>
-              <wp:anchor distT="45720" distB="45720" distL="114300" distR="114300" simplePos="0" relativeHeight="251673088" behindDoc="0" locked="0" layoutInCell="1" allowOverlap="1" wp14:anchorId="7E14D520" wp14:editId="51E96FAD">
+              <wp:anchor distT="45720" distB="45720" distL="114300" distR="114300" simplePos="0" relativeHeight="251653632" behindDoc="0" locked="0" layoutInCell="1" allowOverlap="1" wp14:anchorId="7E14D520" wp14:editId="51E96FAD">
                 <wp:simplePos x="0" y="0"/>
                 <wp:positionH relativeFrom="column">
                   <wp:posOffset>1181100</wp:posOffset>
@@ -6435,16 +6376,7 @@
                         <w:txbxContent>
                           <w:p>
                             <w:r>
-                              <w:t>Figure [</w:t>
-                            </w:r>
-                            <w:r>
-                              <w:t>14</w:t>
-                            </w:r>
-                            <w:r>
-                              <w:t>]: No colorblind options</w:t>
-                            </w:r>
-                            <w:r>
-                              <w:t>, and 14 intervals</w:t>
+                              <w:t>Figure [14]: No colorblind options, and 14 intervals</w:t>
                             </w:r>
                           </w:p>
                         </w:txbxContent>
@@ -6466,21 +6398,12 @@
           </mc:Choice>
           <mc:Fallback>
             <w:pict>
-              <v:shape w14:anchorId="7E14D520" id="_x0000_s1039" type="#_x0000_t202" style="position:absolute;margin-left:93pt;margin-top:85.85pt;width:280pt;height:110.6pt;z-index:251673088;visibility:visible;mso-wrap-style:square;mso-width-percent:0;mso-height-percent:200;mso-wrap-distance-left:9pt;mso-wrap-distance-top:3.6pt;mso-wrap-distance-right:9pt;mso-wrap-distance-bottom:3.6pt;mso-position-horizontal:absolute;mso-position-horizontal-relative:text;mso-position-vertical:absolute;mso-position-vertical-relative:text;mso-width-percent:0;mso-height-percent:200;mso-width-relative:margin;mso-height-relative:margin;v-text-anchor:top" o:gfxdata="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">
+              <v:shape w14:anchorId="7E14D520" id="_x0000_s1039" type="#_x0000_t202" style="position:absolute;margin-left:93pt;margin-top:85.85pt;width:280pt;height:110.6pt;z-index:251653632;visibility:visible;mso-wrap-style:square;mso-width-percent:0;mso-height-percent:200;mso-wrap-distance-left:9pt;mso-wrap-distance-top:3.6pt;mso-wrap-distance-right:9pt;mso-wrap-distance-bottom:3.6pt;mso-position-horizontal:absolute;mso-position-horizontal-relative:text;mso-position-vertical:absolute;mso-position-vertical-relative:text;mso-width-percent:0;mso-height-percent:200;mso-width-relative:margin;mso-height-relative:margin;v-text-anchor:top" o:gfxdata="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">
                 <v:textbox style="mso-fit-shape-to-text:t">
                   <w:txbxContent>
                     <w:p>
                       <w:r>
-                        <w:t>Figure [</w:t>
-                      </w:r>
-                      <w:r>
-                        <w:t>14</w:t>
-                      </w:r>
-                      <w:r>
-                        <w:t>]: No colorblind options</w:t>
-                      </w:r>
-                      <w:r>
-                        <w:t>, and 14 intervals</w:t>
+                        <w:t>Figure [14]: No colorblind options, and 14 intervals</w:t>
                       </w:r>
                     </w:p>
                   </w:txbxContent>
@@ -6529,6 +6452,32 @@
           <w:rFonts w:ascii="Times New Roman" w:hAnsi="Times New Roman" w:cs="Times New Roman"/>
         </w:rPr>
       </w:pPr>
+      <w:r>
+        <w:rPr>
+          <w:rFonts w:ascii="Times New Roman" w:hAnsi="Times New Roman" w:cs="Times New Roman"/>
+        </w:rPr>
+        <w:t xml:space="preserve">Mandal, Ananya M.D. </w:t>
+      </w:r>
+      <w:r>
+        <w:rPr>
+          <w:rFonts w:ascii="Times New Roman" w:hAnsi="Times New Roman" w:cs="Times New Roman"/>
+          <w:i/>
+        </w:rPr>
+        <w:t>Color Blindness Prevalence.</w:t>
+      </w:r>
+      <w:r>
+        <w:rPr>
+          <w:rFonts w:ascii="Times New Roman" w:hAnsi="Times New Roman" w:cs="Times New Roman"/>
+        </w:rPr>
+        <w:t xml:space="preserve"> Medical News: Life Sciences and Medicine. </w:t>
+      </w:r>
+      <w:r>
+        <w:rPr>
+          <w:rFonts w:ascii="Times New Roman" w:hAnsi="Times New Roman" w:cs="Times New Roman"/>
+        </w:rPr>
+        <w:tab/>
+        <w:t>2015. &lt;</w:t>
+      </w:r>
       <w:hyperlink r:id="rId19" w:history="1">
         <w:r>
           <w:rPr>
@@ -6538,56 +6487,73 @@
           <w:t>http://www.news-medical.net/health/Color-Blindness-Prevalence.aspx</w:t>
         </w:r>
       </w:hyperlink>
-    </w:p>
-    <w:p>
-      <w:pPr>
-        <w:rPr>
-          <w:rFonts w:ascii="Times New Roman" w:hAnsi="Times New Roman" w:cs="Times New Roman"/>
-        </w:rPr>
-      </w:pPr>
-    </w:p>
-    <w:p>
-      <w:pPr>
-        <w:rPr>
-          <w:rFonts w:ascii="Times New Roman" w:hAnsi="Times New Roman" w:cs="Times New Roman"/>
-        </w:rPr>
-      </w:pPr>
-      <w:r>
-        <w:rPr>
-          <w:rFonts w:ascii="Times New Roman" w:hAnsi="Times New Roman" w:cs="Times New Roman"/>
-        </w:rPr>
-        <w:t>Course Textbook.</w:t>
-      </w:r>
-    </w:p>
-    <w:p>
-      <w:pPr>
-        <w:rPr>
-          <w:rFonts w:ascii="Times New Roman" w:hAnsi="Times New Roman" w:cs="Times New Roman"/>
-        </w:rPr>
-      </w:pPr>
-    </w:p>
-    <w:p>
-      <w:pPr>
-        <w:rPr>
-          <w:rFonts w:ascii="Times New Roman" w:hAnsi="Times New Roman" w:cs="Times New Roman"/>
-        </w:rPr>
-      </w:pPr>
-      <w:hyperlink r:id="rId20" w:history="1">
-        <w:r>
-          <w:rPr>
-            <w:rStyle w:val="Hyperlink"/>
-            <w:rFonts w:ascii="Times New Roman" w:hAnsi="Times New Roman" w:cs="Times New Roman"/>
-          </w:rPr>
-          <w:t>https://tug.org/pracjourn/2007-4/walden/color.pdf</w:t>
-        </w:r>
-      </w:hyperlink>
-    </w:p>
-    <w:p>
-      <w:pPr>
-        <w:rPr>
-          <w:rFonts w:ascii="Times New Roman" w:hAnsi="Times New Roman" w:cs="Times New Roman"/>
-        </w:rPr>
-      </w:pPr>
+      <w:r>
+        <w:rPr>
+          <w:rFonts w:ascii="Times New Roman" w:hAnsi="Times New Roman" w:cs="Times New Roman"/>
+        </w:rPr>
+        <w:t>&gt;</w:t>
+      </w:r>
+    </w:p>
+    <w:p>
+      <w:pPr>
+        <w:rPr>
+          <w:rFonts w:ascii="Times New Roman" w:hAnsi="Times New Roman" w:cs="Times New Roman"/>
+        </w:rPr>
+      </w:pPr>
+    </w:p>
+    <w:p>
+      <w:pPr>
+        <w:rPr>
+          <w:rFonts w:ascii="Times New Roman" w:hAnsi="Times New Roman" w:cs="Times New Roman"/>
+        </w:rPr>
+      </w:pPr>
+      <w:r>
+        <w:rPr>
+          <w:rFonts w:ascii="Times New Roman" w:hAnsi="Times New Roman" w:cs="Times New Roman"/>
+        </w:rPr>
+        <w:t xml:space="preserve">Ware, Collin. </w:t>
+      </w:r>
+      <w:r>
+        <w:rPr>
+          <w:rFonts w:ascii="Times New Roman" w:hAnsi="Times New Roman" w:cs="Times New Roman"/>
+          <w:i/>
+        </w:rPr>
+        <w:t>Information Visualization: Perception for Design, 3</w:t>
+      </w:r>
+      <w:r>
+        <w:rPr>
+          <w:rFonts w:ascii="Times New Roman" w:hAnsi="Times New Roman" w:cs="Times New Roman"/>
+          <w:i/>
+          <w:vertAlign w:val="superscript"/>
+        </w:rPr>
+        <w:t>rd</w:t>
+      </w:r>
+      <w:r>
+        <w:rPr>
+          <w:rFonts w:ascii="Times New Roman" w:hAnsi="Times New Roman" w:cs="Times New Roman"/>
+          <w:i/>
+        </w:rPr>
+        <w:t xml:space="preserve"> Edition.</w:t>
+      </w:r>
+      <w:r>
+        <w:rPr>
+          <w:rFonts w:ascii="Times New Roman" w:hAnsi="Times New Roman" w:cs="Times New Roman"/>
+        </w:rPr>
+        <w:t xml:space="preserve"> Elsevier Inc. 2013.</w:t>
+      </w:r>
+    </w:p>
+    <w:p>
+      <w:pPr>
+        <w:rPr>
+          <w:rFonts w:ascii="Times New Roman" w:hAnsi="Times New Roman" w:cs="Times New Roman"/>
+        </w:rPr>
+      </w:pPr>
+      <w:r>
+        <w:rPr>
+          <w:rFonts w:ascii="Times New Roman" w:hAnsi="Times New Roman" w:cs="Times New Roman"/>
+        </w:rPr>
+        <w:t xml:space="preserve"> </w:t>
+      </w:r>
     </w:p>
     <w:sectPr>
       <w:pgSz w:w="12240" w:h="15840"/>

</xml_diff>

<commit_message>
Added two lines to ensure that we explicitly state why this project should be taken seriously or why colorblind options should be used.
</commit_message>
<xml_diff>
--- a/MSIM741_writeup_BARBACHEM_COOGAN.docx
+++ b/MSIM741_writeup_BARBACHEM_COOGAN.docx
@@ -15,17 +15,8 @@
           <w:rFonts w:ascii="Times New Roman" w:hAnsi="Times New Roman" w:cs="Times New Roman"/>
           <w:b/>
         </w:rPr>
-        <w:t xml:space="preserve">Brent Barbachem &amp; Sean </w:t>
-      </w:r>
-      <w:proofErr w:type="spellStart"/>
-      <w:r>
-        <w:rPr>
-          <w:rFonts w:ascii="Times New Roman" w:hAnsi="Times New Roman" w:cs="Times New Roman"/>
-          <w:b/>
-        </w:rPr>
-        <w:t>Coogan</w:t>
-      </w:r>
-      <w:proofErr w:type="spellEnd"/>
+        <w:t>Brent Barbachem &amp; Sean Coogan</w:t>
+      </w:r>
     </w:p>
     <w:p>
       <w:pPr>
@@ -357,7 +348,27 @@
         <w:rPr>
           <w:rFonts w:ascii="Times New Roman" w:hAnsi="Times New Roman" w:cs="Times New Roman"/>
         </w:rPr>
-        <w:t xml:space="preserve">). There are three types of partial colorblindness, Tritanopia, Protanopia, and Deuteranopia. Tritanopia is the colorblindness that results from sensitivities in the short-wavelength cones; it is difficult to determine the difference between colors such as blue and yellow. Deuteranopia is the colorblindness that results from sensitivities in the medium-wavelength cones. Protanopia is the colorblindness that results from sensitivities in the long-wavelength cones. Interestingly, individuals that are sensitive to long or medium wavelength colors are unable to distinguish between green and red. Visualization programs often fail to offer explicit options for those that contain the colorblind genes. The goal of this project was to create software that would allow user(s) to dynamically alter the color patterns while adhering to, possible, colorblind restrictions entered by the user. </w:t>
+        <w:t>). There are three types of partial colorblindness, Tritanopia, Protanopia, and Deuteranopia. Tritanopia is the colorblindness that results from sensitivities in the short-wavelength cones; it is difficult to determine the difference between colors such as blue and yellow. Deuteranopia is the colorblindness that results from sensitivities in the medium-wavelength cones. Protanopia is the colorblindness that results from sensitivities in the long-wavelength cones. Interestingly, individuals that are sensitive to long or medium wavelength colors are unable to distinguish between green and red. Visualization programs often fail to offer explicit options for those that contain the colorblind genes.</w:t>
+      </w:r>
+      <w:r>
+        <w:rPr>
+          <w:rFonts w:ascii="Times New Roman" w:hAnsi="Times New Roman" w:cs="Times New Roman"/>
+        </w:rPr>
+        <w:t xml:space="preserve"> The reason that it is important to consider these color blind options is for consistency. Individuals that are colorblind should have the same chance at interpreting and representing the data as those that are not colorblind. It is important that everyone is provided</w:t>
+      </w:r>
+      <w:bookmarkStart w:id="0" w:name="_GoBack"/>
+      <w:bookmarkEnd w:id="0"/>
+      <w:r>
+        <w:rPr>
+          <w:rFonts w:ascii="Times New Roman" w:hAnsi="Times New Roman" w:cs="Times New Roman"/>
+        </w:rPr>
+        <w:t xml:space="preserve"> the same opportunity to interpret and analyze data.</w:t>
+      </w:r>
+      <w:r>
+        <w:rPr>
+          <w:rFonts w:ascii="Times New Roman" w:hAnsi="Times New Roman" w:cs="Times New Roman"/>
+        </w:rPr>
+        <w:t xml:space="preserve"> The goal of this project was to create software that would allow user(s) to dynamically alter the color patterns while adhering to, possible, colorblind restrictions entered by the user. </w:t>
       </w:r>
     </w:p>
     <w:p>
@@ -429,6 +440,7 @@
           <w:rFonts w:ascii="Times New Roman" w:hAnsi="Times New Roman" w:cs="Times New Roman"/>
           <w:i/>
         </w:rPr>
+        <w:lastRenderedPageBreak/>
         <w:t>Guideline 4.14 – To create a set of symbol colors that can be distinguished by the most colorblind individuals, ensure variation in the yellow-blue direction</w:t>
       </w:r>
       <w:r>
@@ -464,235 +476,235 @@
         <w:rPr>
           <w:rFonts w:ascii="Times New Roman" w:hAnsi="Times New Roman" w:cs="Times New Roman"/>
         </w:rPr>
+        <w:t xml:space="preserve">We provide both command line options and keyboard interrupt options for the user(s), to ensure that colors can be distinguished by the majority of colorblind individuals. The user(s) can execute the program passing the argument “-cb colorblind_option”. The colorblind_option refers to either “A”, “D”, “P”, or “T” which represent the completely colorblind, medium-wavelength, long-wavelength, or short-wavelength sensitivities. The user(s) can also enter these letters during the execution in order to change the current colorblind arguments. </w:t>
+      </w:r>
+    </w:p>
+    <w:p>
+      <w:pPr>
+        <w:rPr>
+          <w:rFonts w:ascii="Times New Roman" w:hAnsi="Times New Roman" w:cs="Times New Roman"/>
+          <w:i/>
+        </w:rPr>
+      </w:pPr>
+    </w:p>
+    <w:p>
+      <w:pPr>
+        <w:rPr>
+          <w:rFonts w:ascii="Times New Roman" w:hAnsi="Times New Roman" w:cs="Times New Roman"/>
+          <w:i/>
+        </w:rPr>
+      </w:pPr>
+      <w:r>
+        <w:rPr>
+          <w:rFonts w:ascii="Times New Roman" w:hAnsi="Times New Roman" w:cs="Times New Roman"/>
+          <w:i/>
+        </w:rPr>
+        <w:t>Guideline 4.15 – Do not use more than ten colors for coding symbols if reliable identification is required, especially if the symbols are to be used against a variety of backgrounds</w:t>
+      </w:r>
+      <w:r>
+        <w:rPr>
+          <w:rFonts w:ascii="Times New Roman" w:hAnsi="Times New Roman" w:cs="Times New Roman"/>
+          <w:i/>
+        </w:rPr>
+        <w:t xml:space="preserve"> (Ware, 2013)</w:t>
+      </w:r>
+      <w:r>
+        <w:rPr>
+          <w:rFonts w:ascii="Times New Roman" w:hAnsi="Times New Roman" w:cs="Times New Roman"/>
+          <w:i/>
+        </w:rPr>
+        <w:t xml:space="preserve">. </w:t>
+      </w:r>
+    </w:p>
+    <w:p>
+      <w:pPr>
+        <w:rPr>
+          <w:rFonts w:ascii="Times New Roman" w:hAnsi="Times New Roman" w:cs="Times New Roman"/>
+        </w:rPr>
+      </w:pPr>
+    </w:p>
+    <w:p>
+      <w:pPr>
+        <w:ind w:firstLine="720"/>
+        <w:rPr>
+          <w:rFonts w:ascii="Times New Roman" w:hAnsi="Times New Roman" w:cs="Times New Roman"/>
+        </w:rPr>
+      </w:pPr>
+      <w:r>
+        <w:rPr>
+          <w:rFonts w:ascii="Times New Roman" w:hAnsi="Times New Roman" w:cs="Times New Roman"/>
+        </w:rPr>
+        <w:t>In order to successfully code this visualization guideline, we ensured that the default number of symbols would be eight. We chose eight, because it is less than the suggested maximum and we noticed that eight bands would provide each of the colors with enough contrast to easily distinguish the color changes. We did allow the user(s) to alter the number of color bands using a command line argument    “-b number_of_bands”.</w:t>
+      </w:r>
+    </w:p>
+    <w:p>
+      <w:pPr>
+        <w:rPr>
+          <w:rFonts w:ascii="Times New Roman" w:hAnsi="Times New Roman" w:cs="Times New Roman"/>
+        </w:rPr>
+      </w:pPr>
+    </w:p>
+    <w:p>
+      <w:pPr>
+        <w:rPr>
+          <w:rFonts w:ascii="Times New Roman" w:hAnsi="Times New Roman" w:cs="Times New Roman"/>
+          <w:i/>
+        </w:rPr>
+      </w:pPr>
+      <w:r>
+        <w:rPr>
+          <w:rFonts w:ascii="Times New Roman" w:hAnsi="Times New Roman" w:cs="Times New Roman"/>
+          <w:i/>
+        </w:rPr>
+        <w:t>Guideline 4.19 – Use a spectrum approximation psuedocolor sequence for applications where its use is deeply embedded in the culture of users. This kind of color sequence can be used where the most important requirement is reading map values using a key. If this sequence is used, the spacing of the colors should be carefully chosen to provide discriminable steps</w:t>
+      </w:r>
+      <w:r>
+        <w:rPr>
+          <w:rFonts w:ascii="Times New Roman" w:hAnsi="Times New Roman" w:cs="Times New Roman"/>
+          <w:i/>
+        </w:rPr>
+        <w:t xml:space="preserve"> (Ware, 2013)</w:t>
+      </w:r>
+      <w:r>
+        <w:rPr>
+          <w:rFonts w:ascii="Times New Roman" w:hAnsi="Times New Roman" w:cs="Times New Roman"/>
+          <w:i/>
+        </w:rPr>
+        <w:t xml:space="preserve">. </w:t>
+      </w:r>
+    </w:p>
+    <w:p>
+      <w:pPr>
+        <w:rPr>
+          <w:rFonts w:ascii="Times New Roman" w:hAnsi="Times New Roman" w:cs="Times New Roman"/>
+        </w:rPr>
+      </w:pPr>
+    </w:p>
+    <w:p>
+      <w:pPr>
+        <w:ind w:firstLine="720"/>
+        <w:rPr>
+          <w:rFonts w:ascii="Times New Roman" w:hAnsi="Times New Roman" w:cs="Times New Roman"/>
+        </w:rPr>
+      </w:pPr>
+      <w:r>
+        <w:rPr>
+          <w:rFonts w:ascii="Times New Roman" w:hAnsi="Times New Roman" w:cs="Times New Roman"/>
+        </w:rPr>
+        <w:t xml:space="preserve">We have used and elevation data map to illustrate the use of a psuedocolor sequence in which the colors are important for determining elevation bands. We have created an algorithm that will pick two saturated colors that are at least a certain distance apart in order to create bands that are easily distinguishable. </w:t>
+      </w:r>
+    </w:p>
+    <w:p>
+      <w:pPr>
+        <w:rPr>
+          <w:rFonts w:ascii="Times New Roman" w:hAnsi="Times New Roman" w:cs="Times New Roman"/>
+        </w:rPr>
+      </w:pPr>
+    </w:p>
+    <w:p>
+      <w:pPr>
+        <w:rPr>
+          <w:rFonts w:ascii="Times New Roman" w:hAnsi="Times New Roman" w:cs="Times New Roman"/>
+          <w:i/>
+        </w:rPr>
+      </w:pPr>
+      <w:r>
+        <w:rPr>
+          <w:rFonts w:ascii="Times New Roman" w:hAnsi="Times New Roman" w:cs="Times New Roman"/>
+          <w:i/>
+        </w:rPr>
+        <w:t>Guideline 4.20 – If it is important to see highs, lows, and other patterns at a glance, use a psuedocolor sequence that monotonically increases or decreases in luminance. If reading values from a key is also important, cycle through a variety of hues while trending upwards or downward in luminance</w:t>
+      </w:r>
+      <w:r>
+        <w:rPr>
+          <w:rFonts w:ascii="Times New Roman" w:hAnsi="Times New Roman" w:cs="Times New Roman"/>
+          <w:i/>
+        </w:rPr>
+        <w:t xml:space="preserve"> (Ware, 2013)</w:t>
+      </w:r>
+      <w:r>
+        <w:rPr>
+          <w:rFonts w:ascii="Times New Roman" w:hAnsi="Times New Roman" w:cs="Times New Roman"/>
+          <w:i/>
+        </w:rPr>
+        <w:t>.</w:t>
+      </w:r>
+    </w:p>
+    <w:p>
+      <w:pPr>
+        <w:rPr>
+          <w:rFonts w:ascii="Times New Roman" w:hAnsi="Times New Roman" w:cs="Times New Roman"/>
+        </w:rPr>
+      </w:pPr>
+    </w:p>
+    <w:p>
+      <w:pPr>
+        <w:ind w:firstLine="720"/>
+        <w:rPr>
+          <w:rFonts w:ascii="Times New Roman" w:hAnsi="Times New Roman" w:cs="Times New Roman"/>
+        </w:rPr>
+      </w:pPr>
+      <w:r>
+        <w:rPr>
+          <w:rFonts w:ascii="Times New Roman" w:hAnsi="Times New Roman" w:cs="Times New Roman"/>
+        </w:rPr>
+        <w:t xml:space="preserve">We have used and elevation data map to illustrate the use of a psuedocolor sequence in which the colors are important for determining elevation bands. We have created an algorithm that will pick two saturated colors that are at least a certain distance apart in order to create bands that are easily distinguishable. We provide VTK with two distinct colors and a midpoint. VTK chooses the remaining colors for the lookup table based on the luminance values for the colors between each endpoint and the midpoint. </w:t>
+      </w:r>
+    </w:p>
+    <w:p>
+      <w:pPr>
+        <w:rPr>
+          <w:rFonts w:ascii="Times New Roman" w:hAnsi="Times New Roman" w:cs="Times New Roman"/>
+        </w:rPr>
+      </w:pPr>
+    </w:p>
+    <w:p>
+      <w:pPr>
+        <w:rPr>
+          <w:rFonts w:ascii="Times New Roman" w:hAnsi="Times New Roman" w:cs="Times New Roman"/>
+        </w:rPr>
+      </w:pPr>
+      <w:r>
+        <w:rPr>
+          <w:rFonts w:ascii="Times New Roman" w:hAnsi="Times New Roman" w:cs="Times New Roman"/>
+          <w:i/>
+        </w:rPr>
+        <w:t>Guideline 10.9 – In interfaces to view map data in 3D, the default controls should allow for tilt around a horizontal axis and rotation about a vertical axis, but not rotation around the line of sight</w:t>
+      </w:r>
+      <w:r>
+        <w:rPr>
+          <w:rFonts w:ascii="Times New Roman" w:hAnsi="Times New Roman" w:cs="Times New Roman"/>
+          <w:i/>
+        </w:rPr>
+        <w:t xml:space="preserve"> (Ware, 2013)</w:t>
+      </w:r>
+      <w:r>
+        <w:rPr>
+          <w:rFonts w:ascii="Times New Roman" w:hAnsi="Times New Roman" w:cs="Times New Roman"/>
+          <w:i/>
+        </w:rPr>
+        <w:t>.</w:t>
+      </w:r>
+    </w:p>
+    <w:p>
+      <w:pPr>
+        <w:rPr>
+          <w:rFonts w:ascii="Times New Roman" w:hAnsi="Times New Roman" w:cs="Times New Roman"/>
+        </w:rPr>
+      </w:pPr>
+    </w:p>
+    <w:p>
+      <w:pPr>
+        <w:ind w:firstLine="720"/>
+        <w:rPr>
+          <w:rFonts w:ascii="Times New Roman" w:hAnsi="Times New Roman" w:cs="Times New Roman"/>
+        </w:rPr>
+      </w:pPr>
+      <w:r>
+        <w:rPr>
+          <w:rFonts w:ascii="Times New Roman" w:hAnsi="Times New Roman" w:cs="Times New Roman"/>
+        </w:rPr>
         <w:lastRenderedPageBreak/>
-        <w:t xml:space="preserve">We provide both command line options and keyboard interrupt options for the user(s), to ensure that colors can be distinguished by the majority of colorblind individuals. The user(s) can execute the program passing the argument “-cb colorblind_option”. The colorblind_option refers to either “A”, “D”, “P”, or “T” which represent the completely colorblind, medium-wavelength, long-wavelength, or short-wavelength sensitivities. The user(s) can also enter these letters during the execution in order to change the current colorblind arguments. </w:t>
-      </w:r>
-    </w:p>
-    <w:p>
-      <w:pPr>
-        <w:rPr>
-          <w:rFonts w:ascii="Times New Roman" w:hAnsi="Times New Roman" w:cs="Times New Roman"/>
-          <w:i/>
-        </w:rPr>
-      </w:pPr>
-    </w:p>
-    <w:p>
-      <w:pPr>
-        <w:rPr>
-          <w:rFonts w:ascii="Times New Roman" w:hAnsi="Times New Roman" w:cs="Times New Roman"/>
-          <w:i/>
-        </w:rPr>
-      </w:pPr>
-      <w:r>
-        <w:rPr>
-          <w:rFonts w:ascii="Times New Roman" w:hAnsi="Times New Roman" w:cs="Times New Roman"/>
-          <w:i/>
-        </w:rPr>
-        <w:t>Guideline 4.15 – Do not use more than ten colors for coding symbols if reliable identification is required, especially if the symbols are to be used against a variety of backgrounds</w:t>
-      </w:r>
-      <w:r>
-        <w:rPr>
-          <w:rFonts w:ascii="Times New Roman" w:hAnsi="Times New Roman" w:cs="Times New Roman"/>
-          <w:i/>
-        </w:rPr>
-        <w:t xml:space="preserve"> (Ware, 2013)</w:t>
-      </w:r>
-      <w:r>
-        <w:rPr>
-          <w:rFonts w:ascii="Times New Roman" w:hAnsi="Times New Roman" w:cs="Times New Roman"/>
-          <w:i/>
-        </w:rPr>
-        <w:t xml:space="preserve">. </w:t>
-      </w:r>
-    </w:p>
-    <w:p>
-      <w:pPr>
-        <w:rPr>
-          <w:rFonts w:ascii="Times New Roman" w:hAnsi="Times New Roman" w:cs="Times New Roman"/>
-        </w:rPr>
-      </w:pPr>
-    </w:p>
-    <w:p>
-      <w:pPr>
-        <w:ind w:firstLine="720"/>
-        <w:rPr>
-          <w:rFonts w:ascii="Times New Roman" w:hAnsi="Times New Roman" w:cs="Times New Roman"/>
-        </w:rPr>
-      </w:pPr>
-      <w:r>
-        <w:rPr>
-          <w:rFonts w:ascii="Times New Roman" w:hAnsi="Times New Roman" w:cs="Times New Roman"/>
-        </w:rPr>
-        <w:t>In order to successfully code this visualization guideline, we ensured that the default number of symbols would be eight. We chose eight, because it is less than the suggested maximum and we noticed that eight bands would provide each of the colors with enough contrast to easily distinguish the color changes. We did allow the user(s) to alter the number of color bands using a command line argument    “-b number_of_bands”.</w:t>
-      </w:r>
-    </w:p>
-    <w:p>
-      <w:pPr>
-        <w:rPr>
-          <w:rFonts w:ascii="Times New Roman" w:hAnsi="Times New Roman" w:cs="Times New Roman"/>
-        </w:rPr>
-      </w:pPr>
-    </w:p>
-    <w:p>
-      <w:pPr>
-        <w:rPr>
-          <w:rFonts w:ascii="Times New Roman" w:hAnsi="Times New Roman" w:cs="Times New Roman"/>
-          <w:i/>
-        </w:rPr>
-      </w:pPr>
-      <w:r>
-        <w:rPr>
-          <w:rFonts w:ascii="Times New Roman" w:hAnsi="Times New Roman" w:cs="Times New Roman"/>
-          <w:i/>
-        </w:rPr>
-        <w:t>Guideline 4.19 – Use a spectrum approximation psuedocolor sequence for applications where its use is deeply embedded in the culture of users. This kind of color sequence can be used where the most important requirement is reading map values using a key. If this sequence is used, the spacing of the colors should be carefully chosen to provide discriminable steps</w:t>
-      </w:r>
-      <w:r>
-        <w:rPr>
-          <w:rFonts w:ascii="Times New Roman" w:hAnsi="Times New Roman" w:cs="Times New Roman"/>
-          <w:i/>
-        </w:rPr>
-        <w:t xml:space="preserve"> (Ware, 2013)</w:t>
-      </w:r>
-      <w:r>
-        <w:rPr>
-          <w:rFonts w:ascii="Times New Roman" w:hAnsi="Times New Roman" w:cs="Times New Roman"/>
-          <w:i/>
-        </w:rPr>
-        <w:t xml:space="preserve">. </w:t>
-      </w:r>
-    </w:p>
-    <w:p>
-      <w:pPr>
-        <w:rPr>
-          <w:rFonts w:ascii="Times New Roman" w:hAnsi="Times New Roman" w:cs="Times New Roman"/>
-        </w:rPr>
-      </w:pPr>
-    </w:p>
-    <w:p>
-      <w:pPr>
-        <w:ind w:firstLine="720"/>
-        <w:rPr>
-          <w:rFonts w:ascii="Times New Roman" w:hAnsi="Times New Roman" w:cs="Times New Roman"/>
-        </w:rPr>
-      </w:pPr>
-      <w:r>
-        <w:rPr>
-          <w:rFonts w:ascii="Times New Roman" w:hAnsi="Times New Roman" w:cs="Times New Roman"/>
-        </w:rPr>
-        <w:t xml:space="preserve">We have used and elevation data map to illustrate the use of a psuedocolor sequence in which the colors are important for determining elevation bands. We have created an algorithm that will pick two saturated colors that are at least a certain distance apart in order to create bands that are easily distinguishable. </w:t>
-      </w:r>
-    </w:p>
-    <w:p>
-      <w:pPr>
-        <w:rPr>
-          <w:rFonts w:ascii="Times New Roman" w:hAnsi="Times New Roman" w:cs="Times New Roman"/>
-        </w:rPr>
-      </w:pPr>
-    </w:p>
-    <w:p>
-      <w:pPr>
-        <w:rPr>
-          <w:rFonts w:ascii="Times New Roman" w:hAnsi="Times New Roman" w:cs="Times New Roman"/>
-          <w:i/>
-        </w:rPr>
-      </w:pPr>
-      <w:r>
-        <w:rPr>
-          <w:rFonts w:ascii="Times New Roman" w:hAnsi="Times New Roman" w:cs="Times New Roman"/>
-          <w:i/>
-        </w:rPr>
-        <w:t>Guideline 4.20 – If it is important to see highs, lows, and other patterns at a glance, use a psuedocolor sequence that monotonically increases or decreases in luminance. If reading values from a key is also important, cycle through a variety of hues while trending upwards or downward in luminance</w:t>
-      </w:r>
-      <w:r>
-        <w:rPr>
-          <w:rFonts w:ascii="Times New Roman" w:hAnsi="Times New Roman" w:cs="Times New Roman"/>
-          <w:i/>
-        </w:rPr>
-        <w:t xml:space="preserve"> (Ware, 2013)</w:t>
-      </w:r>
-      <w:r>
-        <w:rPr>
-          <w:rFonts w:ascii="Times New Roman" w:hAnsi="Times New Roman" w:cs="Times New Roman"/>
-          <w:i/>
-        </w:rPr>
-        <w:t>.</w:t>
-      </w:r>
-    </w:p>
-    <w:p>
-      <w:pPr>
-        <w:rPr>
-          <w:rFonts w:ascii="Times New Roman" w:hAnsi="Times New Roman" w:cs="Times New Roman"/>
-        </w:rPr>
-      </w:pPr>
-    </w:p>
-    <w:p>
-      <w:pPr>
-        <w:ind w:firstLine="720"/>
-        <w:rPr>
-          <w:rFonts w:ascii="Times New Roman" w:hAnsi="Times New Roman" w:cs="Times New Roman"/>
-        </w:rPr>
-      </w:pPr>
-      <w:r>
-        <w:rPr>
-          <w:rFonts w:ascii="Times New Roman" w:hAnsi="Times New Roman" w:cs="Times New Roman"/>
-        </w:rPr>
-        <w:t xml:space="preserve">We have used and elevation data map to illustrate the use of a psuedocolor sequence in which the colors are important for determining elevation bands. We have created an algorithm that will pick two saturated colors that are at least a certain distance apart in order to create bands that are easily distinguishable. We provide VTK with two distinct colors and a midpoint. VTK chooses the remaining colors for the lookup table based on the luminance values for the colors between each endpoint and the midpoint. </w:t>
-      </w:r>
-    </w:p>
-    <w:p>
-      <w:pPr>
-        <w:rPr>
-          <w:rFonts w:ascii="Times New Roman" w:hAnsi="Times New Roman" w:cs="Times New Roman"/>
-        </w:rPr>
-      </w:pPr>
-    </w:p>
-    <w:p>
-      <w:pPr>
-        <w:rPr>
-          <w:rFonts w:ascii="Times New Roman" w:hAnsi="Times New Roman" w:cs="Times New Roman"/>
-        </w:rPr>
-      </w:pPr>
-      <w:r>
-        <w:rPr>
-          <w:rFonts w:ascii="Times New Roman" w:hAnsi="Times New Roman" w:cs="Times New Roman"/>
-          <w:i/>
-        </w:rPr>
-        <w:t>Guideline 10.9 – In interfaces to view map data in 3D, the default controls should allow for tilt around a horizontal axis and rotation about a vertical axis, but not rotation around the line of sight</w:t>
-      </w:r>
-      <w:r>
-        <w:rPr>
-          <w:rFonts w:ascii="Times New Roman" w:hAnsi="Times New Roman" w:cs="Times New Roman"/>
-          <w:i/>
-        </w:rPr>
-        <w:t xml:space="preserve"> (Ware, 2013)</w:t>
-      </w:r>
-      <w:r>
-        <w:rPr>
-          <w:rFonts w:ascii="Times New Roman" w:hAnsi="Times New Roman" w:cs="Times New Roman"/>
-          <w:i/>
-        </w:rPr>
-        <w:t>.</w:t>
-      </w:r>
-    </w:p>
-    <w:p>
-      <w:pPr>
-        <w:rPr>
-          <w:rFonts w:ascii="Times New Roman" w:hAnsi="Times New Roman" w:cs="Times New Roman"/>
-        </w:rPr>
-      </w:pPr>
-    </w:p>
-    <w:p>
-      <w:pPr>
-        <w:ind w:firstLine="720"/>
-        <w:rPr>
-          <w:rFonts w:ascii="Times New Roman" w:hAnsi="Times New Roman" w:cs="Times New Roman"/>
-        </w:rPr>
-      </w:pPr>
-      <w:r>
-        <w:rPr>
-          <w:rFonts w:ascii="Times New Roman" w:hAnsi="Times New Roman" w:cs="Times New Roman"/>
-        </w:rPr>
         <w:t xml:space="preserve">VTK allows the user(s) to perform these actions by default, but we manually added these features into our program. In order to add keyboard interrupts to our program we had to manually add in features such as keyboard interrupts, rotation, and tilt. </w:t>
       </w:r>
     </w:p>
@@ -707,7 +719,6 @@
         <w:rPr>
           <w:rFonts w:ascii="Times New Roman" w:hAnsi="Times New Roman" w:cs="Times New Roman"/>
         </w:rPr>
-        <w:lastRenderedPageBreak/>
         <w:t xml:space="preserve">We decided that there were four main questions that needed to be answered in order to write the code that would produce the expected results. Is there a color generation technique that ensures that the generated color is highly saturated? VTK uses a color lookup table that includes the two end colors and a midpoint; how should we proceed with the calculation of a midpoint color? What threshold for distance is adequate for generating colors that are distinct? Most importantly, how do choose colors that meet the colorblind restrictions? </w:t>
       </w:r>
     </w:p>
@@ -1096,7 +1107,14 @@
         <w:rPr>
           <w:rFonts w:ascii="Times New Roman" w:hAnsi="Times New Roman" w:cs="Times New Roman"/>
         </w:rPr>
-        <w:t>The program contains two different midpoint determination algorithms. The first algorithm uses a simple grey color as the midpoint for the elevation interval. Interestingly, this simple method create a more aesthetically pleasing interval, regardless of its simplicity. The second algorithm calculates a distance between the two colors</w:t>
+        <w:t xml:space="preserve">The program contains two different midpoint determination algorithms. The first algorithm uses a simple grey color as the midpoint for the elevation interval. Interestingly, this </w:t>
+      </w:r>
+      <w:r>
+        <w:rPr>
+          <w:rFonts w:ascii="Times New Roman" w:hAnsi="Times New Roman" w:cs="Times New Roman"/>
+        </w:rPr>
+        <w:lastRenderedPageBreak/>
+        <w:t>simple method create a more aesthetically pleasing interval, regardless of its simplicity. The second algorithm calculates a distance between the two colors</w:t>
       </w:r>
       <w:r>
         <w:rPr>
@@ -1108,14 +1126,7 @@
         <w:rPr>
           <w:rFonts w:ascii="Times New Roman" w:hAnsi="Times New Roman" w:cs="Times New Roman"/>
         </w:rPr>
-        <w:t xml:space="preserve">. The colors are treated </w:t>
-      </w:r>
-      <w:r>
-        <w:rPr>
-          <w:rFonts w:ascii="Times New Roman" w:hAnsi="Times New Roman" w:cs="Times New Roman"/>
-        </w:rPr>
-        <w:lastRenderedPageBreak/>
-        <w:t>as 3D points where RGB can also be interpreted as xyz. The distance between the two colors is calculated using the following formula:</w:t>
+        <w:t>. The colors are treated as 3D points where RGB can also be interpreted as xyz. The distance between the two colors is calculated using the following formula:</w:t>
       </w:r>
     </w:p>
     <w:p>
@@ -2020,7 +2031,7 @@
           </mc:Choice>
           <mc:Fallback>
             <w:pict>
-              <v:shapetype w14:anchorId="474B4635" id="_x0000_t32" coordsize="21600,21600" o:spt="32" o:oned="t" path="m,l21600,21600e" filled="f">
+              <v:shapetype w14:anchorId="03336B06" id="_x0000_t32" coordsize="21600,21600" o:spt="32" o:oned="t" path="m,l21600,21600e" filled="f">
                 <v:path arrowok="t" fillok="f" o:connecttype="none"/>
                 <o:lock v:ext="edit" shapetype="t"/>
               </v:shapetype>
@@ -3347,8 +3358,6 @@
           <w:b/>
         </w:rPr>
       </w:pPr>
-      <w:bookmarkStart w:id="0" w:name="_GoBack"/>
-      <w:bookmarkEnd w:id="0"/>
     </w:p>
     <w:p>
       <w:pPr>
@@ -3397,14 +3406,8 @@
         <w:rPr>
           <w:rFonts w:ascii="Times New Roman" w:hAnsi="Times New Roman" w:cs="Times New Roman"/>
         </w:rPr>
-        <w:t xml:space="preserve">In Figure [9], the program was run under normal circumstances; no arguments were entered. The user can notice that the two colors are distinct, and the colors that make up the rest </w:t>
-      </w:r>
-      <w:r>
-        <w:rPr>
-          <w:rFonts w:ascii="Times New Roman" w:hAnsi="Times New Roman" w:cs="Times New Roman"/>
-        </w:rPr>
         <w:lastRenderedPageBreak/>
-        <w:t xml:space="preserve">of the range are distinct too. One can also notice that the bottom left corner of the display reveals the colorblind options that have been selected. </w:t>
+        <w:t xml:space="preserve">In Figure [9], the program was run under normal circumstances; no arguments were entered. The user can notice that the two colors are distinct, and the colors that make up the rest of the range are distinct too. One can also notice that the bottom left corner of the display reveals the colorblind options that have been selected. </w:t>
       </w:r>
     </w:p>
     <w:p>

</xml_diff>

<commit_message>
Added a line or two to the file.
</commit_message>
<xml_diff>
--- a/MSIM741_writeup_BARBACHEM_COOGAN.docx
+++ b/MSIM741_writeup_BARBACHEM_COOGAN.docx
@@ -15,8 +15,17 @@
           <w:rFonts w:ascii="Times New Roman" w:hAnsi="Times New Roman" w:cs="Times New Roman"/>
           <w:b/>
         </w:rPr>
-        <w:t>Brent Barbachem &amp; Sean Coogan</w:t>
-      </w:r>
+        <w:t xml:space="preserve">Brent Barbachem &amp; Sean </w:t>
+      </w:r>
+      <w:proofErr w:type="spellStart"/>
+      <w:r>
+        <w:rPr>
+          <w:rFonts w:ascii="Times New Roman" w:hAnsi="Times New Roman" w:cs="Times New Roman"/>
+          <w:b/>
+        </w:rPr>
+        <w:t>Coogan</w:t>
+      </w:r>
+      <w:proofErr w:type="spellEnd"/>
     </w:p>
     <w:p>
       <w:pPr>
@@ -336,7 +345,21 @@
         <w:rPr>
           <w:rFonts w:ascii="Times New Roman" w:hAnsi="Times New Roman" w:cs="Times New Roman"/>
         </w:rPr>
-        <w:t>According to Dr. Ananya Mandal, anywhere from five to eight percent of men may be colorblind and anywhere from 0.5 to one percent of women may be colorblind (Dr. Mandal</w:t>
+        <w:t xml:space="preserve">According to Dr. </w:t>
+      </w:r>
+      <w:proofErr w:type="spellStart"/>
+      <w:r>
+        <w:rPr>
+          <w:rFonts w:ascii="Times New Roman" w:hAnsi="Times New Roman" w:cs="Times New Roman"/>
+        </w:rPr>
+        <w:t>Ananya</w:t>
+      </w:r>
+      <w:proofErr w:type="spellEnd"/>
+      <w:r>
+        <w:rPr>
+          <w:rFonts w:ascii="Times New Roman" w:hAnsi="Times New Roman" w:cs="Times New Roman"/>
+        </w:rPr>
+        <w:t xml:space="preserve"> Mandal, anywhere from five to eight percent of men may be colorblind and anywhere from 0.5 to one percent of women may be colorblind (Dr. Mandal</w:t>
       </w:r>
       <w:r>
         <w:rPr>
@@ -348,21 +371,97 @@
         <w:rPr>
           <w:rFonts w:ascii="Times New Roman" w:hAnsi="Times New Roman" w:cs="Times New Roman"/>
         </w:rPr>
-        <w:t>). There are three types of partial colorblindness, Tritanopia, Protanopia, and Deuteranopia. Tritanopia is the colorblindness that results from sensitivities in the short-wavelength cones; it is difficult to determine the difference between colors such as blue and yellow. Deuteranopia is the colorblindness that results from sensitivities in the medium-wavelength cones. Protanopia is the colorblindness that results from sensitivities in the long-wavelength cones. Interestingly, individuals that are sensitive to long or medium wavelength colors are unable to distinguish between green and red. Visualization programs often fail to offer explicit options for those that contain the colorblind genes.</w:t>
-      </w:r>
-      <w:r>
-        <w:rPr>
-          <w:rFonts w:ascii="Times New Roman" w:hAnsi="Times New Roman" w:cs="Times New Roman"/>
-        </w:rPr>
-        <w:t xml:space="preserve"> The reason that it is important to consider these color blind options is for consistency. Individuals that are colorblind should have the same chance at interpreting and representing the data as those that are not colorblind. It is important that everyone is provided</w:t>
-      </w:r>
-      <w:bookmarkStart w:id="0" w:name="_GoBack"/>
-      <w:bookmarkEnd w:id="0"/>
-      <w:r>
-        <w:rPr>
-          <w:rFonts w:ascii="Times New Roman" w:hAnsi="Times New Roman" w:cs="Times New Roman"/>
-        </w:rPr>
-        <w:t xml:space="preserve"> the same opportunity to interpret and analyze data.</w:t>
+        <w:t xml:space="preserve">). There are three types of partial colorblindness, </w:t>
+      </w:r>
+      <w:proofErr w:type="spellStart"/>
+      <w:r>
+        <w:rPr>
+          <w:rFonts w:ascii="Times New Roman" w:hAnsi="Times New Roman" w:cs="Times New Roman"/>
+        </w:rPr>
+        <w:t>Tritanopia</w:t>
+      </w:r>
+      <w:proofErr w:type="spellEnd"/>
+      <w:r>
+        <w:rPr>
+          <w:rFonts w:ascii="Times New Roman" w:hAnsi="Times New Roman" w:cs="Times New Roman"/>
+        </w:rPr>
+        <w:t xml:space="preserve">, </w:t>
+      </w:r>
+      <w:proofErr w:type="spellStart"/>
+      <w:r>
+        <w:rPr>
+          <w:rFonts w:ascii="Times New Roman" w:hAnsi="Times New Roman" w:cs="Times New Roman"/>
+        </w:rPr>
+        <w:t>Protanopia</w:t>
+      </w:r>
+      <w:proofErr w:type="spellEnd"/>
+      <w:r>
+        <w:rPr>
+          <w:rFonts w:ascii="Times New Roman" w:hAnsi="Times New Roman" w:cs="Times New Roman"/>
+        </w:rPr>
+        <w:t xml:space="preserve">, and </w:t>
+      </w:r>
+      <w:proofErr w:type="spellStart"/>
+      <w:r>
+        <w:rPr>
+          <w:rFonts w:ascii="Times New Roman" w:hAnsi="Times New Roman" w:cs="Times New Roman"/>
+        </w:rPr>
+        <w:t>Deuteranopia</w:t>
+      </w:r>
+      <w:proofErr w:type="spellEnd"/>
+      <w:r>
+        <w:rPr>
+          <w:rFonts w:ascii="Times New Roman" w:hAnsi="Times New Roman" w:cs="Times New Roman"/>
+        </w:rPr>
+        <w:t xml:space="preserve">. </w:t>
+      </w:r>
+      <w:proofErr w:type="spellStart"/>
+      <w:r>
+        <w:rPr>
+          <w:rFonts w:ascii="Times New Roman" w:hAnsi="Times New Roman" w:cs="Times New Roman"/>
+        </w:rPr>
+        <w:t>Tritanopia</w:t>
+      </w:r>
+      <w:proofErr w:type="spellEnd"/>
+      <w:r>
+        <w:rPr>
+          <w:rFonts w:ascii="Times New Roman" w:hAnsi="Times New Roman" w:cs="Times New Roman"/>
+        </w:rPr>
+        <w:t xml:space="preserve"> is the colorblindness that results from sensitivities in the short-wavelength cones; it is difficult to determine the difference between colors such as blue and yellow. </w:t>
+      </w:r>
+      <w:proofErr w:type="spellStart"/>
+      <w:r>
+        <w:rPr>
+          <w:rFonts w:ascii="Times New Roman" w:hAnsi="Times New Roman" w:cs="Times New Roman"/>
+        </w:rPr>
+        <w:t>Deuteranopia</w:t>
+      </w:r>
+      <w:proofErr w:type="spellEnd"/>
+      <w:r>
+        <w:rPr>
+          <w:rFonts w:ascii="Times New Roman" w:hAnsi="Times New Roman" w:cs="Times New Roman"/>
+        </w:rPr>
+        <w:t xml:space="preserve"> is the colorblindness that results from sensitivities in the medium-wavelength cones. </w:t>
+      </w:r>
+      <w:proofErr w:type="spellStart"/>
+      <w:r>
+        <w:rPr>
+          <w:rFonts w:ascii="Times New Roman" w:hAnsi="Times New Roman" w:cs="Times New Roman"/>
+        </w:rPr>
+        <w:t>Protanopia</w:t>
+      </w:r>
+      <w:proofErr w:type="spellEnd"/>
+      <w:r>
+        <w:rPr>
+          <w:rFonts w:ascii="Times New Roman" w:hAnsi="Times New Roman" w:cs="Times New Roman"/>
+        </w:rPr>
+        <w:t xml:space="preserve"> is the colorblindness that results from sensitivities in the long-wavelength cones. Interestingly, individuals that are sensitive to long or medium wavelength colors are unable to distinguish between green and red. Visualization programs often fail to offer explicit options for those that contain the colorblind genes.</w:t>
+      </w:r>
+      <w:r>
+        <w:rPr>
+          <w:rFonts w:ascii="Times New Roman" w:hAnsi="Times New Roman" w:cs="Times New Roman"/>
+        </w:rPr>
+        <w:t xml:space="preserve"> The reason that it is important to consider these color blind options is for consistency. Individuals that are colorblind should have the same chance at interpreting and representing the data as those that are not colorblind. It is important that everyone is provided the same opportunity to interpret and analyze data.</w:t>
       </w:r>
       <w:r>
         <w:rPr>
@@ -476,7 +575,49 @@
         <w:rPr>
           <w:rFonts w:ascii="Times New Roman" w:hAnsi="Times New Roman" w:cs="Times New Roman"/>
         </w:rPr>
-        <w:t xml:space="preserve">We provide both command line options and keyboard interrupt options for the user(s), to ensure that colors can be distinguished by the majority of colorblind individuals. The user(s) can execute the program passing the argument “-cb colorblind_option”. The colorblind_option refers to either “A”, “D”, “P”, or “T” which represent the completely colorblind, medium-wavelength, long-wavelength, or short-wavelength sensitivities. The user(s) can also enter these letters during the execution in order to change the current colorblind arguments. </w:t>
+        <w:t>We provide both command line options and keyboard interrupt options for the user(s), to ensure that colors can be distinguished by the majority of colorblind individuals. The user(s) can execute the program passing the argument “-</w:t>
+      </w:r>
+      <w:proofErr w:type="spellStart"/>
+      <w:r>
+        <w:rPr>
+          <w:rFonts w:ascii="Times New Roman" w:hAnsi="Times New Roman" w:cs="Times New Roman"/>
+        </w:rPr>
+        <w:t>cb</w:t>
+      </w:r>
+      <w:proofErr w:type="spellEnd"/>
+      <w:r>
+        <w:rPr>
+          <w:rFonts w:ascii="Times New Roman" w:hAnsi="Times New Roman" w:cs="Times New Roman"/>
+        </w:rPr>
+        <w:t xml:space="preserve"> </w:t>
+      </w:r>
+      <w:proofErr w:type="spellStart"/>
+      <w:r>
+        <w:rPr>
+          <w:rFonts w:ascii="Times New Roman" w:hAnsi="Times New Roman" w:cs="Times New Roman"/>
+        </w:rPr>
+        <w:t>colorblind_option</w:t>
+      </w:r>
+      <w:proofErr w:type="spellEnd"/>
+      <w:r>
+        <w:rPr>
+          <w:rFonts w:ascii="Times New Roman" w:hAnsi="Times New Roman" w:cs="Times New Roman"/>
+        </w:rPr>
+        <w:t xml:space="preserve">”. The </w:t>
+      </w:r>
+      <w:proofErr w:type="spellStart"/>
+      <w:r>
+        <w:rPr>
+          <w:rFonts w:ascii="Times New Roman" w:hAnsi="Times New Roman" w:cs="Times New Roman"/>
+        </w:rPr>
+        <w:t>colorblind_option</w:t>
+      </w:r>
+      <w:proofErr w:type="spellEnd"/>
+      <w:r>
+        <w:rPr>
+          <w:rFonts w:ascii="Times New Roman" w:hAnsi="Times New Roman" w:cs="Times New Roman"/>
+        </w:rPr>
+        <w:t xml:space="preserve"> refers to either “A”, “D”, “P”, or “T” which represent the completely colorblind, medium-wavelength, long-wavelength, or short-wavelength sensitivities. The user(s) can also enter these letters during the execution in order to change the current colorblind arguments. </w:t>
       </w:r>
     </w:p>
     <w:p>
@@ -534,29 +675,59 @@
         <w:rPr>
           <w:rFonts w:ascii="Times New Roman" w:hAnsi="Times New Roman" w:cs="Times New Roman"/>
         </w:rPr>
-        <w:t>In order to successfully code this visualization guideline, we ensured that the default number of symbols would be eight. We chose eight, because it is less than the suggested maximum and we noticed that eight bands would provide each of the colors with enough contrast to easily distinguish the color changes. We did allow the user(s) to alter the number of color bands using a command line argument    “-b number_of_bands”.</w:t>
-      </w:r>
-    </w:p>
-    <w:p>
-      <w:pPr>
-        <w:rPr>
-          <w:rFonts w:ascii="Times New Roman" w:hAnsi="Times New Roman" w:cs="Times New Roman"/>
-        </w:rPr>
-      </w:pPr>
-    </w:p>
-    <w:p>
-      <w:pPr>
-        <w:rPr>
-          <w:rFonts w:ascii="Times New Roman" w:hAnsi="Times New Roman" w:cs="Times New Roman"/>
-          <w:i/>
-        </w:rPr>
-      </w:pPr>
-      <w:r>
-        <w:rPr>
-          <w:rFonts w:ascii="Times New Roman" w:hAnsi="Times New Roman" w:cs="Times New Roman"/>
-          <w:i/>
-        </w:rPr>
-        <w:t>Guideline 4.19 – Use a spectrum approximation psuedocolor sequence for applications where its use is deeply embedded in the culture of users. This kind of color sequence can be used where the most important requirement is reading map values using a key. If this sequence is used, the spacing of the colors should be carefully chosen to provide discriminable steps</w:t>
+        <w:t xml:space="preserve">In order to successfully code this visualization guideline, we ensured that the default number of symbols would be eight. We chose eight, because it is less than the suggested maximum and we noticed that eight bands would provide each of the colors with enough contrast to easily distinguish the color changes. We did allow the user(s) to alter the number of color bands using a command line argument    “-b </w:t>
+      </w:r>
+      <w:proofErr w:type="spellStart"/>
+      <w:r>
+        <w:rPr>
+          <w:rFonts w:ascii="Times New Roman" w:hAnsi="Times New Roman" w:cs="Times New Roman"/>
+        </w:rPr>
+        <w:t>number_of_bands</w:t>
+      </w:r>
+      <w:proofErr w:type="spellEnd"/>
+      <w:r>
+        <w:rPr>
+          <w:rFonts w:ascii="Times New Roman" w:hAnsi="Times New Roman" w:cs="Times New Roman"/>
+        </w:rPr>
+        <w:t>”.</w:t>
+      </w:r>
+    </w:p>
+    <w:p>
+      <w:pPr>
+        <w:rPr>
+          <w:rFonts w:ascii="Times New Roman" w:hAnsi="Times New Roman" w:cs="Times New Roman"/>
+        </w:rPr>
+      </w:pPr>
+    </w:p>
+    <w:p>
+      <w:pPr>
+        <w:rPr>
+          <w:rFonts w:ascii="Times New Roman" w:hAnsi="Times New Roman" w:cs="Times New Roman"/>
+          <w:i/>
+        </w:rPr>
+      </w:pPr>
+      <w:r>
+        <w:rPr>
+          <w:rFonts w:ascii="Times New Roman" w:hAnsi="Times New Roman" w:cs="Times New Roman"/>
+          <w:i/>
+        </w:rPr>
+        <w:t xml:space="preserve">Guideline 4.19 – Use a spectrum approximation </w:t>
+      </w:r>
+      <w:proofErr w:type="spellStart"/>
+      <w:r>
+        <w:rPr>
+          <w:rFonts w:ascii="Times New Roman" w:hAnsi="Times New Roman" w:cs="Times New Roman"/>
+          <w:i/>
+        </w:rPr>
+        <w:t>psuedocolor</w:t>
+      </w:r>
+      <w:proofErr w:type="spellEnd"/>
+      <w:r>
+        <w:rPr>
+          <w:rFonts w:ascii="Times New Roman" w:hAnsi="Times New Roman" w:cs="Times New Roman"/>
+          <w:i/>
+        </w:rPr>
+        <w:t xml:space="preserve"> sequence for applications where its use is deeply embedded in the culture of users. This kind of color sequence can be used where the most important requirement is reading map values using a key. If this sequence is used, the spacing of the colors should be carefully chosen to provide discriminable steps</w:t>
       </w:r>
       <w:r>
         <w:rPr>
@@ -591,29 +762,59 @@
         <w:rPr>
           <w:rFonts w:ascii="Times New Roman" w:hAnsi="Times New Roman" w:cs="Times New Roman"/>
         </w:rPr>
-        <w:t xml:space="preserve">We have used and elevation data map to illustrate the use of a psuedocolor sequence in which the colors are important for determining elevation bands. We have created an algorithm that will pick two saturated colors that are at least a certain distance apart in order to create bands that are easily distinguishable. </w:t>
-      </w:r>
-    </w:p>
-    <w:p>
-      <w:pPr>
-        <w:rPr>
-          <w:rFonts w:ascii="Times New Roman" w:hAnsi="Times New Roman" w:cs="Times New Roman"/>
-        </w:rPr>
-      </w:pPr>
-    </w:p>
-    <w:p>
-      <w:pPr>
-        <w:rPr>
-          <w:rFonts w:ascii="Times New Roman" w:hAnsi="Times New Roman" w:cs="Times New Roman"/>
-          <w:i/>
-        </w:rPr>
-      </w:pPr>
-      <w:r>
-        <w:rPr>
-          <w:rFonts w:ascii="Times New Roman" w:hAnsi="Times New Roman" w:cs="Times New Roman"/>
-          <w:i/>
-        </w:rPr>
-        <w:t>Guideline 4.20 – If it is important to see highs, lows, and other patterns at a glance, use a psuedocolor sequence that monotonically increases or decreases in luminance. If reading values from a key is also important, cycle through a variety of hues while trending upwards or downward in luminance</w:t>
+        <w:t xml:space="preserve">We have used and elevation data map to illustrate the use of a </w:t>
+      </w:r>
+      <w:proofErr w:type="spellStart"/>
+      <w:r>
+        <w:rPr>
+          <w:rFonts w:ascii="Times New Roman" w:hAnsi="Times New Roman" w:cs="Times New Roman"/>
+        </w:rPr>
+        <w:t>psuedocolor</w:t>
+      </w:r>
+      <w:proofErr w:type="spellEnd"/>
+      <w:r>
+        <w:rPr>
+          <w:rFonts w:ascii="Times New Roman" w:hAnsi="Times New Roman" w:cs="Times New Roman"/>
+        </w:rPr>
+        <w:t xml:space="preserve"> sequence in which the colors are important for determining elevation bands. We have created an algorithm that will pick two saturated colors that are at least a certain distance apart in order to create bands that are easily distinguishable. </w:t>
+      </w:r>
+    </w:p>
+    <w:p>
+      <w:pPr>
+        <w:rPr>
+          <w:rFonts w:ascii="Times New Roman" w:hAnsi="Times New Roman" w:cs="Times New Roman"/>
+        </w:rPr>
+      </w:pPr>
+    </w:p>
+    <w:p>
+      <w:pPr>
+        <w:rPr>
+          <w:rFonts w:ascii="Times New Roman" w:hAnsi="Times New Roman" w:cs="Times New Roman"/>
+          <w:i/>
+        </w:rPr>
+      </w:pPr>
+      <w:r>
+        <w:rPr>
+          <w:rFonts w:ascii="Times New Roman" w:hAnsi="Times New Roman" w:cs="Times New Roman"/>
+          <w:i/>
+        </w:rPr>
+        <w:t xml:space="preserve">Guideline 4.20 – If it is important to see highs, lows, and other patterns at a glance, use a </w:t>
+      </w:r>
+      <w:proofErr w:type="spellStart"/>
+      <w:r>
+        <w:rPr>
+          <w:rFonts w:ascii="Times New Roman" w:hAnsi="Times New Roman" w:cs="Times New Roman"/>
+          <w:i/>
+        </w:rPr>
+        <w:t>psuedocolor</w:t>
+      </w:r>
+      <w:proofErr w:type="spellEnd"/>
+      <w:r>
+        <w:rPr>
+          <w:rFonts w:ascii="Times New Roman" w:hAnsi="Times New Roman" w:cs="Times New Roman"/>
+          <w:i/>
+        </w:rPr>
+        <w:t xml:space="preserve"> sequence that monotonically increases or decreases in luminance. If reading values from a key is also important, cycle through a variety of hues while trending upwards or downward in luminance</w:t>
       </w:r>
       <w:r>
         <w:rPr>
@@ -648,7 +849,21 @@
         <w:rPr>
           <w:rFonts w:ascii="Times New Roman" w:hAnsi="Times New Roman" w:cs="Times New Roman"/>
         </w:rPr>
-        <w:t xml:space="preserve">We have used and elevation data map to illustrate the use of a psuedocolor sequence in which the colors are important for determining elevation bands. We have created an algorithm that will pick two saturated colors that are at least a certain distance apart in order to create bands that are easily distinguishable. We provide VTK with two distinct colors and a midpoint. VTK chooses the remaining colors for the lookup table based on the luminance values for the colors between each endpoint and the midpoint. </w:t>
+        <w:t xml:space="preserve">We have used and elevation data map to illustrate the use of a </w:t>
+      </w:r>
+      <w:proofErr w:type="spellStart"/>
+      <w:r>
+        <w:rPr>
+          <w:rFonts w:ascii="Times New Roman" w:hAnsi="Times New Roman" w:cs="Times New Roman"/>
+        </w:rPr>
+        <w:t>psuedocolor</w:t>
+      </w:r>
+      <w:proofErr w:type="spellEnd"/>
+      <w:r>
+        <w:rPr>
+          <w:rFonts w:ascii="Times New Roman" w:hAnsi="Times New Roman" w:cs="Times New Roman"/>
+        </w:rPr>
+        <w:t xml:space="preserve"> sequence in which the colors are important for determining elevation bands. We have created an algorithm that will pick two saturated colors that are at least a certain distance apart in order to create bands that are easily distinguishable. We provide VTK with two distinct colors and a midpoint. VTK chooses the remaining colors for the lookup table based on the luminance values for the colors between each endpoint and the midpoint. </w:t>
       </w:r>
     </w:p>
     <w:p>
@@ -707,6 +922,14 @@
         <w:lastRenderedPageBreak/>
         <w:t xml:space="preserve">VTK allows the user(s) to perform these actions by default, but we manually added these features into our program. In order to add keyboard interrupts to our program we had to manually add in features such as keyboard interrupts, rotation, and tilt. </w:t>
       </w:r>
+    </w:p>
+    <w:p>
+      <w:pPr>
+        <w:ind w:firstLine="720"/>
+        <w:rPr>
+          <w:rFonts w:ascii="Times New Roman" w:hAnsi="Times New Roman" w:cs="Times New Roman"/>
+        </w:rPr>
+      </w:pPr>
     </w:p>
     <w:p>
       <w:pPr>
@@ -1107,14 +1330,8 @@
         <w:rPr>
           <w:rFonts w:ascii="Times New Roman" w:hAnsi="Times New Roman" w:cs="Times New Roman"/>
         </w:rPr>
-        <w:t xml:space="preserve">The program contains two different midpoint determination algorithms. The first algorithm uses a simple grey color as the midpoint for the elevation interval. Interestingly, this </w:t>
-      </w:r>
-      <w:r>
-        <w:rPr>
-          <w:rFonts w:ascii="Times New Roman" w:hAnsi="Times New Roman" w:cs="Times New Roman"/>
-        </w:rPr>
         <w:lastRenderedPageBreak/>
-        <w:t>simple method create a more aesthetically pleasing interval, regardless of its simplicity. The second algorithm calculates a distance between the two colors</w:t>
+        <w:t>The program contains two different midpoint determination algorithms. The first algorithm uses a simple grey color as the midpoint for the elevation interval. Interestingly, this simple method create a more aesthetically pleasing interval, regardless of its simplicity. The second algorithm calculates a distance between the two colors</w:t>
       </w:r>
       <w:r>
         <w:rPr>
@@ -2031,7 +2248,7 @@
           </mc:Choice>
           <mc:Fallback>
             <w:pict>
-              <v:shapetype w14:anchorId="03336B06" id="_x0000_t32" coordsize="21600,21600" o:spt="32" o:oned="t" path="m,l21600,21600e" filled="f">
+              <v:shapetype w14:anchorId="2C7DEF27" id="_x0000_t32" coordsize="21600,21600" o:spt="32" o:oned="t" path="m,l21600,21600e" filled="f">
                 <v:path arrowok="t" fillok="f" o:connecttype="none"/>
                 <o:lock v:ext="edit" shapetype="t"/>
               </v:shapetype>
@@ -2175,22 +2392,6 @@
           <w:rFonts w:ascii="Times New Roman" w:hAnsi="Times New Roman" w:cs="Times New Roman"/>
         </w:rPr>
       </w:pPr>
-    </w:p>
-    <w:p>
-      <w:pPr>
-        <w:ind w:firstLine="720"/>
-        <w:rPr>
-          <w:rFonts w:ascii="Times New Roman" w:hAnsi="Times New Roman" w:cs="Times New Roman"/>
-        </w:rPr>
-      </w:pPr>
-    </w:p>
-    <w:p>
-      <w:pPr>
-        <w:ind w:firstLine="720"/>
-        <w:rPr>
-          <w:rFonts w:ascii="Times New Roman" w:hAnsi="Times New Roman" w:cs="Times New Roman"/>
-        </w:rPr>
-      </w:pPr>
       <w:r>
         <w:rPr>
           <w:rFonts w:ascii="Times New Roman" w:hAnsi="Times New Roman" w:cs="Times New Roman"/>
@@ -2199,13 +2400,13 @@
         <mc:AlternateContent>
           <mc:Choice Requires="wps">
             <w:drawing>
-              <wp:anchor distT="45720" distB="45720" distL="114300" distR="114300" simplePos="0" relativeHeight="251655680" behindDoc="0" locked="0" layoutInCell="1" allowOverlap="1" wp14:anchorId="632DC9E0" wp14:editId="11569EEA">
+              <wp:anchor distT="45720" distB="45720" distL="114300" distR="114300" simplePos="0" relativeHeight="251659264" behindDoc="0" locked="0" layoutInCell="1" allowOverlap="1" wp14:anchorId="632DC9E0" wp14:editId="74BE8B33">
                 <wp:simplePos x="0" y="0"/>
                 <wp:positionH relativeFrom="column">
-                  <wp:posOffset>1838325</wp:posOffset>
+                  <wp:posOffset>1458314</wp:posOffset>
                 </wp:positionH>
                 <wp:positionV relativeFrom="paragraph">
-                  <wp:posOffset>17145</wp:posOffset>
+                  <wp:posOffset>191555</wp:posOffset>
                 </wp:positionV>
                 <wp:extent cx="2238375" cy="1404620"/>
                 <wp:effectExtent l="0" t="0" r="28575" b="26035"/>
@@ -2266,7 +2467,7 @@
           </mc:Choice>
           <mc:Fallback>
             <w:pict>
-              <v:shape w14:anchorId="632DC9E0" id="Text Box 8" o:spid="_x0000_s1031" type="#_x0000_t202" style="position:absolute;left:0;text-align:left;margin-left:144.75pt;margin-top:1.35pt;width:176.25pt;height:110.6pt;z-index:251655680;visibility:visible;mso-wrap-style:square;mso-width-percent:0;mso-height-percent:200;mso-wrap-distance-left:9pt;mso-wrap-distance-top:3.6pt;mso-wrap-distance-right:9pt;mso-wrap-distance-bottom:3.6pt;mso-position-horizontal:absolute;mso-position-horizontal-relative:text;mso-position-vertical:absolute;mso-position-vertical-relative:text;mso-width-percent:0;mso-height-percent:200;mso-width-relative:margin;mso-height-relative:margin;v-text-anchor:top" o:gfxdata="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">
+              <v:shape w14:anchorId="632DC9E0" id="Text Box 8" o:spid="_x0000_s1031" type="#_x0000_t202" style="position:absolute;left:0;text-align:left;margin-left:114.85pt;margin-top:15.1pt;width:176.25pt;height:110.6pt;z-index:251659264;visibility:visible;mso-wrap-style:square;mso-width-percent:0;mso-height-percent:200;mso-wrap-distance-left:9pt;mso-wrap-distance-top:3.6pt;mso-wrap-distance-right:9pt;mso-wrap-distance-bottom:3.6pt;mso-position-horizontal:absolute;mso-position-horizontal-relative:text;mso-position-vertical:absolute;mso-position-vertical-relative:text;mso-width-percent:0;mso-height-percent:200;mso-width-relative:margin;mso-height-relative:margin;v-text-anchor:top" o:gfxdata="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">
                 <v:textbox style="mso-fit-shape-to-text:t">
                   <w:txbxContent>
                     <w:p>
@@ -2282,30 +2483,6 @@
           </mc:Fallback>
         </mc:AlternateContent>
       </w:r>
-    </w:p>
-    <w:p>
-      <w:pPr>
-        <w:ind w:firstLine="720"/>
-        <w:rPr>
-          <w:rFonts w:ascii="Times New Roman" w:hAnsi="Times New Roman" w:cs="Times New Roman"/>
-        </w:rPr>
-      </w:pPr>
-    </w:p>
-    <w:p>
-      <w:pPr>
-        <w:ind w:firstLine="720"/>
-        <w:rPr>
-          <w:rFonts w:ascii="Times New Roman" w:hAnsi="Times New Roman" w:cs="Times New Roman"/>
-        </w:rPr>
-      </w:pPr>
-    </w:p>
-    <w:p>
-      <w:pPr>
-        <w:ind w:firstLine="720"/>
-        <w:rPr>
-          <w:rFonts w:ascii="Times New Roman" w:hAnsi="Times New Roman" w:cs="Times New Roman"/>
-        </w:rPr>
-      </w:pPr>
     </w:p>
     <w:p>
       <w:pPr>
@@ -2659,7 +2836,35 @@
         <w:rPr>
           <w:rFonts w:ascii="Times New Roman" w:hAnsi="Times New Roman" w:cs="Times New Roman"/>
         </w:rPr>
-        <w:t xml:space="preserve">, because Protanopia and Deuteranopia are each characterized by the inability to </w:t>
+        <w:t xml:space="preserve">, because </w:t>
+      </w:r>
+      <w:proofErr w:type="spellStart"/>
+      <w:r>
+        <w:rPr>
+          <w:rFonts w:ascii="Times New Roman" w:hAnsi="Times New Roman" w:cs="Times New Roman"/>
+        </w:rPr>
+        <w:t>Protanopia</w:t>
+      </w:r>
+      <w:proofErr w:type="spellEnd"/>
+      <w:r>
+        <w:rPr>
+          <w:rFonts w:ascii="Times New Roman" w:hAnsi="Times New Roman" w:cs="Times New Roman"/>
+        </w:rPr>
+        <w:t xml:space="preserve"> and </w:t>
+      </w:r>
+      <w:proofErr w:type="spellStart"/>
+      <w:r>
+        <w:rPr>
+          <w:rFonts w:ascii="Times New Roman" w:hAnsi="Times New Roman" w:cs="Times New Roman"/>
+        </w:rPr>
+        <w:t>Deuteranopia</w:t>
+      </w:r>
+      <w:proofErr w:type="spellEnd"/>
+      <w:r>
+        <w:rPr>
+          <w:rFonts w:ascii="Times New Roman" w:hAnsi="Times New Roman" w:cs="Times New Roman"/>
+        </w:rPr>
+        <w:t xml:space="preserve"> are each characterized by the inability to </w:t>
       </w:r>
       <w:r>
         <w:rPr>
@@ -2764,7 +2969,21 @@
         <w:rPr>
           <w:rFonts w:ascii="Times New Roman" w:hAnsi="Times New Roman" w:cs="Times New Roman"/>
         </w:rPr>
-        <w:t xml:space="preserve"> Protanopia, and we chose to eliminate the </w:t>
+        <w:t xml:space="preserve"> </w:t>
+      </w:r>
+      <w:proofErr w:type="spellStart"/>
+      <w:r>
+        <w:rPr>
+          <w:rFonts w:ascii="Times New Roman" w:hAnsi="Times New Roman" w:cs="Times New Roman"/>
+        </w:rPr>
+        <w:t>Protanopia</w:t>
+      </w:r>
+      <w:proofErr w:type="spellEnd"/>
+      <w:r>
+        <w:rPr>
+          <w:rFonts w:ascii="Times New Roman" w:hAnsi="Times New Roman" w:cs="Times New Roman"/>
+        </w:rPr>
+        <w:t xml:space="preserve">, and we chose to eliminate the </w:t>
       </w:r>
       <w:r>
         <w:rPr>
@@ -2797,7 +3016,21 @@
         <w:rPr>
           <w:rFonts w:ascii="Times New Roman" w:hAnsi="Times New Roman" w:cs="Times New Roman"/>
         </w:rPr>
-        <w:t xml:space="preserve"> Deuteranopia. </w:t>
+        <w:t xml:space="preserve"> </w:t>
+      </w:r>
+      <w:proofErr w:type="spellStart"/>
+      <w:r>
+        <w:rPr>
+          <w:rFonts w:ascii="Times New Roman" w:hAnsi="Times New Roman" w:cs="Times New Roman"/>
+        </w:rPr>
+        <w:t>Deuteranopia</w:t>
+      </w:r>
+      <w:proofErr w:type="spellEnd"/>
+      <w:r>
+        <w:rPr>
+          <w:rFonts w:ascii="Times New Roman" w:hAnsi="Times New Roman" w:cs="Times New Roman"/>
+        </w:rPr>
+        <w:t xml:space="preserve">. </w:t>
       </w:r>
       <w:r>
         <w:rPr>
@@ -2911,13 +3144,27 @@
         <w:rPr>
           <w:rFonts w:ascii="Times New Roman" w:hAnsi="Times New Roman" w:cs="Times New Roman"/>
         </w:rPr>
-        <w:t xml:space="preserve"> T</w:t>
-      </w:r>
-      <w:r>
-        <w:rPr>
-          <w:rFonts w:ascii="Times New Roman" w:hAnsi="Times New Roman" w:cs="Times New Roman"/>
-        </w:rPr>
-        <w:t>ritanopia colorblind option</w:t>
+        <w:t xml:space="preserve"> </w:t>
+      </w:r>
+      <w:proofErr w:type="spellStart"/>
+      <w:r>
+        <w:rPr>
+          <w:rFonts w:ascii="Times New Roman" w:hAnsi="Times New Roman" w:cs="Times New Roman"/>
+        </w:rPr>
+        <w:t>T</w:t>
+      </w:r>
+      <w:r>
+        <w:rPr>
+          <w:rFonts w:ascii="Times New Roman" w:hAnsi="Times New Roman" w:cs="Times New Roman"/>
+        </w:rPr>
+        <w:t>ritanopia</w:t>
+      </w:r>
+      <w:proofErr w:type="spellEnd"/>
+      <w:r>
+        <w:rPr>
+          <w:rFonts w:ascii="Times New Roman" w:hAnsi="Times New Roman" w:cs="Times New Roman"/>
+        </w:rPr>
+        <w:t xml:space="preserve"> colorblind option</w:t>
       </w:r>
       <w:r>
         <w:rPr>
@@ -2977,7 +3224,21 @@
         <w:rPr>
           <w:rFonts w:ascii="Times New Roman" w:hAnsi="Times New Roman" w:cs="Times New Roman"/>
         </w:rPr>
-        <w:t xml:space="preserve">. The elimination of two colors occurs, because Tritanopia is defined as the inability to differentiate between </w:t>
+        <w:t xml:space="preserve">. The elimination of two colors occurs, because </w:t>
+      </w:r>
+      <w:proofErr w:type="spellStart"/>
+      <w:r>
+        <w:rPr>
+          <w:rFonts w:ascii="Times New Roman" w:hAnsi="Times New Roman" w:cs="Times New Roman"/>
+        </w:rPr>
+        <w:t>Tritanopia</w:t>
+      </w:r>
+      <w:proofErr w:type="spellEnd"/>
+      <w:r>
+        <w:rPr>
+          <w:rFonts w:ascii="Times New Roman" w:hAnsi="Times New Roman" w:cs="Times New Roman"/>
+        </w:rPr>
+        <w:t xml:space="preserve"> is defined as the inability to differentiate between </w:t>
       </w:r>
       <w:r>
         <w:rPr>
@@ -3406,8 +3667,14 @@
         <w:rPr>
           <w:rFonts w:ascii="Times New Roman" w:hAnsi="Times New Roman" w:cs="Times New Roman"/>
         </w:rPr>
+        <w:t xml:space="preserve">In Figure [9], the program was run under normal circumstances; no arguments were entered. The user can notice that the two colors are distinct, and the colors that make up the rest </w:t>
+      </w:r>
+      <w:r>
+        <w:rPr>
+          <w:rFonts w:ascii="Times New Roman" w:hAnsi="Times New Roman" w:cs="Times New Roman"/>
+        </w:rPr>
         <w:lastRenderedPageBreak/>
-        <w:t xml:space="preserve">In Figure [9], the program was run under normal circumstances; no arguments were entered. The user can notice that the two colors are distinct, and the colors that make up the rest of the range are distinct too. One can also notice that the bottom left corner of the display reveals the colorblind options that have been selected. </w:t>
+        <w:t xml:space="preserve">of the range are distinct too. One can also notice that the bottom left corner of the display reveals the colorblind options that have been selected. </w:t>
       </w:r>
     </w:p>
     <w:p>
@@ -3463,7 +3730,21 @@
         <w:rPr>
           <w:rFonts w:ascii="Times New Roman" w:hAnsi="Times New Roman" w:cs="Times New Roman"/>
         </w:rPr>
-        <w:t xml:space="preserve">In Figure [11], the program was run with a short-wavelength restriction. The user can notice that the two colors are distinct, and the colors that make up the rest of the range are distinct too. The program has eliminated both the blue and yellow colors. The user can continuously enter a letter t during the program execution and blue and yellow will never be visible. One can also notice that the bottom left corner of the display reveals the colorblind options that have been selected, Tritanopia. </w:t>
+        <w:t xml:space="preserve">In Figure [11], the program was run with a short-wavelength restriction. The user can notice that the two colors are distinct, and the colors that make up the rest of the range are distinct too. The program has eliminated both the blue and yellow colors. The user can continuously enter a letter t during the program execution and blue and yellow will never be visible. One can also notice that the bottom left corner of the display reveals the colorblind options that have been selected, </w:t>
+      </w:r>
+      <w:proofErr w:type="spellStart"/>
+      <w:r>
+        <w:rPr>
+          <w:rFonts w:ascii="Times New Roman" w:hAnsi="Times New Roman" w:cs="Times New Roman"/>
+        </w:rPr>
+        <w:t>Tritanopia</w:t>
+      </w:r>
+      <w:proofErr w:type="spellEnd"/>
+      <w:r>
+        <w:rPr>
+          <w:rFonts w:ascii="Times New Roman" w:hAnsi="Times New Roman" w:cs="Times New Roman"/>
+        </w:rPr>
+        <w:t xml:space="preserve">. </w:t>
       </w:r>
     </w:p>
     <w:p>
@@ -3487,12 +3768,14 @@
         </w:rPr>
         <w:t xml:space="preserve">In Figure [12], the program was run with a medium-wavelength restriction. The user can notice that the two colors are distinct, and the colors that make up the rest of the range are distinct too. The program has eliminated green colors. The user can continuously enter a letter d during the program execution green will never be visible. One can also notice that the bottom left corner of the display reveals the colorblind options that have been selected, </w:t>
       </w:r>
+      <w:proofErr w:type="spellStart"/>
       <w:r>
         <w:rPr>
           <w:rFonts w:ascii="Times New Roman" w:hAnsi="Times New Roman" w:cs="Times New Roman"/>
         </w:rPr>
         <w:t>Deuteranopia</w:t>
       </w:r>
+      <w:proofErr w:type="spellEnd"/>
       <w:r>
         <w:rPr>
           <w:rFonts w:ascii="Times New Roman" w:hAnsi="Times New Roman" w:cs="Times New Roman"/>
@@ -3519,7 +3802,21 @@
         <w:rPr>
           <w:rFonts w:ascii="Times New Roman" w:hAnsi="Times New Roman" w:cs="Times New Roman"/>
         </w:rPr>
-        <w:t>In Figure [13], the program was run with a long-wavelength restriction. The user can notice that the two colors are distinct, and the colors that make up the rest of the range are distinct too. The program has eliminated red colors. The user can continuously enter a letter p during the program execution red will never be visible. One can also notice that the bottom left corner of the display reveals the colorblind options that have been selected, Protanopia. As discussed previously, our program directly interprets the sensitivity to long and medium wavelengths. Colorblind individuals would have difficulties distinguishing between red and green no matter if they are sensitive to long or medium wavelengths, but we decided to eliminate either the long or the medium and not both.</w:t>
+        <w:t xml:space="preserve">In Figure [13], the program was run with a long-wavelength restriction. The user can notice that the two colors are distinct, and the colors that make up the rest of the range are distinct too. The program has eliminated red colors. The user can continuously enter a letter p during the program execution red will never be visible. One can also notice that the bottom left corner of the display reveals the colorblind options that have been selected, </w:t>
+      </w:r>
+      <w:proofErr w:type="spellStart"/>
+      <w:r>
+        <w:rPr>
+          <w:rFonts w:ascii="Times New Roman" w:hAnsi="Times New Roman" w:cs="Times New Roman"/>
+        </w:rPr>
+        <w:t>Protanopia</w:t>
+      </w:r>
+      <w:proofErr w:type="spellEnd"/>
+      <w:r>
+        <w:rPr>
+          <w:rFonts w:ascii="Times New Roman" w:hAnsi="Times New Roman" w:cs="Times New Roman"/>
+        </w:rPr>
+        <w:t>. As discussed previously, our program directly interprets the sensitivity to long and medium wavelengths. Colorblind individuals would have difficulties distinguishing between red and green no matter if they are sensitive to long or medium wavelengths, but we decided to eliminate either the long or the medium and not both.</w:t>
       </w:r>
     </w:p>
     <w:p>
@@ -3564,7 +3861,21 @@
         <w:rPr>
           <w:rFonts w:ascii="Times New Roman" w:hAnsi="Times New Roman" w:cs="Times New Roman"/>
         </w:rPr>
-        <w:t>According to Dr. Ananya Mandal, anywhere from five to eight percent of men may be colorblind and anywhere from 0.5 to one percent of women may be colorblind (Dr. Mandal</w:t>
+        <w:t xml:space="preserve">According to Dr. </w:t>
+      </w:r>
+      <w:proofErr w:type="spellStart"/>
+      <w:r>
+        <w:rPr>
+          <w:rFonts w:ascii="Times New Roman" w:hAnsi="Times New Roman" w:cs="Times New Roman"/>
+        </w:rPr>
+        <w:t>Ananya</w:t>
+      </w:r>
+      <w:proofErr w:type="spellEnd"/>
+      <w:r>
+        <w:rPr>
+          <w:rFonts w:ascii="Times New Roman" w:hAnsi="Times New Roman" w:cs="Times New Roman"/>
+        </w:rPr>
+        <w:t xml:space="preserve"> Mandal, anywhere from five to eight percent of men may be colorblind and anywhere from 0.5 to one percent of women may be colorblind (Dr. Mandal</w:t>
       </w:r>
       <w:r>
         <w:rPr>
@@ -3614,6 +3925,8 @@
         <w:lastRenderedPageBreak/>
         <w:t>Appendix</w:t>
       </w:r>
+      <w:bookmarkStart w:id="0" w:name="_GoBack"/>
+      <w:bookmarkEnd w:id="0"/>
     </w:p>
     <w:p>
       <w:pPr>
@@ -6459,7 +6772,21 @@
         <w:rPr>
           <w:rFonts w:ascii="Times New Roman" w:hAnsi="Times New Roman" w:cs="Times New Roman"/>
         </w:rPr>
-        <w:t xml:space="preserve">Mandal, Ananya M.D. </w:t>
+        <w:t xml:space="preserve">Mandal, </w:t>
+      </w:r>
+      <w:proofErr w:type="spellStart"/>
+      <w:r>
+        <w:rPr>
+          <w:rFonts w:ascii="Times New Roman" w:hAnsi="Times New Roman" w:cs="Times New Roman"/>
+        </w:rPr>
+        <w:t>Ananya</w:t>
+      </w:r>
+      <w:proofErr w:type="spellEnd"/>
+      <w:r>
+        <w:rPr>
+          <w:rFonts w:ascii="Times New Roman" w:hAnsi="Times New Roman" w:cs="Times New Roman"/>
+        </w:rPr>
+        <w:t xml:space="preserve"> M.D. </w:t>
       </w:r>
       <w:r>
         <w:rPr>

</xml_diff>

<commit_message>
grammer and add notes to slides
</commit_message>
<xml_diff>
--- a/MSIM741_writeup_BARBACHEM_COOGAN.docx
+++ b/MSIM741_writeup_BARBACHEM_COOGAN.docx
@@ -1,6 +1,6 @@
 
 <file path=word/document.xml><?xml version="1.0" encoding="utf-8"?>
-<w:document xmlns:wpc="http://schemas.microsoft.com/office/word/2010/wordprocessingCanvas" xmlns:mc="http://schemas.openxmlformats.org/markup-compatibility/2006" xmlns:o="urn:schemas-microsoft-com:office:office" xmlns:r="http://schemas.openxmlformats.org/officeDocument/2006/relationships" xmlns:m="http://schemas.openxmlformats.org/officeDocument/2006/math" xmlns:v="urn:schemas-microsoft-com:vml" xmlns:wp14="http://schemas.microsoft.com/office/word/2010/wordprocessingDrawing" xmlns:wp="http://schemas.openxmlformats.org/drawingml/2006/wordprocessingDrawing" xmlns:w10="urn:schemas-microsoft-com:office:word" xmlns:w="http://schemas.openxmlformats.org/wordprocessingml/2006/main" xmlns:w14="http://schemas.microsoft.com/office/word/2010/wordml" xmlns:w15="http://schemas.microsoft.com/office/word/2012/wordml" xmlns:wpg="http://schemas.microsoft.com/office/word/2010/wordprocessingGroup" xmlns:wpi="http://schemas.microsoft.com/office/word/2010/wordprocessingInk" xmlns:wne="http://schemas.microsoft.com/office/word/2006/wordml" xmlns:wps="http://schemas.microsoft.com/office/word/2010/wordprocessingShape" mc:Ignorable="w14 w15 wp14">
+<w:document xmlns:wpc="http://schemas.microsoft.com/office/word/2010/wordprocessingCanvas" xmlns:mo="http://schemas.microsoft.com/office/mac/office/2008/main" xmlns:mc="http://schemas.openxmlformats.org/markup-compatibility/2006" xmlns:mv="urn:schemas-microsoft-com:mac:vml" xmlns:o="urn:schemas-microsoft-com:office:office" xmlns:r="http://schemas.openxmlformats.org/officeDocument/2006/relationships" xmlns:m="http://schemas.openxmlformats.org/officeDocument/2006/math" xmlns:v="urn:schemas-microsoft-com:vml" xmlns:wp14="http://schemas.microsoft.com/office/word/2010/wordprocessingDrawing" xmlns:wp="http://schemas.openxmlformats.org/drawingml/2006/wordprocessingDrawing" xmlns:w10="urn:schemas-microsoft-com:office:word" xmlns:w="http://schemas.openxmlformats.org/wordprocessingml/2006/main" xmlns:w14="http://schemas.microsoft.com/office/word/2010/wordml" xmlns:wpg="http://schemas.microsoft.com/office/word/2010/wordprocessingGroup" xmlns:wpi="http://schemas.microsoft.com/office/word/2010/wordprocessingInk" xmlns:wne="http://schemas.microsoft.com/office/word/2006/wordml" xmlns:wps="http://schemas.microsoft.com/office/word/2010/wordprocessingShape" mc:Ignorable="w14 wp14 mv">
   <w:body>
     <w:p>
       <w:pPr>
@@ -15,17 +15,8 @@
           <w:rFonts w:ascii="Times New Roman" w:hAnsi="Times New Roman" w:cs="Times New Roman"/>
           <w:b/>
         </w:rPr>
-        <w:t xml:space="preserve">Brent Barbachem &amp; Sean </w:t>
-      </w:r>
-      <w:proofErr w:type="spellStart"/>
-      <w:r>
-        <w:rPr>
-          <w:rFonts w:ascii="Times New Roman" w:hAnsi="Times New Roman" w:cs="Times New Roman"/>
-          <w:b/>
-        </w:rPr>
-        <w:t>Coogan</w:t>
-      </w:r>
-      <w:proofErr w:type="spellEnd"/>
+        <w:t>Brent Barbachem &amp; Sean Coogan</w:t>
+      </w:r>
     </w:p>
     <w:p>
       <w:pPr>
@@ -158,7 +149,7 @@
                     </pic:cNvPicPr>
                   </pic:nvPicPr>
                   <pic:blipFill>
-                    <a:blip r:embed="rId5">
+                    <a:blip r:embed="rId8">
                       <a:extLst>
                         <a:ext uri="{28A0092B-C50C-407E-A947-70E740481C1C}">
                           <a14:useLocalDpi xmlns:a14="http://schemas.microsoft.com/office/drawing/2010/main" val="0"/>
@@ -240,7 +231,7 @@
                 <wp:positionV relativeFrom="paragraph">
                   <wp:posOffset>44450</wp:posOffset>
                 </wp:positionV>
-                <wp:extent cx="3162300" cy="1404620"/>
+                <wp:extent cx="3162300" cy="278765"/>
                 <wp:effectExtent l="0" t="0" r="19050" b="26035"/>
                 <wp:wrapSquare wrapText="bothSides"/>
                 <wp:docPr id="217" name="Text Box 2"/>
@@ -256,7 +247,7 @@
                       <wps:spPr bwMode="auto">
                         <a:xfrm>
                           <a:off x="0" y="0"/>
-                          <a:ext cx="3162300" cy="1404620"/>
+                          <a:ext cx="3162300" cy="278765"/>
                         </a:xfrm>
                         <a:prstGeom prst="rect">
                           <a:avLst/>
@@ -297,7 +288,7 @@
               </wp:anchor>
             </w:drawing>
           </mc:Choice>
-          <mc:Fallback>
+          <mc:Fallback xmlns:w15="http://schemas.microsoft.com/office/word/2012/wordml">
             <w:pict>
               <v:shapetype w14:anchorId="318DAE32" id="_x0000_t202" coordsize="21600,21600" o:spt="202" path="m,l,21600r21600,l21600,xe">
                 <v:stroke joinstyle="miter"/>
@@ -489,7 +480,33 @@
         <w:rPr>
           <w:rFonts w:ascii="Times New Roman" w:hAnsi="Times New Roman" w:cs="Times New Roman"/>
         </w:rPr>
-        <w:t xml:space="preserve">In the realm of computer visualization, there are numerous practical applications for the work completed for this project. Any software that takes advantage of computer visualization in order to display data can make use the concepts developed in this project. Software that utilizes color differences to visualize data should provide all users with an equal opportunity for interpretation. These applications include but are not limited to software such as Geographic Information Systems (GIS), Computer-Aided-Design (CAD), and 3D/2D Modeling Software. A more important achievement would be the incorporation of these concepts into the displays on computers. If colorblind options are created at the source of the display, the personal computer, then the software companies would not have to include these alterations. </w:t>
+        <w:t xml:space="preserve">In the realm of computer visualization, there are numerous practical applications for the work completed for this project. Any software that takes advantage of computer visualization in order to display data can make use the concepts developed in this project. Software that utilizes color differences to visualize data should provide all users with an equal opportunity for interpretation. These applications include but are not limited to software such as Geographic Information Systems (GIS), Computer-Aided-Design (CAD), and 3D/2D Modeling Software. A more important achievement would be the incorporation of these concepts into the displays on computers. If colorblind options </w:t>
+      </w:r>
+      <w:proofErr w:type="gramStart"/>
+      <w:r>
+        <w:rPr>
+          <w:rFonts w:ascii="Times New Roman" w:hAnsi="Times New Roman" w:cs="Times New Roman"/>
+        </w:rPr>
+        <w:t>are</w:t>
+      </w:r>
+      <w:proofErr w:type="gramEnd"/>
+      <w:r>
+        <w:rPr>
+          <w:rFonts w:ascii="Times New Roman" w:hAnsi="Times New Roman" w:cs="Times New Roman"/>
+        </w:rPr>
+        <w:t xml:space="preserve"> created at the source of the display, the personal computer</w:t>
+      </w:r>
+      <w:r>
+        <w:rPr>
+          <w:rFonts w:ascii="Times New Roman" w:hAnsi="Times New Roman" w:cs="Times New Roman"/>
+        </w:rPr>
+        <w:t xml:space="preserve"> or visual display system</w:t>
+      </w:r>
+      <w:r>
+        <w:rPr>
+          <w:rFonts w:ascii="Times New Roman" w:hAnsi="Times New Roman" w:cs="Times New Roman"/>
+        </w:rPr>
+        <w:t xml:space="preserve">, then the software companies would not have to include these alterations. </w:t>
       </w:r>
     </w:p>
     <w:p>
@@ -762,49 +779,117 @@
         <w:rPr>
           <w:rFonts w:ascii="Times New Roman" w:hAnsi="Times New Roman" w:cs="Times New Roman"/>
         </w:rPr>
-        <w:t xml:space="preserve">We have used and elevation data map to illustrate the use of a </w:t>
+        <w:t>We have used an</w:t>
+      </w:r>
+      <w:r>
+        <w:rPr>
+          <w:rFonts w:ascii="Times New Roman" w:hAnsi="Times New Roman" w:cs="Times New Roman"/>
+        </w:rPr>
+        <w:t xml:space="preserve"> elevation data map to illustrate the use of a </w:t>
       </w:r>
       <w:proofErr w:type="spellStart"/>
       <w:r>
         <w:rPr>
           <w:rFonts w:ascii="Times New Roman" w:hAnsi="Times New Roman" w:cs="Times New Roman"/>
         </w:rPr>
+        <w:t>pseudo</w:t>
+      </w:r>
+      <w:r>
+        <w:rPr>
+          <w:rFonts w:ascii="Times New Roman" w:hAnsi="Times New Roman" w:cs="Times New Roman"/>
+        </w:rPr>
+        <w:t>color</w:t>
+      </w:r>
+      <w:proofErr w:type="spellEnd"/>
+      <w:r>
+        <w:rPr>
+          <w:rFonts w:ascii="Times New Roman" w:hAnsi="Times New Roman" w:cs="Times New Roman"/>
+        </w:rPr>
+        <w:t xml:space="preserve"> sequence in which the colors are important for determining elevation bands. We have created an algorithm that will pick two saturated colors that are at least a certain distance apart in order to create bands that are easily distinguishable. </w:t>
+      </w:r>
+    </w:p>
+    <w:p>
+      <w:pPr>
+        <w:rPr>
+          <w:rFonts w:ascii="Times New Roman" w:hAnsi="Times New Roman" w:cs="Times New Roman"/>
+        </w:rPr>
+      </w:pPr>
+    </w:p>
+    <w:p>
+      <w:pPr>
+        <w:rPr>
+          <w:rFonts w:ascii="Times New Roman" w:hAnsi="Times New Roman" w:cs="Times New Roman"/>
+          <w:i/>
+        </w:rPr>
+      </w:pPr>
+      <w:r>
+        <w:rPr>
+          <w:rFonts w:ascii="Times New Roman" w:hAnsi="Times New Roman" w:cs="Times New Roman"/>
+          <w:i/>
+        </w:rPr>
+        <w:t xml:space="preserve">Guideline 4.20 – If it is important to see highs, lows, and other patterns at a glance, use a </w:t>
+      </w:r>
+      <w:proofErr w:type="spellStart"/>
+      <w:r>
+        <w:rPr>
+          <w:rFonts w:ascii="Times New Roman" w:hAnsi="Times New Roman" w:cs="Times New Roman"/>
+          <w:i/>
+        </w:rPr>
         <w:t>psuedocolor</w:t>
       </w:r>
       <w:proofErr w:type="spellEnd"/>
       <w:r>
         <w:rPr>
           <w:rFonts w:ascii="Times New Roman" w:hAnsi="Times New Roman" w:cs="Times New Roman"/>
-        </w:rPr>
-        <w:t xml:space="preserve"> sequence in which the colors are important for determining elevation bands. We have created an algorithm that will pick two saturated colors that are at least a certain distance apart in order to create bands that are easily distinguishable. </w:t>
-      </w:r>
-    </w:p>
-    <w:p>
-      <w:pPr>
-        <w:rPr>
-          <w:rFonts w:ascii="Times New Roman" w:hAnsi="Times New Roman" w:cs="Times New Roman"/>
-        </w:rPr>
-      </w:pPr>
-    </w:p>
-    <w:p>
-      <w:pPr>
-        <w:rPr>
-          <w:rFonts w:ascii="Times New Roman" w:hAnsi="Times New Roman" w:cs="Times New Roman"/>
-          <w:i/>
-        </w:rPr>
-      </w:pPr>
-      <w:r>
-        <w:rPr>
-          <w:rFonts w:ascii="Times New Roman" w:hAnsi="Times New Roman" w:cs="Times New Roman"/>
-          <w:i/>
-        </w:rPr>
-        <w:t xml:space="preserve">Guideline 4.20 – If it is important to see highs, lows, and other patterns at a glance, use a </w:t>
+          <w:i/>
+        </w:rPr>
+        <w:t xml:space="preserve"> sequence that monotonically increases or decreases in luminance. If reading values from a key is also important, cycle through a variety of hues while trending upwards or downward in luminance</w:t>
+      </w:r>
+      <w:r>
+        <w:rPr>
+          <w:rFonts w:ascii="Times New Roman" w:hAnsi="Times New Roman" w:cs="Times New Roman"/>
+          <w:i/>
+        </w:rPr>
+        <w:t xml:space="preserve"> (Ware, 2013)</w:t>
+      </w:r>
+      <w:r>
+        <w:rPr>
+          <w:rFonts w:ascii="Times New Roman" w:hAnsi="Times New Roman" w:cs="Times New Roman"/>
+          <w:i/>
+        </w:rPr>
+        <w:t>.</w:t>
+      </w:r>
+    </w:p>
+    <w:p>
+      <w:pPr>
+        <w:rPr>
+          <w:rFonts w:ascii="Times New Roman" w:hAnsi="Times New Roman" w:cs="Times New Roman"/>
+        </w:rPr>
+      </w:pPr>
+    </w:p>
+    <w:p>
+      <w:pPr>
+        <w:ind w:firstLine="720"/>
+        <w:rPr>
+          <w:rFonts w:ascii="Times New Roman" w:hAnsi="Times New Roman" w:cs="Times New Roman"/>
+        </w:rPr>
+      </w:pPr>
+      <w:r>
+        <w:rPr>
+          <w:rFonts w:ascii="Times New Roman" w:hAnsi="Times New Roman" w:cs="Times New Roman"/>
+        </w:rPr>
+        <w:t>We have used an</w:t>
+      </w:r>
+      <w:r>
+        <w:rPr>
+          <w:rFonts w:ascii="Times New Roman" w:hAnsi="Times New Roman" w:cs="Times New Roman"/>
+        </w:rPr>
+        <w:t xml:space="preserve"> elevation data map to illustrate the use of a </w:t>
       </w:r>
       <w:proofErr w:type="spellStart"/>
       <w:r>
         <w:rPr>
           <w:rFonts w:ascii="Times New Roman" w:hAnsi="Times New Roman" w:cs="Times New Roman"/>
-          <w:i/>
         </w:rPr>
         <w:t>psuedocolor</w:t>
       </w:r>
@@ -812,9 +897,29 @@
       <w:r>
         <w:rPr>
           <w:rFonts w:ascii="Times New Roman" w:hAnsi="Times New Roman" w:cs="Times New Roman"/>
-          <w:i/>
-        </w:rPr>
-        <w:t xml:space="preserve"> sequence that monotonically increases or decreases in luminance. If reading values from a key is also important, cycle through a variety of hues while trending upwards or downward in luminance</w:t>
+        </w:rPr>
+        <w:t xml:space="preserve"> sequence in which the colors are important for determining elevation bands. We have created an algorithm that will pick two saturated colors that are at least a certain distance apart in order to create bands that are easily distinguishable. We provide VTK with two distinct colors and a midpoint. VTK chooses the remaining colors for the lookup table based on the luminance values for the colors between each endpoint and the midpoint. </w:t>
+      </w:r>
+    </w:p>
+    <w:p>
+      <w:pPr>
+        <w:rPr>
+          <w:rFonts w:ascii="Times New Roman" w:hAnsi="Times New Roman" w:cs="Times New Roman"/>
+        </w:rPr>
+      </w:pPr>
+    </w:p>
+    <w:p>
+      <w:pPr>
+        <w:rPr>
+          <w:rFonts w:ascii="Times New Roman" w:hAnsi="Times New Roman" w:cs="Times New Roman"/>
+        </w:rPr>
+      </w:pPr>
+      <w:r>
+        <w:rPr>
+          <w:rFonts w:ascii="Times New Roman" w:hAnsi="Times New Roman" w:cs="Times New Roman"/>
+          <w:i/>
+        </w:rPr>
+        <w:t>Guideline 10.9 – In interfaces to view map data in 3D, the default controls should allow for tilt around a horizontal axis and rotation about a vertical axis, but not rotation around the line of sight</w:t>
       </w:r>
       <w:r>
         <w:rPr>
@@ -849,78 +954,46 @@
         <w:rPr>
           <w:rFonts w:ascii="Times New Roman" w:hAnsi="Times New Roman" w:cs="Times New Roman"/>
         </w:rPr>
-        <w:t xml:space="preserve">We have used and elevation data map to illustrate the use of a </w:t>
-      </w:r>
-      <w:proofErr w:type="spellStart"/>
-      <w:r>
-        <w:rPr>
-          <w:rFonts w:ascii="Times New Roman" w:hAnsi="Times New Roman" w:cs="Times New Roman"/>
-        </w:rPr>
-        <w:t>psuedocolor</w:t>
-      </w:r>
-      <w:proofErr w:type="spellEnd"/>
-      <w:r>
-        <w:rPr>
-          <w:rFonts w:ascii="Times New Roman" w:hAnsi="Times New Roman" w:cs="Times New Roman"/>
-        </w:rPr>
-        <w:t xml:space="preserve"> sequence in which the colors are important for determining elevation bands. We have created an algorithm that will pick two saturated colors that are at least a certain distance apart in order to create bands that are easily distinguishable. We provide VTK with two distinct colors and a midpoint. VTK chooses the remaining colors for the lookup table based on the luminance values for the colors between each endpoint and the midpoint. </w:t>
-      </w:r>
-    </w:p>
-    <w:p>
-      <w:pPr>
-        <w:rPr>
-          <w:rFonts w:ascii="Times New Roman" w:hAnsi="Times New Roman" w:cs="Times New Roman"/>
-        </w:rPr>
-      </w:pPr>
-    </w:p>
-    <w:p>
-      <w:pPr>
-        <w:rPr>
-          <w:rFonts w:ascii="Times New Roman" w:hAnsi="Times New Roman" w:cs="Times New Roman"/>
-        </w:rPr>
-      </w:pPr>
-      <w:r>
-        <w:rPr>
-          <w:rFonts w:ascii="Times New Roman" w:hAnsi="Times New Roman" w:cs="Times New Roman"/>
-          <w:i/>
-        </w:rPr>
-        <w:t>Guideline 10.9 – In interfaces to view map data in 3D, the default controls should allow for tilt around a horizontal axis and rotation about a vertical axis, but not rotation around the line of sight</w:t>
-      </w:r>
-      <w:r>
-        <w:rPr>
-          <w:rFonts w:ascii="Times New Roman" w:hAnsi="Times New Roman" w:cs="Times New Roman"/>
-          <w:i/>
-        </w:rPr>
-        <w:t xml:space="preserve"> (Ware, 2013)</w:t>
-      </w:r>
-      <w:r>
-        <w:rPr>
-          <w:rFonts w:ascii="Times New Roman" w:hAnsi="Times New Roman" w:cs="Times New Roman"/>
-          <w:i/>
-        </w:rPr>
-        <w:t>.</w:t>
-      </w:r>
-    </w:p>
-    <w:p>
-      <w:pPr>
-        <w:rPr>
-          <w:rFonts w:ascii="Times New Roman" w:hAnsi="Times New Roman" w:cs="Times New Roman"/>
-        </w:rPr>
-      </w:pPr>
-    </w:p>
-    <w:p>
-      <w:pPr>
-        <w:ind w:firstLine="720"/>
-        <w:rPr>
-          <w:rFonts w:ascii="Times New Roman" w:hAnsi="Times New Roman" w:cs="Times New Roman"/>
-        </w:rPr>
-      </w:pPr>
-      <w:r>
-        <w:rPr>
-          <w:rFonts w:ascii="Times New Roman" w:hAnsi="Times New Roman" w:cs="Times New Roman"/>
-        </w:rPr>
         <w:lastRenderedPageBreak/>
-        <w:t xml:space="preserve">VTK allows the user(s) to perform these actions by default, but we manually added these features into our program. In order to add keyboard interrupts to our program we had to manually add in features such as keyboard interrupts, rotation, and tilt. </w:t>
+        <w:t>VTK allows the user(s) to perfor</w:t>
+      </w:r>
+      <w:r>
+        <w:rPr>
+          <w:rFonts w:ascii="Times New Roman" w:hAnsi="Times New Roman" w:cs="Times New Roman"/>
+        </w:rPr>
+        <w:t>m these actions by default. W</w:t>
+      </w:r>
+      <w:r>
+        <w:rPr>
+          <w:rFonts w:ascii="Times New Roman" w:hAnsi="Times New Roman" w:cs="Times New Roman"/>
+        </w:rPr>
+        <w:t>e manually added th</w:t>
+      </w:r>
+      <w:r>
+        <w:rPr>
+          <w:rFonts w:ascii="Times New Roman" w:hAnsi="Times New Roman" w:cs="Times New Roman"/>
+        </w:rPr>
+        <w:t>ese features into our program i</w:t>
+      </w:r>
+      <w:r>
+        <w:rPr>
+          <w:rFonts w:ascii="Times New Roman" w:hAnsi="Times New Roman" w:cs="Times New Roman"/>
+        </w:rPr>
+        <w:t xml:space="preserve">n order to add </w:t>
+      </w:r>
+      <w:proofErr w:type="gramStart"/>
+      <w:r>
+        <w:rPr>
+          <w:rFonts w:ascii="Times New Roman" w:hAnsi="Times New Roman" w:cs="Times New Roman"/>
+        </w:rPr>
+        <w:t>features such as keyboard interrupts</w:t>
+      </w:r>
+      <w:proofErr w:type="gramEnd"/>
+      <w:r>
+        <w:rPr>
+          <w:rFonts w:ascii="Times New Roman" w:hAnsi="Times New Roman" w:cs="Times New Roman"/>
+        </w:rPr>
+        <w:t xml:space="preserve">, rotation, and tilt. </w:t>
       </w:r>
     </w:p>
     <w:p>
@@ -1010,7 +1083,7 @@
             <o:lock v:ext="edit" aspectratio="t"/>
           </v:shapetype>
           <v:shape id="_x0000_s1033" type="#_x0000_t75" style="position:absolute;margin-left:14.25pt;margin-top:10.05pt;width:439.5pt;height:329.25pt;z-index:-251652608;mso-position-horizontal-relative:text;mso-position-vertical-relative:text">
-            <v:imagedata r:id="rId6" o:title="1"/>
+            <v:imagedata r:id="rId9" o:title="1"/>
           </v:shape>
         </w:pict>
       </w:r>
@@ -1227,7 +1300,7 @@
                 <wp:positionV relativeFrom="paragraph">
                   <wp:posOffset>5715</wp:posOffset>
                 </wp:positionV>
-                <wp:extent cx="2360930" cy="1404620"/>
+                <wp:extent cx="2377440" cy="278765"/>
                 <wp:effectExtent l="0" t="0" r="22860" b="11430"/>
                 <wp:wrapSquare wrapText="bothSides"/>
                 <wp:docPr id="2" name="Text Box 2"/>
@@ -1243,7 +1316,7 @@
                       <wps:spPr bwMode="auto">
                         <a:xfrm>
                           <a:off x="0" y="0"/>
-                          <a:ext cx="2360930" cy="1404620"/>
+                          <a:ext cx="2377440" cy="278765"/>
                         </a:xfrm>
                         <a:prstGeom prst="rect">
                           <a:avLst/>
@@ -1284,7 +1357,7 @@
               </wp:anchor>
             </w:drawing>
           </mc:Choice>
-          <mc:Fallback>
+          <mc:Fallback xmlns:w15="http://schemas.microsoft.com/office/word/2012/wordml">
             <w:pict>
               <v:shape w14:anchorId="4C81BF32" id="_x0000_s1027" type="#_x0000_t202" style="position:absolute;left:0;text-align:left;margin-left:140.4pt;margin-top:.45pt;width:185.9pt;height:110.6pt;z-index:251648512;visibility:visible;mso-wrap-style:square;mso-width-percent:400;mso-height-percent:200;mso-wrap-distance-left:9pt;mso-wrap-distance-top:3.6pt;mso-wrap-distance-right:9pt;mso-wrap-distance-bottom:3.6pt;mso-position-horizontal:absolute;mso-position-horizontal-relative:text;mso-position-vertical:absolute;mso-position-vertical-relative:text;mso-width-percent:400;mso-height-percent:200;mso-width-relative:margin;mso-height-relative:margin;v-text-anchor:top" o:gfxdata="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">
                 <v:textbox style="mso-fit-shape-to-text:t">
@@ -1330,8 +1403,26 @@
         <w:rPr>
           <w:rFonts w:ascii="Times New Roman" w:hAnsi="Times New Roman" w:cs="Times New Roman"/>
         </w:rPr>
+        <w:t xml:space="preserve">The program contains two different midpoint determination algorithms. The first algorithm uses a simple grey color as the midpoint for the elevation interval. Interestingly, this </w:t>
+      </w:r>
+      <w:r>
+        <w:rPr>
+          <w:rFonts w:ascii="Times New Roman" w:hAnsi="Times New Roman" w:cs="Times New Roman"/>
+        </w:rPr>
         <w:lastRenderedPageBreak/>
-        <w:t>The program contains two different midpoint determination algorithms. The first algorithm uses a simple grey color as the midpoint for the elevation interval. Interestingly, this simple method create a more aesthetically pleasing interval, regardless of its simplicity. The second algorithm calculates a distance between the two colors</w:t>
+        <w:t>simple method create</w:t>
+      </w:r>
+      <w:r>
+        <w:rPr>
+          <w:rFonts w:ascii="Times New Roman" w:hAnsi="Times New Roman" w:cs="Times New Roman"/>
+        </w:rPr>
+        <w:t>s</w:t>
+      </w:r>
+      <w:r>
+        <w:rPr>
+          <w:rFonts w:ascii="Times New Roman" w:hAnsi="Times New Roman" w:cs="Times New Roman"/>
+        </w:rPr>
+        <w:t xml:space="preserve"> a more aesthetically pleasing interval, regardless of its simplicity. The second algorithm calculates a distance between the two colors</w:t>
       </w:r>
       <w:r>
         <w:rPr>
@@ -1380,7 +1471,7 @@
         </w:rPr>
         <w:pict w14:anchorId="288C5784">
           <v:shape id="_x0000_s1034" type="#_x0000_t75" style="position:absolute;left:0;text-align:left;margin-left:27.75pt;margin-top:-36.75pt;width:411.75pt;height:213pt;z-index:-251651584;mso-position-horizontal-relative:text;mso-position-vertical-relative:text">
-            <v:imagedata r:id="rId7" o:title="2"/>
+            <v:imagedata r:id="rId10" o:title="2"/>
           </v:shape>
         </w:pict>
       </w:r>
@@ -1504,7 +1595,7 @@
                 <wp:positionV relativeFrom="paragraph">
                   <wp:posOffset>7620</wp:posOffset>
                 </wp:positionV>
-                <wp:extent cx="2876550" cy="1404620"/>
+                <wp:extent cx="2876550" cy="278765"/>
                 <wp:effectExtent l="0" t="0" r="19050" b="26035"/>
                 <wp:wrapSquare wrapText="bothSides"/>
                 <wp:docPr id="4" name="Text Box 4"/>
@@ -1520,7 +1611,7 @@
                       <wps:spPr bwMode="auto">
                         <a:xfrm>
                           <a:off x="0" y="0"/>
-                          <a:ext cx="2876550" cy="1404620"/>
+                          <a:ext cx="2876550" cy="278765"/>
                         </a:xfrm>
                         <a:prstGeom prst="rect">
                           <a:avLst/>
@@ -1561,7 +1652,7 @@
               </wp:anchor>
             </w:drawing>
           </mc:Choice>
-          <mc:Fallback>
+          <mc:Fallback xmlns:w15="http://schemas.microsoft.com/office/word/2012/wordml">
             <w:pict>
               <v:shape w14:anchorId="38FC7DA2" id="Text Box 4" o:spid="_x0000_s1028" type="#_x0000_t202" style="position:absolute;left:0;text-align:left;margin-left:120pt;margin-top:.6pt;width:226.5pt;height:110.6pt;z-index:251649536;visibility:visible;mso-wrap-style:square;mso-width-percent:0;mso-height-percent:200;mso-wrap-distance-left:9pt;mso-wrap-distance-top:3.6pt;mso-wrap-distance-right:9pt;mso-wrap-distance-bottom:3.6pt;mso-position-horizontal:absolute;mso-position-horizontal-relative:text;mso-position-vertical:absolute;mso-position-vertical-relative:text;mso-width-percent:0;mso-height-percent:200;mso-width-relative:margin;mso-height-relative:margin;v-text-anchor:top" o:gfxdata="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">
                 <v:textbox style="mso-fit-shape-to-text:t">
@@ -1641,7 +1732,7 @@
         </w:rPr>
         <w:pict w14:anchorId="38F59441">
           <v:shape id="_x0000_s1035" type="#_x0000_t75" style="position:absolute;margin-left:0;margin-top:6.75pt;width:457.5pt;height:81.75pt;z-index:-251650560;mso-position-horizontal-relative:text;mso-position-vertical-relative:text">
-            <v:imagedata r:id="rId8" o:title="3"/>
+            <v:imagedata r:id="rId11" o:title="3"/>
           </v:shape>
         </w:pict>
       </w:r>
@@ -1716,7 +1807,7 @@
                 <wp:positionV relativeFrom="paragraph">
                   <wp:posOffset>12065</wp:posOffset>
                 </wp:positionV>
-                <wp:extent cx="2238375" cy="1404620"/>
+                <wp:extent cx="2238375" cy="278765"/>
                 <wp:effectExtent l="0" t="0" r="28575" b="26035"/>
                 <wp:wrapSquare wrapText="bothSides"/>
                 <wp:docPr id="5" name="Text Box 5"/>
@@ -1732,7 +1823,7 @@
                       <wps:spPr bwMode="auto">
                         <a:xfrm>
                           <a:off x="0" y="0"/>
-                          <a:ext cx="2238375" cy="1404620"/>
+                          <a:ext cx="2238375" cy="278765"/>
                         </a:xfrm>
                         <a:prstGeom prst="rect">
                           <a:avLst/>
@@ -1773,7 +1864,7 @@
               </wp:anchor>
             </w:drawing>
           </mc:Choice>
-          <mc:Fallback>
+          <mc:Fallback xmlns:w15="http://schemas.microsoft.com/office/word/2012/wordml">
             <w:pict>
               <v:shape w14:anchorId="13865BF9" id="Text Box 5" o:spid="_x0000_s1029" type="#_x0000_t202" style="position:absolute;left:0;text-align:left;margin-left:144.75pt;margin-top:.95pt;width:176.25pt;height:110.6pt;z-index:251651584;visibility:visible;mso-wrap-style:square;mso-width-percent:0;mso-height-percent:200;mso-wrap-distance-left:9pt;mso-wrap-distance-top:3.6pt;mso-wrap-distance-right:9pt;mso-wrap-distance-bottom:3.6pt;mso-position-horizontal:absolute;mso-position-horizontal-relative:text;mso-position-vertical:absolute;mso-position-vertical-relative:text;mso-width-percent:0;mso-height-percent:200;mso-width-relative:margin;mso-height-relative:margin;v-text-anchor:top" o:gfxdata="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">
                 <v:textbox style="mso-fit-shape-to-text:t">
@@ -1819,13 +1910,19 @@
         <w:rPr>
           <w:rFonts w:ascii="Times New Roman" w:hAnsi="Times New Roman" w:cs="Times New Roman"/>
         </w:rPr>
-        <w:t xml:space="preserve">We wanted to pick two colors that would differ on the spectrum by a distance that was sufficient enough for the user to easily determine the correct color. We used the Euclidean distance calculation to calculate the distance between the colors, </w:t>
-      </w:r>
-      <w:r>
-        <w:rPr>
-          <w:rFonts w:ascii="Times New Roman" w:hAnsi="Times New Roman" w:cs="Times New Roman"/>
-        </w:rPr>
-        <w:t>the formula is shown below in Figure [5]</w:t>
+        <w:t>We wanted to pick two colors that would differ on the spectrum by a distance that was sufficient enough for the user to easily determine the correct color. We used the Euclidean distance calculation to calculate t</w:t>
+      </w:r>
+      <w:r>
+        <w:rPr>
+          <w:rFonts w:ascii="Times New Roman" w:hAnsi="Times New Roman" w:cs="Times New Roman"/>
+        </w:rPr>
+        <w:t>he distance between the colors. T</w:t>
+      </w:r>
+      <w:r>
+        <w:rPr>
+          <w:rFonts w:ascii="Times New Roman" w:hAnsi="Times New Roman" w:cs="Times New Roman"/>
+        </w:rPr>
+        <w:t>he formula is shown below in Figure [5]</w:t>
       </w:r>
       <w:r>
         <w:rPr>
@@ -1907,7 +2004,7 @@
         </w:rPr>
         <w:pict w14:anchorId="3379ADEC">
           <v:shape id="_x0000_s1036" type="#_x0000_t75" style="position:absolute;left:0;text-align:left;margin-left:0;margin-top:-43.85pt;width:468pt;height:199.5pt;z-index:-251649536;mso-position-horizontal-relative:text;mso-position-vertical-relative:text">
-            <v:imagedata r:id="rId9" o:title="5"/>
+            <v:imagedata r:id="rId12" o:title="5"/>
           </v:shape>
         </w:pict>
       </w:r>
@@ -2023,7 +2120,7 @@
                 <wp:positionV relativeFrom="paragraph">
                   <wp:posOffset>8255</wp:posOffset>
                 </wp:positionV>
-                <wp:extent cx="2543175" cy="1404620"/>
+                <wp:extent cx="2543175" cy="278765"/>
                 <wp:effectExtent l="0" t="0" r="28575" b="26035"/>
                 <wp:wrapSquare wrapText="bothSides"/>
                 <wp:docPr id="6" name="Text Box 6"/>
@@ -2039,7 +2136,7 @@
                       <wps:spPr bwMode="auto">
                         <a:xfrm>
                           <a:off x="0" y="0"/>
-                          <a:ext cx="2543175" cy="1404620"/>
+                          <a:ext cx="2543175" cy="278765"/>
                         </a:xfrm>
                         <a:prstGeom prst="rect">
                           <a:avLst/>
@@ -2080,7 +2177,7 @@
               </wp:anchor>
             </w:drawing>
           </mc:Choice>
-          <mc:Fallback>
+          <mc:Fallback xmlns:w15="http://schemas.microsoft.com/office/word/2012/wordml">
             <w:pict>
               <v:shape w14:anchorId="07FA42E1" id="Text Box 6" o:spid="_x0000_s1030" type="#_x0000_t202" style="position:absolute;left:0;text-align:left;margin-left:132.75pt;margin-top:.65pt;width:200.25pt;height:110.6pt;z-index:251654656;visibility:visible;mso-wrap-style:square;mso-width-percent:0;mso-height-percent:200;mso-wrap-distance-left:9pt;mso-wrap-distance-top:3.6pt;mso-wrap-distance-right:9pt;mso-wrap-distance-bottom:3.6pt;mso-position-horizontal:absolute;mso-position-horizontal-relative:text;mso-position-vertical:absolute;mso-position-vertical-relative:text;mso-width-percent:0;mso-height-percent:200;mso-width-relative:margin;mso-height-relative:margin;v-text-anchor:top" o:gfxdata="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">
                 <v:textbox style="mso-fit-shape-to-text:t">
@@ -2128,6 +2225,7 @@
         </w:rPr>
         <w:t xml:space="preserve">The number of colors become constrained as the user enters possible colorblind options, so we needed to ensure that we could still pick two colors. Our algorithm will randomly generate a color that is not restricted by the colorblind options. After one color has been generated, we will attempt to generate a second random color. If the color is not a certain distance away from the other color, or we have tried ten times, then we will start the entire process over again. The </w:t>
       </w:r>
+      <w:bookmarkStart w:id="0" w:name="_GoBack"/>
       <w:r>
         <w:rPr>
           <w:rFonts w:ascii="Times New Roman" w:hAnsi="Times New Roman" w:cs="Times New Roman"/>
@@ -2143,6 +2241,7 @@
         </w:rPr>
         <w:t xml:space="preserve"> </w:t>
       </w:r>
+      <w:bookmarkEnd w:id="0"/>
       <w:r>
         <w:rPr>
           <w:rFonts w:ascii="Times New Roman" w:hAnsi="Times New Roman" w:cs="Times New Roman"/>
@@ -2174,7 +2273,7 @@
         </w:rPr>
         <w:pict w14:anchorId="305BA9F1">
           <v:shape id="_x0000_s1037" type="#_x0000_t75" style="position:absolute;margin-left:15pt;margin-top:10.8pt;width:437.25pt;height:246.75pt;z-index:-251648512;mso-position-horizontal-relative:text;mso-position-vertical-relative:text">
-            <v:imagedata r:id="rId10" o:title="4"/>
+            <v:imagedata r:id="rId13" o:title="4"/>
           </v:shape>
         </w:pict>
       </w:r>
@@ -2246,7 +2345,7 @@
               </wp:anchor>
             </w:drawing>
           </mc:Choice>
-          <mc:Fallback>
+          <mc:Fallback xmlns:w15="http://schemas.microsoft.com/office/word/2012/wordml">
             <w:pict>
               <v:shapetype w14:anchorId="2C7DEF27" id="_x0000_t32" coordsize="21600,21600" o:spt="32" o:oned="t" path="m,l21600,21600e" filled="f">
                 <v:path arrowok="t" fillok="f" o:connecttype="none"/>
@@ -2408,7 +2507,7 @@
                 <wp:positionV relativeFrom="paragraph">
                   <wp:posOffset>191555</wp:posOffset>
                 </wp:positionV>
-                <wp:extent cx="2238375" cy="1404620"/>
+                <wp:extent cx="2238375" cy="278765"/>
                 <wp:effectExtent l="0" t="0" r="28575" b="26035"/>
                 <wp:wrapSquare wrapText="bothSides"/>
                 <wp:docPr id="8" name="Text Box 8"/>
@@ -2424,7 +2523,7 @@
                       <wps:spPr bwMode="auto">
                         <a:xfrm>
                           <a:off x="0" y="0"/>
-                          <a:ext cx="2238375" cy="1404620"/>
+                          <a:ext cx="2238375" cy="278765"/>
                         </a:xfrm>
                         <a:prstGeom prst="rect">
                           <a:avLst/>
@@ -2465,7 +2564,7 @@
               </wp:anchor>
             </w:drawing>
           </mc:Choice>
-          <mc:Fallback>
+          <mc:Fallback xmlns:w15="http://schemas.microsoft.com/office/word/2012/wordml">
             <w:pict>
               <v:shape w14:anchorId="632DC9E0" id="Text Box 8" o:spid="_x0000_s1031" type="#_x0000_t202" style="position:absolute;left:0;text-align:left;margin-left:114.85pt;margin-top:15.1pt;width:176.25pt;height:110.6pt;z-index:251659264;visibility:visible;mso-wrap-style:square;mso-width-percent:0;mso-height-percent:200;mso-wrap-distance-left:9pt;mso-wrap-distance-top:3.6pt;mso-wrap-distance-right:9pt;mso-wrap-distance-bottom:3.6pt;mso-position-horizontal:absolute;mso-position-horizontal-relative:text;mso-position-vertical:absolute;mso-position-vertical-relative:text;mso-width-percent:0;mso-height-percent:200;mso-width-relative:margin;mso-height-relative:margin;v-text-anchor:top" o:gfxdata="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">
                 <v:textbox style="mso-fit-shape-to-text:t">
@@ -2499,11 +2598,20 @@
           <w:rFonts w:ascii="Times New Roman" w:hAnsi="Times New Roman" w:cs="Times New Roman"/>
         </w:rPr>
       </w:pPr>
+    </w:p>
+    <w:p>
+      <w:pPr>
+        <w:ind w:firstLine="720"/>
+        <w:rPr>
+          <w:rFonts w:ascii="Times New Roman" w:hAnsi="Times New Roman" w:cs="Times New Roman"/>
+        </w:rPr>
+      </w:pPr>
       <w:r>
         <w:rPr>
           <w:rFonts w:ascii="Times New Roman" w:hAnsi="Times New Roman" w:cs="Times New Roman"/>
           <w:noProof/>
         </w:rPr>
+        <w:lastRenderedPageBreak/>
         <w:drawing>
           <wp:anchor distT="0" distB="0" distL="114300" distR="114300" simplePos="0" relativeHeight="251656704" behindDoc="1" locked="0" layoutInCell="1" allowOverlap="1" wp14:anchorId="48BE3CB4" wp14:editId="22D2CE92">
             <wp:simplePos x="0" y="0"/>
@@ -2530,7 +2638,7 @@
                     </pic:cNvPicPr>
                   </pic:nvPicPr>
                   <pic:blipFill>
-                    <a:blip r:embed="rId11">
+                    <a:blip r:embed="rId14">
                       <a:extLst>
                         <a:ext uri="{28A0092B-C50C-407E-A947-70E740481C1C}">
                           <a14:useLocalDpi xmlns:a14="http://schemas.microsoft.com/office/drawing/2010/main" val="0"/>
@@ -2655,7 +2763,7 @@
                 <wp:positionV relativeFrom="paragraph">
                   <wp:posOffset>10160</wp:posOffset>
                 </wp:positionV>
-                <wp:extent cx="2790825" cy="1404620"/>
+                <wp:extent cx="2790825" cy="278765"/>
                 <wp:effectExtent l="0" t="0" r="28575" b="26035"/>
                 <wp:wrapSquare wrapText="bothSides"/>
                 <wp:docPr id="9" name="Text Box 9"/>
@@ -2671,7 +2779,7 @@
                       <wps:spPr bwMode="auto">
                         <a:xfrm>
                           <a:off x="0" y="0"/>
-                          <a:ext cx="2790825" cy="1404620"/>
+                          <a:ext cx="2790825" cy="278765"/>
                         </a:xfrm>
                         <a:prstGeom prst="rect">
                           <a:avLst/>
@@ -2712,7 +2820,7 @@
               </wp:anchor>
             </w:drawing>
           </mc:Choice>
-          <mc:Fallback>
+          <mc:Fallback xmlns:w15="http://schemas.microsoft.com/office/word/2012/wordml">
             <w:pict>
               <v:shape w14:anchorId="77C88850" id="Text Box 9" o:spid="_x0000_s1032" type="#_x0000_t202" style="position:absolute;left:0;text-align:left;margin-left:123pt;margin-top:.8pt;width:219.75pt;height:110.6pt;z-index:251657728;visibility:visible;mso-wrap-style:square;mso-width-percent:0;mso-height-percent:200;mso-wrap-distance-left:9pt;mso-wrap-distance-top:3.6pt;mso-wrap-distance-right:9pt;mso-wrap-distance-bottom:3.6pt;mso-position-horizontal:absolute;mso-position-horizontal-relative:text;mso-position-vertical:absolute;mso-position-vertical-relative:text;mso-width-percent:0;mso-height-percent:200;mso-width-relative:margin;mso-height-relative:margin;v-text-anchor:top" o:gfxdata="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">
                 <v:textbox style="mso-fit-shape-to-text:t">
@@ -3439,7 +3547,7 @@
         </w:rPr>
         <w:pict w14:anchorId="147B50D3">
           <v:shape id="_x0000_s1038" type="#_x0000_t75" style="position:absolute;margin-left:81pt;margin-top:14.1pt;width:306pt;height:73.5pt;z-index:-251647488;mso-position-horizontal-relative:text;mso-position-vertical-relative:text">
-            <v:imagedata r:id="rId12" o:title="7"/>
+            <v:imagedata r:id="rId15" o:title="7"/>
           </v:shape>
         </w:pict>
       </w:r>
@@ -3545,13 +3653,7 @@
                         <w:txbxContent>
                           <w:p>
                             <w:r>
-                              <w:t xml:space="preserve">Figure [8]: </w:t>
-                            </w:r>
-                            <w:r>
-                              <w:t xml:space="preserve">Eliminating </w:t>
-                            </w:r>
-                            <w:r>
-                              <w:t>yellow</w:t>
+                              <w:t>Figure [8]: Eliminating yellow</w:t>
                             </w:r>
                           </w:p>
                         </w:txbxContent>
@@ -3571,7 +3673,7 @@
               </wp:anchor>
             </w:drawing>
           </mc:Choice>
-          <mc:Fallback>
+          <mc:Fallback xmlns:w15="http://schemas.microsoft.com/office/word/2012/wordml">
             <w:pict>
               <v:shape w14:anchorId="7E5D474E" id="Text Box 10" o:spid="_x0000_s1033" type="#_x0000_t202" style="position:absolute;margin-left:147.75pt;margin-top:.75pt;width:170.25pt;height:23.25pt;z-index:251658752;visibility:visible;mso-wrap-style:square;mso-width-percent:0;mso-height-percent:0;mso-wrap-distance-left:9pt;mso-wrap-distance-top:3.6pt;mso-wrap-distance-right:9pt;mso-wrap-distance-bottom:3.6pt;mso-position-horizontal:absolute;mso-position-horizontal-relative:text;mso-position-vertical:absolute;mso-position-vertical-relative:text;mso-width-percent:0;mso-height-percent:0;mso-width-relative:margin;mso-height-relative:margin;v-text-anchor:top" o:gfxdata="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">
                 <v:textbox>
@@ -3667,14 +3769,7 @@
         <w:rPr>
           <w:rFonts w:ascii="Times New Roman" w:hAnsi="Times New Roman" w:cs="Times New Roman"/>
         </w:rPr>
-        <w:t xml:space="preserve">In Figure [9], the program was run under normal circumstances; no arguments were entered. The user can notice that the two colors are distinct, and the colors that make up the rest </w:t>
-      </w:r>
-      <w:r>
-        <w:rPr>
-          <w:rFonts w:ascii="Times New Roman" w:hAnsi="Times New Roman" w:cs="Times New Roman"/>
-        </w:rPr>
-        <w:lastRenderedPageBreak/>
-        <w:t xml:space="preserve">of the range are distinct too. One can also notice that the bottom left corner of the display reveals the colorblind options that have been selected. </w:t>
+        <w:t xml:space="preserve">In Figure [9], the program was run under normal circumstances; no arguments were entered. The user can notice that the two colors are distinct, and the colors that make up the rest of the range are distinct too. One can also notice that the bottom left corner of the display reveals the colorblind options that have been selected. </w:t>
       </w:r>
     </w:p>
     <w:p>
@@ -3925,8 +4020,6 @@
         <w:lastRenderedPageBreak/>
         <w:t>Appendix</w:t>
       </w:r>
-      <w:bookmarkStart w:id="0" w:name="_GoBack"/>
-      <w:bookmarkEnd w:id="0"/>
     </w:p>
     <w:p>
       <w:pPr>
@@ -4026,7 +4119,7 @@
                     </pic:cNvPicPr>
                   </pic:nvPicPr>
                   <pic:blipFill>
-                    <a:blip r:embed="rId13">
+                    <a:blip r:embed="rId16">
                       <a:extLst>
                         <a:ext uri="{28A0092B-C50C-407E-A947-70E740481C1C}">
                           <a14:useLocalDpi xmlns:a14="http://schemas.microsoft.com/office/drawing/2010/main" val="0"/>
@@ -4296,7 +4389,7 @@
                 <wp:positionV relativeFrom="paragraph">
                   <wp:posOffset>13335</wp:posOffset>
                 </wp:positionV>
-                <wp:extent cx="2438400" cy="1404620"/>
+                <wp:extent cx="2438400" cy="278765"/>
                 <wp:effectExtent l="0" t="0" r="19050" b="26035"/>
                 <wp:wrapSquare wrapText="bothSides"/>
                 <wp:docPr id="13" name="Text Box 2"/>
@@ -4312,7 +4405,7 @@
                       <wps:spPr bwMode="auto">
                         <a:xfrm>
                           <a:off x="0" y="0"/>
-                          <a:ext cx="2438400" cy="1404620"/>
+                          <a:ext cx="2438400" cy="278765"/>
                         </a:xfrm>
                         <a:prstGeom prst="rect">
                           <a:avLst/>
@@ -4353,7 +4446,7 @@
               </wp:anchor>
             </w:drawing>
           </mc:Choice>
-          <mc:Fallback>
+          <mc:Fallback xmlns:w15="http://schemas.microsoft.com/office/word/2012/wordml">
             <w:pict>
               <v:shape w14:anchorId="3FEF4885" id="_x0000_s1034" type="#_x0000_t202" style="position:absolute;margin-left:137pt;margin-top:1.05pt;width:192pt;height:110.6pt;z-index:251645440;visibility:visible;mso-wrap-style:square;mso-width-percent:0;mso-height-percent:200;mso-wrap-distance-left:9pt;mso-wrap-distance-top:3.6pt;mso-wrap-distance-right:9pt;mso-wrap-distance-bottom:3.6pt;mso-position-horizontal:absolute;mso-position-horizontal-relative:text;mso-position-vertical:absolute;mso-position-vertical-relative:text;mso-width-percent:0;mso-height-percent:200;mso-width-relative:margin;mso-height-relative:margin;v-text-anchor:top" o:gfxdata="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">
                 <v:textbox style="mso-fit-shape-to-text:t">
@@ -4507,7 +4600,7 @@
                     </pic:cNvPicPr>
                   </pic:nvPicPr>
                   <pic:blipFill>
-                    <a:blip r:embed="rId14">
+                    <a:blip r:embed="rId17">
                       <a:extLst>
                         <a:ext uri="{28A0092B-C50C-407E-A947-70E740481C1C}">
                           <a14:useLocalDpi xmlns:a14="http://schemas.microsoft.com/office/drawing/2010/main" val="0"/>
@@ -4770,7 +4863,7 @@
                 <wp:positionV relativeFrom="paragraph">
                   <wp:posOffset>10795</wp:posOffset>
                 </wp:positionV>
-                <wp:extent cx="2489200" cy="1404620"/>
+                <wp:extent cx="2489200" cy="278765"/>
                 <wp:effectExtent l="0" t="0" r="25400" b="26035"/>
                 <wp:wrapSquare wrapText="bothSides"/>
                 <wp:docPr id="15" name="Text Box 2"/>
@@ -4786,7 +4879,7 @@
                       <wps:spPr bwMode="auto">
                         <a:xfrm>
                           <a:off x="0" y="0"/>
-                          <a:ext cx="2489200" cy="1404620"/>
+                          <a:ext cx="2489200" cy="278765"/>
                         </a:xfrm>
                         <a:prstGeom prst="rect">
                           <a:avLst/>
@@ -4827,7 +4920,7 @@
               </wp:anchor>
             </w:drawing>
           </mc:Choice>
-          <mc:Fallback>
+          <mc:Fallback xmlns:w15="http://schemas.microsoft.com/office/word/2012/wordml">
             <w:pict>
               <v:shape w14:anchorId="7B96D411" id="_x0000_s1035" type="#_x0000_t202" style="position:absolute;margin-left:135pt;margin-top:.85pt;width:196pt;height:110.6pt;z-index:251652608;visibility:visible;mso-wrap-style:square;mso-width-percent:0;mso-height-percent:200;mso-wrap-distance-left:9pt;mso-wrap-distance-top:3.6pt;mso-wrap-distance-right:9pt;mso-wrap-distance-bottom:3.6pt;mso-position-horizontal:absolute;mso-position-horizontal-relative:text;mso-position-vertical:absolute;mso-position-vertical-relative:text;mso-width-percent:0;mso-height-percent:200;mso-width-relative:margin;mso-height-relative:margin;v-text-anchor:top" o:gfxdata="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">
                 <v:textbox style="mso-fit-shape-to-text:t">
@@ -4988,7 +5081,7 @@
                     </pic:cNvPicPr>
                   </pic:nvPicPr>
                   <pic:blipFill>
-                    <a:blip r:embed="rId15">
+                    <a:blip r:embed="rId18">
                       <a:extLst>
                         <a:ext uri="{28A0092B-C50C-407E-A947-70E740481C1C}">
                           <a14:useLocalDpi xmlns:a14="http://schemas.microsoft.com/office/drawing/2010/main" val="0"/>
@@ -5251,7 +5344,7 @@
                 <wp:positionV relativeFrom="paragraph">
                   <wp:posOffset>61595</wp:posOffset>
                 </wp:positionV>
-                <wp:extent cx="3721100" cy="1404620"/>
+                <wp:extent cx="3721100" cy="278765"/>
                 <wp:effectExtent l="0" t="0" r="12700" b="26035"/>
                 <wp:wrapSquare wrapText="bothSides"/>
                 <wp:docPr id="17" name="Text Box 2"/>
@@ -5267,7 +5360,7 @@
                       <wps:spPr bwMode="auto">
                         <a:xfrm>
                           <a:off x="0" y="0"/>
-                          <a:ext cx="3721100" cy="1404620"/>
+                          <a:ext cx="3721100" cy="278765"/>
                         </a:xfrm>
                         <a:prstGeom prst="rect">
                           <a:avLst/>
@@ -5308,7 +5401,7 @@
               </wp:anchor>
             </w:drawing>
           </mc:Choice>
-          <mc:Fallback>
+          <mc:Fallback xmlns:w15="http://schemas.microsoft.com/office/word/2012/wordml">
             <w:pict>
               <v:shape w14:anchorId="15324AAC" id="_x0000_s1036" type="#_x0000_t202" style="position:absolute;margin-left:87pt;margin-top:4.85pt;width:293pt;height:110.6pt;z-index:251660800;visibility:visible;mso-wrap-style:square;mso-width-percent:0;mso-height-percent:200;mso-wrap-distance-left:9pt;mso-wrap-distance-top:3.6pt;mso-wrap-distance-right:9pt;mso-wrap-distance-bottom:3.6pt;mso-position-horizontal:absolute;mso-position-horizontal-relative:text;mso-position-vertical:absolute;mso-position-vertical-relative:text;mso-width-percent:0;mso-height-percent:200;mso-width-relative:margin;mso-height-relative:margin;v-text-anchor:top" o:gfxdata="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">
                 <v:textbox style="mso-fit-shape-to-text:t">
@@ -5444,7 +5537,7 @@
         </w:rPr>
         <w:pict w14:anchorId="5CEA4785">
           <v:shape id="_x0000_s1042" type="#_x0000_t75" style="position:absolute;margin-left:0;margin-top:6.3pt;width:468pt;height:385pt;z-index:-251644416;mso-position-horizontal-relative:text;mso-position-vertical-relative:text">
-            <v:imagedata r:id="rId16" o:title="normal_d"/>
+            <v:imagedata r:id="rId19" o:title="normal_d"/>
           </v:shape>
         </w:pict>
       </w:r>
@@ -5681,7 +5774,7 @@
                 <wp:positionV relativeFrom="paragraph">
                   <wp:posOffset>13335</wp:posOffset>
                 </wp:positionV>
-                <wp:extent cx="3886200" cy="1404620"/>
+                <wp:extent cx="3886200" cy="278765"/>
                 <wp:effectExtent l="0" t="0" r="19050" b="26035"/>
                 <wp:wrapSquare wrapText="bothSides"/>
                 <wp:docPr id="18" name="Text Box 2"/>
@@ -5697,7 +5790,7 @@
                       <wps:spPr bwMode="auto">
                         <a:xfrm>
                           <a:off x="0" y="0"/>
-                          <a:ext cx="3886200" cy="1404620"/>
+                          <a:ext cx="3886200" cy="278765"/>
                         </a:xfrm>
                         <a:prstGeom prst="rect">
                           <a:avLst/>
@@ -5738,7 +5831,7 @@
               </wp:anchor>
             </w:drawing>
           </mc:Choice>
-          <mc:Fallback>
+          <mc:Fallback xmlns:w15="http://schemas.microsoft.com/office/word/2012/wordml">
             <w:pict>
               <v:shape w14:anchorId="5A53E22B" id="_x0000_s1037" type="#_x0000_t202" style="position:absolute;margin-left:80pt;margin-top:1.05pt;width:306pt;height:110.6pt;z-index:251661824;visibility:visible;mso-wrap-style:square;mso-width-percent:0;mso-height-percent:200;mso-wrap-distance-left:9pt;mso-wrap-distance-top:3.6pt;mso-wrap-distance-right:9pt;mso-wrap-distance-bottom:3.6pt;mso-position-horizontal:absolute;mso-position-horizontal-relative:text;mso-position-vertical:absolute;mso-position-vertical-relative:text;mso-width-percent:0;mso-height-percent:200;mso-width-relative:margin;mso-height-relative:margin;v-text-anchor:top" o:gfxdata="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">
                 <v:textbox style="mso-fit-shape-to-text:t">
@@ -5897,7 +5990,7 @@
         </w:rPr>
         <w:pict w14:anchorId="6D0EAF90">
           <v:shape id="_x0000_s1041" type="#_x0000_t75" style="position:absolute;margin-left:1pt;margin-top:6.6pt;width:467pt;height:386pt;z-index:-251645440;mso-position-horizontal-relative:text;mso-position-vertical-relative:text">
-            <v:imagedata r:id="rId17" o:title="normal_p"/>
+            <v:imagedata r:id="rId20" o:title="normal_p"/>
           </v:shape>
         </w:pict>
       </w:r>
@@ -6196,7 +6289,7 @@
                 <wp:positionV relativeFrom="paragraph">
                   <wp:posOffset>13335</wp:posOffset>
                 </wp:positionV>
-                <wp:extent cx="3594100" cy="1404620"/>
+                <wp:extent cx="3594100" cy="278765"/>
                 <wp:effectExtent l="0" t="0" r="25400" b="26035"/>
                 <wp:wrapSquare wrapText="bothSides"/>
                 <wp:docPr id="19" name="Text Box 2"/>
@@ -6212,7 +6305,7 @@
                       <wps:spPr bwMode="auto">
                         <a:xfrm>
                           <a:off x="0" y="0"/>
-                          <a:ext cx="3594100" cy="1404620"/>
+                          <a:ext cx="3594100" cy="278765"/>
                         </a:xfrm>
                         <a:prstGeom prst="rect">
                           <a:avLst/>
@@ -6253,7 +6346,7 @@
               </wp:anchor>
             </w:drawing>
           </mc:Choice>
-          <mc:Fallback>
+          <mc:Fallback xmlns:w15="http://schemas.microsoft.com/office/word/2012/wordml">
             <w:pict>
               <v:shape w14:anchorId="145F83C0" id="_x0000_s1038" type="#_x0000_t202" style="position:absolute;margin-left:91pt;margin-top:1.05pt;width:283pt;height:110.6pt;z-index:251662848;visibility:visible;mso-wrap-style:square;mso-width-percent:0;mso-height-percent:200;mso-wrap-distance-left:9pt;mso-wrap-distance-top:3.6pt;mso-wrap-distance-right:9pt;mso-wrap-distance-bottom:3.6pt;mso-position-horizontal:absolute;mso-position-horizontal-relative:text;mso-position-vertical:absolute;mso-position-vertical-relative:text;mso-width-percent:0;mso-height-percent:200;mso-width-relative:margin;mso-height-relative:margin;v-text-anchor:top" o:gfxdata="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">
                 <v:textbox style="mso-fit-shape-to-text:t">
@@ -6412,7 +6505,7 @@
         </w:rPr>
         <w:pict w14:anchorId="09FBCCB1">
           <v:shape id="_x0000_s1040" type="#_x0000_t75" style="position:absolute;margin-left:1pt;margin-top:2.35pt;width:467pt;height:394pt;z-index:-251646464;mso-position-horizontal-relative:text;mso-position-vertical-relative:text">
-            <v:imagedata r:id="rId18" o:title="extra_bands"/>
+            <v:imagedata r:id="rId21" o:title="extra_bands"/>
           </v:shape>
         </w:pict>
       </w:r>
@@ -6655,7 +6748,7 @@
                 <wp:positionV relativeFrom="paragraph">
                   <wp:posOffset>1090295</wp:posOffset>
                 </wp:positionV>
-                <wp:extent cx="3556000" cy="1404620"/>
+                <wp:extent cx="3556000" cy="278765"/>
                 <wp:effectExtent l="0" t="0" r="25400" b="26035"/>
                 <wp:wrapSquare wrapText="bothSides"/>
                 <wp:docPr id="16" name="Text Box 2"/>
@@ -6671,7 +6764,7 @@
                       <wps:spPr bwMode="auto">
                         <a:xfrm>
                           <a:off x="0" y="0"/>
-                          <a:ext cx="3556000" cy="1404620"/>
+                          <a:ext cx="3556000" cy="278765"/>
                         </a:xfrm>
                         <a:prstGeom prst="rect">
                           <a:avLst/>
@@ -6712,7 +6805,7 @@
               </wp:anchor>
             </w:drawing>
           </mc:Choice>
-          <mc:Fallback>
+          <mc:Fallback xmlns:w15="http://schemas.microsoft.com/office/word/2012/wordml">
             <w:pict>
               <v:shape w14:anchorId="7E14D520" id="_x0000_s1039" type="#_x0000_t202" style="position:absolute;margin-left:93pt;margin-top:85.85pt;width:280pt;height:110.6pt;z-index:251653632;visibility:visible;mso-wrap-style:square;mso-width-percent:0;mso-height-percent:200;mso-wrap-distance-left:9pt;mso-wrap-distance-top:3.6pt;mso-wrap-distance-right:9pt;mso-wrap-distance-bottom:3.6pt;mso-position-horizontal:absolute;mso-position-horizontal-relative:text;mso-position-vertical:absolute;mso-position-vertical-relative:text;mso-width-percent:0;mso-height-percent:200;mso-width-relative:margin;mso-height-relative:margin;v-text-anchor:top" o:gfxdata="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">
                 <v:textbox style="mso-fit-shape-to-text:t">
@@ -6808,7 +6901,7 @@
         <w:tab/>
         <w:t>2015. &lt;</w:t>
       </w:r>
-      <w:hyperlink r:id="rId19" w:history="1">
+      <w:hyperlink r:id="rId22" w:history="1">
         <w:r>
           <w:rPr>
             <w:rStyle w:val="Hyperlink"/>
@@ -6886,6 +6979,8 @@
       </w:r>
     </w:p>
     <w:sectPr>
+      <w:footerReference w:type="even" r:id="rId23"/>
+      <w:footerReference w:type="default" r:id="rId24"/>
       <w:pgSz w:w="12240" w:h="15840"/>
       <w:pgMar w:top="1440" w:right="1440" w:bottom="1440" w:left="1440" w:header="720" w:footer="720" w:gutter="0"/>
       <w:cols w:space="720"/>
@@ -6895,9 +6990,134 @@
 </w:document>
 </file>
 
+<file path=word/endnotes.xml><?xml version="1.0" encoding="utf-8"?>
+<w:endnotes xmlns:wpc="http://schemas.microsoft.com/office/word/2010/wordprocessingCanvas" xmlns:mo="http://schemas.microsoft.com/office/mac/office/2008/main" xmlns:mc="http://schemas.openxmlformats.org/markup-compatibility/2006" xmlns:mv="urn:schemas-microsoft-com:mac:vml" xmlns:o="urn:schemas-microsoft-com:office:office" xmlns:r="http://schemas.openxmlformats.org/officeDocument/2006/relationships" xmlns:m="http://schemas.openxmlformats.org/officeDocument/2006/math" xmlns:v="urn:schemas-microsoft-com:vml" xmlns:wp14="http://schemas.microsoft.com/office/word/2010/wordprocessingDrawing" xmlns:wp="http://schemas.openxmlformats.org/drawingml/2006/wordprocessingDrawing" xmlns:w10="urn:schemas-microsoft-com:office:word" xmlns:w="http://schemas.openxmlformats.org/wordprocessingml/2006/main" xmlns:w14="http://schemas.microsoft.com/office/word/2010/wordml" xmlns:wpg="http://schemas.microsoft.com/office/word/2010/wordprocessingGroup" xmlns:wpi="http://schemas.microsoft.com/office/word/2010/wordprocessingInk" xmlns:wne="http://schemas.microsoft.com/office/word/2006/wordml" xmlns:wps="http://schemas.microsoft.com/office/word/2010/wordprocessingShape" mc:Ignorable="w14 wp14 mv">
+  <w:endnote w:type="separator" w:id="-1">
+    <w:p>
+      <w:r>
+        <w:separator/>
+      </w:r>
+    </w:p>
+  </w:endnote>
+  <w:endnote w:type="continuationSeparator" w:id="0">
+    <w:p>
+      <w:r>
+        <w:continuationSeparator/>
+      </w:r>
+    </w:p>
+  </w:endnote>
+</w:endnotes>
+</file>
+
+<file path=word/footer1.xml><?xml version="1.0" encoding="utf-8"?>
+<w:ftr xmlns:wpc="http://schemas.microsoft.com/office/word/2010/wordprocessingCanvas" xmlns:mo="http://schemas.microsoft.com/office/mac/office/2008/main" xmlns:mc="http://schemas.openxmlformats.org/markup-compatibility/2006" xmlns:mv="urn:schemas-microsoft-com:mac:vml" xmlns:o="urn:schemas-microsoft-com:office:office" xmlns:r="http://schemas.openxmlformats.org/officeDocument/2006/relationships" xmlns:m="http://schemas.openxmlformats.org/officeDocument/2006/math" xmlns:v="urn:schemas-microsoft-com:vml" xmlns:wp14="http://schemas.microsoft.com/office/word/2010/wordprocessingDrawing" xmlns:wp="http://schemas.openxmlformats.org/drawingml/2006/wordprocessingDrawing" xmlns:w10="urn:schemas-microsoft-com:office:word" xmlns:w="http://schemas.openxmlformats.org/wordprocessingml/2006/main" xmlns:w14="http://schemas.microsoft.com/office/word/2010/wordml" xmlns:wpg="http://schemas.microsoft.com/office/word/2010/wordprocessingGroup" xmlns:wpi="http://schemas.microsoft.com/office/word/2010/wordprocessingInk" xmlns:wne="http://schemas.microsoft.com/office/word/2006/wordml" xmlns:wps="http://schemas.microsoft.com/office/word/2010/wordprocessingShape" mc:Ignorable="w14 wp14">
+  <w:p>
+    <w:pPr>
+      <w:pStyle w:val="Footer"/>
+      <w:framePr w:wrap="around" w:vAnchor="text" w:hAnchor="margin" w:xAlign="center" w:y="1"/>
+      <w:rPr>
+        <w:rStyle w:val="PageNumber"/>
+      </w:rPr>
+    </w:pPr>
+    <w:r>
+      <w:rPr>
+        <w:rStyle w:val="PageNumber"/>
+      </w:rPr>
+      <w:fldChar w:fldCharType="begin"/>
+    </w:r>
+    <w:r>
+      <w:rPr>
+        <w:rStyle w:val="PageNumber"/>
+      </w:rPr>
+      <w:instrText xml:space="preserve">PAGE  </w:instrText>
+    </w:r>
+    <w:r>
+      <w:rPr>
+        <w:rStyle w:val="PageNumber"/>
+      </w:rPr>
+      <w:fldChar w:fldCharType="end"/>
+    </w:r>
+  </w:p>
+  <w:p>
+    <w:pPr>
+      <w:pStyle w:val="Footer"/>
+    </w:pPr>
+  </w:p>
+</w:ftr>
+</file>
+
+<file path=word/footer2.xml><?xml version="1.0" encoding="utf-8"?>
+<w:ftr xmlns:wpc="http://schemas.microsoft.com/office/word/2010/wordprocessingCanvas" xmlns:mo="http://schemas.microsoft.com/office/mac/office/2008/main" xmlns:mc="http://schemas.openxmlformats.org/markup-compatibility/2006" xmlns:mv="urn:schemas-microsoft-com:mac:vml" xmlns:o="urn:schemas-microsoft-com:office:office" xmlns:r="http://schemas.openxmlformats.org/officeDocument/2006/relationships" xmlns:m="http://schemas.openxmlformats.org/officeDocument/2006/math" xmlns:v="urn:schemas-microsoft-com:vml" xmlns:wp14="http://schemas.microsoft.com/office/word/2010/wordprocessingDrawing" xmlns:wp="http://schemas.openxmlformats.org/drawingml/2006/wordprocessingDrawing" xmlns:w10="urn:schemas-microsoft-com:office:word" xmlns:w="http://schemas.openxmlformats.org/wordprocessingml/2006/main" xmlns:w14="http://schemas.microsoft.com/office/word/2010/wordml" xmlns:wpg="http://schemas.microsoft.com/office/word/2010/wordprocessingGroup" xmlns:wpi="http://schemas.microsoft.com/office/word/2010/wordprocessingInk" xmlns:wne="http://schemas.microsoft.com/office/word/2006/wordml" xmlns:wps="http://schemas.microsoft.com/office/word/2010/wordprocessingShape" mc:Ignorable="w14 wp14">
+  <w:p>
+    <w:pPr>
+      <w:pStyle w:val="Footer"/>
+      <w:framePr w:wrap="around" w:vAnchor="text" w:hAnchor="margin" w:xAlign="center" w:y="1"/>
+      <w:rPr>
+        <w:rStyle w:val="PageNumber"/>
+      </w:rPr>
+    </w:pPr>
+    <w:r>
+      <w:rPr>
+        <w:rStyle w:val="PageNumber"/>
+      </w:rPr>
+      <w:fldChar w:fldCharType="begin"/>
+    </w:r>
+    <w:r>
+      <w:rPr>
+        <w:rStyle w:val="PageNumber"/>
+      </w:rPr>
+      <w:instrText xml:space="preserve">PAGE  </w:instrText>
+    </w:r>
+    <w:r>
+      <w:rPr>
+        <w:rStyle w:val="PageNumber"/>
+      </w:rPr>
+      <w:fldChar w:fldCharType="separate"/>
+    </w:r>
+    <w:r>
+      <w:rPr>
+        <w:rStyle w:val="PageNumber"/>
+        <w:noProof/>
+      </w:rPr>
+      <w:t>14</w:t>
+    </w:r>
+    <w:r>
+      <w:rPr>
+        <w:rStyle w:val="PageNumber"/>
+      </w:rPr>
+      <w:fldChar w:fldCharType="end"/>
+    </w:r>
+  </w:p>
+  <w:p>
+    <w:pPr>
+      <w:pStyle w:val="Footer"/>
+    </w:pPr>
+  </w:p>
+</w:ftr>
+</file>
+
+<file path=word/footnotes.xml><?xml version="1.0" encoding="utf-8"?>
+<w:footnotes xmlns:wpc="http://schemas.microsoft.com/office/word/2010/wordprocessingCanvas" xmlns:mo="http://schemas.microsoft.com/office/mac/office/2008/main" xmlns:mc="http://schemas.openxmlformats.org/markup-compatibility/2006" xmlns:mv="urn:schemas-microsoft-com:mac:vml" xmlns:o="urn:schemas-microsoft-com:office:office" xmlns:r="http://schemas.openxmlformats.org/officeDocument/2006/relationships" xmlns:m="http://schemas.openxmlformats.org/officeDocument/2006/math" xmlns:v="urn:schemas-microsoft-com:vml" xmlns:wp14="http://schemas.microsoft.com/office/word/2010/wordprocessingDrawing" xmlns:wp="http://schemas.openxmlformats.org/drawingml/2006/wordprocessingDrawing" xmlns:w10="urn:schemas-microsoft-com:office:word" xmlns:w="http://schemas.openxmlformats.org/wordprocessingml/2006/main" xmlns:w14="http://schemas.microsoft.com/office/word/2010/wordml" xmlns:wpg="http://schemas.microsoft.com/office/word/2010/wordprocessingGroup" xmlns:wpi="http://schemas.microsoft.com/office/word/2010/wordprocessingInk" xmlns:wne="http://schemas.microsoft.com/office/word/2006/wordml" xmlns:wps="http://schemas.microsoft.com/office/word/2010/wordprocessingShape" mc:Ignorable="w14 wp14 mv">
+  <w:footnote w:type="separator" w:id="-1">
+    <w:p>
+      <w:r>
+        <w:separator/>
+      </w:r>
+    </w:p>
+  </w:footnote>
+  <w:footnote w:type="continuationSeparator" w:id="0">
+    <w:p>
+      <w:r>
+        <w:continuationSeparator/>
+      </w:r>
+    </w:p>
+  </w:footnote>
+</w:footnotes>
+</file>
+
 <file path=word/numbering.xml><?xml version="1.0" encoding="utf-8"?>
-<w:numbering xmlns:wpc="http://schemas.microsoft.com/office/word/2010/wordprocessingCanvas" xmlns:mc="http://schemas.openxmlformats.org/markup-compatibility/2006" xmlns:o="urn:schemas-microsoft-com:office:office" xmlns:r="http://schemas.openxmlformats.org/officeDocument/2006/relationships" xmlns:m="http://schemas.openxmlformats.org/officeDocument/2006/math" xmlns:v="urn:schemas-microsoft-com:vml" xmlns:wp14="http://schemas.microsoft.com/office/word/2010/wordprocessingDrawing" xmlns:wp="http://schemas.openxmlformats.org/drawingml/2006/wordprocessingDrawing" xmlns:w10="urn:schemas-microsoft-com:office:word" xmlns:w="http://schemas.openxmlformats.org/wordprocessingml/2006/main" xmlns:w14="http://schemas.microsoft.com/office/word/2010/wordml" xmlns:w15="http://schemas.microsoft.com/office/word/2012/wordml" xmlns:wpg="http://schemas.microsoft.com/office/word/2010/wordprocessingGroup" xmlns:wpi="http://schemas.microsoft.com/office/word/2010/wordprocessingInk" xmlns:wne="http://schemas.microsoft.com/office/word/2006/wordml" xmlns:wps="http://schemas.microsoft.com/office/word/2010/wordprocessingShape" mc:Ignorable="w14 w15 wp14">
-  <w:abstractNum w:abstractNumId="0" w15:restartNumberingAfterBreak="0">
+<w:numbering xmlns:wpc="http://schemas.microsoft.com/office/word/2010/wordprocessingCanvas" xmlns:mo="http://schemas.microsoft.com/office/mac/office/2008/main" xmlns:mc="http://schemas.openxmlformats.org/markup-compatibility/2006" xmlns:mv="urn:schemas-microsoft-com:mac:vml" xmlns:o="urn:schemas-microsoft-com:office:office" xmlns:r="http://schemas.openxmlformats.org/officeDocument/2006/relationships" xmlns:m="http://schemas.openxmlformats.org/officeDocument/2006/math" xmlns:v="urn:schemas-microsoft-com:vml" xmlns:wp14="http://schemas.microsoft.com/office/word/2010/wordprocessingDrawing" xmlns:wp="http://schemas.openxmlformats.org/drawingml/2006/wordprocessingDrawing" xmlns:w10="urn:schemas-microsoft-com:office:word" xmlns:w="http://schemas.openxmlformats.org/wordprocessingml/2006/main" xmlns:w14="http://schemas.microsoft.com/office/word/2010/wordml" xmlns:wpg="http://schemas.microsoft.com/office/word/2010/wordprocessingGroup" xmlns:wpi="http://schemas.microsoft.com/office/word/2010/wordprocessingInk" xmlns:wne="http://schemas.microsoft.com/office/word/2006/wordml" xmlns:wps="http://schemas.microsoft.com/office/word/2010/wordprocessingShape" mc:Ignorable="w14 wp14 mv">
+  <w:abstractNum w:abstractNumId="0">
     <w:nsid w:val="38030EEC"/>
     <w:multiLevelType w:val="hybridMultilevel"/>
     <w:tmpl w:val="42B822E2"/>
@@ -6993,7 +7213,7 @@
 </file>
 
 <file path=word/styles.xml><?xml version="1.0" encoding="utf-8"?>
-<w:styles xmlns:mc="http://schemas.openxmlformats.org/markup-compatibility/2006" xmlns:r="http://schemas.openxmlformats.org/officeDocument/2006/relationships" xmlns:w="http://schemas.openxmlformats.org/wordprocessingml/2006/main" xmlns:w14="http://schemas.microsoft.com/office/word/2010/wordml" xmlns:w15="http://schemas.microsoft.com/office/word/2012/wordml" mc:Ignorable="w14 w15">
+<w:styles xmlns:mc="http://schemas.openxmlformats.org/markup-compatibility/2006" xmlns:r="http://schemas.openxmlformats.org/officeDocument/2006/relationships" xmlns:w="http://schemas.openxmlformats.org/wordprocessingml/2006/main" xmlns:w14="http://schemas.microsoft.com/office/word/2010/wordml" mc:Ignorable="w14">
   <w:docDefaults>
     <w:rPrDefault>
       <w:rPr>
@@ -7005,369 +7225,153 @@
     </w:rPrDefault>
     <w:pPrDefault/>
   </w:docDefaults>
-  <w:latentStyles w:defLockedState="0" w:defUIPriority="99" w:defSemiHidden="0" w:defUnhideWhenUsed="0" w:defQFormat="0" w:count="371">
-    <w:lsdException w:name="Normal" w:uiPriority="0" w:qFormat="1"/>
-    <w:lsdException w:name="heading 1" w:uiPriority="9" w:qFormat="1"/>
-    <w:lsdException w:name="heading 2" w:semiHidden="1" w:uiPriority="9" w:unhideWhenUsed="1" w:qFormat="1"/>
-    <w:lsdException w:name="heading 3" w:semiHidden="1" w:uiPriority="9" w:unhideWhenUsed="1" w:qFormat="1"/>
-    <w:lsdException w:name="heading 4" w:semiHidden="1" w:uiPriority="9" w:unhideWhenUsed="1" w:qFormat="1"/>
-    <w:lsdException w:name="heading 5" w:semiHidden="1" w:uiPriority="9" w:unhideWhenUsed="1" w:qFormat="1"/>
-    <w:lsdException w:name="heading 6" w:semiHidden="1" w:uiPriority="9" w:unhideWhenUsed="1" w:qFormat="1"/>
-    <w:lsdException w:name="heading 7" w:semiHidden="1" w:uiPriority="9" w:unhideWhenUsed="1" w:qFormat="1"/>
-    <w:lsdException w:name="heading 8" w:semiHidden="1" w:uiPriority="9" w:unhideWhenUsed="1" w:qFormat="1"/>
-    <w:lsdException w:name="heading 9" w:semiHidden="1" w:uiPriority="9" w:unhideWhenUsed="1" w:qFormat="1"/>
-    <w:lsdException w:name="index 1" w:semiHidden="1" w:unhideWhenUsed="1"/>
-    <w:lsdException w:name="index 2" w:semiHidden="1" w:unhideWhenUsed="1"/>
-    <w:lsdException w:name="index 3" w:semiHidden="1" w:unhideWhenUsed="1"/>
-    <w:lsdException w:name="index 4" w:semiHidden="1" w:unhideWhenUsed="1"/>
-    <w:lsdException w:name="index 5" w:semiHidden="1" w:unhideWhenUsed="1"/>
-    <w:lsdException w:name="index 6" w:semiHidden="1" w:unhideWhenUsed="1"/>
-    <w:lsdException w:name="index 7" w:semiHidden="1" w:unhideWhenUsed="1"/>
-    <w:lsdException w:name="index 8" w:semiHidden="1" w:unhideWhenUsed="1"/>
-    <w:lsdException w:name="index 9" w:semiHidden="1" w:unhideWhenUsed="1"/>
-    <w:lsdException w:name="toc 1" w:semiHidden="1" w:uiPriority="39" w:unhideWhenUsed="1"/>
-    <w:lsdException w:name="toc 2" w:semiHidden="1" w:uiPriority="39" w:unhideWhenUsed="1"/>
-    <w:lsdException w:name="toc 3" w:semiHidden="1" w:uiPriority="39" w:unhideWhenUsed="1"/>
-    <w:lsdException w:name="toc 4" w:semiHidden="1" w:uiPriority="39" w:unhideWhenUsed="1"/>
-    <w:lsdException w:name="toc 5" w:semiHidden="1" w:uiPriority="39" w:unhideWhenUsed="1"/>
-    <w:lsdException w:name="toc 6" w:semiHidden="1" w:uiPriority="39" w:unhideWhenUsed="1"/>
-    <w:lsdException w:name="toc 7" w:semiHidden="1" w:uiPriority="39" w:unhideWhenUsed="1"/>
-    <w:lsdException w:name="toc 8" w:semiHidden="1" w:uiPriority="39" w:unhideWhenUsed="1"/>
-    <w:lsdException w:name="toc 9" w:semiHidden="1" w:uiPriority="39" w:unhideWhenUsed="1"/>
-    <w:lsdException w:name="Normal Indent" w:semiHidden="1" w:unhideWhenUsed="1"/>
-    <w:lsdException w:name="footnote text" w:semiHidden="1" w:unhideWhenUsed="1"/>
-    <w:lsdException w:name="annotation text" w:semiHidden="1" w:unhideWhenUsed="1"/>
-    <w:lsdException w:name="header" w:semiHidden="1" w:unhideWhenUsed="1"/>
-    <w:lsdException w:name="footer" w:semiHidden="1" w:unhideWhenUsed="1"/>
-    <w:lsdException w:name="index heading" w:semiHidden="1" w:unhideWhenUsed="1"/>
-    <w:lsdException w:name="caption" w:semiHidden="1" w:uiPriority="35" w:unhideWhenUsed="1" w:qFormat="1"/>
-    <w:lsdException w:name="table of figures" w:semiHidden="1" w:unhideWhenUsed="1"/>
-    <w:lsdException w:name="envelope address" w:semiHidden="1" w:unhideWhenUsed="1"/>
-    <w:lsdException w:name="envelope return" w:semiHidden="1" w:unhideWhenUsed="1"/>
-    <w:lsdException w:name="footnote reference" w:semiHidden="1" w:unhideWhenUsed="1"/>
-    <w:lsdException w:name="annotation reference" w:semiHidden="1" w:unhideWhenUsed="1"/>
-    <w:lsdException w:name="line number" w:semiHidden="1" w:unhideWhenUsed="1"/>
-    <w:lsdException w:name="page number" w:semiHidden="1" w:unhideWhenUsed="1"/>
-    <w:lsdException w:name="endnote reference" w:semiHidden="1" w:unhideWhenUsed="1"/>
-    <w:lsdException w:name="endnote text" w:semiHidden="1" w:unhideWhenUsed="1"/>
-    <w:lsdException w:name="table of authorities" w:semiHidden="1" w:unhideWhenUsed="1"/>
-    <w:lsdException w:name="macro" w:semiHidden="1" w:unhideWhenUsed="1"/>
-    <w:lsdException w:name="toa heading" w:semiHidden="1" w:unhideWhenUsed="1"/>
-    <w:lsdException w:name="List" w:semiHidden="1" w:unhideWhenUsed="1"/>
-    <w:lsdException w:name="List Bullet" w:semiHidden="1" w:unhideWhenUsed="1"/>
-    <w:lsdException w:name="List Number" w:semiHidden="1" w:unhideWhenUsed="1"/>
-    <w:lsdException w:name="List 2" w:semiHidden="1" w:unhideWhenUsed="1"/>
-    <w:lsdException w:name="List 3" w:semiHidden="1" w:unhideWhenUsed="1"/>
-    <w:lsdException w:name="List 4" w:semiHidden="1" w:unhideWhenUsed="1"/>
-    <w:lsdException w:name="List 5" w:semiHidden="1" w:unhideWhenUsed="1"/>
-    <w:lsdException w:name="List Bullet 2" w:semiHidden="1" w:unhideWhenUsed="1"/>
-    <w:lsdException w:name="List Bullet 3" w:semiHidden="1" w:unhideWhenUsed="1"/>
-    <w:lsdException w:name="List Bullet 4" w:semiHidden="1" w:unhideWhenUsed="1"/>
-    <w:lsdException w:name="List Bullet 5" w:semiHidden="1" w:unhideWhenUsed="1"/>
-    <w:lsdException w:name="List Number 2" w:semiHidden="1" w:unhideWhenUsed="1"/>
-    <w:lsdException w:name="List Number 3" w:semiHidden="1" w:unhideWhenUsed="1"/>
-    <w:lsdException w:name="List Number 4" w:semiHidden="1" w:unhideWhenUsed="1"/>
-    <w:lsdException w:name="List Number 5" w:semiHidden="1" w:unhideWhenUsed="1"/>
-    <w:lsdException w:name="Title" w:uiPriority="10" w:qFormat="1"/>
-    <w:lsdException w:name="Closing" w:semiHidden="1" w:unhideWhenUsed="1"/>
-    <w:lsdException w:name="Signature" w:semiHidden="1" w:unhideWhenUsed="1"/>
-    <w:lsdException w:name="Default Paragraph Font" w:semiHidden="1" w:uiPriority="1" w:unhideWhenUsed="1"/>
-    <w:lsdException w:name="Body Text" w:semiHidden="1" w:unhideWhenUsed="1"/>
-    <w:lsdException w:name="Body Text Indent" w:semiHidden="1" w:unhideWhenUsed="1"/>
-    <w:lsdException w:name="List Continue" w:semiHidden="1" w:unhideWhenUsed="1"/>
-    <w:lsdException w:name="List Continue 2" w:semiHidden="1" w:unhideWhenUsed="1"/>
-    <w:lsdException w:name="List Continue 3" w:semiHidden="1" w:unhideWhenUsed="1"/>
-    <w:lsdException w:name="List Continue 4" w:semiHidden="1" w:unhideWhenUsed="1"/>
-    <w:lsdException w:name="List Continue 5" w:semiHidden="1" w:unhideWhenUsed="1"/>
-    <w:lsdException w:name="Message Header" w:semiHidden="1" w:unhideWhenUsed="1"/>
-    <w:lsdException w:name="Subtitle" w:uiPriority="11" w:qFormat="1"/>
-    <w:lsdException w:name="Salutation" w:semiHidden="1" w:unhideWhenUsed="1"/>
-    <w:lsdException w:name="Date" w:semiHidden="1" w:unhideWhenUsed="1"/>
-    <w:lsdException w:name="Body Text First Indent" w:semiHidden="1" w:unhideWhenUsed="1"/>
-    <w:lsdException w:name="Body Text First Indent 2" w:semiHidden="1" w:unhideWhenUsed="1"/>
-    <w:lsdException w:name="Note Heading" w:semiHidden="1" w:unhideWhenUsed="1"/>
-    <w:lsdException w:name="Body Text 2" w:semiHidden="1" w:unhideWhenUsed="1"/>
-    <w:lsdException w:name="Body Text 3" w:semiHidden="1" w:unhideWhenUsed="1"/>
-    <w:lsdException w:name="Body Text Indent 2" w:semiHidden="1" w:unhideWhenUsed="1"/>
-    <w:lsdException w:name="Body Text Indent 3" w:semiHidden="1" w:unhideWhenUsed="1"/>
-    <w:lsdException w:name="Block Text" w:semiHidden="1" w:unhideWhenUsed="1"/>
-    <w:lsdException w:name="Hyperlink" w:semiHidden="1" w:unhideWhenUsed="1"/>
-    <w:lsdException w:name="FollowedHyperlink" w:semiHidden="1" w:unhideWhenUsed="1"/>
-    <w:lsdException w:name="Strong" w:uiPriority="22" w:qFormat="1"/>
-    <w:lsdException w:name="Emphasis" w:uiPriority="20" w:qFormat="1"/>
-    <w:lsdException w:name="Document Map" w:semiHidden="1" w:unhideWhenUsed="1"/>
-    <w:lsdException w:name="Plain Text" w:semiHidden="1" w:unhideWhenUsed="1"/>
-    <w:lsdException w:name="E-mail Signature" w:semiHidden="1" w:unhideWhenUsed="1"/>
-    <w:lsdException w:name="HTML Top of Form" w:semiHidden="1" w:unhideWhenUsed="1"/>
-    <w:lsdException w:name="HTML Bottom of Form" w:semiHidden="1" w:unhideWhenUsed="1"/>
-    <w:lsdException w:name="Normal (Web)" w:semiHidden="1" w:unhideWhenUsed="1"/>
-    <w:lsdException w:name="HTML Acronym" w:semiHidden="1" w:unhideWhenUsed="1"/>
-    <w:lsdException w:name="HTML Address" w:semiHidden="1" w:unhideWhenUsed="1"/>
-    <w:lsdException w:name="HTML Cite" w:semiHidden="1" w:unhideWhenUsed="1"/>
-    <w:lsdException w:name="HTML Code" w:semiHidden="1" w:unhideWhenUsed="1"/>
-    <w:lsdException w:name="HTML Definition" w:semiHidden="1" w:unhideWhenUsed="1"/>
-    <w:lsdException w:name="HTML Keyboard" w:semiHidden="1" w:unhideWhenUsed="1"/>
-    <w:lsdException w:name="HTML Preformatted" w:semiHidden="1" w:unhideWhenUsed="1"/>
-    <w:lsdException w:name="HTML Sample" w:semiHidden="1" w:unhideWhenUsed="1"/>
-    <w:lsdException w:name="HTML Typewriter" w:semiHidden="1" w:unhideWhenUsed="1"/>
-    <w:lsdException w:name="HTML Variable" w:semiHidden="1" w:unhideWhenUsed="1"/>
-    <w:lsdException w:name="Normal Table" w:semiHidden="1" w:unhideWhenUsed="1"/>
-    <w:lsdException w:name="annotation subject" w:semiHidden="1" w:unhideWhenUsed="1"/>
-    <w:lsdException w:name="No List" w:semiHidden="1" w:unhideWhenUsed="1"/>
-    <w:lsdException w:name="Outline List 1" w:semiHidden="1" w:unhideWhenUsed="1"/>
-    <w:lsdException w:name="Outline List 2" w:semiHidden="1" w:unhideWhenUsed="1"/>
-    <w:lsdException w:name="Outline List 3" w:semiHidden="1" w:unhideWhenUsed="1"/>
-    <w:lsdException w:name="Table Simple 1" w:semiHidden="1" w:unhideWhenUsed="1"/>
-    <w:lsdException w:name="Table Simple 2" w:semiHidden="1" w:unhideWhenUsed="1"/>
-    <w:lsdException w:name="Table Simple 3" w:semiHidden="1" w:unhideWhenUsed="1"/>
-    <w:lsdException w:name="Table Classic 1" w:semiHidden="1" w:unhideWhenUsed="1"/>
-    <w:lsdException w:name="Table Classic 2" w:semiHidden="1" w:unhideWhenUsed="1"/>
-    <w:lsdException w:name="Table Classic 3" w:semiHidden="1" w:unhideWhenUsed="1"/>
-    <w:lsdException w:name="Table Classic 4" w:semiHidden="1" w:unhideWhenUsed="1"/>
-    <w:lsdException w:name="Table Colorful 1" w:semiHidden="1" w:unhideWhenUsed="1"/>
-    <w:lsdException w:name="Table Colorful 2" w:semiHidden="1" w:unhideWhenUsed="1"/>
-    <w:lsdException w:name="Table Colorful 3" w:semiHidden="1" w:unhideWhenUsed="1"/>
-    <w:lsdException w:name="Table Columns 1" w:semiHidden="1" w:unhideWhenUsed="1"/>
-    <w:lsdException w:name="Table Columns 2" w:semiHidden="1" w:unhideWhenUsed="1"/>
-    <w:lsdException w:name="Table Columns 3" w:semiHidden="1" w:unhideWhenUsed="1"/>
-    <w:lsdException w:name="Table Columns 4" w:semiHidden="1" w:unhideWhenUsed="1"/>
-    <w:lsdException w:name="Table Columns 5" w:semiHidden="1" w:unhideWhenUsed="1"/>
-    <w:lsdException w:name="Table Grid 1" w:semiHidden="1" w:unhideWhenUsed="1"/>
-    <w:lsdException w:name="Table Grid 2" w:semiHidden="1" w:unhideWhenUsed="1"/>
-    <w:lsdException w:name="Table Grid 3" w:semiHidden="1" w:unhideWhenUsed="1"/>
-    <w:lsdException w:name="Table Grid 4" w:semiHidden="1" w:unhideWhenUsed="1"/>
-    <w:lsdException w:name="Table Grid 5" w:semiHidden="1" w:unhideWhenUsed="1"/>
-    <w:lsdException w:name="Table Grid 6" w:semiHidden="1" w:unhideWhenUsed="1"/>
-    <w:lsdException w:name="Table Grid 7" w:semiHidden="1" w:unhideWhenUsed="1"/>
-    <w:lsdException w:name="Table Grid 8" w:semiHidden="1" w:unhideWhenUsed="1"/>
-    <w:lsdException w:name="Table List 1" w:semiHidden="1" w:unhideWhenUsed="1"/>
-    <w:lsdException w:name="Table List 2" w:semiHidden="1" w:unhideWhenUsed="1"/>
-    <w:lsdException w:name="Table List 3" w:semiHidden="1" w:unhideWhenUsed="1"/>
-    <w:lsdException w:name="Table List 4" w:semiHidden="1" w:unhideWhenUsed="1"/>
-    <w:lsdException w:name="Table List 5" w:semiHidden="1" w:unhideWhenUsed="1"/>
-    <w:lsdException w:name="Table List 6" w:semiHidden="1" w:unhideWhenUsed="1"/>
-    <w:lsdException w:name="Table List 7" w:semiHidden="1" w:unhideWhenUsed="1"/>
-    <w:lsdException w:name="Table List 8" w:semiHidden="1" w:unhideWhenUsed="1"/>
-    <w:lsdException w:name="Table 3D effects 1" w:semiHidden="1" w:unhideWhenUsed="1"/>
-    <w:lsdException w:name="Table 3D effects 2" w:semiHidden="1" w:unhideWhenUsed="1"/>
-    <w:lsdException w:name="Table 3D effects 3" w:semiHidden="1" w:unhideWhenUsed="1"/>
-    <w:lsdException w:name="Table Contemporary" w:semiHidden="1" w:unhideWhenUsed="1"/>
-    <w:lsdException w:name="Table Elegant" w:semiHidden="1" w:unhideWhenUsed="1"/>
-    <w:lsdException w:name="Table Professional" w:semiHidden="1" w:unhideWhenUsed="1"/>
-    <w:lsdException w:name="Table Subtle 1" w:semiHidden="1" w:unhideWhenUsed="1"/>
-    <w:lsdException w:name="Table Subtle 2" w:semiHidden="1" w:unhideWhenUsed="1"/>
-    <w:lsdException w:name="Table Web 1" w:semiHidden="1" w:unhideWhenUsed="1"/>
-    <w:lsdException w:name="Table Web 2" w:semiHidden="1" w:unhideWhenUsed="1"/>
-    <w:lsdException w:name="Table Web 3" w:semiHidden="1" w:unhideWhenUsed="1"/>
-    <w:lsdException w:name="Balloon Text" w:semiHidden="1" w:unhideWhenUsed="1"/>
-    <w:lsdException w:name="Table Grid" w:uiPriority="59"/>
-    <w:lsdException w:name="Table Theme" w:semiHidden="1" w:unhideWhenUsed="1"/>
-    <w:lsdException w:name="Placeholder Text" w:semiHidden="1"/>
-    <w:lsdException w:name="No Spacing" w:uiPriority="1" w:qFormat="1"/>
-    <w:lsdException w:name="Light Shading" w:uiPriority="60"/>
-    <w:lsdException w:name="Light List" w:uiPriority="61"/>
-    <w:lsdException w:name="Light Grid" w:uiPriority="62"/>
-    <w:lsdException w:name="Medium Shading 1" w:uiPriority="63"/>
-    <w:lsdException w:name="Medium Shading 2" w:uiPriority="64"/>
-    <w:lsdException w:name="Medium List 1" w:uiPriority="65"/>
-    <w:lsdException w:name="Medium List 2" w:uiPriority="66"/>
-    <w:lsdException w:name="Medium Grid 1" w:uiPriority="67"/>
-    <w:lsdException w:name="Medium Grid 2" w:uiPriority="68"/>
-    <w:lsdException w:name="Medium Grid 3" w:uiPriority="69"/>
-    <w:lsdException w:name="Dark List" w:uiPriority="70"/>
-    <w:lsdException w:name="Colorful Shading" w:uiPriority="71"/>
-    <w:lsdException w:name="Colorful List" w:uiPriority="72"/>
-    <w:lsdException w:name="Colorful Grid" w:uiPriority="73"/>
-    <w:lsdException w:name="Light Shading Accent 1" w:uiPriority="60"/>
-    <w:lsdException w:name="Light List Accent 1" w:uiPriority="61"/>
-    <w:lsdException w:name="Light Grid Accent 1" w:uiPriority="62"/>
-    <w:lsdException w:name="Medium Shading 1 Accent 1" w:uiPriority="63"/>
-    <w:lsdException w:name="Medium Shading 2 Accent 1" w:uiPriority="64"/>
-    <w:lsdException w:name="Medium List 1 Accent 1" w:uiPriority="65"/>
-    <w:lsdException w:name="Revision" w:semiHidden="1"/>
-    <w:lsdException w:name="List Paragraph" w:uiPriority="34" w:qFormat="1"/>
-    <w:lsdException w:name="Quote" w:uiPriority="29" w:qFormat="1"/>
-    <w:lsdException w:name="Intense Quote" w:uiPriority="30" w:qFormat="1"/>
-    <w:lsdException w:name="Medium List 2 Accent 1" w:uiPriority="66"/>
-    <w:lsdException w:name="Medium Grid 1 Accent 1" w:uiPriority="67"/>
-    <w:lsdException w:name="Medium Grid 2 Accent 1" w:uiPriority="68"/>
-    <w:lsdException w:name="Medium Grid 3 Accent 1" w:uiPriority="69"/>
-    <w:lsdException w:name="Dark List Accent 1" w:uiPriority="70"/>
-    <w:lsdException w:name="Colorful Shading Accent 1" w:uiPriority="71"/>
-    <w:lsdException w:name="Colorful List Accent 1" w:uiPriority="72"/>
-    <w:lsdException w:name="Colorful Grid Accent 1" w:uiPriority="73"/>
-    <w:lsdException w:name="Light Shading Accent 2" w:uiPriority="60"/>
-    <w:lsdException w:name="Light List Accent 2" w:uiPriority="61"/>
-    <w:lsdException w:name="Light Grid Accent 2" w:uiPriority="62"/>
-    <w:lsdException w:name="Medium Shading 1 Accent 2" w:uiPriority="63"/>
-    <w:lsdException w:name="Medium Shading 2 Accent 2" w:uiPriority="64"/>
-    <w:lsdException w:name="Medium List 1 Accent 2" w:uiPriority="65"/>
-    <w:lsdException w:name="Medium List 2 Accent 2" w:uiPriority="66"/>
-    <w:lsdException w:name="Medium Grid 1 Accent 2" w:uiPriority="67"/>
-    <w:lsdException w:name="Medium Grid 2 Accent 2" w:uiPriority="68"/>
-    <w:lsdException w:name="Medium Grid 3 Accent 2" w:uiPriority="69"/>
-    <w:lsdException w:name="Dark List Accent 2" w:uiPriority="70"/>
-    <w:lsdException w:name="Colorful Shading Accent 2" w:uiPriority="71"/>
-    <w:lsdException w:name="Colorful List Accent 2" w:uiPriority="72"/>
-    <w:lsdException w:name="Colorful Grid Accent 2" w:uiPriority="73"/>
-    <w:lsdException w:name="Light Shading Accent 3" w:uiPriority="60"/>
-    <w:lsdException w:name="Light List Accent 3" w:uiPriority="61"/>
-    <w:lsdException w:name="Light Grid Accent 3" w:uiPriority="62"/>
-    <w:lsdException w:name="Medium Shading 1 Accent 3" w:uiPriority="63"/>
-    <w:lsdException w:name="Medium Shading 2 Accent 3" w:uiPriority="64"/>
-    <w:lsdException w:name="Medium List 1 Accent 3" w:uiPriority="65"/>
-    <w:lsdException w:name="Medium List 2 Accent 3" w:uiPriority="66"/>
-    <w:lsdException w:name="Medium Grid 1 Accent 3" w:uiPriority="67"/>
-    <w:lsdException w:name="Medium Grid 2 Accent 3" w:uiPriority="68"/>
-    <w:lsdException w:name="Medium Grid 3 Accent 3" w:uiPriority="69"/>
-    <w:lsdException w:name="Dark List Accent 3" w:uiPriority="70"/>
-    <w:lsdException w:name="Colorful Shading Accent 3" w:uiPriority="71"/>
-    <w:lsdException w:name="Colorful List Accent 3" w:uiPriority="72"/>
-    <w:lsdException w:name="Colorful Grid Accent 3" w:uiPriority="73"/>
-    <w:lsdException w:name="Light Shading Accent 4" w:uiPriority="60"/>
-    <w:lsdException w:name="Light List Accent 4" w:uiPriority="61"/>
-    <w:lsdException w:name="Light Grid Accent 4" w:uiPriority="62"/>
-    <w:lsdException w:name="Medium Shading 1 Accent 4" w:uiPriority="63"/>
-    <w:lsdException w:name="Medium Shading 2 Accent 4" w:uiPriority="64"/>
-    <w:lsdException w:name="Medium List 1 Accent 4" w:uiPriority="65"/>
-    <w:lsdException w:name="Medium List 2 Accent 4" w:uiPriority="66"/>
-    <w:lsdException w:name="Medium Grid 1 Accent 4" w:uiPriority="67"/>
-    <w:lsdException w:name="Medium Grid 2 Accent 4" w:uiPriority="68"/>
-    <w:lsdException w:name="Medium Grid 3 Accent 4" w:uiPriority="69"/>
-    <w:lsdException w:name="Dark List Accent 4" w:uiPriority="70"/>
-    <w:lsdException w:name="Colorful Shading Accent 4" w:uiPriority="71"/>
-    <w:lsdException w:name="Colorful List Accent 4" w:uiPriority="72"/>
-    <w:lsdException w:name="Colorful Grid Accent 4" w:uiPriority="73"/>
-    <w:lsdException w:name="Light Shading Accent 5" w:uiPriority="60"/>
-    <w:lsdException w:name="Light List Accent 5" w:uiPriority="61"/>
-    <w:lsdException w:name="Light Grid Accent 5" w:uiPriority="62"/>
-    <w:lsdException w:name="Medium Shading 1 Accent 5" w:uiPriority="63"/>
-    <w:lsdException w:name="Medium Shading 2 Accent 5" w:uiPriority="64"/>
-    <w:lsdException w:name="Medium List 1 Accent 5" w:uiPriority="65"/>
-    <w:lsdException w:name="Medium List 2 Accent 5" w:uiPriority="66"/>
-    <w:lsdException w:name="Medium Grid 1 Accent 5" w:uiPriority="67"/>
-    <w:lsdException w:name="Medium Grid 2 Accent 5" w:uiPriority="68"/>
-    <w:lsdException w:name="Medium Grid 3 Accent 5" w:uiPriority="69"/>
-    <w:lsdException w:name="Dark List Accent 5" w:uiPriority="70"/>
-    <w:lsdException w:name="Colorful Shading Accent 5" w:uiPriority="71"/>
-    <w:lsdException w:name="Colorful List Accent 5" w:uiPriority="72"/>
-    <w:lsdException w:name="Colorful Grid Accent 5" w:uiPriority="73"/>
-    <w:lsdException w:name="Light Shading Accent 6" w:uiPriority="60"/>
-    <w:lsdException w:name="Light List Accent 6" w:uiPriority="61"/>
-    <w:lsdException w:name="Light Grid Accent 6" w:uiPriority="62"/>
-    <w:lsdException w:name="Medium Shading 1 Accent 6" w:uiPriority="63"/>
-    <w:lsdException w:name="Medium Shading 2 Accent 6" w:uiPriority="64"/>
-    <w:lsdException w:name="Medium List 1 Accent 6" w:uiPriority="65"/>
-    <w:lsdException w:name="Medium List 2 Accent 6" w:uiPriority="66"/>
-    <w:lsdException w:name="Medium Grid 1 Accent 6" w:uiPriority="67"/>
-    <w:lsdException w:name="Medium Grid 2 Accent 6" w:uiPriority="68"/>
-    <w:lsdException w:name="Medium Grid 3 Accent 6" w:uiPriority="69"/>
-    <w:lsdException w:name="Dark List Accent 6" w:uiPriority="70"/>
-    <w:lsdException w:name="Colorful Shading Accent 6" w:uiPriority="71"/>
-    <w:lsdException w:name="Colorful List Accent 6" w:uiPriority="72"/>
-    <w:lsdException w:name="Colorful Grid Accent 6" w:uiPriority="73"/>
-    <w:lsdException w:name="Subtle Emphasis" w:uiPriority="19" w:qFormat="1"/>
-    <w:lsdException w:name="Intense Emphasis" w:uiPriority="21" w:qFormat="1"/>
-    <w:lsdException w:name="Subtle Reference" w:uiPriority="31" w:qFormat="1"/>
-    <w:lsdException w:name="Intense Reference" w:uiPriority="32" w:qFormat="1"/>
-    <w:lsdException w:name="Book Title" w:uiPriority="33" w:qFormat="1"/>
-    <w:lsdException w:name="Bibliography" w:semiHidden="1" w:uiPriority="37" w:unhideWhenUsed="1"/>
-    <w:lsdException w:name="TOC Heading" w:semiHidden="1" w:uiPriority="39" w:unhideWhenUsed="1" w:qFormat="1"/>
-    <w:lsdException w:name="Grid Table 4" w:uiPriority="49"/>
-    <w:lsdException w:name="Grid Table 5 Dark" w:uiPriority="50"/>
-    <w:lsdException w:name="Grid Table 6 Colorful" w:uiPriority="51"/>
-    <w:lsdException w:name="Grid Table 7 Colorful" w:uiPriority="52"/>
-    <w:lsdException w:name="Grid Table 1 Light Accent 1" w:uiPriority="46"/>
-    <w:lsdException w:name="Grid Table 2 Accent 1" w:uiPriority="47"/>
-    <w:lsdException w:name="Grid Table 3 Accent 1" w:uiPriority="48"/>
-    <w:lsdException w:name="Grid Table 4 Accent 1" w:uiPriority="49"/>
-    <w:lsdException w:name="Grid Table 5 Dark Accent 1" w:uiPriority="50"/>
-    <w:lsdException w:name="Grid Table 6 Colorful Accent 1" w:uiPriority="51"/>
-    <w:lsdException w:name="Grid Table 7 Colorful Accent 1" w:uiPriority="52"/>
-    <w:lsdException w:name="Grid Table 1 Light Accent 2" w:uiPriority="46"/>
-    <w:lsdException w:name="Grid Table 2 Accent 2" w:uiPriority="47"/>
-    <w:lsdException w:name="Grid Table 3 Accent 2" w:uiPriority="48"/>
-    <w:lsdException w:name="Grid Table 4 Accent 2" w:uiPriority="49"/>
-    <w:lsdException w:name="Grid Table 5 Dark Accent 2" w:uiPriority="50"/>
-    <w:lsdException w:name="Grid Table 6 Colorful Accent 2" w:uiPriority="51"/>
-    <w:lsdException w:name="Grid Table 7 Colorful Accent 2" w:uiPriority="52"/>
-    <w:lsdException w:name="Grid Table 1 Light Accent 3" w:uiPriority="46"/>
-    <w:lsdException w:name="Grid Table 2 Accent 3" w:uiPriority="47"/>
-    <w:lsdException w:name="Grid Table 3 Accent 3" w:uiPriority="48"/>
-    <w:lsdException w:name="Grid Table 4 Accent 3" w:uiPriority="49"/>
-    <w:lsdException w:name="Grid Table 5 Dark Accent 3" w:uiPriority="50"/>
-    <w:lsdException w:name="Grid Table 6 Colorful Accent 3" w:uiPriority="51"/>
-    <w:lsdException w:name="Grid Table 7 Colorful Accent 3" w:uiPriority="52"/>
-    <w:lsdException w:name="Grid Table 1 Light Accent 4" w:uiPriority="46"/>
-    <w:lsdException w:name="Grid Table 2 Accent 4" w:uiPriority="47"/>
-    <w:lsdException w:name="Grid Table 3 Accent 4" w:uiPriority="48"/>
-    <w:lsdException w:name="Grid Table 4 Accent 4" w:uiPriority="49"/>
-    <w:lsdException w:name="Grid Table 5 Dark Accent 4" w:uiPriority="50"/>
-    <w:lsdException w:name="Grid Table 6 Colorful Accent 4" w:uiPriority="51"/>
-    <w:lsdException w:name="Grid Table 7 Colorful Accent 4" w:uiPriority="52"/>
-    <w:lsdException w:name="Grid Table 1 Light Accent 5" w:uiPriority="46"/>
-    <w:lsdException w:name="Grid Table 2 Accent 5" w:uiPriority="47"/>
-    <w:lsdException w:name="Grid Table 3 Accent 5" w:uiPriority="48"/>
-    <w:lsdException w:name="Grid Table 4 Accent 5" w:uiPriority="49"/>
-    <w:lsdException w:name="Grid Table 5 Dark Accent 5" w:uiPriority="50"/>
-    <w:lsdException w:name="Grid Table 6 Colorful Accent 5" w:uiPriority="51"/>
-    <w:lsdException w:name="Grid Table 7 Colorful Accent 5" w:uiPriority="52"/>
-    <w:lsdException w:name="Grid Table 1 Light Accent 6" w:uiPriority="46"/>
-    <w:lsdException w:name="Grid Table 2 Accent 6" w:uiPriority="47"/>
-    <w:lsdException w:name="Grid Table 3 Accent 6" w:uiPriority="48"/>
-    <w:lsdException w:name="Grid Table 4 Accent 6" w:uiPriority="49"/>
-    <w:lsdException w:name="Grid Table 5 Dark Accent 6" w:uiPriority="50"/>
-    <w:lsdException w:name="Grid Table 6 Colorful Accent 6" w:uiPriority="51"/>
-    <w:lsdException w:name="Grid Table 7 Colorful Accent 6" w:uiPriority="52"/>
-    <w:lsdException w:name="List Table 1 Light" w:uiPriority="46"/>
-    <w:lsdException w:name="List Table 2" w:uiPriority="47"/>
-    <w:lsdException w:name="List Table 3" w:uiPriority="48"/>
-    <w:lsdException w:name="List Table 4" w:uiPriority="49"/>
-    <w:lsdException w:name="List Table 5 Dark" w:uiPriority="50"/>
-    <w:lsdException w:name="List Table 6 Colorful" w:uiPriority="51"/>
-    <w:lsdException w:name="List Table 7 Colorful" w:uiPriority="52"/>
-    <w:lsdException w:name="List Table 1 Light Accent 1" w:uiPriority="46"/>
-    <w:lsdException w:name="List Table 2 Accent 1" w:uiPriority="47"/>
-    <w:lsdException w:name="List Table 3 Accent 1" w:uiPriority="48"/>
-    <w:lsdException w:name="List Table 4 Accent 1" w:uiPriority="49"/>
-    <w:lsdException w:name="List Table 5 Dark Accent 1" w:uiPriority="50"/>
-    <w:lsdException w:name="List Table 6 Colorful Accent 1" w:uiPriority="51"/>
-    <w:lsdException w:name="List Table 7 Colorful Accent 1" w:uiPriority="52"/>
-    <w:lsdException w:name="List Table 1 Light Accent 2" w:uiPriority="46"/>
-    <w:lsdException w:name="List Table 2 Accent 2" w:uiPriority="47"/>
-    <w:lsdException w:name="List Table 3 Accent 2" w:uiPriority="48"/>
-    <w:lsdException w:name="List Table 4 Accent 2" w:uiPriority="49"/>
-    <w:lsdException w:name="List Table 5 Dark Accent 2" w:uiPriority="50"/>
-    <w:lsdException w:name="List Table 6 Colorful Accent 2" w:uiPriority="51"/>
-    <w:lsdException w:name="List Table 7 Colorful Accent 2" w:uiPriority="52"/>
-    <w:lsdException w:name="List Table 1 Light Accent 3" w:uiPriority="46"/>
-    <w:lsdException w:name="List Table 2 Accent 3" w:uiPriority="47"/>
-    <w:lsdException w:name="List Table 3 Accent 3" w:uiPriority="48"/>
-    <w:lsdException w:name="List Table 4 Accent 3" w:uiPriority="49"/>
-    <w:lsdException w:name="List Table 5 Dark Accent 3" w:uiPriority="50"/>
-    <w:lsdException w:name="List Table 6 Colorful Accent 3" w:uiPriority="51"/>
-    <w:lsdException w:name="List Table 7 Colorful Accent 3" w:uiPriority="52"/>
-    <w:lsdException w:name="List Table 1 Light Accent 4" w:uiPriority="46"/>
-    <w:lsdException w:name="List Table 2 Accent 4" w:uiPriority="47"/>
-    <w:lsdException w:name="List Table 3 Accent 4" w:uiPriority="48"/>
-    <w:lsdException w:name="List Table 4 Accent 4" w:uiPriority="49"/>
-    <w:lsdException w:name="List Table 5 Dark Accent 4" w:uiPriority="50"/>
-    <w:lsdException w:name="List Table 6 Colorful Accent 4" w:uiPriority="51"/>
-    <w:lsdException w:name="List Table 7 Colorful Accent 4" w:uiPriority="52"/>
-    <w:lsdException w:name="List Table 1 Light Accent 5" w:uiPriority="46"/>
-    <w:lsdException w:name="List Table 2 Accent 5" w:uiPriority="47"/>
-    <w:lsdException w:name="List Table 3 Accent 5" w:uiPriority="48"/>
-    <w:lsdException w:name="List Table 4 Accent 5" w:uiPriority="49"/>
-    <w:lsdException w:name="List Table 5 Dark Accent 5" w:uiPriority="50"/>
-    <w:lsdException w:name="List Table 6 Colorful Accent 5" w:uiPriority="51"/>
-    <w:lsdException w:name="List Table 7 Colorful Accent 5" w:uiPriority="52"/>
-    <w:lsdException w:name="List Table 1 Light Accent 6" w:uiPriority="46"/>
-    <w:lsdException w:name="List Table 2 Accent 6" w:uiPriority="47"/>
-    <w:lsdException w:name="List Table 3 Accent 6" w:uiPriority="48"/>
-    <w:lsdException w:name="List Table 4 Accent 6" w:uiPriority="49"/>
-    <w:lsdException w:name="List Table 5 Dark Accent 6" w:uiPriority="50"/>
-    <w:lsdException w:name="List Table 6 Colorful Accent 6" w:uiPriority="51"/>
-    <w:lsdException w:name="List Table 7 Colorful Accent 6" w:uiPriority="52"/>
+  <w:latentStyles w:defLockedState="0" w:defUIPriority="99" w:defSemiHidden="1" w:defUnhideWhenUsed="1" w:defQFormat="0" w:count="276">
+    <w:lsdException w:name="Normal" w:semiHidden="0" w:uiPriority="0" w:unhideWhenUsed="0" w:qFormat="1"/>
+    <w:lsdException w:name="heading 1" w:semiHidden="0" w:uiPriority="9" w:unhideWhenUsed="0" w:qFormat="1"/>
+    <w:lsdException w:name="heading 2" w:uiPriority="9" w:qFormat="1"/>
+    <w:lsdException w:name="heading 3" w:uiPriority="9" w:qFormat="1"/>
+    <w:lsdException w:name="heading 4" w:uiPriority="9" w:qFormat="1"/>
+    <w:lsdException w:name="heading 5" w:uiPriority="9" w:qFormat="1"/>
+    <w:lsdException w:name="heading 6" w:uiPriority="9" w:qFormat="1"/>
+    <w:lsdException w:name="heading 7" w:uiPriority="9" w:qFormat="1"/>
+    <w:lsdException w:name="heading 8" w:uiPriority="9" w:qFormat="1"/>
+    <w:lsdException w:name="heading 9" w:uiPriority="9" w:qFormat="1"/>
+    <w:lsdException w:name="toc 1" w:uiPriority="39"/>
+    <w:lsdException w:name="toc 2" w:uiPriority="39"/>
+    <w:lsdException w:name="toc 3" w:uiPriority="39"/>
+    <w:lsdException w:name="toc 4" w:uiPriority="39"/>
+    <w:lsdException w:name="toc 5" w:uiPriority="39"/>
+    <w:lsdException w:name="toc 6" w:uiPriority="39"/>
+    <w:lsdException w:name="toc 7" w:uiPriority="39"/>
+    <w:lsdException w:name="toc 8" w:uiPriority="39"/>
+    <w:lsdException w:name="toc 9" w:uiPriority="39"/>
+    <w:lsdException w:name="caption" w:uiPriority="35" w:qFormat="1"/>
+    <w:lsdException w:name="Title" w:semiHidden="0" w:uiPriority="10" w:unhideWhenUsed="0" w:qFormat="1"/>
+    <w:lsdException w:name="Default Paragraph Font" w:uiPriority="1"/>
+    <w:lsdException w:name="Subtitle" w:semiHidden="0" w:uiPriority="11" w:unhideWhenUsed="0" w:qFormat="1"/>
+    <w:lsdException w:name="Strong" w:semiHidden="0" w:uiPriority="22" w:unhideWhenUsed="0" w:qFormat="1"/>
+    <w:lsdException w:name="Emphasis" w:semiHidden="0" w:uiPriority="20" w:unhideWhenUsed="0" w:qFormat="1"/>
+    <w:lsdException w:name="Table Grid" w:semiHidden="0" w:uiPriority="59" w:unhideWhenUsed="0"/>
+    <w:lsdException w:name="Note Level 1" w:semiHidden="0" w:unhideWhenUsed="0"/>
+    <w:lsdException w:name="Note Level 2" w:semiHidden="0" w:unhideWhenUsed="0"/>
+    <w:lsdException w:name="Note Level 3" w:semiHidden="0" w:unhideWhenUsed="0"/>
+    <w:lsdException w:name="Note Level 4" w:semiHidden="0" w:unhideWhenUsed="0"/>
+    <w:lsdException w:name="Note Level 5" w:semiHidden="0" w:unhideWhenUsed="0"/>
+    <w:lsdException w:name="Note Level 6" w:semiHidden="0" w:unhideWhenUsed="0"/>
+    <w:lsdException w:name="Note Level 7" w:semiHidden="0" w:unhideWhenUsed="0"/>
+    <w:lsdException w:name="Note Level 8" w:semiHidden="0" w:unhideWhenUsed="0"/>
+    <w:lsdException w:name="Note Level 9" w:semiHidden="0" w:unhideWhenUsed="0"/>
+    <w:lsdException w:name="Placeholder Text" w:unhideWhenUsed="0"/>
+    <w:lsdException w:name="No Spacing" w:semiHidden="0" w:uiPriority="1" w:unhideWhenUsed="0" w:qFormat="1"/>
+    <w:lsdException w:name="Light Shading" w:semiHidden="0" w:uiPriority="60" w:unhideWhenUsed="0"/>
+    <w:lsdException w:name="Light List" w:semiHidden="0" w:uiPriority="61" w:unhideWhenUsed="0"/>
+    <w:lsdException w:name="Light Grid" w:semiHidden="0" w:uiPriority="62" w:unhideWhenUsed="0"/>
+    <w:lsdException w:name="Medium Shading 1" w:semiHidden="0" w:uiPriority="63" w:unhideWhenUsed="0"/>
+    <w:lsdException w:name="Medium Shading 2" w:semiHidden="0" w:uiPriority="64" w:unhideWhenUsed="0"/>
+    <w:lsdException w:name="Medium List 1" w:semiHidden="0" w:uiPriority="65" w:unhideWhenUsed="0"/>
+    <w:lsdException w:name="Medium List 2" w:semiHidden="0" w:uiPriority="66" w:unhideWhenUsed="0"/>
+    <w:lsdException w:name="Medium Grid 1" w:semiHidden="0" w:uiPriority="67" w:unhideWhenUsed="0"/>
+    <w:lsdException w:name="Medium Grid 2" w:semiHidden="0" w:uiPriority="68" w:unhideWhenUsed="0"/>
+    <w:lsdException w:name="Medium Grid 3" w:semiHidden="0" w:uiPriority="69" w:unhideWhenUsed="0"/>
+    <w:lsdException w:name="Dark List" w:semiHidden="0" w:uiPriority="70" w:unhideWhenUsed="0"/>
+    <w:lsdException w:name="Colorful Shading" w:semiHidden="0" w:uiPriority="71" w:unhideWhenUsed="0"/>
+    <w:lsdException w:name="Colorful List" w:semiHidden="0" w:uiPriority="72" w:unhideWhenUsed="0"/>
+    <w:lsdException w:name="Colorful Grid" w:semiHidden="0" w:uiPriority="73" w:unhideWhenUsed="0"/>
+    <w:lsdException w:name="Light Shading Accent 1" w:semiHidden="0" w:uiPriority="60" w:unhideWhenUsed="0"/>
+    <w:lsdException w:name="Light List Accent 1" w:semiHidden="0" w:uiPriority="61" w:unhideWhenUsed="0"/>
+    <w:lsdException w:name="Light Grid Accent 1" w:semiHidden="0" w:uiPriority="62" w:unhideWhenUsed="0"/>
+    <w:lsdException w:name="Medium Shading 1 Accent 1" w:semiHidden="0" w:uiPriority="63" w:unhideWhenUsed="0"/>
+    <w:lsdException w:name="Medium Shading 2 Accent 1" w:semiHidden="0" w:uiPriority="64" w:unhideWhenUsed="0"/>
+    <w:lsdException w:name="Medium List 1 Accent 1" w:semiHidden="0" w:uiPriority="65" w:unhideWhenUsed="0"/>
+    <w:lsdException w:name="Revision" w:unhideWhenUsed="0"/>
+    <w:lsdException w:name="List Paragraph" w:semiHidden="0" w:uiPriority="34" w:unhideWhenUsed="0" w:qFormat="1"/>
+    <w:lsdException w:name="Quote" w:semiHidden="0" w:uiPriority="29" w:unhideWhenUsed="0" w:qFormat="1"/>
+    <w:lsdException w:name="Intense Quote" w:semiHidden="0" w:uiPriority="30" w:unhideWhenUsed="0" w:qFormat="1"/>
+    <w:lsdException w:name="Medium List 2 Accent 1" w:semiHidden="0" w:uiPriority="66" w:unhideWhenUsed="0"/>
+    <w:lsdException w:name="Medium Grid 1 Accent 1" w:semiHidden="0" w:uiPriority="67" w:unhideWhenUsed="0"/>
+    <w:lsdException w:name="Medium Grid 2 Accent 1" w:semiHidden="0" w:uiPriority="68" w:unhideWhenUsed="0"/>
+    <w:lsdException w:name="Medium Grid 3 Accent 1" w:semiHidden="0" w:uiPriority="69" w:unhideWhenUsed="0"/>
+    <w:lsdException w:name="Dark List Accent 1" w:semiHidden="0" w:uiPriority="70" w:unhideWhenUsed="0"/>
+    <w:lsdException w:name="Colorful Shading Accent 1" w:semiHidden="0" w:uiPriority="71" w:unhideWhenUsed="0"/>
+    <w:lsdException w:name="Colorful List Accent 1" w:semiHidden="0" w:uiPriority="72" w:unhideWhenUsed="0"/>
+    <w:lsdException w:name="Colorful Grid Accent 1" w:semiHidden="0" w:uiPriority="73" w:unhideWhenUsed="0"/>
+    <w:lsdException w:name="Light Shading Accent 2" w:semiHidden="0" w:uiPriority="60" w:unhideWhenUsed="0"/>
+    <w:lsdException w:name="Light List Accent 2" w:semiHidden="0" w:uiPriority="61" w:unhideWhenUsed="0"/>
+    <w:lsdException w:name="Light Grid Accent 2" w:semiHidden="0" w:uiPriority="62" w:unhideWhenUsed="0"/>
+    <w:lsdException w:name="Medium Shading 1 Accent 2" w:semiHidden="0" w:uiPriority="63" w:unhideWhenUsed="0"/>
+    <w:lsdException w:name="Medium Shading 2 Accent 2" w:semiHidden="0" w:uiPriority="64" w:unhideWhenUsed="0"/>
+    <w:lsdException w:name="Medium List 1 Accent 2" w:semiHidden="0" w:uiPriority="65" w:unhideWhenUsed="0"/>
+    <w:lsdException w:name="Medium List 2 Accent 2" w:semiHidden="0" w:uiPriority="66" w:unhideWhenUsed="0"/>
+    <w:lsdException w:name="Medium Grid 1 Accent 2" w:semiHidden="0" w:uiPriority="67" w:unhideWhenUsed="0"/>
+    <w:lsdException w:name="Medium Grid 2 Accent 2" w:semiHidden="0" w:uiPriority="68" w:unhideWhenUsed="0"/>
+    <w:lsdException w:name="Medium Grid 3 Accent 2" w:semiHidden="0" w:uiPriority="69" w:unhideWhenUsed="0"/>
+    <w:lsdException w:name="Dark List Accent 2" w:semiHidden="0" w:uiPriority="70" w:unhideWhenUsed="0"/>
+    <w:lsdException w:name="Colorful Shading Accent 2" w:semiHidden="0" w:uiPriority="71" w:unhideWhenUsed="0"/>
+    <w:lsdException w:name="Colorful List Accent 2" w:semiHidden="0" w:uiPriority="72" w:unhideWhenUsed="0"/>
+    <w:lsdException w:name="Colorful Grid Accent 2" w:semiHidden="0" w:uiPriority="73" w:unhideWhenUsed="0"/>
+    <w:lsdException w:name="Light Shading Accent 3" w:semiHidden="0" w:uiPriority="60" w:unhideWhenUsed="0"/>
+    <w:lsdException w:name="Light List Accent 3" w:semiHidden="0" w:uiPriority="61" w:unhideWhenUsed="0"/>
+    <w:lsdException w:name="Light Grid Accent 3" w:semiHidden="0" w:uiPriority="62" w:unhideWhenUsed="0"/>
+    <w:lsdException w:name="Medium Shading 1 Accent 3" w:semiHidden="0" w:uiPriority="63" w:unhideWhenUsed="0"/>
+    <w:lsdException w:name="Medium Shading 2 Accent 3" w:semiHidden="0" w:uiPriority="64" w:unhideWhenUsed="0"/>
+    <w:lsdException w:name="Medium List 1 Accent 3" w:semiHidden="0" w:uiPriority="65" w:unhideWhenUsed="0"/>
+    <w:lsdException w:name="Medium List 2 Accent 3" w:semiHidden="0" w:uiPriority="66" w:unhideWhenUsed="0"/>
+    <w:lsdException w:name="Medium Grid 1 Accent 3" w:semiHidden="0" w:uiPriority="67" w:unhideWhenUsed="0"/>
+    <w:lsdException w:name="Medium Grid 2 Accent 3" w:semiHidden="0" w:uiPriority="68" w:unhideWhenUsed="0"/>
+    <w:lsdException w:name="Medium Grid 3 Accent 3" w:semiHidden="0" w:uiPriority="69" w:unhideWhenUsed="0"/>
+    <w:lsdException w:name="Dark List Accent 3" w:semiHidden="0" w:uiPriority="70" w:unhideWhenUsed="0"/>
+    <w:lsdException w:name="Colorful Shading Accent 3" w:semiHidden="0" w:uiPriority="71" w:unhideWhenUsed="0"/>
+    <w:lsdException w:name="Colorful List Accent 3" w:semiHidden="0" w:uiPriority="72" w:unhideWhenUsed="0"/>
+    <w:lsdException w:name="Colorful Grid Accent 3" w:semiHidden="0" w:uiPriority="73" w:unhideWhenUsed="0"/>
+    <w:lsdException w:name="Light Shading Accent 4" w:semiHidden="0" w:uiPriority="60" w:unhideWhenUsed="0"/>
+    <w:lsdException w:name="Light List Accent 4" w:semiHidden="0" w:uiPriority="61" w:unhideWhenUsed="0"/>
+    <w:lsdException w:name="Light Grid Accent 4" w:semiHidden="0" w:uiPriority="62" w:unhideWhenUsed="0"/>
+    <w:lsdException w:name="Medium Shading 1 Accent 4" w:semiHidden="0" w:uiPriority="63" w:unhideWhenUsed="0"/>
+    <w:lsdException w:name="Medium Shading 2 Accent 4" w:semiHidden="0" w:uiPriority="64" w:unhideWhenUsed="0"/>
+    <w:lsdException w:name="Medium List 1 Accent 4" w:semiHidden="0" w:uiPriority="65" w:unhideWhenUsed="0"/>
+    <w:lsdException w:name="Medium List 2 Accent 4" w:semiHidden="0" w:uiPriority="66" w:unhideWhenUsed="0"/>
+    <w:lsdException w:name="Medium Grid 1 Accent 4" w:semiHidden="0" w:uiPriority="67" w:unhideWhenUsed="0"/>
+    <w:lsdException w:name="Medium Grid 2 Accent 4" w:semiHidden="0" w:uiPriority="68" w:unhideWhenUsed="0"/>
+    <w:lsdException w:name="Medium Grid 3 Accent 4" w:semiHidden="0" w:uiPriority="69" w:unhideWhenUsed="0"/>
+    <w:lsdException w:name="Dark List Accent 4" w:semiHidden="0" w:uiPriority="70" w:unhideWhenUsed="0"/>
+    <w:lsdException w:name="Colorful Shading Accent 4" w:semiHidden="0" w:uiPriority="71" w:unhideWhenUsed="0"/>
+    <w:lsdException w:name="Colorful List Accent 4" w:semiHidden="0" w:uiPriority="72" w:unhideWhenUsed="0"/>
+    <w:lsdException w:name="Colorful Grid Accent 4" w:semiHidden="0" w:uiPriority="73" w:unhideWhenUsed="0"/>
+    <w:lsdException w:name="Light Shading Accent 5" w:semiHidden="0" w:uiPriority="60" w:unhideWhenUsed="0"/>
+    <w:lsdException w:name="Light List Accent 5" w:semiHidden="0" w:uiPriority="61" w:unhideWhenUsed="0"/>
+    <w:lsdException w:name="Light Grid Accent 5" w:semiHidden="0" w:uiPriority="62" w:unhideWhenUsed="0"/>
+    <w:lsdException w:name="Medium Shading 1 Accent 5" w:semiHidden="0" w:uiPriority="63" w:unhideWhenUsed="0"/>
+    <w:lsdException w:name="Medium Shading 2 Accent 5" w:semiHidden="0" w:uiPriority="64" w:unhideWhenUsed="0"/>
+    <w:lsdException w:name="Medium List 1 Accent 5" w:semiHidden="0" w:uiPriority="65" w:unhideWhenUsed="0"/>
+    <w:lsdException w:name="Medium List 2 Accent 5" w:semiHidden="0" w:uiPriority="66" w:unhideWhenUsed="0"/>
+    <w:lsdException w:name="Medium Grid 1 Accent 5" w:semiHidden="0" w:uiPriority="67" w:unhideWhenUsed="0"/>
+    <w:lsdException w:name="Medium Grid 2 Accent 5" w:semiHidden="0" w:uiPriority="68" w:unhideWhenUsed="0"/>
+    <w:lsdException w:name="Medium Grid 3 Accent 5" w:semiHidden="0" w:uiPriority="69" w:unhideWhenUsed="0"/>
+    <w:lsdException w:name="Dark List Accent 5" w:semiHidden="0" w:uiPriority="70" w:unhideWhenUsed="0"/>
+    <w:lsdException w:name="Colorful Shading Accent 5" w:semiHidden="0" w:uiPriority="71" w:unhideWhenUsed="0"/>
+    <w:lsdException w:name="Colorful List Accent 5" w:semiHidden="0" w:uiPriority="72" w:unhideWhenUsed="0"/>
+    <w:lsdException w:name="Colorful Grid Accent 5" w:semiHidden="0" w:uiPriority="73" w:unhideWhenUsed="0"/>
+    <w:lsdException w:name="Light Shading Accent 6" w:semiHidden="0" w:uiPriority="60" w:unhideWhenUsed="0"/>
+    <w:lsdException w:name="Light List Accent 6" w:semiHidden="0" w:uiPriority="61" w:unhideWhenUsed="0"/>
+    <w:lsdException w:name="Light Grid Accent 6" w:semiHidden="0" w:uiPriority="62" w:unhideWhenUsed="0"/>
+    <w:lsdException w:name="Medium Shading 1 Accent 6" w:semiHidden="0" w:uiPriority="63" w:unhideWhenUsed="0"/>
+    <w:lsdException w:name="Medium Shading 2 Accent 6" w:semiHidden="0" w:uiPriority="64" w:unhideWhenUsed="0"/>
+    <w:lsdException w:name="Medium List 1 Accent 6" w:semiHidden="0" w:uiPriority="65" w:unhideWhenUsed="0"/>
+    <w:lsdException w:name="Medium List 2 Accent 6" w:semiHidden="0" w:uiPriority="66" w:unhideWhenUsed="0"/>
+    <w:lsdException w:name="Medium Grid 1 Accent 6" w:semiHidden="0" w:uiPriority="67" w:unhideWhenUsed="0"/>
+    <w:lsdException w:name="Medium Grid 2 Accent 6" w:semiHidden="0" w:uiPriority="68" w:unhideWhenUsed="0"/>
+    <w:lsdException w:name="Medium Grid 3 Accent 6" w:semiHidden="0" w:uiPriority="69" w:unhideWhenUsed="0"/>
+    <w:lsdException w:name="Dark List Accent 6" w:semiHidden="0" w:uiPriority="70" w:unhideWhenUsed="0"/>
+    <w:lsdException w:name="Colorful Shading Accent 6" w:semiHidden="0" w:uiPriority="71" w:unhideWhenUsed="0"/>
+    <w:lsdException w:name="Colorful List Accent 6" w:semiHidden="0" w:uiPriority="72" w:unhideWhenUsed="0"/>
+    <w:lsdException w:name="Colorful Grid Accent 6" w:semiHidden="0" w:uiPriority="73" w:unhideWhenUsed="0"/>
+    <w:lsdException w:name="Subtle Emphasis" w:semiHidden="0" w:uiPriority="19" w:unhideWhenUsed="0" w:qFormat="1"/>
+    <w:lsdException w:name="Intense Emphasis" w:semiHidden="0" w:uiPriority="21" w:unhideWhenUsed="0" w:qFormat="1"/>
+    <w:lsdException w:name="Subtle Reference" w:semiHidden="0" w:uiPriority="31" w:unhideWhenUsed="0" w:qFormat="1"/>
+    <w:lsdException w:name="Intense Reference" w:semiHidden="0" w:uiPriority="32" w:unhideWhenUsed="0" w:qFormat="1"/>
+    <w:lsdException w:name="Book Title" w:semiHidden="0" w:uiPriority="33" w:unhideWhenUsed="0" w:qFormat="1"/>
+    <w:lsdException w:name="Bibliography" w:uiPriority="37"/>
+    <w:lsdException w:name="TOC Heading" w:uiPriority="39" w:qFormat="1"/>
   </w:latentStyles>
   <w:style w:type="paragraph" w:default="1" w:styleId="Normal">
     <w:name w:val="Normal"/>
@@ -7421,6 +7425,281 @@
       <w:color w:val="0000FF" w:themeColor="hyperlink"/>
       <w:u w:val="single"/>
     </w:rPr>
+  </w:style>
+  <w:style w:type="paragraph" w:styleId="Footer">
+    <w:name w:val="footer"/>
+    <w:basedOn w:val="Normal"/>
+    <w:link w:val="FooterChar"/>
+    <w:uiPriority w:val="99"/>
+    <w:unhideWhenUsed/>
+    <w:rsid w:val="00EC562F"/>
+    <w:pPr>
+      <w:tabs>
+        <w:tab w:val="center" w:pos="4320"/>
+        <w:tab w:val="right" w:pos="8640"/>
+      </w:tabs>
+    </w:pPr>
+  </w:style>
+  <w:style w:type="character" w:customStyle="1" w:styleId="FooterChar">
+    <w:name w:val="Footer Char"/>
+    <w:basedOn w:val="DefaultParagraphFont"/>
+    <w:link w:val="Footer"/>
+    <w:uiPriority w:val="99"/>
+    <w:rsid w:val="00EC562F"/>
+  </w:style>
+  <w:style w:type="character" w:styleId="PageNumber">
+    <w:name w:val="page number"/>
+    <w:basedOn w:val="DefaultParagraphFont"/>
+    <w:uiPriority w:val="99"/>
+    <w:semiHidden/>
+    <w:unhideWhenUsed/>
+    <w:rsid w:val="00EC562F"/>
+  </w:style>
+</w:styles>
+</file>
+
+<file path=word/stylesWithEffects.xml><?xml version="1.0" encoding="utf-8"?>
+<w:styles xmlns:wpc="http://schemas.microsoft.com/office/word/2010/wordprocessingCanvas" xmlns:mo="http://schemas.microsoft.com/office/mac/office/2008/main" xmlns:mc="http://schemas.openxmlformats.org/markup-compatibility/2006" xmlns:mv="urn:schemas-microsoft-com:mac:vml" xmlns:o="urn:schemas-microsoft-com:office:office" xmlns:r="http://schemas.openxmlformats.org/officeDocument/2006/relationships" xmlns:m="http://schemas.openxmlformats.org/officeDocument/2006/math" xmlns:v="urn:schemas-microsoft-com:vml" xmlns:wp14="http://schemas.microsoft.com/office/word/2010/wordprocessingDrawing" xmlns:wp="http://schemas.openxmlformats.org/drawingml/2006/wordprocessingDrawing" xmlns:w10="urn:schemas-microsoft-com:office:word" xmlns:w="http://schemas.openxmlformats.org/wordprocessingml/2006/main" xmlns:w14="http://schemas.microsoft.com/office/word/2010/wordml" xmlns:wpg="http://schemas.microsoft.com/office/word/2010/wordprocessingGroup" xmlns:wpi="http://schemas.microsoft.com/office/word/2010/wordprocessingInk" xmlns:wne="http://schemas.microsoft.com/office/word/2006/wordml" xmlns:wps="http://schemas.microsoft.com/office/word/2010/wordprocessingShape" mc:Ignorable="w14 wp14 mv">
+  <w:docDefaults>
+    <w:rPrDefault>
+      <w:rPr>
+        <w:rFonts w:asciiTheme="minorHAnsi" w:eastAsiaTheme="minorEastAsia" w:hAnsiTheme="minorHAnsi" w:cstheme="minorBidi"/>
+        <w:sz w:val="24"/>
+        <w:szCs w:val="24"/>
+        <w:lang w:val="en-US" w:eastAsia="en-US" w:bidi="ar-SA"/>
+      </w:rPr>
+    </w:rPrDefault>
+    <w:pPrDefault/>
+  </w:docDefaults>
+  <w:latentStyles w:defLockedState="0" w:defUIPriority="99" w:defSemiHidden="1" w:defUnhideWhenUsed="1" w:defQFormat="0" w:count="276">
+    <w:lsdException w:name="Normal" w:semiHidden="0" w:uiPriority="0" w:unhideWhenUsed="0" w:qFormat="1"/>
+    <w:lsdException w:name="heading 1" w:semiHidden="0" w:uiPriority="9" w:unhideWhenUsed="0" w:qFormat="1"/>
+    <w:lsdException w:name="heading 2" w:uiPriority="9" w:qFormat="1"/>
+    <w:lsdException w:name="heading 3" w:uiPriority="9" w:qFormat="1"/>
+    <w:lsdException w:name="heading 4" w:uiPriority="9" w:qFormat="1"/>
+    <w:lsdException w:name="heading 5" w:uiPriority="9" w:qFormat="1"/>
+    <w:lsdException w:name="heading 6" w:uiPriority="9" w:qFormat="1"/>
+    <w:lsdException w:name="heading 7" w:uiPriority="9" w:qFormat="1"/>
+    <w:lsdException w:name="heading 8" w:uiPriority="9" w:qFormat="1"/>
+    <w:lsdException w:name="heading 9" w:uiPriority="9" w:qFormat="1"/>
+    <w:lsdException w:name="toc 1" w:uiPriority="39"/>
+    <w:lsdException w:name="toc 2" w:uiPriority="39"/>
+    <w:lsdException w:name="toc 3" w:uiPriority="39"/>
+    <w:lsdException w:name="toc 4" w:uiPriority="39"/>
+    <w:lsdException w:name="toc 5" w:uiPriority="39"/>
+    <w:lsdException w:name="toc 6" w:uiPriority="39"/>
+    <w:lsdException w:name="toc 7" w:uiPriority="39"/>
+    <w:lsdException w:name="toc 8" w:uiPriority="39"/>
+    <w:lsdException w:name="toc 9" w:uiPriority="39"/>
+    <w:lsdException w:name="caption" w:uiPriority="35" w:qFormat="1"/>
+    <w:lsdException w:name="Title" w:semiHidden="0" w:uiPriority="10" w:unhideWhenUsed="0" w:qFormat="1"/>
+    <w:lsdException w:name="Default Paragraph Font" w:uiPriority="1"/>
+    <w:lsdException w:name="Subtitle" w:semiHidden="0" w:uiPriority="11" w:unhideWhenUsed="0" w:qFormat="1"/>
+    <w:lsdException w:name="Strong" w:semiHidden="0" w:uiPriority="22" w:unhideWhenUsed="0" w:qFormat="1"/>
+    <w:lsdException w:name="Emphasis" w:semiHidden="0" w:uiPriority="20" w:unhideWhenUsed="0" w:qFormat="1"/>
+    <w:lsdException w:name="Table Grid" w:semiHidden="0" w:uiPriority="59" w:unhideWhenUsed="0"/>
+    <w:lsdException w:name="Note Level 1" w:semiHidden="0" w:unhideWhenUsed="0"/>
+    <w:lsdException w:name="Note Level 2" w:semiHidden="0" w:unhideWhenUsed="0"/>
+    <w:lsdException w:name="Note Level 3" w:semiHidden="0" w:unhideWhenUsed="0"/>
+    <w:lsdException w:name="Note Level 4" w:semiHidden="0" w:unhideWhenUsed="0"/>
+    <w:lsdException w:name="Note Level 5" w:semiHidden="0" w:unhideWhenUsed="0"/>
+    <w:lsdException w:name="Note Level 6" w:semiHidden="0" w:unhideWhenUsed="0"/>
+    <w:lsdException w:name="Note Level 7" w:semiHidden="0" w:unhideWhenUsed="0"/>
+    <w:lsdException w:name="Note Level 8" w:semiHidden="0" w:unhideWhenUsed="0"/>
+    <w:lsdException w:name="Note Level 9" w:semiHidden="0" w:unhideWhenUsed="0"/>
+    <w:lsdException w:name="Placeholder Text" w:unhideWhenUsed="0"/>
+    <w:lsdException w:name="No Spacing" w:semiHidden="0" w:uiPriority="1" w:unhideWhenUsed="0" w:qFormat="1"/>
+    <w:lsdException w:name="Light Shading" w:semiHidden="0" w:uiPriority="60" w:unhideWhenUsed="0"/>
+    <w:lsdException w:name="Light List" w:semiHidden="0" w:uiPriority="61" w:unhideWhenUsed="0"/>
+    <w:lsdException w:name="Light Grid" w:semiHidden="0" w:uiPriority="62" w:unhideWhenUsed="0"/>
+    <w:lsdException w:name="Medium Shading 1" w:semiHidden="0" w:uiPriority="63" w:unhideWhenUsed="0"/>
+    <w:lsdException w:name="Medium Shading 2" w:semiHidden="0" w:uiPriority="64" w:unhideWhenUsed="0"/>
+    <w:lsdException w:name="Medium List 1" w:semiHidden="0" w:uiPriority="65" w:unhideWhenUsed="0"/>
+    <w:lsdException w:name="Medium List 2" w:semiHidden="0" w:uiPriority="66" w:unhideWhenUsed="0"/>
+    <w:lsdException w:name="Medium Grid 1" w:semiHidden="0" w:uiPriority="67" w:unhideWhenUsed="0"/>
+    <w:lsdException w:name="Medium Grid 2" w:semiHidden="0" w:uiPriority="68" w:unhideWhenUsed="0"/>
+    <w:lsdException w:name="Medium Grid 3" w:semiHidden="0" w:uiPriority="69" w:unhideWhenUsed="0"/>
+    <w:lsdException w:name="Dark List" w:semiHidden="0" w:uiPriority="70" w:unhideWhenUsed="0"/>
+    <w:lsdException w:name="Colorful Shading" w:semiHidden="0" w:uiPriority="71" w:unhideWhenUsed="0"/>
+    <w:lsdException w:name="Colorful List" w:semiHidden="0" w:uiPriority="72" w:unhideWhenUsed="0"/>
+    <w:lsdException w:name="Colorful Grid" w:semiHidden="0" w:uiPriority="73" w:unhideWhenUsed="0"/>
+    <w:lsdException w:name="Light Shading Accent 1" w:semiHidden="0" w:uiPriority="60" w:unhideWhenUsed="0"/>
+    <w:lsdException w:name="Light List Accent 1" w:semiHidden="0" w:uiPriority="61" w:unhideWhenUsed="0"/>
+    <w:lsdException w:name="Light Grid Accent 1" w:semiHidden="0" w:uiPriority="62" w:unhideWhenUsed="0"/>
+    <w:lsdException w:name="Medium Shading 1 Accent 1" w:semiHidden="0" w:uiPriority="63" w:unhideWhenUsed="0"/>
+    <w:lsdException w:name="Medium Shading 2 Accent 1" w:semiHidden="0" w:uiPriority="64" w:unhideWhenUsed="0"/>
+    <w:lsdException w:name="Medium List 1 Accent 1" w:semiHidden="0" w:uiPriority="65" w:unhideWhenUsed="0"/>
+    <w:lsdException w:name="Revision" w:unhideWhenUsed="0"/>
+    <w:lsdException w:name="List Paragraph" w:semiHidden="0" w:uiPriority="34" w:unhideWhenUsed="0" w:qFormat="1"/>
+    <w:lsdException w:name="Quote" w:semiHidden="0" w:uiPriority="29" w:unhideWhenUsed="0" w:qFormat="1"/>
+    <w:lsdException w:name="Intense Quote" w:semiHidden="0" w:uiPriority="30" w:unhideWhenUsed="0" w:qFormat="1"/>
+    <w:lsdException w:name="Medium List 2 Accent 1" w:semiHidden="0" w:uiPriority="66" w:unhideWhenUsed="0"/>
+    <w:lsdException w:name="Medium Grid 1 Accent 1" w:semiHidden="0" w:uiPriority="67" w:unhideWhenUsed="0"/>
+    <w:lsdException w:name="Medium Grid 2 Accent 1" w:semiHidden="0" w:uiPriority="68" w:unhideWhenUsed="0"/>
+    <w:lsdException w:name="Medium Grid 3 Accent 1" w:semiHidden="0" w:uiPriority="69" w:unhideWhenUsed="0"/>
+    <w:lsdException w:name="Dark List Accent 1" w:semiHidden="0" w:uiPriority="70" w:unhideWhenUsed="0"/>
+    <w:lsdException w:name="Colorful Shading Accent 1" w:semiHidden="0" w:uiPriority="71" w:unhideWhenUsed="0"/>
+    <w:lsdException w:name="Colorful List Accent 1" w:semiHidden="0" w:uiPriority="72" w:unhideWhenUsed="0"/>
+    <w:lsdException w:name="Colorful Grid Accent 1" w:semiHidden="0" w:uiPriority="73" w:unhideWhenUsed="0"/>
+    <w:lsdException w:name="Light Shading Accent 2" w:semiHidden="0" w:uiPriority="60" w:unhideWhenUsed="0"/>
+    <w:lsdException w:name="Light List Accent 2" w:semiHidden="0" w:uiPriority="61" w:unhideWhenUsed="0"/>
+    <w:lsdException w:name="Light Grid Accent 2" w:semiHidden="0" w:uiPriority="62" w:unhideWhenUsed="0"/>
+    <w:lsdException w:name="Medium Shading 1 Accent 2" w:semiHidden="0" w:uiPriority="63" w:unhideWhenUsed="0"/>
+    <w:lsdException w:name="Medium Shading 2 Accent 2" w:semiHidden="0" w:uiPriority="64" w:unhideWhenUsed="0"/>
+    <w:lsdException w:name="Medium List 1 Accent 2" w:semiHidden="0" w:uiPriority="65" w:unhideWhenUsed="0"/>
+    <w:lsdException w:name="Medium List 2 Accent 2" w:semiHidden="0" w:uiPriority="66" w:unhideWhenUsed="0"/>
+    <w:lsdException w:name="Medium Grid 1 Accent 2" w:semiHidden="0" w:uiPriority="67" w:unhideWhenUsed="0"/>
+    <w:lsdException w:name="Medium Grid 2 Accent 2" w:semiHidden="0" w:uiPriority="68" w:unhideWhenUsed="0"/>
+    <w:lsdException w:name="Medium Grid 3 Accent 2" w:semiHidden="0" w:uiPriority="69" w:unhideWhenUsed="0"/>
+    <w:lsdException w:name="Dark List Accent 2" w:semiHidden="0" w:uiPriority="70" w:unhideWhenUsed="0"/>
+    <w:lsdException w:name="Colorful Shading Accent 2" w:semiHidden="0" w:uiPriority="71" w:unhideWhenUsed="0"/>
+    <w:lsdException w:name="Colorful List Accent 2" w:semiHidden="0" w:uiPriority="72" w:unhideWhenUsed="0"/>
+    <w:lsdException w:name="Colorful Grid Accent 2" w:semiHidden="0" w:uiPriority="73" w:unhideWhenUsed="0"/>
+    <w:lsdException w:name="Light Shading Accent 3" w:semiHidden="0" w:uiPriority="60" w:unhideWhenUsed="0"/>
+    <w:lsdException w:name="Light List Accent 3" w:semiHidden="0" w:uiPriority="61" w:unhideWhenUsed="0"/>
+    <w:lsdException w:name="Light Grid Accent 3" w:semiHidden="0" w:uiPriority="62" w:unhideWhenUsed="0"/>
+    <w:lsdException w:name="Medium Shading 1 Accent 3" w:semiHidden="0" w:uiPriority="63" w:unhideWhenUsed="0"/>
+    <w:lsdException w:name="Medium Shading 2 Accent 3" w:semiHidden="0" w:uiPriority="64" w:unhideWhenUsed="0"/>
+    <w:lsdException w:name="Medium List 1 Accent 3" w:semiHidden="0" w:uiPriority="65" w:unhideWhenUsed="0"/>
+    <w:lsdException w:name="Medium List 2 Accent 3" w:semiHidden="0" w:uiPriority="66" w:unhideWhenUsed="0"/>
+    <w:lsdException w:name="Medium Grid 1 Accent 3" w:semiHidden="0" w:uiPriority="67" w:unhideWhenUsed="0"/>
+    <w:lsdException w:name="Medium Grid 2 Accent 3" w:semiHidden="0" w:uiPriority="68" w:unhideWhenUsed="0"/>
+    <w:lsdException w:name="Medium Grid 3 Accent 3" w:semiHidden="0" w:uiPriority="69" w:unhideWhenUsed="0"/>
+    <w:lsdException w:name="Dark List Accent 3" w:semiHidden="0" w:uiPriority="70" w:unhideWhenUsed="0"/>
+    <w:lsdException w:name="Colorful Shading Accent 3" w:semiHidden="0" w:uiPriority="71" w:unhideWhenUsed="0"/>
+    <w:lsdException w:name="Colorful List Accent 3" w:semiHidden="0" w:uiPriority="72" w:unhideWhenUsed="0"/>
+    <w:lsdException w:name="Colorful Grid Accent 3" w:semiHidden="0" w:uiPriority="73" w:unhideWhenUsed="0"/>
+    <w:lsdException w:name="Light Shading Accent 4" w:semiHidden="0" w:uiPriority="60" w:unhideWhenUsed="0"/>
+    <w:lsdException w:name="Light List Accent 4" w:semiHidden="0" w:uiPriority="61" w:unhideWhenUsed="0"/>
+    <w:lsdException w:name="Light Grid Accent 4" w:semiHidden="0" w:uiPriority="62" w:unhideWhenUsed="0"/>
+    <w:lsdException w:name="Medium Shading 1 Accent 4" w:semiHidden="0" w:uiPriority="63" w:unhideWhenUsed="0"/>
+    <w:lsdException w:name="Medium Shading 2 Accent 4" w:semiHidden="0" w:uiPriority="64" w:unhideWhenUsed="0"/>
+    <w:lsdException w:name="Medium List 1 Accent 4" w:semiHidden="0" w:uiPriority="65" w:unhideWhenUsed="0"/>
+    <w:lsdException w:name="Medium List 2 Accent 4" w:semiHidden="0" w:uiPriority="66" w:unhideWhenUsed="0"/>
+    <w:lsdException w:name="Medium Grid 1 Accent 4" w:semiHidden="0" w:uiPriority="67" w:unhideWhenUsed="0"/>
+    <w:lsdException w:name="Medium Grid 2 Accent 4" w:semiHidden="0" w:uiPriority="68" w:unhideWhenUsed="0"/>
+    <w:lsdException w:name="Medium Grid 3 Accent 4" w:semiHidden="0" w:uiPriority="69" w:unhideWhenUsed="0"/>
+    <w:lsdException w:name="Dark List Accent 4" w:semiHidden="0" w:uiPriority="70" w:unhideWhenUsed="0"/>
+    <w:lsdException w:name="Colorful Shading Accent 4" w:semiHidden="0" w:uiPriority="71" w:unhideWhenUsed="0"/>
+    <w:lsdException w:name="Colorful List Accent 4" w:semiHidden="0" w:uiPriority="72" w:unhideWhenUsed="0"/>
+    <w:lsdException w:name="Colorful Grid Accent 4" w:semiHidden="0" w:uiPriority="73" w:unhideWhenUsed="0"/>
+    <w:lsdException w:name="Light Shading Accent 5" w:semiHidden="0" w:uiPriority="60" w:unhideWhenUsed="0"/>
+    <w:lsdException w:name="Light List Accent 5" w:semiHidden="0" w:uiPriority="61" w:unhideWhenUsed="0"/>
+    <w:lsdException w:name="Light Grid Accent 5" w:semiHidden="0" w:uiPriority="62" w:unhideWhenUsed="0"/>
+    <w:lsdException w:name="Medium Shading 1 Accent 5" w:semiHidden="0" w:uiPriority="63" w:unhideWhenUsed="0"/>
+    <w:lsdException w:name="Medium Shading 2 Accent 5" w:semiHidden="0" w:uiPriority="64" w:unhideWhenUsed="0"/>
+    <w:lsdException w:name="Medium List 1 Accent 5" w:semiHidden="0" w:uiPriority="65" w:unhideWhenUsed="0"/>
+    <w:lsdException w:name="Medium List 2 Accent 5" w:semiHidden="0" w:uiPriority="66" w:unhideWhenUsed="0"/>
+    <w:lsdException w:name="Medium Grid 1 Accent 5" w:semiHidden="0" w:uiPriority="67" w:unhideWhenUsed="0"/>
+    <w:lsdException w:name="Medium Grid 2 Accent 5" w:semiHidden="0" w:uiPriority="68" w:unhideWhenUsed="0"/>
+    <w:lsdException w:name="Medium Grid 3 Accent 5" w:semiHidden="0" w:uiPriority="69" w:unhideWhenUsed="0"/>
+    <w:lsdException w:name="Dark List Accent 5" w:semiHidden="0" w:uiPriority="70" w:unhideWhenUsed="0"/>
+    <w:lsdException w:name="Colorful Shading Accent 5" w:semiHidden="0" w:uiPriority="71" w:unhideWhenUsed="0"/>
+    <w:lsdException w:name="Colorful List Accent 5" w:semiHidden="0" w:uiPriority="72" w:unhideWhenUsed="0"/>
+    <w:lsdException w:name="Colorful Grid Accent 5" w:semiHidden="0" w:uiPriority="73" w:unhideWhenUsed="0"/>
+    <w:lsdException w:name="Light Shading Accent 6" w:semiHidden="0" w:uiPriority="60" w:unhideWhenUsed="0"/>
+    <w:lsdException w:name="Light List Accent 6" w:semiHidden="0" w:uiPriority="61" w:unhideWhenUsed="0"/>
+    <w:lsdException w:name="Light Grid Accent 6" w:semiHidden="0" w:uiPriority="62" w:unhideWhenUsed="0"/>
+    <w:lsdException w:name="Medium Shading 1 Accent 6" w:semiHidden="0" w:uiPriority="63" w:unhideWhenUsed="0"/>
+    <w:lsdException w:name="Medium Shading 2 Accent 6" w:semiHidden="0" w:uiPriority="64" w:unhideWhenUsed="0"/>
+    <w:lsdException w:name="Medium List 1 Accent 6" w:semiHidden="0" w:uiPriority="65" w:unhideWhenUsed="0"/>
+    <w:lsdException w:name="Medium List 2 Accent 6" w:semiHidden="0" w:uiPriority="66" w:unhideWhenUsed="0"/>
+    <w:lsdException w:name="Medium Grid 1 Accent 6" w:semiHidden="0" w:uiPriority="67" w:unhideWhenUsed="0"/>
+    <w:lsdException w:name="Medium Grid 2 Accent 6" w:semiHidden="0" w:uiPriority="68" w:unhideWhenUsed="0"/>
+    <w:lsdException w:name="Medium Grid 3 Accent 6" w:semiHidden="0" w:uiPriority="69" w:unhideWhenUsed="0"/>
+    <w:lsdException w:name="Dark List Accent 6" w:semiHidden="0" w:uiPriority="70" w:unhideWhenUsed="0"/>
+    <w:lsdException w:name="Colorful Shading Accent 6" w:semiHidden="0" w:uiPriority="71" w:unhideWhenUsed="0"/>
+    <w:lsdException w:name="Colorful List Accent 6" w:semiHidden="0" w:uiPriority="72" w:unhideWhenUsed="0"/>
+    <w:lsdException w:name="Colorful Grid Accent 6" w:semiHidden="0" w:uiPriority="73" w:unhideWhenUsed="0"/>
+    <w:lsdException w:name="Subtle Emphasis" w:semiHidden="0" w:uiPriority="19" w:unhideWhenUsed="0" w:qFormat="1"/>
+    <w:lsdException w:name="Intense Emphasis" w:semiHidden="0" w:uiPriority="21" w:unhideWhenUsed="0" w:qFormat="1"/>
+    <w:lsdException w:name="Subtle Reference" w:semiHidden="0" w:uiPriority="31" w:unhideWhenUsed="0" w:qFormat="1"/>
+    <w:lsdException w:name="Intense Reference" w:semiHidden="0" w:uiPriority="32" w:unhideWhenUsed="0" w:qFormat="1"/>
+    <w:lsdException w:name="Book Title" w:semiHidden="0" w:uiPriority="33" w:unhideWhenUsed="0" w:qFormat="1"/>
+    <w:lsdException w:name="Bibliography" w:uiPriority="37"/>
+    <w:lsdException w:name="TOC Heading" w:uiPriority="39" w:qFormat="1"/>
+  </w:latentStyles>
+  <w:style w:type="paragraph" w:default="1" w:styleId="Normal">
+    <w:name w:val="Normal"/>
+    <w:qFormat/>
+  </w:style>
+  <w:style w:type="character" w:default="1" w:styleId="DefaultParagraphFont">
+    <w:name w:val="Default Paragraph Font"/>
+    <w:uiPriority w:val="1"/>
+    <w:semiHidden/>
+    <w:unhideWhenUsed/>
+  </w:style>
+  <w:style w:type="table" w:default="1" w:styleId="TableNormal">
+    <w:name w:val="Normal Table"/>
+    <w:uiPriority w:val="99"/>
+    <w:semiHidden/>
+    <w:unhideWhenUsed/>
+    <w:tblPr>
+      <w:tblInd w:w="0" w:type="dxa"/>
+      <w:tblCellMar>
+        <w:top w:w="0" w:type="dxa"/>
+        <w:left w:w="108" w:type="dxa"/>
+        <w:bottom w:w="0" w:type="dxa"/>
+        <w:right w:w="108" w:type="dxa"/>
+      </w:tblCellMar>
+    </w:tblPr>
+  </w:style>
+  <w:style w:type="numbering" w:default="1" w:styleId="NoList">
+    <w:name w:val="No List"/>
+    <w:uiPriority w:val="99"/>
+    <w:semiHidden/>
+    <w:unhideWhenUsed/>
+  </w:style>
+  <w:style w:type="paragraph" w:styleId="ListParagraph">
+    <w:name w:val="List Paragraph"/>
+    <w:basedOn w:val="Normal"/>
+    <w:uiPriority w:val="34"/>
+    <w:qFormat/>
+    <w:rsid w:val="00EA0D8B"/>
+    <w:pPr>
+      <w:ind w:left="720"/>
+      <w:contextualSpacing/>
+    </w:pPr>
+  </w:style>
+  <w:style w:type="character" w:styleId="Hyperlink">
+    <w:name w:val="Hyperlink"/>
+    <w:basedOn w:val="DefaultParagraphFont"/>
+    <w:uiPriority w:val="99"/>
+    <w:unhideWhenUsed/>
+    <w:rsid w:val="00EA0D8B"/>
+    <w:rPr>
+      <w:color w:val="0000FF" w:themeColor="hyperlink"/>
+      <w:u w:val="single"/>
+    </w:rPr>
+  </w:style>
+  <w:style w:type="paragraph" w:styleId="Footer">
+    <w:name w:val="footer"/>
+    <w:basedOn w:val="Normal"/>
+    <w:link w:val="FooterChar"/>
+    <w:uiPriority w:val="99"/>
+    <w:unhideWhenUsed/>
+    <w:rsid w:val="00EC562F"/>
+    <w:pPr>
+      <w:tabs>
+        <w:tab w:val="center" w:pos="4320"/>
+        <w:tab w:val="right" w:pos="8640"/>
+      </w:tabs>
+    </w:pPr>
+  </w:style>
+  <w:style w:type="character" w:customStyle="1" w:styleId="FooterChar">
+    <w:name w:val="Footer Char"/>
+    <w:basedOn w:val="DefaultParagraphFont"/>
+    <w:link w:val="Footer"/>
+    <w:uiPriority w:val="99"/>
+    <w:rsid w:val="00EC562F"/>
+  </w:style>
+  <w:style w:type="character" w:styleId="PageNumber">
+    <w:name w:val="page number"/>
+    <w:basedOn w:val="DefaultParagraphFont"/>
+    <w:uiPriority w:val="99"/>
+    <w:semiHidden/>
+    <w:unhideWhenUsed/>
+    <w:rsid w:val="00EC562F"/>
   </w:style>
 </w:styles>
 </file>

</xml_diff>